<commit_message>
update on 2023-10-17 19:29:47.103710
</commit_message>
<xml_diff>
--- a/py 图像处理.docx
+++ b/py 图像处理.docx
@@ -15,8 +15,6 @@
           </w14:textFill>
         </w:rPr>
       </w:pPr>
-      <w:bookmarkStart w:id="16" w:name="_GoBack"/>
-      <w:bookmarkEnd w:id="16"/>
     </w:p>
     <w:p>
       <w:pPr>
@@ -455,8 +453,8 @@
         </w:tblCellMar>
       </w:tblPr>
       <w:tblGrid>
-        <w:gridCol w:w="2519"/>
-        <w:gridCol w:w="1831"/>
+        <w:gridCol w:w="2518"/>
+        <w:gridCol w:w="1832"/>
         <w:gridCol w:w="2584"/>
         <w:gridCol w:w="2613"/>
       </w:tblGrid>
@@ -507,6 +505,94 @@
                 </w14:textFill>
               </w:rPr>
               <w:t>绘制图像：</w:t>
+            </w:r>
+          </w:p>
+        </w:tc>
+      </w:tr>
+      <w:tr>
+        <w:tblPrEx>
+          <w:tblBorders>
+            <w:top w:val="single" w:color="auto" w:sz="4" w:space="0"/>
+            <w:left w:val="single" w:color="auto" w:sz="4" w:space="0"/>
+            <w:bottom w:val="single" w:color="auto" w:sz="4" w:space="0"/>
+            <w:right w:val="single" w:color="auto" w:sz="4" w:space="0"/>
+            <w:insideH w:val="single" w:color="auto" w:sz="4" w:space="0"/>
+            <w:insideV w:val="single" w:color="auto" w:sz="4" w:space="0"/>
+          </w:tblBorders>
+          <w:tblCellMar>
+            <w:top w:w="0" w:type="dxa"/>
+            <w:left w:w="108" w:type="dxa"/>
+            <w:bottom w:w="0" w:type="dxa"/>
+            <w:right w:w="108" w:type="dxa"/>
+          </w:tblCellMar>
+        </w:tblPrEx>
+        <w:tc>
+          <w:tcPr>
+            <w:tcW w:w="0" w:type="auto"/>
+            <w:gridSpan w:val="3"/>
+            <w:vAlign w:val="center"/>
+          </w:tcPr>
+          <w:p>
+            <w:pPr>
+              <w:rPr>
+                <w:rFonts w:hint="default" w:eastAsia="华文中宋"/>
+                <w:color w:val="FF0000"/>
+                <w:spacing w:val="7"/>
+                <w:lang w:val="en-US" w:eastAsia="zh-CN"/>
+              </w:rPr>
+            </w:pPr>
+            <w:r>
+              <w:rPr>
+                <w:rFonts w:hint="eastAsia"/>
+                <w:color w:val="FF0000"/>
+                <w:spacing w:val="7"/>
+                <w:lang w:val="en-US" w:eastAsia="zh-CN"/>
+              </w:rPr>
+              <w:t>vlines(x, ymin, ymax, colors) / hlines(y, xmin, xmax, colors)</w:t>
+            </w:r>
+          </w:p>
+        </w:tc>
+        <w:tc>
+          <w:tcPr>
+            <w:tcW w:w="0" w:type="auto"/>
+            <w:vAlign w:val="center"/>
+          </w:tcPr>
+          <w:p>
+            <w:pPr>
+              <w:rPr>
+                <w:rFonts w:hint="default" w:eastAsia="华文中宋"/>
+                <w:color w:val="ED7D31" w:themeColor="accent2"/>
+                <w:spacing w:val="7"/>
+                <w:lang w:val="en-US" w:eastAsia="zh-CN"/>
+                <w14:textFill>
+                  <w14:solidFill>
+                    <w14:schemeClr w14:val="accent2"/>
+                  </w14:solidFill>
+                </w14:textFill>
+              </w:rPr>
+            </w:pPr>
+            <w:r>
+              <w:rPr>
+                <w:rFonts w:hint="eastAsia"/>
+                <w:color w:val="ED7D31" w:themeColor="accent2"/>
+                <w:spacing w:val="7"/>
+                <w:lang w:val="en-US" w:eastAsia="zh-CN"/>
+                <w14:textFill>
+                  <w14:solidFill>
+                    <w14:schemeClr w14:val="accent2"/>
+                  </w14:solidFill>
+                </w14:textFill>
+              </w:rPr>
+              <w:t>绘制</w:t>
+            </w:r>
+            <w:r>
+              <w:rPr>
+                <w:rFonts w:hint="eastAsia"/>
+                <w:color w:val="EA82F1"/>
+                <w:szCs w:val="24"/>
+                <w:lang w:val="en-US" w:eastAsia="zh-CN"/>
+              </w:rPr>
+              <w:t>垂直线 / 水平线</w:t>
             </w:r>
           </w:p>
         </w:tc>
@@ -1917,7 +2003,23 @@
                 <w:color w:val="FF0000"/>
                 <w:spacing w:val="7"/>
               </w:rPr>
-              <w:t>['boxes'][i].set_facecolor(color)</w:t>
+              <w:t>['boxes'][i].set(color</w:t>
+            </w:r>
+            <w:r>
+              <w:rPr>
+                <w:rFonts w:hint="default"/>
+                <w:color w:val="FF0000"/>
+                <w:spacing w:val="7"/>
+              </w:rPr>
+              <w:t>, linewidth</w:t>
+            </w:r>
+            <w:r>
+              <w:rPr>
+                <w:rFonts w:hint="eastAsia"/>
+                <w:color w:val="FF0000"/>
+                <w:spacing w:val="7"/>
+              </w:rPr>
+              <w:t>)</w:t>
             </w:r>
           </w:p>
         </w:tc>
@@ -1981,13 +2083,48 @@
                 <w:color w:val="FF0000"/>
                 <w:spacing w:val="7"/>
               </w:rPr>
-              <w:t>violinplot(dataset, vert, widths)</w:t>
-            </w:r>
-          </w:p>
-        </w:tc>
-        <w:tc>
-          <w:tcPr>
-            <w:tcW w:w="0" w:type="auto"/>
+              <w:t xml:space="preserve">violinplot(dataset, </w:t>
+            </w:r>
+            <w:r>
+              <w:rPr>
+                <w:rFonts w:hint="eastAsia"/>
+                <w:color w:val="FF0000"/>
+                <w:spacing w:val="7"/>
+                <w:lang w:val="en-US" w:eastAsia="zh-CN"/>
+              </w:rPr>
+              <w:t xml:space="preserve">positions, </w:t>
+            </w:r>
+            <w:r>
+              <w:rPr>
+                <w:rFonts w:hint="eastAsia"/>
+                <w:color w:val="FF0000"/>
+                <w:spacing w:val="7"/>
+              </w:rPr>
+              <w:t>vert, widths</w:t>
+            </w:r>
+            <w:r>
+              <w:rPr>
+                <w:rFonts w:hint="eastAsia"/>
+                <w:color w:val="FF0000"/>
+                <w:spacing w:val="7"/>
+                <w:lang w:val="en-US" w:eastAsia="zh-CN"/>
+              </w:rPr>
+              <w:t>, quantiles</w:t>
+            </w:r>
+            <w:r>
+              <w:rPr>
+                <w:rFonts w:hint="eastAsia"/>
+                <w:color w:val="FF0000"/>
+                <w:spacing w:val="7"/>
+              </w:rPr>
+              <w:t>)</w:t>
+            </w:r>
+          </w:p>
+        </w:tc>
+        <w:tc>
+          <w:tcPr>
+            <w:tcW w:w="0" w:type="auto"/>
+            <w:vMerge w:val="restart"/>
             <w:vAlign w:val="center"/>
           </w:tcPr>
           <w:p>
@@ -2023,6 +2160,107 @@
               </w:rPr>
               <w:t>小提琴图</w:t>
             </w:r>
+          </w:p>
+        </w:tc>
+      </w:tr>
+      <w:tr>
+        <w:tblPrEx>
+          <w:tblBorders>
+            <w:top w:val="single" w:color="auto" w:sz="4" w:space="0"/>
+            <w:left w:val="single" w:color="auto" w:sz="4" w:space="0"/>
+            <w:bottom w:val="single" w:color="auto" w:sz="4" w:space="0"/>
+            <w:right w:val="single" w:color="auto" w:sz="4" w:space="0"/>
+            <w:insideH w:val="single" w:color="auto" w:sz="4" w:space="0"/>
+            <w:insideV w:val="single" w:color="auto" w:sz="4" w:space="0"/>
+          </w:tblBorders>
+          <w:tblCellMar>
+            <w:top w:w="0" w:type="dxa"/>
+            <w:left w:w="108" w:type="dxa"/>
+            <w:bottom w:w="0" w:type="dxa"/>
+            <w:right w:w="108" w:type="dxa"/>
+          </w:tblCellMar>
+        </w:tblPrEx>
+        <w:trPr>
+          <w:trHeight w:val="156" w:hRule="atLeast"/>
+        </w:trPr>
+        <w:tc>
+          <w:tcPr>
+            <w:tcW w:w="0" w:type="auto"/>
+            <w:gridSpan w:val="3"/>
+            <w:vAlign w:val="center"/>
+          </w:tcPr>
+          <w:p>
+            <w:pPr>
+              <w:rPr>
+                <w:rFonts w:hint="default"/>
+                <w:color w:val="FF0000"/>
+                <w:spacing w:val="7"/>
+              </w:rPr>
+            </w:pPr>
+            <w:r>
+              <w:rPr>
+                <w:rFonts w:hint="default"/>
+                <w:color w:val="FF0000"/>
+                <w:spacing w:val="7"/>
+              </w:rPr>
+              <w:t>&lt;vplot&gt;['bodies'][i].set</w:t>
+            </w:r>
+            <w:r>
+              <w:rPr>
+                <w:rFonts w:hint="eastAsia"/>
+                <w:color w:val="FF0000"/>
+                <w:spacing w:val="7"/>
+              </w:rPr>
+              <w:t>(color</w:t>
+            </w:r>
+            <w:r>
+              <w:rPr>
+                <w:rFonts w:hint="eastAsia"/>
+                <w:color w:val="FF0000"/>
+                <w:spacing w:val="7"/>
+                <w:lang w:val="en-US" w:eastAsia="zh-CN"/>
+              </w:rPr>
+              <w:t>, linewidth</w:t>
+            </w:r>
+            <w:r>
+              <w:rPr>
+                <w:rFonts w:hint="default"/>
+                <w:color w:val="FF0000"/>
+                <w:spacing w:val="7"/>
+                <w:lang w:eastAsia="zh-CN"/>
+              </w:rPr>
+              <w:t>, alpha</w:t>
+            </w:r>
+            <w:r>
+              <w:rPr>
+                <w:rFonts w:hint="eastAsia"/>
+                <w:color w:val="FF0000"/>
+                <w:spacing w:val="7"/>
+              </w:rPr>
+              <w:t>)</w:t>
+            </w:r>
+          </w:p>
+        </w:tc>
+        <w:tc>
+          <w:tcPr>
+            <w:tcW w:w="0" w:type="auto"/>
+            <w:vMerge w:val="continue"/>
+            <w:tcBorders/>
+            <w:vAlign w:val="center"/>
+          </w:tcPr>
+          <w:p>
+            <w:pPr>
+              <w:rPr>
+                <w:rFonts w:hint="eastAsia"/>
+                <w:color w:val="ED7D31" w:themeColor="accent2"/>
+                <w:spacing w:val="7"/>
+                <w14:textFill>
+                  <w14:solidFill>
+                    <w14:schemeClr w14:val="accent2"/>
+                  </w14:solidFill>
+                </w14:textFill>
+              </w:rPr>
+            </w:pPr>
           </w:p>
         </w:tc>
       </w:tr>
@@ -3399,12 +3637,6 @@
             <w:insideH w:val="single" w:color="auto" w:sz="4" w:space="0"/>
             <w:insideV w:val="single" w:color="auto" w:sz="4" w:space="0"/>
           </w:tblBorders>
-          <w:tblCellMar>
-            <w:top w:w="0" w:type="dxa"/>
-            <w:left w:w="108" w:type="dxa"/>
-            <w:bottom w:w="0" w:type="dxa"/>
-            <w:right w:w="108" w:type="dxa"/>
-          </w:tblCellMar>
         </w:tblPrEx>
         <w:trPr>
           <w:trHeight w:val="156" w:hRule="atLeast"/>
@@ -9441,12 +9673,6 @@
             <w:insideH w:val="single" w:color="auto" w:sz="4" w:space="0"/>
             <w:insideV w:val="single" w:color="auto" w:sz="4" w:space="0"/>
           </w:tblBorders>
-          <w:tblCellMar>
-            <w:top w:w="0" w:type="dxa"/>
-            <w:left w:w="108" w:type="dxa"/>
-            <w:bottom w:w="0" w:type="dxa"/>
-            <w:right w:w="108" w:type="dxa"/>
-          </w:tblCellMar>
         </w:tblPrEx>
         <w:tc>
           <w:tcPr>
@@ -9522,12 +9748,6 @@
             <w:insideH w:val="single" w:color="auto" w:sz="4" w:space="0"/>
             <w:insideV w:val="single" w:color="auto" w:sz="4" w:space="0"/>
           </w:tblBorders>
-          <w:tblCellMar>
-            <w:top w:w="0" w:type="dxa"/>
-            <w:left w:w="108" w:type="dxa"/>
-            <w:bottom w:w="0" w:type="dxa"/>
-            <w:right w:w="108" w:type="dxa"/>
-          </w:tblCellMar>
         </w:tblPrEx>
         <w:tc>
           <w:tcPr>
@@ -11084,12 +11304,6 @@
             <w:insideH w:val="single" w:color="auto" w:sz="4" w:space="0"/>
             <w:insideV w:val="single" w:color="auto" w:sz="4" w:space="0"/>
           </w:tblBorders>
-          <w:tblCellMar>
-            <w:top w:w="0" w:type="dxa"/>
-            <w:left w:w="108" w:type="dxa"/>
-            <w:bottom w:w="0" w:type="dxa"/>
-            <w:right w:w="108" w:type="dxa"/>
-          </w:tblCellMar>
         </w:tblPrEx>
         <w:tc>
           <w:tcPr>
@@ -13718,6 +13932,12 @@
             <w:insideH w:val="single" w:color="auto" w:sz="4" w:space="0"/>
             <w:insideV w:val="single" w:color="auto" w:sz="4" w:space="0"/>
           </w:tblBorders>
+          <w:tblCellMar>
+            <w:top w:w="0" w:type="dxa"/>
+            <w:left w:w="108" w:type="dxa"/>
+            <w:bottom w:w="0" w:type="dxa"/>
+            <w:right w:w="108" w:type="dxa"/>
+          </w:tblCellMar>
         </w:tblPrEx>
         <w:tc>
           <w:tcPr>
@@ -14042,6 +14262,12 @@
             <w:insideH w:val="single" w:color="auto" w:sz="4" w:space="0"/>
             <w:insideV w:val="single" w:color="auto" w:sz="4" w:space="0"/>
           </w:tblBorders>
+          <w:tblCellMar>
+            <w:top w:w="0" w:type="dxa"/>
+            <w:left w:w="108" w:type="dxa"/>
+            <w:bottom w:w="0" w:type="dxa"/>
+            <w:right w:w="108" w:type="dxa"/>
+          </w:tblCellMar>
         </w:tblPrEx>
         <w:trPr>
           <w:trHeight w:val="90" w:hRule="atLeast"/>
@@ -14095,6 +14321,12 @@
             <w:insideH w:val="single" w:color="auto" w:sz="4" w:space="0"/>
             <w:insideV w:val="single" w:color="auto" w:sz="4" w:space="0"/>
           </w:tblBorders>
+          <w:tblCellMar>
+            <w:top w:w="0" w:type="dxa"/>
+            <w:left w:w="108" w:type="dxa"/>
+            <w:bottom w:w="0" w:type="dxa"/>
+            <w:right w:w="108" w:type="dxa"/>
+          </w:tblCellMar>
         </w:tblPrEx>
         <w:trPr>
           <w:trHeight w:val="90" w:hRule="atLeast"/>
@@ -14725,6 +14957,12 @@
             <w:insideH w:val="single" w:color="auto" w:sz="4" w:space="0"/>
             <w:insideV w:val="single" w:color="auto" w:sz="4" w:space="0"/>
           </w:tblBorders>
+          <w:tblCellMar>
+            <w:top w:w="0" w:type="dxa"/>
+            <w:left w:w="108" w:type="dxa"/>
+            <w:bottom w:w="0" w:type="dxa"/>
+            <w:right w:w="108" w:type="dxa"/>
+          </w:tblCellMar>
         </w:tblPrEx>
         <w:trPr>
           <w:trHeight w:val="90" w:hRule="atLeast"/>
@@ -14815,6 +15053,12 @@
             <w:insideH w:val="single" w:color="auto" w:sz="4" w:space="0"/>
             <w:insideV w:val="single" w:color="auto" w:sz="4" w:space="0"/>
           </w:tblBorders>
+          <w:tblCellMar>
+            <w:top w:w="0" w:type="dxa"/>
+            <w:left w:w="108" w:type="dxa"/>
+            <w:bottom w:w="0" w:type="dxa"/>
+            <w:right w:w="108" w:type="dxa"/>
+          </w:tblCellMar>
         </w:tblPrEx>
         <w:trPr>
           <w:trHeight w:val="90" w:hRule="atLeast"/>
@@ -15412,6 +15656,12 @@
             <w:insideH w:val="single" w:color="auto" w:sz="4" w:space="0"/>
             <w:insideV w:val="single" w:color="auto" w:sz="4" w:space="0"/>
           </w:tblBorders>
+          <w:tblCellMar>
+            <w:top w:w="0" w:type="dxa"/>
+            <w:left w:w="108" w:type="dxa"/>
+            <w:bottom w:w="0" w:type="dxa"/>
+            <w:right w:w="108" w:type="dxa"/>
+          </w:tblCellMar>
         </w:tblPrEx>
         <w:tc>
           <w:tcPr>
@@ -15862,12 +16112,6 @@
             <w:insideH w:val="single" w:color="auto" w:sz="4" w:space="0"/>
             <w:insideV w:val="single" w:color="auto" w:sz="4" w:space="0"/>
           </w:tblBorders>
-          <w:tblCellMar>
-            <w:top w:w="0" w:type="dxa"/>
-            <w:left w:w="108" w:type="dxa"/>
-            <w:bottom w:w="0" w:type="dxa"/>
-            <w:right w:w="108" w:type="dxa"/>
-          </w:tblCellMar>
         </w:tblPrEx>
         <w:tc>
           <w:tcPr>
@@ -16712,6 +16956,12 @@
             <w:insideH w:val="single" w:color="auto" w:sz="4" w:space="0"/>
             <w:insideV w:val="single" w:color="auto" w:sz="4" w:space="0"/>
           </w:tblBorders>
+          <w:tblCellMar>
+            <w:top w:w="0" w:type="dxa"/>
+            <w:left w:w="108" w:type="dxa"/>
+            <w:bottom w:w="0" w:type="dxa"/>
+            <w:right w:w="108" w:type="dxa"/>
+          </w:tblCellMar>
         </w:tblPrEx>
         <w:tc>
           <w:tcPr>
@@ -17496,6 +17746,12 @@
                   <w:insideH w:val="single" w:color="auto" w:sz="4" w:space="0"/>
                   <w:insideV w:val="single" w:color="auto" w:sz="4" w:space="0"/>
                 </w:tblBorders>
+                <w:tblCellMar>
+                  <w:top w:w="0" w:type="dxa"/>
+                  <w:left w:w="108" w:type="dxa"/>
+                  <w:bottom w:w="0" w:type="dxa"/>
+                  <w:right w:w="108" w:type="dxa"/>
+                </w:tblCellMar>
               </w:tblPrEx>
               <w:tc>
                 <w:tcPr>
@@ -20714,6 +20970,12 @@
                   <w:insideH w:val="single" w:color="auto" w:sz="4" w:space="0"/>
                   <w:insideV w:val="single" w:color="auto" w:sz="4" w:space="0"/>
                 </w:tblBorders>
+                <w:tblCellMar>
+                  <w:top w:w="0" w:type="dxa"/>
+                  <w:left w:w="108" w:type="dxa"/>
+                  <w:bottom w:w="0" w:type="dxa"/>
+                  <w:right w:w="108" w:type="dxa"/>
+                </w:tblCellMar>
               </w:tblPrEx>
               <w:tc>
                 <w:tcPr>
@@ -21934,12 +22196,6 @@
             <w:insideH w:val="single" w:color="auto" w:sz="4" w:space="0"/>
             <w:insideV w:val="single" w:color="auto" w:sz="4" w:space="0"/>
           </w:tblBorders>
-          <w:tblCellMar>
-            <w:top w:w="0" w:type="dxa"/>
-            <w:left w:w="108" w:type="dxa"/>
-            <w:bottom w:w="0" w:type="dxa"/>
-            <w:right w:w="108" w:type="dxa"/>
-          </w:tblCellMar>
         </w:tblPrEx>
         <w:tc>
           <w:tcPr>
@@ -24422,6 +24678,12 @@
             <w:insideH w:val="single" w:color="auto" w:sz="4" w:space="0"/>
             <w:insideV w:val="single" w:color="auto" w:sz="4" w:space="0"/>
           </w:tblBorders>
+          <w:tblCellMar>
+            <w:top w:w="0" w:type="dxa"/>
+            <w:left w:w="108" w:type="dxa"/>
+            <w:bottom w:w="0" w:type="dxa"/>
+            <w:right w:w="108" w:type="dxa"/>
+          </w:tblCellMar>
         </w:tblPrEx>
         <w:tc>
           <w:tcPr>
@@ -25292,6 +25554,12 @@
             <w:insideH w:val="single" w:color="auto" w:sz="4" w:space="0"/>
             <w:insideV w:val="single" w:color="auto" w:sz="4" w:space="0"/>
           </w:tblBorders>
+          <w:tblCellMar>
+            <w:top w:w="0" w:type="dxa"/>
+            <w:left w:w="108" w:type="dxa"/>
+            <w:bottom w:w="0" w:type="dxa"/>
+            <w:right w:w="108" w:type="dxa"/>
+          </w:tblCellMar>
         </w:tblPrEx>
         <w:tc>
           <w:tcPr>
@@ -26570,8 +26838,8 @@
           </w14:textFill>
         </w:rPr>
       </w:pPr>
-      <w:bookmarkStart w:id="13" w:name="_Toc26600"/>
-      <w:bookmarkStart w:id="14" w:name="_Toc12943"/>
+      <w:bookmarkStart w:id="13" w:name="_Toc12943"/>
+      <w:bookmarkStart w:id="14" w:name="_Toc26600"/>
       <w:r>
         <w:rPr>
           <w:rFonts w:hint="eastAsia"/>
@@ -28004,6 +28272,12 @@
             <w:insideH w:val="single" w:color="auto" w:sz="4" w:space="0"/>
             <w:insideV w:val="single" w:color="auto" w:sz="4" w:space="0"/>
           </w:tblBorders>
+          <w:tblCellMar>
+            <w:top w:w="0" w:type="dxa"/>
+            <w:left w:w="108" w:type="dxa"/>
+            <w:bottom w:w="0" w:type="dxa"/>
+            <w:right w:w="108" w:type="dxa"/>
+          </w:tblCellMar>
         </w:tblPrEx>
         <w:trPr>
           <w:trHeight w:val="291" w:hRule="atLeast"/>

</xml_diff>

<commit_message>
update on 2023-12-01 17:51:04.869762
</commit_message>
<xml_diff>
--- a/py 图像处理.docx
+++ b/py 图像处理.docx
@@ -385,8 +385,8 @@
           </w14:textFill>
         </w:rPr>
       </w:pPr>
-      <w:bookmarkStart w:id="1" w:name="_Toc10286"/>
-      <w:bookmarkStart w:id="2" w:name="_Toc12230"/>
+      <w:bookmarkStart w:id="1" w:name="_Toc12230"/>
+      <w:bookmarkStart w:id="2" w:name="_Toc10286"/>
       <w:r>
         <w:rPr>
           <w:rFonts w:hint="eastAsia"/>
@@ -3713,7 +3713,26 @@
                 <w:color w:val="FF0000"/>
                 <w:spacing w:val="7"/>
               </w:rPr>
-              <w:t>contourf(x, y, z, cmap)</w:t>
+              <w:t>contourf(x, y, z, cmap</w:t>
+            </w:r>
+            <w:r>
+              <w:rPr>
+                <w:rFonts w:hint="eastAsia"/>
+                <w:color w:val="FF0000"/>
+                <w:spacing w:val="7"/>
+                <w:lang w:val="en-US" w:eastAsia="zh-CN"/>
+              </w:rPr>
+              <w:t>, levels</w:t>
+            </w:r>
+            <w:bookmarkStart w:id="16" w:name="_GoBack"/>
+            <w:bookmarkEnd w:id="16"/>
+            <w:r>
+              <w:rPr>
+                <w:rFonts w:hint="eastAsia"/>
+                <w:color w:val="FF0000"/>
+                <w:spacing w:val="7"/>
+              </w:rPr>
+              <w:t>)</w:t>
             </w:r>
           </w:p>
         </w:tc>
@@ -3798,7 +3817,24 @@
                 <w:color w:val="FF0000"/>
                 <w:spacing w:val="7"/>
               </w:rPr>
-              <w:t>contour(x, y, z, colors)</w:t>
+              <w:t>contour(x, y, z, colors</w:t>
+            </w:r>
+            <w:r>
+              <w:rPr>
+                <w:rFonts w:hint="eastAsia"/>
+                <w:color w:val="FF0000"/>
+                <w:spacing w:val="7"/>
+                <w:lang w:val="en-US" w:eastAsia="zh-CN"/>
+              </w:rPr>
+              <w:t>, levels</w:t>
+            </w:r>
+            <w:r>
+              <w:rPr>
+                <w:rFonts w:hint="eastAsia"/>
+                <w:color w:val="FF0000"/>
+                <w:spacing w:val="7"/>
+              </w:rPr>
+              <w:t>)</w:t>
             </w:r>
           </w:p>
         </w:tc>
@@ -4922,18 +4958,7 @@
                 <w:spacing w:val="7"/>
                 <w:lang w:val="en-US" w:eastAsia="zh-CN"/>
               </w:rPr>
-              <w:t xml:space="preserve"> / 'polar</w:t>
-            </w:r>
-            <w:bookmarkStart w:id="16" w:name="_GoBack"/>
-            <w:bookmarkEnd w:id="16"/>
-            <w:r>
-              <w:rPr>
-                <w:rFonts w:hint="eastAsia"/>
-                <w:color w:val="FF0000"/>
-                <w:spacing w:val="7"/>
-                <w:lang w:val="en-US" w:eastAsia="zh-CN"/>
-              </w:rPr>
-              <w:t>'</w:t>
+              <w:t xml:space="preserve"> / 'polar'</w:t>
             </w:r>
             <w:r>
               <w:rPr>
@@ -8622,12 +8647,6 @@
             <w:insideH w:val="single" w:color="auto" w:sz="4" w:space="0"/>
             <w:insideV w:val="single" w:color="auto" w:sz="4" w:space="0"/>
           </w:tblBorders>
-          <w:tblCellMar>
-            <w:top w:w="0" w:type="dxa"/>
-            <w:left w:w="108" w:type="dxa"/>
-            <w:bottom w:w="0" w:type="dxa"/>
-            <w:right w:w="108" w:type="dxa"/>
-          </w:tblCellMar>
         </w:tblPrEx>
         <w:tc>
           <w:tcPr>
@@ -8952,12 +8971,6 @@
             <w:insideH w:val="single" w:color="auto" w:sz="4" w:space="0"/>
             <w:insideV w:val="single" w:color="auto" w:sz="4" w:space="0"/>
           </w:tblBorders>
-          <w:tblCellMar>
-            <w:top w:w="0" w:type="dxa"/>
-            <w:left w:w="108" w:type="dxa"/>
-            <w:bottom w:w="0" w:type="dxa"/>
-            <w:right w:w="108" w:type="dxa"/>
-          </w:tblCellMar>
         </w:tblPrEx>
         <w:tc>
           <w:tcPr>
@@ -9753,12 +9766,6 @@
             <w:insideH w:val="single" w:color="auto" w:sz="4" w:space="0"/>
             <w:insideV w:val="single" w:color="auto" w:sz="4" w:space="0"/>
           </w:tblBorders>
-          <w:tblCellMar>
-            <w:top w:w="0" w:type="dxa"/>
-            <w:left w:w="108" w:type="dxa"/>
-            <w:bottom w:w="0" w:type="dxa"/>
-            <w:right w:w="108" w:type="dxa"/>
-          </w:tblCellMar>
         </w:tblPrEx>
         <w:tc>
           <w:tcPr>
@@ -21875,12 +21882,6 @@
             <w:insideH w:val="single" w:color="auto" w:sz="4" w:space="0"/>
             <w:insideV w:val="single" w:color="auto" w:sz="4" w:space="0"/>
           </w:tblBorders>
-          <w:tblCellMar>
-            <w:top w:w="0" w:type="dxa"/>
-            <w:left w:w="108" w:type="dxa"/>
-            <w:bottom w:w="0" w:type="dxa"/>
-            <w:right w:w="108" w:type="dxa"/>
-          </w:tblCellMar>
         </w:tblPrEx>
         <w:tc>
           <w:tcPr>
@@ -25664,6 +25665,12 @@
             <w:insideH w:val="single" w:color="auto" w:sz="4" w:space="0"/>
             <w:insideV w:val="single" w:color="auto" w:sz="4" w:space="0"/>
           </w:tblBorders>
+          <w:tblCellMar>
+            <w:top w:w="0" w:type="dxa"/>
+            <w:left w:w="108" w:type="dxa"/>
+            <w:bottom w:w="0" w:type="dxa"/>
+            <w:right w:w="108" w:type="dxa"/>
+          </w:tblCellMar>
         </w:tblPrEx>
         <w:tc>
           <w:tcPr>

</xml_diff>

<commit_message>
update on 2024-04-06 23:50:44.600210
</commit_message>
<xml_diff>
--- a/py 图像处理.docx
+++ b/py 图像处理.docx
@@ -173,12 +173,6 @@
             <w:insideH w:val="single" w:color="auto" w:sz="4" w:space="0"/>
             <w:insideV w:val="single" w:color="auto" w:sz="4" w:space="0"/>
           </w:tblBorders>
-          <w:tblCellMar>
-            <w:top w:w="0" w:type="dxa"/>
-            <w:left w:w="108" w:type="dxa"/>
-            <w:bottom w:w="0" w:type="dxa"/>
-            <w:right w:w="108" w:type="dxa"/>
-          </w:tblCellMar>
         </w:tblPrEx>
         <w:tc>
           <w:tcPr>
@@ -385,8 +379,8 @@
           </w14:textFill>
         </w:rPr>
       </w:pPr>
-      <w:bookmarkStart w:id="1" w:name="_Toc12230"/>
-      <w:bookmarkStart w:id="2" w:name="_Toc10286"/>
+      <w:bookmarkStart w:id="1" w:name="_Toc10286"/>
+      <w:bookmarkStart w:id="2" w:name="_Toc12230"/>
       <w:r>
         <w:rPr>
           <w:rFonts w:hint="eastAsia"/>
@@ -2142,6 +2136,12 @@
             <w:insideH w:val="single" w:color="auto" w:sz="4" w:space="0"/>
             <w:insideV w:val="single" w:color="auto" w:sz="4" w:space="0"/>
           </w:tblBorders>
+          <w:tblCellMar>
+            <w:top w:w="0" w:type="dxa"/>
+            <w:left w:w="108" w:type="dxa"/>
+            <w:bottom w:w="0" w:type="dxa"/>
+            <w:right w:w="108" w:type="dxa"/>
+          </w:tblCellMar>
         </w:tblPrEx>
         <w:trPr>
           <w:trHeight w:val="156" w:hRule="atLeast"/>
@@ -4018,7 +4018,8 @@
       </w:tblPr>
       <w:tblGrid>
         <w:gridCol w:w="869"/>
-        <w:gridCol w:w="9720"/>
+        <w:gridCol w:w="4656"/>
+        <w:gridCol w:w="5064"/>
       </w:tblGrid>
       <w:tr>
         <w:tblPrEx>
@@ -4045,6 +4046,263 @@
           <w:p>
             <w:pPr>
               <w:rPr>
+                <w:rFonts w:hint="eastAsia"/>
+                <w:color w:val="ED7D31" w:themeColor="accent2"/>
+                <w:spacing w:val="7"/>
+                <w:lang w:val="en-US" w:eastAsia="zh-CN"/>
+                <w14:textFill>
+                  <w14:solidFill>
+                    <w14:schemeClr w14:val="accent2"/>
+                  </w14:solidFill>
+                </w14:textFill>
+              </w:rPr>
+            </w:pPr>
+            <w:r>
+              <w:rPr>
+                <w:rFonts w:hint="eastAsia"/>
+                <w:color w:val="ED7D31" w:themeColor="accent2"/>
+                <w:spacing w:val="7"/>
+                <w:lang w:val="en-US" w:eastAsia="zh-CN"/>
+                <w14:textFill>
+                  <w14:solidFill>
+                    <w14:schemeClr w14:val="accent2"/>
+                  </w14:solidFill>
+                </w14:textFill>
+              </w:rPr>
+              <w:t>代码</w:t>
+            </w:r>
+          </w:p>
+        </w:tc>
+        <w:tc>
+          <w:tcPr>
+            <w:tcW w:w="0" w:type="auto"/>
+            <w:vAlign w:val="center"/>
+          </w:tcPr>
+          <w:p>
+            <w:pPr>
+              <w:rPr>
+                <w:rFonts w:hint="default" w:eastAsia="华文中宋"/>
+                <w:color w:val="ED7D31" w:themeColor="accent2"/>
+                <w:spacing w:val="7"/>
+                <w:lang w:val="en-US" w:eastAsia="zh-CN"/>
+                <w14:textFill>
+                  <w14:solidFill>
+                    <w14:schemeClr w14:val="accent2"/>
+                  </w14:solidFill>
+                </w14:textFill>
+              </w:rPr>
+            </w:pPr>
+            <w:r>
+              <w:rPr>
+                <w:rFonts w:hint="eastAsia"/>
+                <w:color w:val="FF0000"/>
+                <w:spacing w:val="7"/>
+                <w:lang w:val="en-US" w:eastAsia="zh-CN"/>
+              </w:rPr>
+              <w:t>colormaps[cmap](i)</w:t>
+            </w:r>
+          </w:p>
+        </w:tc>
+        <w:tc>
+          <w:tcPr>
+            <w:tcW w:w="0" w:type="auto"/>
+            <w:vAlign w:val="center"/>
+          </w:tcPr>
+          <w:p>
+            <w:pPr>
+              <w:rPr>
+                <w:rFonts w:hint="default" w:eastAsia="华文中宋"/>
+                <w:color w:val="ED7D31" w:themeColor="accent2"/>
+                <w:spacing w:val="7"/>
+                <w:lang w:val="en-US" w:eastAsia="zh-CN"/>
+                <w14:textFill>
+                  <w14:solidFill>
+                    <w14:schemeClr w14:val="accent2"/>
+                  </w14:solidFill>
+                </w14:textFill>
+              </w:rPr>
+            </w:pPr>
+            <w:r>
+              <w:rPr>
+                <w:rFonts w:hint="eastAsia"/>
+                <w:color w:val="ED7D31" w:themeColor="accent2"/>
+                <w:spacing w:val="7"/>
+                <w:lang w:val="en-US" w:eastAsia="zh-CN"/>
+                <w14:textFill>
+                  <w14:solidFill>
+                    <w14:schemeClr w14:val="accent2"/>
+                  </w14:solidFill>
+                </w14:textFill>
+              </w:rPr>
+              <w:t>获取</w:t>
+            </w:r>
+            <w:r>
+              <w:rPr>
+                <w:rFonts w:hint="eastAsia"/>
+                <w:color w:val="EA82F1"/>
+                <w:szCs w:val="24"/>
+                <w:lang w:val="en-US" w:eastAsia="zh-CN"/>
+              </w:rPr>
+              <w:t>颜色</w:t>
+            </w:r>
+            <w:r>
+              <w:rPr>
+                <w:rFonts w:hint="eastAsia"/>
+                <w:color w:val="ED7D31" w:themeColor="accent2"/>
+                <w:spacing w:val="7"/>
+                <w:lang w:val="en-US" w:eastAsia="zh-CN"/>
+                <w14:textFill>
+                  <w14:solidFill>
+                    <w14:schemeClr w14:val="accent2"/>
+                  </w14:solidFill>
+                </w14:textFill>
+              </w:rPr>
+              <w:t xml:space="preserve"> (</w:t>
+            </w:r>
+            <m:oMath>
+              <m:r>
+                <m:rPr>
+                  <m:sty m:val="b"/>
+                </m:rPr>
+                <w:rPr>
+                  <w:rFonts w:hint="default" w:ascii="Cambria Math" w:hAnsi="Cambria Math" w:cs="华文中宋"/>
+                  <w:color w:val="ED7D31" w:themeColor="accent2"/>
+                  <w:spacing w:val="7"/>
+                  <w:kern w:val="2"/>
+                  <w:sz w:val="21"/>
+                  <w:szCs w:val="21"/>
+                  <w:lang w:val="en-US" w:eastAsia="zh-CN" w:bidi="ar-SA"/>
+                  <w14:textFill>
+                    <w14:solidFill>
+                      <w14:schemeClr w14:val="accent2"/>
+                    </w14:solidFill>
+                  </w14:textFill>
+                </w:rPr>
+                <m:t>float</m:t>
+              </m:r>
+              <m:r>
+                <m:rPr>
+                  <m:sty m:val="b"/>
+                </m:rPr>
+                <w:rPr>
+                  <w:rFonts w:hint="eastAsia" w:ascii="Cambria Math" w:hAnsi="Cambria Math" w:cs="华文中宋"/>
+                  <w:color w:val="ED7D31" w:themeColor="accent2"/>
+                  <w:spacing w:val="7"/>
+                  <w:kern w:val="2"/>
+                  <w:sz w:val="21"/>
+                  <w:szCs w:val="21"/>
+                  <w:lang w:val="en-US" w:eastAsia="zh-CN" w:bidi="ar-SA"/>
+                  <w14:textFill>
+                    <w14:solidFill>
+                      <w14:schemeClr w14:val="accent2"/>
+                    </w14:solidFill>
+                  </w14:textFill>
+                </w:rPr>
+                <m:t>∈</m:t>
+              </m:r>
+              <m:r>
+                <m:rPr>
+                  <m:sty m:val="b"/>
+                </m:rPr>
+                <w:rPr>
+                  <w:rFonts w:hint="default" w:ascii="Cambria Math" w:hAnsi="Cambria Math" w:cs="华文中宋"/>
+                  <w:color w:val="ED7D31" w:themeColor="accent2"/>
+                  <w:spacing w:val="7"/>
+                  <w:kern w:val="2"/>
+                  <w:sz w:val="21"/>
+                  <w:szCs w:val="21"/>
+                  <w:lang w:val="en-US" w:eastAsia="zh-CN" w:bidi="ar-SA"/>
+                  <w14:textFill>
+                    <w14:solidFill>
+                      <w14:schemeClr w14:val="accent2"/>
+                    </w14:solidFill>
+                  </w14:textFill>
+                </w:rPr>
+                <m:t>[0, 1], int</m:t>
+              </m:r>
+              <m:r>
+                <m:rPr>
+                  <m:sty m:val="b"/>
+                </m:rPr>
+                <w:rPr>
+                  <w:rFonts w:hint="eastAsia" w:ascii="Cambria Math" w:hAnsi="Cambria Math" w:cs="华文中宋"/>
+                  <w:color w:val="ED7D31" w:themeColor="accent2"/>
+                  <w:spacing w:val="7"/>
+                  <w:kern w:val="2"/>
+                  <w:sz w:val="21"/>
+                  <w:szCs w:val="21"/>
+                  <w:lang w:val="en-US" w:eastAsia="zh-CN" w:bidi="ar-SA"/>
+                  <w14:textFill>
+                    <w14:solidFill>
+                      <w14:schemeClr w14:val="accent2"/>
+                    </w14:solidFill>
+                  </w14:textFill>
+                </w:rPr>
+                <m:t>∈</m:t>
+              </m:r>
+              <m:r>
+                <m:rPr>
+                  <m:sty m:val="b"/>
+                </m:rPr>
+                <w:rPr>
+                  <w:rFonts w:hint="default" w:ascii="Cambria Math" w:hAnsi="Cambria Math" w:cs="华文中宋"/>
+                  <w:color w:val="ED7D31" w:themeColor="accent2"/>
+                  <w:spacing w:val="7"/>
+                  <w:kern w:val="2"/>
+                  <w:sz w:val="21"/>
+                  <w:szCs w:val="21"/>
+                  <w:lang w:val="en-US" w:eastAsia="zh-CN" w:bidi="ar-SA"/>
+                  <w14:textFill>
+                    <w14:solidFill>
+                      <w14:schemeClr w14:val="accent2"/>
+                    </w14:solidFill>
+                  </w14:textFill>
+                </w:rPr>
+                <m:t>[0, obj.N)</m:t>
+              </m:r>
+            </m:oMath>
+            <w:r>
+              <w:rPr>
+                <w:rFonts w:hint="eastAsia"/>
+                <w:color w:val="ED7D31" w:themeColor="accent2"/>
+                <w:spacing w:val="7"/>
+                <w:lang w:val="en-US" w:eastAsia="zh-CN"/>
+                <w14:textFill>
+                  <w14:solidFill>
+                    <w14:schemeClr w14:val="accent2"/>
+                  </w14:solidFill>
+                </w14:textFill>
+              </w:rPr>
+              <w:t>)</w:t>
+            </w:r>
+          </w:p>
+        </w:tc>
+      </w:tr>
+      <w:tr>
+        <w:tblPrEx>
+          <w:tblBorders>
+            <w:top w:val="single" w:color="auto" w:sz="4" w:space="0"/>
+            <w:left w:val="single" w:color="auto" w:sz="4" w:space="0"/>
+            <w:bottom w:val="single" w:color="auto" w:sz="4" w:space="0"/>
+            <w:right w:val="single" w:color="auto" w:sz="4" w:space="0"/>
+            <w:insideH w:val="single" w:color="auto" w:sz="4" w:space="0"/>
+            <w:insideV w:val="single" w:color="auto" w:sz="4" w:space="0"/>
+          </w:tblBorders>
+          <w:tblCellMar>
+            <w:top w:w="0" w:type="dxa"/>
+            <w:left w:w="108" w:type="dxa"/>
+            <w:bottom w:w="0" w:type="dxa"/>
+            <w:right w:w="108" w:type="dxa"/>
+          </w:tblCellMar>
+        </w:tblPrEx>
+        <w:tc>
+          <w:tcPr>
+            <w:tcW w:w="0" w:type="auto"/>
+            <w:vAlign w:val="center"/>
+          </w:tcPr>
+          <w:p>
+            <w:pPr>
+              <w:rPr>
                 <w:color w:val="ED7D31" w:themeColor="accent2"/>
                 <w:spacing w:val="7"/>
                 <w14:textFill>
@@ -4072,6 +4330,7 @@
         <w:tc>
           <w:tcPr>
             <w:tcW w:w="0" w:type="auto"/>
+            <w:gridSpan w:val="2"/>
             <w:vAlign w:val="center"/>
           </w:tcPr>
           <w:p>
@@ -4273,6 +4532,7 @@
         <w:tc>
           <w:tcPr>
             <w:tcW w:w="0" w:type="auto"/>
+            <w:gridSpan w:val="2"/>
             <w:vAlign w:val="center"/>
           </w:tcPr>
           <w:p>
@@ -4370,6 +4630,7 @@
         <w:tc>
           <w:tcPr>
             <w:tcW w:w="0" w:type="auto"/>
+            <w:gridSpan w:val="2"/>
             <w:vAlign w:val="center"/>
           </w:tcPr>
           <w:p>
@@ -4516,6 +4777,7 @@
         <w:tc>
           <w:tcPr>
             <w:tcW w:w="0" w:type="auto"/>
+            <w:gridSpan w:val="2"/>
             <w:vAlign w:val="center"/>
           </w:tcPr>
           <w:p>
@@ -9698,8 +9960,6 @@
         </w:rPr>
         <w:t>详见“cpp 数据分析.docx”</w:t>
       </w:r>
-      <w:bookmarkStart w:id="10" w:name="_GoBack"/>
-      <w:bookmarkEnd w:id="10"/>
     </w:p>
     <w:p>
       <w:pPr>
@@ -9835,6 +10095,12 @@
             <w:insideH w:val="single" w:color="auto" w:sz="4" w:space="0"/>
             <w:insideV w:val="single" w:color="auto" w:sz="4" w:space="0"/>
           </w:tblBorders>
+          <w:tblCellMar>
+            <w:top w:w="0" w:type="dxa"/>
+            <w:left w:w="108" w:type="dxa"/>
+            <w:bottom w:w="0" w:type="dxa"/>
+            <w:right w:w="108" w:type="dxa"/>
+          </w:tblCellMar>
         </w:tblPrEx>
         <w:tc>
           <w:tcPr>
@@ -11995,8 +12261,8 @@
           </w14:textFill>
         </w:rPr>
       </w:pPr>
-      <w:bookmarkStart w:id="7" w:name="_Toc26600"/>
-      <w:bookmarkStart w:id="8" w:name="_Toc12943"/>
+      <w:bookmarkStart w:id="7" w:name="_Toc12943"/>
+      <w:bookmarkStart w:id="8" w:name="_Toc26600"/>
       <w:r>
         <w:rPr>
           <w:rFonts w:hint="eastAsia"/>
@@ -14590,6 +14856,14 @@
       </w:tr>
       <w:tr>
         <w:tblPrEx>
+          <w:tblBorders>
+            <w:top w:val="single" w:color="auto" w:sz="4" w:space="0"/>
+            <w:left w:val="single" w:color="auto" w:sz="4" w:space="0"/>
+            <w:bottom w:val="single" w:color="auto" w:sz="4" w:space="0"/>
+            <w:right w:val="single" w:color="auto" w:sz="4" w:space="0"/>
+            <w:insideH w:val="single" w:color="auto" w:sz="4" w:space="0"/>
+            <w:insideV w:val="single" w:color="auto" w:sz="4" w:space="0"/>
+          </w:tblBorders>
           <w:tblCellMar>
             <w:top w:w="0" w:type="dxa"/>
             <w:left w:w="108" w:type="dxa"/>

</xml_diff>

<commit_message>
update on 2025-03-19 11:34:55.100988
</commit_message>
<xml_diff>
--- a/py 图像处理.docx
+++ b/py 图像处理.docx
@@ -20,6 +20,1404 @@
       <w:pPr>
         <w:outlineLvl w:val="0"/>
         <w:rPr>
+          <w:rFonts w:hint="eastAsia"/>
+          <w:color w:val="FF0000"/>
+          <w:spacing w:val="7"/>
+        </w:rPr>
+      </w:pPr>
+      <w:bookmarkStart w:id="0" w:name="_Toc4780"/>
+      <w:r>
+        <w:rPr>
+          <w:rFonts w:hint="eastAsia"/>
+          <w:color w:val="70AD47" w:themeColor="accent6"/>
+          <w:spacing w:val="7"/>
+          <w14:textFill>
+            <w14:solidFill>
+              <w14:schemeClr w14:val="accent6"/>
+            </w14:solidFill>
+          </w14:textFill>
+        </w:rPr>
+        <w:t>图像cv</w:t>
+      </w:r>
+      <w:r>
+        <w:rPr>
+          <w:color w:val="70AD47" w:themeColor="accent6"/>
+          <w:spacing w:val="7"/>
+          <w14:textFill>
+            <w14:solidFill>
+              <w14:schemeClr w14:val="accent6"/>
+            </w14:solidFill>
+          </w14:textFill>
+        </w:rPr>
+        <w:t>2</w:t>
+      </w:r>
+      <w:r>
+        <w:rPr>
+          <w:rFonts w:hint="eastAsia"/>
+          <w:color w:val="70AD47" w:themeColor="accent6"/>
+          <w:spacing w:val="7"/>
+          <w14:textFill>
+            <w14:solidFill>
+              <w14:schemeClr w14:val="accent6"/>
+            </w14:solidFill>
+          </w14:textFill>
+        </w:rPr>
+        <w:t>：</w:t>
+      </w:r>
+      <w:bookmarkEnd w:id="0"/>
+    </w:p>
+    <w:p>
+      <w:pPr>
+        <w:rPr>
+          <w:color w:val="ED7D31" w:themeColor="accent2"/>
+          <w:spacing w:val="7"/>
+          <w14:textFill>
+            <w14:solidFill>
+              <w14:schemeClr w14:val="accent2"/>
+            </w14:solidFill>
+          </w14:textFill>
+        </w:rPr>
+      </w:pPr>
+      <w:r>
+        <w:rPr>
+          <w:rFonts w:hint="eastAsia"/>
+          <w:color w:val="ED7D31" w:themeColor="accent2"/>
+          <w:spacing w:val="7"/>
+          <w:lang w:val="en-US" w:eastAsia="zh-CN"/>
+          <w14:textFill>
+            <w14:solidFill>
+              <w14:schemeClr w14:val="accent2"/>
+            </w14:solidFill>
+          </w14:textFill>
+        </w:rPr>
+        <w:t>详见“cpp 数据分析.docx”</w:t>
+      </w:r>
+    </w:p>
+    <w:p>
+      <w:pPr>
+        <w:rPr>
+          <w:color w:val="ED7D31" w:themeColor="accent2"/>
+          <w:spacing w:val="7"/>
+          <w14:textFill>
+            <w14:solidFill>
+              <w14:schemeClr w14:val="accent2"/>
+            </w14:solidFill>
+          </w14:textFill>
+        </w:rPr>
+      </w:pPr>
+    </w:p>
+    <w:p>
+      <w:pPr>
+        <w:outlineLvl w:val="1"/>
+        <w:rPr>
+          <w:color w:val="00B0F0"/>
+          <w:spacing w:val="7"/>
+        </w:rPr>
+      </w:pPr>
+      <w:bookmarkStart w:id="1" w:name="_Toc22845"/>
+      <w:r>
+        <w:rPr>
+          <w:rFonts w:hint="eastAsia"/>
+          <w:color w:val="00B0F0"/>
+          <w:spacing w:val="7"/>
+        </w:rPr>
+        <w:t>神经网络</w:t>
+      </w:r>
+      <w:r>
+        <w:rPr>
+          <w:rFonts w:hint="eastAsia"/>
+          <w:color w:val="00B0F0"/>
+          <w:spacing w:val="7"/>
+          <w:lang w:val="en-US" w:eastAsia="zh-CN"/>
+        </w:rPr>
+        <w:t>dnn</w:t>
+      </w:r>
+      <w:r>
+        <w:rPr>
+          <w:rFonts w:hint="eastAsia"/>
+          <w:color w:val="00B0F0"/>
+          <w:spacing w:val="7"/>
+        </w:rPr>
+        <w:t>：</w:t>
+      </w:r>
+      <w:bookmarkEnd w:id="1"/>
+    </w:p>
+    <w:tbl>
+      <w:tblPr>
+        <w:tblStyle w:val="9"/>
+        <w:tblW w:w="0" w:type="auto"/>
+        <w:tblInd w:w="0" w:type="dxa"/>
+        <w:tblBorders>
+          <w:top w:val="single" w:color="auto" w:sz="4" w:space="0"/>
+          <w:left w:val="single" w:color="auto" w:sz="4" w:space="0"/>
+          <w:bottom w:val="single" w:color="auto" w:sz="4" w:space="0"/>
+          <w:right w:val="single" w:color="auto" w:sz="4" w:space="0"/>
+          <w:insideH w:val="single" w:color="auto" w:sz="4" w:space="0"/>
+          <w:insideV w:val="single" w:color="auto" w:sz="4" w:space="0"/>
+        </w:tblBorders>
+        <w:tblLayout w:type="autofit"/>
+        <w:tblCellMar>
+          <w:top w:w="0" w:type="dxa"/>
+          <w:left w:w="108" w:type="dxa"/>
+          <w:bottom w:w="0" w:type="dxa"/>
+          <w:right w:w="108" w:type="dxa"/>
+        </w:tblCellMar>
+      </w:tblPr>
+      <w:tblGrid>
+        <w:gridCol w:w="5600"/>
+        <w:gridCol w:w="1113"/>
+      </w:tblGrid>
+      <w:tr>
+        <w:tblPrEx>
+          <w:tblBorders>
+            <w:top w:val="single" w:color="auto" w:sz="4" w:space="0"/>
+            <w:left w:val="single" w:color="auto" w:sz="4" w:space="0"/>
+            <w:bottom w:val="single" w:color="auto" w:sz="4" w:space="0"/>
+            <w:right w:val="single" w:color="auto" w:sz="4" w:space="0"/>
+            <w:insideH w:val="single" w:color="auto" w:sz="4" w:space="0"/>
+            <w:insideV w:val="single" w:color="auto" w:sz="4" w:space="0"/>
+          </w:tblBorders>
+          <w:tblCellMar>
+            <w:top w:w="0" w:type="dxa"/>
+            <w:left w:w="108" w:type="dxa"/>
+            <w:bottom w:w="0" w:type="dxa"/>
+            <w:right w:w="108" w:type="dxa"/>
+          </w:tblCellMar>
+        </w:tblPrEx>
+        <w:tc>
+          <w:tcPr>
+            <w:tcW w:w="0" w:type="auto"/>
+            <w:gridSpan w:val="2"/>
+          </w:tcPr>
+          <w:p>
+            <w:pPr>
+              <w:rPr>
+                <w:color w:val="ED7D31" w:themeColor="accent2"/>
+                <w:spacing w:val="7"/>
+                <w14:textFill>
+                  <w14:solidFill>
+                    <w14:schemeClr w14:val="accent2"/>
+                  </w14:solidFill>
+                </w14:textFill>
+              </w:rPr>
+            </w:pPr>
+            <w:r>
+              <w:rPr>
+                <w:rFonts w:hint="eastAsia"/>
+                <w:color w:val="ED7D31" w:themeColor="accent2"/>
+                <w:spacing w:val="7"/>
+                <w14:textFill>
+                  <w14:solidFill>
+                    <w14:schemeClr w14:val="accent2"/>
+                  </w14:solidFill>
+                </w14:textFill>
+              </w:rPr>
+              <w:t>数据：</w:t>
+            </w:r>
+          </w:p>
+        </w:tc>
+      </w:tr>
+      <w:tr>
+        <w:tblPrEx>
+          <w:tblBorders>
+            <w:top w:val="single" w:color="auto" w:sz="4" w:space="0"/>
+            <w:left w:val="single" w:color="auto" w:sz="4" w:space="0"/>
+            <w:bottom w:val="single" w:color="auto" w:sz="4" w:space="0"/>
+            <w:right w:val="single" w:color="auto" w:sz="4" w:space="0"/>
+            <w:insideH w:val="single" w:color="auto" w:sz="4" w:space="0"/>
+            <w:insideV w:val="single" w:color="auto" w:sz="4" w:space="0"/>
+          </w:tblBorders>
+          <w:tblCellMar>
+            <w:top w:w="0" w:type="dxa"/>
+            <w:left w:w="108" w:type="dxa"/>
+            <w:bottom w:w="0" w:type="dxa"/>
+            <w:right w:w="108" w:type="dxa"/>
+          </w:tblCellMar>
+        </w:tblPrEx>
+        <w:tc>
+          <w:tcPr>
+            <w:tcW w:w="0" w:type="auto"/>
+          </w:tcPr>
+          <w:p>
+            <w:pPr>
+              <w:rPr>
+                <w:color w:val="ED7D31" w:themeColor="accent2"/>
+                <w:spacing w:val="7"/>
+                <w14:textFill>
+                  <w14:solidFill>
+                    <w14:schemeClr w14:val="accent2"/>
+                  </w14:solidFill>
+                </w14:textFill>
+              </w:rPr>
+            </w:pPr>
+            <w:r>
+              <w:rPr>
+                <w:rFonts w:hint="eastAsia"/>
+                <w:color w:val="FF0000"/>
+                <w:spacing w:val="7"/>
+              </w:rPr>
+              <w:t>blobFromImage(image, scalefactor, size, swapRB)</w:t>
+            </w:r>
+          </w:p>
+        </w:tc>
+        <w:tc>
+          <w:tcPr>
+            <w:tcW w:w="0" w:type="auto"/>
+          </w:tcPr>
+          <w:p>
+            <w:pPr>
+              <w:rPr>
+                <w:color w:val="ED7D31" w:themeColor="accent2"/>
+                <w:spacing w:val="7"/>
+                <w14:textFill>
+                  <w14:solidFill>
+                    <w14:schemeClr w14:val="accent2"/>
+                  </w14:solidFill>
+                </w14:textFill>
+              </w:rPr>
+            </w:pPr>
+            <w:r>
+              <w:rPr>
+                <w:rFonts w:hint="eastAsia"/>
+                <w:color w:val="ED7D31" w:themeColor="accent2"/>
+                <w:spacing w:val="7"/>
+                <w14:textFill>
+                  <w14:solidFill>
+                    <w14:schemeClr w14:val="accent2"/>
+                  </w14:solidFill>
+                </w14:textFill>
+              </w:rPr>
+              <w:t>图像变换</w:t>
+            </w:r>
+          </w:p>
+        </w:tc>
+      </w:tr>
+    </w:tbl>
+    <w:p>
+      <w:pPr>
+        <w:rPr>
+          <w:color w:val="00B0F0"/>
+          <w:spacing w:val="7"/>
+        </w:rPr>
+      </w:pPr>
+    </w:p>
+    <w:tbl>
+      <w:tblPr>
+        <w:tblStyle w:val="9"/>
+        <w:tblW w:w="0" w:type="auto"/>
+        <w:tblInd w:w="0" w:type="dxa"/>
+        <w:tblBorders>
+          <w:top w:val="single" w:color="auto" w:sz="4" w:space="0"/>
+          <w:left w:val="single" w:color="auto" w:sz="4" w:space="0"/>
+          <w:bottom w:val="single" w:color="auto" w:sz="4" w:space="0"/>
+          <w:right w:val="single" w:color="auto" w:sz="4" w:space="0"/>
+          <w:insideH w:val="single" w:color="auto" w:sz="4" w:space="0"/>
+          <w:insideV w:val="single" w:color="auto" w:sz="4" w:space="0"/>
+        </w:tblBorders>
+        <w:tblLayout w:type="autofit"/>
+        <w:tblCellMar>
+          <w:top w:w="0" w:type="dxa"/>
+          <w:left w:w="108" w:type="dxa"/>
+          <w:bottom w:w="0" w:type="dxa"/>
+          <w:right w:w="108" w:type="dxa"/>
+        </w:tblCellMar>
+      </w:tblPr>
+      <w:tblGrid>
+        <w:gridCol w:w="1113"/>
+        <w:gridCol w:w="5430"/>
+        <w:gridCol w:w="1786"/>
+      </w:tblGrid>
+      <w:tr>
+        <w:tblPrEx>
+          <w:tblBorders>
+            <w:top w:val="single" w:color="auto" w:sz="4" w:space="0"/>
+            <w:left w:val="single" w:color="auto" w:sz="4" w:space="0"/>
+            <w:bottom w:val="single" w:color="auto" w:sz="4" w:space="0"/>
+            <w:right w:val="single" w:color="auto" w:sz="4" w:space="0"/>
+            <w:insideH w:val="single" w:color="auto" w:sz="4" w:space="0"/>
+            <w:insideV w:val="single" w:color="auto" w:sz="4" w:space="0"/>
+          </w:tblBorders>
+          <w:tblCellMar>
+            <w:top w:w="0" w:type="dxa"/>
+            <w:left w:w="108" w:type="dxa"/>
+            <w:bottom w:w="0" w:type="dxa"/>
+            <w:right w:w="108" w:type="dxa"/>
+          </w:tblCellMar>
+        </w:tblPrEx>
+        <w:tc>
+          <w:tcPr>
+            <w:tcW w:w="8329" w:type="dxa"/>
+            <w:gridSpan w:val="3"/>
+          </w:tcPr>
+          <w:p>
+            <w:pPr>
+              <w:rPr>
+                <w:color w:val="ED7D31" w:themeColor="accent2"/>
+                <w:spacing w:val="7"/>
+                <w14:textFill>
+                  <w14:solidFill>
+                    <w14:schemeClr w14:val="accent2"/>
+                  </w14:solidFill>
+                </w14:textFill>
+              </w:rPr>
+            </w:pPr>
+            <w:r>
+              <w:rPr>
+                <w:rFonts w:hint="eastAsia"/>
+                <w:color w:val="ED7D31" w:themeColor="accent2"/>
+                <w:spacing w:val="7"/>
+                <w14:textFill>
+                  <w14:solidFill>
+                    <w14:schemeClr w14:val="accent2"/>
+                  </w14:solidFill>
+                </w14:textFill>
+              </w:rPr>
+              <w:t>模型：</w:t>
+            </w:r>
+          </w:p>
+        </w:tc>
+      </w:tr>
+      <w:tr>
+        <w:tblPrEx>
+          <w:tblBorders>
+            <w:top w:val="single" w:color="auto" w:sz="4" w:space="0"/>
+            <w:left w:val="single" w:color="auto" w:sz="4" w:space="0"/>
+            <w:bottom w:val="single" w:color="auto" w:sz="4" w:space="0"/>
+            <w:right w:val="single" w:color="auto" w:sz="4" w:space="0"/>
+            <w:insideH w:val="single" w:color="auto" w:sz="4" w:space="0"/>
+            <w:insideV w:val="single" w:color="auto" w:sz="4" w:space="0"/>
+          </w:tblBorders>
+          <w:tblCellMar>
+            <w:top w:w="0" w:type="dxa"/>
+            <w:left w:w="108" w:type="dxa"/>
+            <w:bottom w:w="0" w:type="dxa"/>
+            <w:right w:w="108" w:type="dxa"/>
+          </w:tblCellMar>
+        </w:tblPrEx>
+        <w:tc>
+          <w:tcPr>
+            <w:tcW w:w="6543" w:type="dxa"/>
+            <w:gridSpan w:val="2"/>
+          </w:tcPr>
+          <w:p>
+            <w:pPr>
+              <w:rPr>
+                <w:color w:val="ED7D31" w:themeColor="accent2"/>
+                <w:spacing w:val="7"/>
+                <w14:textFill>
+                  <w14:solidFill>
+                    <w14:schemeClr w14:val="accent2"/>
+                  </w14:solidFill>
+                </w14:textFill>
+              </w:rPr>
+            </w:pPr>
+            <w:r>
+              <w:rPr>
+                <w:rFonts w:hint="eastAsia"/>
+                <w:color w:val="FF0000"/>
+                <w:spacing w:val="7"/>
+              </w:rPr>
+              <w:t>readNetFromONNX(file)</w:t>
+            </w:r>
+          </w:p>
+        </w:tc>
+        <w:tc>
+          <w:tcPr>
+            <w:tcW w:w="1786" w:type="dxa"/>
+          </w:tcPr>
+          <w:p>
+            <w:pPr>
+              <w:rPr>
+                <w:color w:val="ED7D31" w:themeColor="accent2"/>
+                <w:spacing w:val="7"/>
+                <w14:textFill>
+                  <w14:solidFill>
+                    <w14:schemeClr w14:val="accent2"/>
+                  </w14:solidFill>
+                </w14:textFill>
+              </w:rPr>
+            </w:pPr>
+            <w:r>
+              <w:rPr>
+                <w:rFonts w:hint="eastAsia"/>
+                <w:color w:val="ED7D31" w:themeColor="accent2"/>
+                <w:spacing w:val="7"/>
+                <w14:textFill>
+                  <w14:solidFill>
+                    <w14:schemeClr w14:val="accent2"/>
+                  </w14:solidFill>
+                </w14:textFill>
+              </w:rPr>
+              <w:t>加载</w:t>
+            </w:r>
+            <w:r>
+              <w:rPr>
+                <w:rFonts w:hint="eastAsia"/>
+                <w:color w:val="EA82F1"/>
+                <w:spacing w:val="7"/>
+              </w:rPr>
+              <w:t>onnx模型</w:t>
+            </w:r>
+          </w:p>
+        </w:tc>
+      </w:tr>
+      <w:tr>
+        <w:tblPrEx>
+          <w:tblBorders>
+            <w:top w:val="single" w:color="auto" w:sz="4" w:space="0"/>
+            <w:left w:val="single" w:color="auto" w:sz="4" w:space="0"/>
+            <w:bottom w:val="single" w:color="auto" w:sz="4" w:space="0"/>
+            <w:right w:val="single" w:color="auto" w:sz="4" w:space="0"/>
+            <w:insideH w:val="single" w:color="auto" w:sz="4" w:space="0"/>
+            <w:insideV w:val="single" w:color="auto" w:sz="4" w:space="0"/>
+          </w:tblBorders>
+          <w:tblCellMar>
+            <w:top w:w="0" w:type="dxa"/>
+            <w:left w:w="108" w:type="dxa"/>
+            <w:bottom w:w="0" w:type="dxa"/>
+            <w:right w:w="108" w:type="dxa"/>
+          </w:tblCellMar>
+        </w:tblPrEx>
+        <w:tc>
+          <w:tcPr>
+            <w:tcW w:w="1113" w:type="dxa"/>
+            <w:vMerge w:val="restart"/>
+            <w:vAlign w:val="center"/>
+          </w:tcPr>
+          <w:p>
+            <w:pPr>
+              <w:rPr>
+                <w:color w:val="FF0000"/>
+                <w:spacing w:val="7"/>
+              </w:rPr>
+            </w:pPr>
+            <w:r>
+              <w:rPr>
+                <w:rFonts w:hint="eastAsia"/>
+                <w:color w:val="ED7D31" w:themeColor="accent2"/>
+                <w:spacing w:val="7"/>
+                <w14:textFill>
+                  <w14:solidFill>
+                    <w14:schemeClr w14:val="accent2"/>
+                  </w14:solidFill>
+                </w14:textFill>
+              </w:rPr>
+              <w:t>实例方法</w:t>
+            </w:r>
+          </w:p>
+        </w:tc>
+        <w:tc>
+          <w:tcPr>
+            <w:tcW w:w="0" w:type="auto"/>
+            <w:vAlign w:val="center"/>
+          </w:tcPr>
+          <w:p>
+            <w:pPr>
+              <w:rPr>
+                <w:color w:val="FF0000"/>
+                <w:spacing w:val="7"/>
+              </w:rPr>
+            </w:pPr>
+            <w:r>
+              <w:rPr>
+                <w:rFonts w:hint="eastAsia"/>
+                <w:color w:val="FF0000"/>
+                <w:spacing w:val="7"/>
+              </w:rPr>
+              <w:t>setInput(blob)</w:t>
+            </w:r>
+          </w:p>
+        </w:tc>
+        <w:tc>
+          <w:tcPr>
+            <w:tcW w:w="0" w:type="auto"/>
+            <w:vAlign w:val="center"/>
+          </w:tcPr>
+          <w:p>
+            <w:pPr>
+              <w:rPr>
+                <w:color w:val="ED7D31" w:themeColor="accent2"/>
+                <w:spacing w:val="7"/>
+                <w14:textFill>
+                  <w14:solidFill>
+                    <w14:schemeClr w14:val="accent2"/>
+                  </w14:solidFill>
+                </w14:textFill>
+              </w:rPr>
+            </w:pPr>
+            <w:r>
+              <w:rPr>
+                <w:rFonts w:hint="eastAsia"/>
+                <w:color w:val="ED7D31" w:themeColor="accent2"/>
+                <w:spacing w:val="7"/>
+                <w14:textFill>
+                  <w14:solidFill>
+                    <w14:schemeClr w14:val="accent2"/>
+                  </w14:solidFill>
+                </w14:textFill>
+              </w:rPr>
+              <w:t>设置</w:t>
+            </w:r>
+            <w:r>
+              <w:rPr>
+                <w:rFonts w:hint="eastAsia"/>
+                <w:color w:val="EA82F1"/>
+                <w:spacing w:val="7"/>
+              </w:rPr>
+              <w:t>输入张量</w:t>
+            </w:r>
+          </w:p>
+        </w:tc>
+      </w:tr>
+      <w:tr>
+        <w:tblPrEx>
+          <w:tblBorders>
+            <w:top w:val="single" w:color="auto" w:sz="4" w:space="0"/>
+            <w:left w:val="single" w:color="auto" w:sz="4" w:space="0"/>
+            <w:bottom w:val="single" w:color="auto" w:sz="4" w:space="0"/>
+            <w:right w:val="single" w:color="auto" w:sz="4" w:space="0"/>
+            <w:insideH w:val="single" w:color="auto" w:sz="4" w:space="0"/>
+            <w:insideV w:val="single" w:color="auto" w:sz="4" w:space="0"/>
+          </w:tblBorders>
+          <w:tblCellMar>
+            <w:top w:w="0" w:type="dxa"/>
+            <w:left w:w="108" w:type="dxa"/>
+            <w:bottom w:w="0" w:type="dxa"/>
+            <w:right w:w="108" w:type="dxa"/>
+          </w:tblCellMar>
+        </w:tblPrEx>
+        <w:tc>
+          <w:tcPr>
+            <w:tcW w:w="1113" w:type="dxa"/>
+            <w:vMerge w:val="continue"/>
+            <w:vAlign w:val="center"/>
+          </w:tcPr>
+          <w:p>
+            <w:pPr>
+              <w:rPr>
+                <w:color w:val="ED7D31" w:themeColor="accent2"/>
+                <w:spacing w:val="7"/>
+                <w14:textFill>
+                  <w14:solidFill>
+                    <w14:schemeClr w14:val="accent2"/>
+                  </w14:solidFill>
+                </w14:textFill>
+              </w:rPr>
+            </w:pPr>
+          </w:p>
+        </w:tc>
+        <w:tc>
+          <w:tcPr>
+            <w:tcW w:w="0" w:type="auto"/>
+            <w:vAlign w:val="center"/>
+          </w:tcPr>
+          <w:p>
+            <w:pPr>
+              <w:rPr>
+                <w:color w:val="FF0000"/>
+                <w:spacing w:val="7"/>
+              </w:rPr>
+            </w:pPr>
+            <w:r>
+              <w:rPr>
+                <w:rFonts w:hint="eastAsia"/>
+                <w:color w:val="FF0000"/>
+                <w:spacing w:val="7"/>
+              </w:rPr>
+              <w:t>forward()</w:t>
+            </w:r>
+          </w:p>
+        </w:tc>
+        <w:tc>
+          <w:tcPr>
+            <w:tcW w:w="0" w:type="auto"/>
+            <w:vAlign w:val="center"/>
+          </w:tcPr>
+          <w:p>
+            <w:pPr>
+              <w:rPr>
+                <w:color w:val="ED7D31" w:themeColor="accent2"/>
+                <w:spacing w:val="7"/>
+                <w14:textFill>
+                  <w14:solidFill>
+                    <w14:schemeClr w14:val="accent2"/>
+                  </w14:solidFill>
+                </w14:textFill>
+              </w:rPr>
+            </w:pPr>
+            <w:r>
+              <w:rPr>
+                <w:rFonts w:hint="eastAsia"/>
+                <w:color w:val="ED7D31" w:themeColor="accent2"/>
+                <w:spacing w:val="7"/>
+                <w14:textFill>
+                  <w14:solidFill>
+                    <w14:schemeClr w14:val="accent2"/>
+                  </w14:solidFill>
+                </w14:textFill>
+              </w:rPr>
+              <w:t>执行</w:t>
+            </w:r>
+            <w:r>
+              <w:rPr>
+                <w:rFonts w:hint="eastAsia"/>
+                <w:color w:val="EA82F1"/>
+                <w:spacing w:val="7"/>
+              </w:rPr>
+              <w:t>前向推导</w:t>
+            </w:r>
+          </w:p>
+        </w:tc>
+      </w:tr>
+      <w:tr>
+        <w:tblPrEx>
+          <w:tblBorders>
+            <w:top w:val="single" w:color="auto" w:sz="4" w:space="0"/>
+            <w:left w:val="single" w:color="auto" w:sz="4" w:space="0"/>
+            <w:bottom w:val="single" w:color="auto" w:sz="4" w:space="0"/>
+            <w:right w:val="single" w:color="auto" w:sz="4" w:space="0"/>
+            <w:insideH w:val="single" w:color="auto" w:sz="4" w:space="0"/>
+            <w:insideV w:val="single" w:color="auto" w:sz="4" w:space="0"/>
+          </w:tblBorders>
+          <w:tblCellMar>
+            <w:top w:w="0" w:type="dxa"/>
+            <w:left w:w="108" w:type="dxa"/>
+            <w:bottom w:w="0" w:type="dxa"/>
+            <w:right w:w="108" w:type="dxa"/>
+          </w:tblCellMar>
+        </w:tblPrEx>
+        <w:tc>
+          <w:tcPr>
+            <w:tcW w:w="1113" w:type="dxa"/>
+            <w:vMerge w:val="continue"/>
+            <w:vAlign w:val="center"/>
+          </w:tcPr>
+          <w:p>
+            <w:pPr>
+              <w:rPr>
+                <w:color w:val="ED7D31" w:themeColor="accent2"/>
+                <w:spacing w:val="7"/>
+                <w14:textFill>
+                  <w14:solidFill>
+                    <w14:schemeClr w14:val="accent2"/>
+                  </w14:solidFill>
+                </w14:textFill>
+              </w:rPr>
+            </w:pPr>
+          </w:p>
+        </w:tc>
+        <w:tc>
+          <w:tcPr>
+            <w:tcW w:w="0" w:type="auto"/>
+            <w:vAlign w:val="center"/>
+          </w:tcPr>
+          <w:p>
+            <w:pPr>
+              <w:rPr>
+                <w:color w:val="FF0000"/>
+                <w:spacing w:val="7"/>
+              </w:rPr>
+            </w:pPr>
+            <w:r>
+              <w:rPr>
+                <w:rFonts w:hint="eastAsia"/>
+                <w:color w:val="FF0000"/>
+                <w:spacing w:val="7"/>
+              </w:rPr>
+              <w:t>setPreferableTarget(DNN_TARGET_CUDA_FP16)</w:t>
+            </w:r>
+          </w:p>
+        </w:tc>
+        <w:tc>
+          <w:tcPr>
+            <w:tcW w:w="0" w:type="auto"/>
+            <w:vAlign w:val="center"/>
+          </w:tcPr>
+          <w:p>
+            <w:pPr>
+              <w:rPr>
+                <w:color w:val="ED7D31" w:themeColor="accent2"/>
+                <w:spacing w:val="7"/>
+                <w14:textFill>
+                  <w14:solidFill>
+                    <w14:schemeClr w14:val="accent2"/>
+                  </w14:solidFill>
+                </w14:textFill>
+              </w:rPr>
+            </w:pPr>
+            <w:r>
+              <w:rPr>
+                <w:rFonts w:hint="eastAsia"/>
+                <w:color w:val="ED7D31" w:themeColor="accent2"/>
+                <w:spacing w:val="7"/>
+                <w14:textFill>
+                  <w14:solidFill>
+                    <w14:schemeClr w14:val="accent2"/>
+                  </w14:solidFill>
+                </w14:textFill>
+              </w:rPr>
+              <w:t>设置</w:t>
+            </w:r>
+            <w:r>
+              <w:rPr>
+                <w:rFonts w:hint="eastAsia"/>
+                <w:color w:val="EA82F1"/>
+                <w:spacing w:val="7"/>
+              </w:rPr>
+              <w:t>推理方法</w:t>
+            </w:r>
+          </w:p>
+        </w:tc>
+      </w:tr>
+      <w:tr>
+        <w:tblPrEx>
+          <w:tblBorders>
+            <w:top w:val="single" w:color="auto" w:sz="4" w:space="0"/>
+            <w:left w:val="single" w:color="auto" w:sz="4" w:space="0"/>
+            <w:bottom w:val="single" w:color="auto" w:sz="4" w:space="0"/>
+            <w:right w:val="single" w:color="auto" w:sz="4" w:space="0"/>
+            <w:insideH w:val="single" w:color="auto" w:sz="4" w:space="0"/>
+            <w:insideV w:val="single" w:color="auto" w:sz="4" w:space="0"/>
+          </w:tblBorders>
+          <w:tblCellMar>
+            <w:top w:w="0" w:type="dxa"/>
+            <w:left w:w="108" w:type="dxa"/>
+            <w:bottom w:w="0" w:type="dxa"/>
+            <w:right w:w="108" w:type="dxa"/>
+          </w:tblCellMar>
+        </w:tblPrEx>
+        <w:tc>
+          <w:tcPr>
+            <w:tcW w:w="1113" w:type="dxa"/>
+            <w:vMerge w:val="continue"/>
+            <w:vAlign w:val="center"/>
+          </w:tcPr>
+          <w:p>
+            <w:pPr>
+              <w:rPr>
+                <w:color w:val="FF0000"/>
+                <w:spacing w:val="7"/>
+              </w:rPr>
+            </w:pPr>
+          </w:p>
+        </w:tc>
+        <w:tc>
+          <w:tcPr>
+            <w:tcW w:w="0" w:type="auto"/>
+            <w:vAlign w:val="center"/>
+          </w:tcPr>
+          <w:p>
+            <w:pPr>
+              <w:rPr>
+                <w:color w:val="FF0000"/>
+                <w:spacing w:val="7"/>
+              </w:rPr>
+            </w:pPr>
+            <w:r>
+              <w:rPr>
+                <w:rFonts w:hint="eastAsia"/>
+                <w:color w:val="FF0000"/>
+                <w:spacing w:val="7"/>
+              </w:rPr>
+              <w:t>enableFusion(True)</w:t>
+            </w:r>
+          </w:p>
+        </w:tc>
+        <w:tc>
+          <w:tcPr>
+            <w:tcW w:w="0" w:type="auto"/>
+            <w:vAlign w:val="center"/>
+          </w:tcPr>
+          <w:p>
+            <w:pPr>
+              <w:rPr>
+                <w:color w:val="ED7D31" w:themeColor="accent2"/>
+                <w:spacing w:val="7"/>
+                <w14:textFill>
+                  <w14:solidFill>
+                    <w14:schemeClr w14:val="accent2"/>
+                  </w14:solidFill>
+                </w14:textFill>
+              </w:rPr>
+            </w:pPr>
+            <w:r>
+              <w:rPr>
+                <w:rFonts w:hint="eastAsia"/>
+                <w:color w:val="ED7D31" w:themeColor="accent2"/>
+                <w:spacing w:val="7"/>
+                <w14:textFill>
+                  <w14:solidFill>
+                    <w14:schemeClr w14:val="accent2"/>
+                  </w14:solidFill>
+                </w14:textFill>
+              </w:rPr>
+              <w:t>允许</w:t>
+            </w:r>
+            <w:r>
+              <w:rPr>
+                <w:rFonts w:hint="eastAsia"/>
+                <w:color w:val="EA82F1"/>
+                <w:spacing w:val="7"/>
+              </w:rPr>
+              <w:t>层融合</w:t>
+            </w:r>
+          </w:p>
+        </w:tc>
+      </w:tr>
+      <w:tr>
+        <w:tblPrEx>
+          <w:tblBorders>
+            <w:top w:val="single" w:color="auto" w:sz="4" w:space="0"/>
+            <w:left w:val="single" w:color="auto" w:sz="4" w:space="0"/>
+            <w:bottom w:val="single" w:color="auto" w:sz="4" w:space="0"/>
+            <w:right w:val="single" w:color="auto" w:sz="4" w:space="0"/>
+            <w:insideH w:val="single" w:color="auto" w:sz="4" w:space="0"/>
+            <w:insideV w:val="single" w:color="auto" w:sz="4" w:space="0"/>
+          </w:tblBorders>
+          <w:tblCellMar>
+            <w:top w:w="0" w:type="dxa"/>
+            <w:left w:w="108" w:type="dxa"/>
+            <w:bottom w:w="0" w:type="dxa"/>
+            <w:right w:w="108" w:type="dxa"/>
+          </w:tblCellMar>
+        </w:tblPrEx>
+        <w:tc>
+          <w:tcPr>
+            <w:tcW w:w="1113" w:type="dxa"/>
+            <w:vMerge w:val="continue"/>
+            <w:vAlign w:val="center"/>
+          </w:tcPr>
+          <w:p>
+            <w:pPr>
+              <w:rPr>
+                <w:color w:val="FF0000"/>
+                <w:spacing w:val="7"/>
+              </w:rPr>
+            </w:pPr>
+          </w:p>
+        </w:tc>
+        <w:tc>
+          <w:tcPr>
+            <w:tcW w:w="0" w:type="auto"/>
+            <w:vAlign w:val="center"/>
+          </w:tcPr>
+          <w:p>
+            <w:pPr>
+              <w:rPr>
+                <w:color w:val="FF0000"/>
+                <w:spacing w:val="7"/>
+              </w:rPr>
+            </w:pPr>
+            <w:r>
+              <w:rPr>
+                <w:rFonts w:hint="eastAsia"/>
+                <w:color w:val="FF0000"/>
+                <w:spacing w:val="7"/>
+              </w:rPr>
+              <w:t>getUnconnectedOutLayerNames()</w:t>
+            </w:r>
+          </w:p>
+        </w:tc>
+        <w:tc>
+          <w:tcPr>
+            <w:tcW w:w="0" w:type="auto"/>
+            <w:vAlign w:val="center"/>
+          </w:tcPr>
+          <w:p>
+            <w:pPr>
+              <w:rPr>
+                <w:color w:val="EA82F1"/>
+                <w:spacing w:val="7"/>
+              </w:rPr>
+            </w:pPr>
+            <w:r>
+              <w:rPr>
+                <w:rFonts w:hint="eastAsia"/>
+                <w:color w:val="ED7D31" w:themeColor="accent2"/>
+                <w:spacing w:val="7"/>
+                <w14:textFill>
+                  <w14:solidFill>
+                    <w14:schemeClr w14:val="accent2"/>
+                  </w14:solidFill>
+                </w14:textFill>
+              </w:rPr>
+              <w:t>获取</w:t>
+            </w:r>
+            <w:r>
+              <w:rPr>
+                <w:rFonts w:hint="eastAsia"/>
+                <w:color w:val="EA82F1"/>
+                <w:spacing w:val="7"/>
+              </w:rPr>
+              <w:t>输出节点</w:t>
+            </w:r>
+          </w:p>
+        </w:tc>
+      </w:tr>
+      <w:tr>
+        <w:tblPrEx>
+          <w:tblBorders>
+            <w:top w:val="single" w:color="auto" w:sz="4" w:space="0"/>
+            <w:left w:val="single" w:color="auto" w:sz="4" w:space="0"/>
+            <w:bottom w:val="single" w:color="auto" w:sz="4" w:space="0"/>
+            <w:right w:val="single" w:color="auto" w:sz="4" w:space="0"/>
+            <w:insideH w:val="single" w:color="auto" w:sz="4" w:space="0"/>
+            <w:insideV w:val="single" w:color="auto" w:sz="4" w:space="0"/>
+          </w:tblBorders>
+          <w:tblCellMar>
+            <w:top w:w="0" w:type="dxa"/>
+            <w:left w:w="108" w:type="dxa"/>
+            <w:bottom w:w="0" w:type="dxa"/>
+            <w:right w:w="108" w:type="dxa"/>
+          </w:tblCellMar>
+        </w:tblPrEx>
+        <w:tc>
+          <w:tcPr>
+            <w:tcW w:w="1113" w:type="dxa"/>
+            <w:vMerge w:val="continue"/>
+            <w:vAlign w:val="center"/>
+          </w:tcPr>
+          <w:p>
+            <w:pPr>
+              <w:rPr>
+                <w:color w:val="ED7D31" w:themeColor="accent2"/>
+                <w:spacing w:val="7"/>
+                <w14:textFill>
+                  <w14:solidFill>
+                    <w14:schemeClr w14:val="accent2"/>
+                  </w14:solidFill>
+                </w14:textFill>
+              </w:rPr>
+            </w:pPr>
+          </w:p>
+        </w:tc>
+        <w:tc>
+          <w:tcPr>
+            <w:tcW w:w="0" w:type="auto"/>
+            <w:vAlign w:val="center"/>
+          </w:tcPr>
+          <w:p>
+            <w:pPr>
+              <w:rPr>
+                <w:color w:val="FF0000"/>
+                <w:spacing w:val="7"/>
+              </w:rPr>
+            </w:pPr>
+            <w:r>
+              <w:rPr>
+                <w:rFonts w:hint="eastAsia"/>
+                <w:color w:val="FF0000"/>
+                <w:spacing w:val="7"/>
+              </w:rPr>
+              <w:t>getFLOPS(input_shape)</w:t>
+            </w:r>
+          </w:p>
+        </w:tc>
+        <w:tc>
+          <w:tcPr>
+            <w:tcW w:w="0" w:type="auto"/>
+            <w:vAlign w:val="center"/>
+          </w:tcPr>
+          <w:p>
+            <w:pPr>
+              <w:rPr>
+                <w:color w:val="ED7D31" w:themeColor="accent2"/>
+                <w:spacing w:val="7"/>
+                <w14:textFill>
+                  <w14:solidFill>
+                    <w14:schemeClr w14:val="accent2"/>
+                  </w14:solidFill>
+                </w14:textFill>
+              </w:rPr>
+            </w:pPr>
+            <w:r>
+              <w:rPr>
+                <w:rFonts w:hint="eastAsia"/>
+                <w:color w:val="ED7D31" w:themeColor="accent2"/>
+                <w:spacing w:val="7"/>
+                <w14:textFill>
+                  <w14:solidFill>
+                    <w14:schemeClr w14:val="accent2"/>
+                  </w14:solidFill>
+                </w14:textFill>
+              </w:rPr>
+              <w:t>获取</w:t>
+            </w:r>
+            <w:r>
+              <w:rPr>
+                <w:rFonts w:hint="eastAsia"/>
+                <w:color w:val="EA82F1"/>
+                <w:spacing w:val="7"/>
+              </w:rPr>
+              <w:t>浮点运算量</w:t>
+            </w:r>
+          </w:p>
+        </w:tc>
+      </w:tr>
+    </w:tbl>
+    <w:p>
+      <w:pPr>
+        <w:rPr>
+          <w:color w:val="ED7D31" w:themeColor="accent2"/>
+          <w:spacing w:val="7"/>
+          <w14:textFill>
+            <w14:solidFill>
+              <w14:schemeClr w14:val="accent2"/>
+            </w14:solidFill>
+          </w14:textFill>
+        </w:rPr>
+      </w:pPr>
+    </w:p>
+    <w:tbl>
+      <w:tblPr>
+        <w:tblStyle w:val="9"/>
+        <w:tblW w:w="0" w:type="auto"/>
+        <w:tblInd w:w="0" w:type="dxa"/>
+        <w:tblBorders>
+          <w:top w:val="single" w:color="auto" w:sz="4" w:space="0"/>
+          <w:left w:val="single" w:color="auto" w:sz="4" w:space="0"/>
+          <w:bottom w:val="single" w:color="auto" w:sz="4" w:space="0"/>
+          <w:right w:val="single" w:color="auto" w:sz="4" w:space="0"/>
+          <w:insideH w:val="single" w:color="auto" w:sz="4" w:space="0"/>
+          <w:insideV w:val="single" w:color="auto" w:sz="4" w:space="0"/>
+        </w:tblBorders>
+        <w:tblLayout w:type="autofit"/>
+        <w:tblCellMar>
+          <w:top w:w="0" w:type="dxa"/>
+          <w:left w:w="108" w:type="dxa"/>
+          <w:bottom w:w="0" w:type="dxa"/>
+          <w:right w:w="108" w:type="dxa"/>
+        </w:tblCellMar>
+      </w:tblPr>
+      <w:tblGrid>
+        <w:gridCol w:w="6876"/>
+        <w:gridCol w:w="3670"/>
+      </w:tblGrid>
+      <w:tr>
+        <w:tblPrEx>
+          <w:tblBorders>
+            <w:top w:val="single" w:color="auto" w:sz="4" w:space="0"/>
+            <w:left w:val="single" w:color="auto" w:sz="4" w:space="0"/>
+            <w:bottom w:val="single" w:color="auto" w:sz="4" w:space="0"/>
+            <w:right w:val="single" w:color="auto" w:sz="4" w:space="0"/>
+            <w:insideH w:val="single" w:color="auto" w:sz="4" w:space="0"/>
+            <w:insideV w:val="single" w:color="auto" w:sz="4" w:space="0"/>
+          </w:tblBorders>
+          <w:tblCellMar>
+            <w:top w:w="0" w:type="dxa"/>
+            <w:left w:w="108" w:type="dxa"/>
+            <w:bottom w:w="0" w:type="dxa"/>
+            <w:right w:w="108" w:type="dxa"/>
+          </w:tblCellMar>
+        </w:tblPrEx>
+        <w:tc>
+          <w:tcPr>
+            <w:tcW w:w="0" w:type="auto"/>
+            <w:gridSpan w:val="2"/>
+          </w:tcPr>
+          <w:p>
+            <w:pPr>
+              <w:rPr>
+                <w:color w:val="ED7D31" w:themeColor="accent2"/>
+                <w:spacing w:val="7"/>
+                <w14:textFill>
+                  <w14:solidFill>
+                    <w14:schemeClr w14:val="accent2"/>
+                  </w14:solidFill>
+                </w14:textFill>
+              </w:rPr>
+            </w:pPr>
+            <w:r>
+              <w:rPr>
+                <w:rFonts w:hint="eastAsia"/>
+                <w:color w:val="ED7D31" w:themeColor="accent2"/>
+                <w:spacing w:val="7"/>
+                <w:lang w:val="en-US" w:eastAsia="zh-CN"/>
+                <w14:textFill>
+                  <w14:solidFill>
+                    <w14:schemeClr w14:val="accent2"/>
+                  </w14:solidFill>
+                </w14:textFill>
+              </w:rPr>
+              <w:t>运算</w:t>
+            </w:r>
+            <w:r>
+              <w:rPr>
+                <w:rFonts w:hint="eastAsia"/>
+                <w:color w:val="ED7D31" w:themeColor="accent2"/>
+                <w:spacing w:val="7"/>
+                <w14:textFill>
+                  <w14:solidFill>
+                    <w14:schemeClr w14:val="accent2"/>
+                  </w14:solidFill>
+                </w14:textFill>
+              </w:rPr>
+              <w:t>：</w:t>
+            </w:r>
+          </w:p>
+        </w:tc>
+      </w:tr>
+      <w:tr>
+        <w:tblPrEx>
+          <w:tblBorders>
+            <w:top w:val="single" w:color="auto" w:sz="4" w:space="0"/>
+            <w:left w:val="single" w:color="auto" w:sz="4" w:space="0"/>
+            <w:bottom w:val="single" w:color="auto" w:sz="4" w:space="0"/>
+            <w:right w:val="single" w:color="auto" w:sz="4" w:space="0"/>
+            <w:insideH w:val="single" w:color="auto" w:sz="4" w:space="0"/>
+            <w:insideV w:val="single" w:color="auto" w:sz="4" w:space="0"/>
+          </w:tblBorders>
+          <w:tblCellMar>
+            <w:top w:w="0" w:type="dxa"/>
+            <w:left w:w="108" w:type="dxa"/>
+            <w:bottom w:w="0" w:type="dxa"/>
+            <w:right w:w="108" w:type="dxa"/>
+          </w:tblCellMar>
+        </w:tblPrEx>
+        <w:tc>
+          <w:tcPr>
+            <w:tcW w:w="0" w:type="auto"/>
+          </w:tcPr>
+          <w:p>
+            <w:pPr>
+              <w:rPr>
+                <w:rFonts w:hint="default" w:eastAsia="华文中宋"/>
+                <w:color w:val="ED7D31" w:themeColor="accent2"/>
+                <w:spacing w:val="7"/>
+                <w:lang w:val="en-US" w:eastAsia="zh-CN"/>
+                <w14:textFill>
+                  <w14:solidFill>
+                    <w14:schemeClr w14:val="accent2"/>
+                  </w14:solidFill>
+                </w14:textFill>
+              </w:rPr>
+            </w:pPr>
+            <w:r>
+              <w:rPr>
+                <w:rFonts w:hint="eastAsia"/>
+                <w:color w:val="FF0000"/>
+                <w:spacing w:val="7"/>
+                <w:lang w:val="en-US" w:eastAsia="zh-CN"/>
+              </w:rPr>
+              <w:t>NMSBoxes(ltwh, scores, score_threshold, nms_threshold)</w:t>
+            </w:r>
+          </w:p>
+        </w:tc>
+        <w:tc>
+          <w:tcPr>
+            <w:tcW w:w="0" w:type="auto"/>
+          </w:tcPr>
+          <w:p>
+            <w:pPr>
+              <w:rPr>
+                <w:rFonts w:hint="default" w:eastAsia="华文中宋"/>
+                <w:color w:val="ED7D31" w:themeColor="accent2"/>
+                <w:spacing w:val="7"/>
+                <w:lang w:val="en-US" w:eastAsia="zh-CN"/>
+                <w14:textFill>
+                  <w14:solidFill>
+                    <w14:schemeClr w14:val="accent2"/>
+                  </w14:solidFill>
+                </w14:textFill>
+              </w:rPr>
+            </w:pPr>
+            <w:r>
+              <w:rPr>
+                <w:rFonts w:hint="eastAsia"/>
+                <w:color w:val="EA82F1"/>
+                <w:spacing w:val="7"/>
+                <w:lang w:val="en-US" w:eastAsia="zh-CN"/>
+              </w:rPr>
+              <w:t>边界框</w:t>
+            </w:r>
+            <w:r>
+              <w:rPr>
+                <w:rFonts w:hint="eastAsia"/>
+                <w:color w:val="ED7D31" w:themeColor="accent2"/>
+                <w:spacing w:val="7"/>
+                <w:lang w:val="en-US" w:eastAsia="zh-CN"/>
+                <w14:textFill>
+                  <w14:solidFill>
+                    <w14:schemeClr w14:val="accent2"/>
+                  </w14:solidFill>
+                </w14:textFill>
+              </w:rPr>
+              <w:t>NMS (nms_thresh指</w:t>
+            </w:r>
+            <w:r>
+              <w:rPr>
+                <w:rFonts w:hint="eastAsia"/>
+                <w:color w:val="EA82F1"/>
+                <w:spacing w:val="7"/>
+                <w:lang w:val="en-US" w:eastAsia="zh-CN"/>
+              </w:rPr>
+              <w:t>IoU</w:t>
+            </w:r>
+            <w:r>
+              <w:rPr>
+                <w:rFonts w:hint="eastAsia"/>
+                <w:color w:val="ED7D31" w:themeColor="accent2"/>
+                <w:spacing w:val="7"/>
+                <w:lang w:val="en-US" w:eastAsia="zh-CN"/>
+                <w14:textFill>
+                  <w14:solidFill>
+                    <w14:schemeClr w14:val="accent2"/>
+                  </w14:solidFill>
+                </w14:textFill>
+              </w:rPr>
+              <w:t>)</w:t>
+            </w:r>
+          </w:p>
+        </w:tc>
+      </w:tr>
+      <w:tr>
+        <w:tblPrEx>
+          <w:tblBorders>
+            <w:top w:val="single" w:color="auto" w:sz="4" w:space="0"/>
+            <w:left w:val="single" w:color="auto" w:sz="4" w:space="0"/>
+            <w:bottom w:val="single" w:color="auto" w:sz="4" w:space="0"/>
+            <w:right w:val="single" w:color="auto" w:sz="4" w:space="0"/>
+            <w:insideH w:val="single" w:color="auto" w:sz="4" w:space="0"/>
+            <w:insideV w:val="single" w:color="auto" w:sz="4" w:space="0"/>
+          </w:tblBorders>
+          <w:tblCellMar>
+            <w:top w:w="0" w:type="dxa"/>
+            <w:left w:w="108" w:type="dxa"/>
+            <w:bottom w:w="0" w:type="dxa"/>
+            <w:right w:w="108" w:type="dxa"/>
+          </w:tblCellMar>
+        </w:tblPrEx>
+        <w:tc>
+          <w:tcPr>
+            <w:tcW w:w="0" w:type="auto"/>
+            <w:vAlign w:val="top"/>
+          </w:tcPr>
+          <w:p>
+            <w:pPr>
+              <w:rPr>
+                <w:rFonts w:hint="eastAsia" w:ascii="华文中宋" w:hAnsi="华文中宋" w:eastAsia="华文中宋" w:cs="华文中宋"/>
+                <w:b/>
+                <w:bCs/>
+                <w:color w:val="ED7D31" w:themeColor="accent2"/>
+                <w:spacing w:val="7"/>
+                <w:kern w:val="2"/>
+                <w:sz w:val="21"/>
+                <w:szCs w:val="21"/>
+                <w:lang w:val="en-US" w:eastAsia="zh-CN" w:bidi="ar-SA"/>
+                <w14:textFill>
+                  <w14:solidFill>
+                    <w14:schemeClr w14:val="accent2"/>
+                  </w14:solidFill>
+                </w14:textFill>
+              </w:rPr>
+            </w:pPr>
+            <w:r>
+              <w:rPr>
+                <w:rFonts w:hint="eastAsia"/>
+                <w:color w:val="FF0000"/>
+                <w:spacing w:val="7"/>
+                <w:lang w:val="en-US" w:eastAsia="zh-CN"/>
+              </w:rPr>
+              <w:t>softNMSBoxes(ltwh, scores, score_threshold, nms_threshold)</w:t>
+            </w:r>
+          </w:p>
+        </w:tc>
+        <w:tc>
+          <w:tcPr>
+            <w:tcW w:w="0" w:type="auto"/>
+            <w:vAlign w:val="top"/>
+          </w:tcPr>
+          <w:p>
+            <w:pPr>
+              <w:rPr>
+                <w:rFonts w:hint="eastAsia" w:ascii="华文中宋" w:hAnsi="华文中宋" w:eastAsia="华文中宋" w:cs="华文中宋"/>
+                <w:b/>
+                <w:bCs/>
+                <w:color w:val="ED7D31" w:themeColor="accent2"/>
+                <w:spacing w:val="7"/>
+                <w:kern w:val="2"/>
+                <w:sz w:val="21"/>
+                <w:szCs w:val="21"/>
+                <w:lang w:val="en-US" w:eastAsia="zh-CN" w:bidi="ar-SA"/>
+                <w14:textFill>
+                  <w14:solidFill>
+                    <w14:schemeClr w14:val="accent2"/>
+                  </w14:solidFill>
+                </w14:textFill>
+              </w:rPr>
+            </w:pPr>
+            <w:r>
+              <w:rPr>
+                <w:rFonts w:hint="eastAsia"/>
+                <w:color w:val="EA82F1"/>
+                <w:spacing w:val="7"/>
+                <w:lang w:val="en-US" w:eastAsia="zh-CN"/>
+              </w:rPr>
+              <w:t>边界框</w:t>
+            </w:r>
+            <w:r>
+              <w:rPr>
+                <w:rFonts w:hint="eastAsia"/>
+                <w:color w:val="ED7D31" w:themeColor="accent2"/>
+                <w:spacing w:val="7"/>
+                <w:lang w:val="en-US" w:eastAsia="zh-CN"/>
+                <w14:textFill>
+                  <w14:solidFill>
+                    <w14:schemeClr w14:val="accent2"/>
+                  </w14:solidFill>
+                </w14:textFill>
+              </w:rPr>
+              <w:t>NMS</w:t>
+            </w:r>
+          </w:p>
+        </w:tc>
+      </w:tr>
+    </w:tbl>
+    <w:p>
+      <w:pPr>
+        <w:rPr>
+          <w:color w:val="ED7D31" w:themeColor="accent2"/>
+          <w:spacing w:val="7"/>
+          <w14:textFill>
+            <w14:solidFill>
+              <w14:schemeClr w14:val="accent2"/>
+            </w14:solidFill>
+          </w14:textFill>
+        </w:rPr>
+      </w:pPr>
+    </w:p>
+    <w:p>
+      <w:pPr>
+        <w:rPr>
+          <w:color w:val="ED7D31" w:themeColor="accent2"/>
+          <w:spacing w:val="7"/>
+          <w14:textFill>
+            <w14:solidFill>
+              <w14:schemeClr w14:val="accent2"/>
+            </w14:solidFill>
+          </w14:textFill>
+        </w:rPr>
+      </w:pPr>
+      <w:bookmarkStart w:id="10" w:name="_GoBack"/>
+      <w:bookmarkEnd w:id="10"/>
+    </w:p>
+    <w:p>
+      <w:pPr>
+        <w:rPr>
+          <w:color w:val="ED7D31" w:themeColor="accent2"/>
+          <w:spacing w:val="7"/>
+          <w14:textFill>
+            <w14:solidFill>
+              <w14:schemeClr w14:val="accent2"/>
+            </w14:solidFill>
+          </w14:textFill>
+        </w:rPr>
+      </w:pPr>
+    </w:p>
+    <w:p>
+      <w:pPr>
+        <w:outlineLvl w:val="0"/>
+        <w:rPr>
           <w:color w:val="70AD47" w:themeColor="accent6"/>
           <w:spacing w:val="7"/>
           <w14:textFill>
@@ -29,7 +1427,8 @@
           </w14:textFill>
         </w:rPr>
       </w:pPr>
-      <w:bookmarkStart w:id="0" w:name="_Toc1199"/>
+      <w:bookmarkStart w:id="2" w:name="_Toc1199"/>
+      <w:bookmarkStart w:id="3" w:name="_Toc27103"/>
       <w:r>
         <w:rPr>
           <w:rFonts w:hint="eastAsia"/>
@@ -68,7 +1467,7 @@
         </w:rPr>
         <w:t>：</w:t>
       </w:r>
-      <w:bookmarkEnd w:id="0"/>
+      <w:bookmarkEnd w:id="2"/>
     </w:p>
     <w:p>
       <w:pPr>
@@ -385,8 +1784,8 @@
           </w14:textFill>
         </w:rPr>
       </w:pPr>
-      <w:bookmarkStart w:id="1" w:name="_Toc12230"/>
-      <w:bookmarkStart w:id="2" w:name="_Toc10286"/>
+      <w:bookmarkStart w:id="4" w:name="_Toc10286"/>
+      <w:bookmarkStart w:id="5" w:name="_Toc12230"/>
       <w:r>
         <w:rPr>
           <w:rFonts w:hint="eastAsia"/>
@@ -400,8 +1799,8 @@
         </w:rPr>
         <w:t>绘图matplotlib：</w:t>
       </w:r>
-      <w:bookmarkEnd w:id="1"/>
-      <w:bookmarkEnd w:id="2"/>
+      <w:bookmarkEnd w:id="4"/>
+      <w:bookmarkEnd w:id="5"/>
     </w:p>
     <w:p>
       <w:pPr>
@@ -4716,8 +6115,8 @@
       </w:tblPr>
       <w:tblGrid>
         <w:gridCol w:w="869"/>
-        <w:gridCol w:w="4549"/>
-        <w:gridCol w:w="5171"/>
+        <w:gridCol w:w="4090"/>
+        <w:gridCol w:w="5636"/>
       </w:tblGrid>
       <w:tr>
         <w:tblPrEx>
@@ -5057,7 +6456,7 @@
               <w:drawing>
                 <wp:inline distT="0" distB="0" distL="114300" distR="114300">
                   <wp:extent cx="5294630" cy="5278755"/>
-                  <wp:effectExtent l="0" t="0" r="8890" b="9525"/>
+                  <wp:effectExtent l="0" t="0" r="1270" b="17145"/>
                   <wp:docPr id="3" name="图片 3" descr="20201018130916314"/>
                   <wp:cNvGraphicFramePr>
                     <a:graphicFrameLocks xmlns:a="http://schemas.openxmlformats.org/drawingml/2006/main" noChangeAspect="1"/>
@@ -5254,7 +6653,7 @@
               <w:drawing>
                 <wp:inline distT="0" distB="0" distL="114300" distR="114300">
                   <wp:extent cx="2944495" cy="607060"/>
-                  <wp:effectExtent l="0" t="0" r="12065" b="2540"/>
+                  <wp:effectExtent l="0" t="0" r="8255" b="2540"/>
                   <wp:docPr id="1" name="图片 1" descr="IMG_256"/>
                   <wp:cNvGraphicFramePr>
                     <a:graphicFrameLocks xmlns:a="http://schemas.openxmlformats.org/drawingml/2006/main" noChangeAspect="1"/>
@@ -5352,7 +6751,7 @@
               <w:drawing>
                 <wp:inline distT="0" distB="0" distL="114300" distR="114300">
                   <wp:extent cx="2897505" cy="1633220"/>
-                  <wp:effectExtent l="0" t="0" r="13335" b="12700"/>
+                  <wp:effectExtent l="0" t="0" r="17145" b="5080"/>
                   <wp:docPr id="8" name="图片 4" descr="IMG_256"/>
                   <wp:cNvGraphicFramePr>
                     <a:graphicFrameLocks xmlns:a="http://schemas.openxmlformats.org/drawingml/2006/main" noChangeAspect="1"/>
@@ -5401,7 +6800,7 @@
               <w:drawing>
                 <wp:inline distT="0" distB="0" distL="114300" distR="114300">
                   <wp:extent cx="2918460" cy="1673225"/>
-                  <wp:effectExtent l="0" t="0" r="7620" b="3175"/>
+                  <wp:effectExtent l="0" t="0" r="15240" b="3175"/>
                   <wp:docPr id="9" name="图片 5" descr="IMG_256"/>
                   <wp:cNvGraphicFramePr>
                     <a:graphicFrameLocks xmlns:a="http://schemas.openxmlformats.org/drawingml/2006/main" noChangeAspect="1"/>
@@ -5495,7 +6894,7 @@
               <w:drawing>
                 <wp:inline distT="0" distB="0" distL="114300" distR="114300">
                   <wp:extent cx="2894965" cy="2461895"/>
-                  <wp:effectExtent l="0" t="0" r="635" b="6985"/>
+                  <wp:effectExtent l="0" t="0" r="635" b="14605"/>
                   <wp:docPr id="2" name="图片 2" descr="IMG_256"/>
                   <wp:cNvGraphicFramePr>
                     <a:graphicFrameLocks xmlns:a="http://schemas.openxmlformats.org/drawingml/2006/main" noChangeAspect="1"/>
@@ -5544,7 +6943,7 @@
               <w:drawing>
                 <wp:inline distT="0" distB="0" distL="114300" distR="114300">
                   <wp:extent cx="3138805" cy="2416175"/>
-                  <wp:effectExtent l="0" t="0" r="635" b="6985"/>
+                  <wp:effectExtent l="0" t="0" r="4445" b="3175"/>
                   <wp:docPr id="4" name="图片 3" descr="IMG_256"/>
                   <wp:cNvGraphicFramePr>
                     <a:graphicFrameLocks xmlns:a="http://schemas.openxmlformats.org/drawingml/2006/main" noChangeAspect="1"/>
@@ -8044,6 +9443,12 @@
             <w:insideH w:val="single" w:color="auto" w:sz="4" w:space="0"/>
             <w:insideV w:val="single" w:color="auto" w:sz="4" w:space="0"/>
           </w:tblBorders>
+          <w:tblCellMar>
+            <w:top w:w="0" w:type="dxa"/>
+            <w:left w:w="108" w:type="dxa"/>
+            <w:bottom w:w="0" w:type="dxa"/>
+            <w:right w:w="108" w:type="dxa"/>
+          </w:tblCellMar>
         </w:tblPrEx>
         <w:trPr>
           <w:trHeight w:val="151" w:hRule="atLeast"/>
@@ -11004,8 +12409,7 @@
           <w:tcPr>
             <w:tcW w:w="0" w:type="auto"/>
             <w:vMerge w:val="continue"/>
-            <w:tcBorders/>
-            <w:shd w:val="clear"/>
+            <w:shd w:val="clear" w:color="auto" w:fill="auto"/>
             <w:vAlign w:val="center"/>
           </w:tcPr>
           <w:p>
@@ -11022,7 +12426,7 @@
         <w:tc>
           <w:tcPr>
             <w:tcW w:w="0" w:type="auto"/>
-            <w:shd w:val="clear"/>
+            <w:shd w:val="clear" w:color="auto" w:fill="auto"/>
             <w:vAlign w:val="center"/>
           </w:tcPr>
           <w:p>
@@ -11048,7 +12452,7 @@
         <w:tc>
           <w:tcPr>
             <w:tcW w:w="0" w:type="auto"/>
-            <w:shd w:val="clear"/>
+            <w:shd w:val="clear" w:color="auto" w:fill="auto"/>
             <w:vAlign w:val="center"/>
           </w:tcPr>
           <w:p>
@@ -11093,8 +12497,7 @@
           <w:tcPr>
             <w:tcW w:w="0" w:type="auto"/>
             <w:vMerge w:val="continue"/>
-            <w:tcBorders/>
-            <w:shd w:val="clear"/>
+            <w:shd w:val="clear" w:color="auto" w:fill="auto"/>
             <w:vAlign w:val="center"/>
           </w:tcPr>
           <w:p>
@@ -11111,7 +12514,7 @@
         <w:tc>
           <w:tcPr>
             <w:tcW w:w="0" w:type="auto"/>
-            <w:shd w:val="clear"/>
+            <w:shd w:val="clear" w:color="auto" w:fill="auto"/>
             <w:vAlign w:val="center"/>
           </w:tcPr>
           <w:p>
@@ -11147,7 +12550,7 @@
         <w:tc>
           <w:tcPr>
             <w:tcW w:w="0" w:type="auto"/>
-            <w:shd w:val="clear"/>
+            <w:shd w:val="clear" w:color="auto" w:fill="auto"/>
             <w:vAlign w:val="center"/>
           </w:tcPr>
           <w:p>
@@ -11201,8 +12604,7 @@
         <w:tc>
           <w:tcPr>
             <w:tcW w:w="0" w:type="auto"/>
-            <w:tcBorders/>
-            <w:shd w:val="clear"/>
+            <w:shd w:val="clear" w:color="auto" w:fill="auto"/>
             <w:vAlign w:val="center"/>
           </w:tcPr>
           <w:p>
@@ -11233,7 +12635,7 @@
         <w:tc>
           <w:tcPr>
             <w:tcW w:w="0" w:type="auto"/>
-            <w:shd w:val="clear"/>
+            <w:shd w:val="clear" w:color="auto" w:fill="auto"/>
             <w:vAlign w:val="center"/>
           </w:tcPr>
           <w:p>
@@ -11259,7 +12661,7 @@
         <w:tc>
           <w:tcPr>
             <w:tcW w:w="0" w:type="auto"/>
-            <w:shd w:val="clear"/>
+            <w:shd w:val="clear" w:color="auto" w:fill="auto"/>
             <w:vAlign w:val="center"/>
           </w:tcPr>
           <w:p>
@@ -11318,7 +12720,7 @@
           <w:tcPr>
             <w:tcW w:w="0" w:type="auto"/>
             <w:vMerge w:val="restart"/>
-            <w:shd w:val="clear"/>
+            <w:shd w:val="clear" w:color="auto" w:fill="auto"/>
             <w:vAlign w:val="center"/>
           </w:tcPr>
           <w:p>
@@ -11349,7 +12751,7 @@
         <w:tc>
           <w:tcPr>
             <w:tcW w:w="0" w:type="auto"/>
-            <w:shd w:val="clear"/>
+            <w:shd w:val="clear" w:color="auto" w:fill="auto"/>
             <w:vAlign w:val="center"/>
           </w:tcPr>
           <w:p>
@@ -11380,7 +12782,7 @@
         <w:tc>
           <w:tcPr>
             <w:tcW w:w="0" w:type="auto"/>
-            <w:shd w:val="clear"/>
+            <w:shd w:val="clear" w:color="auto" w:fill="auto"/>
             <w:vAlign w:val="center"/>
           </w:tcPr>
           <w:p>
@@ -11429,7 +12831,7 @@
           <w:tcPr>
             <w:tcW w:w="0" w:type="auto"/>
             <w:vMerge w:val="continue"/>
-            <w:shd w:val="clear"/>
+            <w:shd w:val="clear" w:color="auto" w:fill="auto"/>
             <w:vAlign w:val="center"/>
           </w:tcPr>
           <w:p>
@@ -11451,7 +12853,7 @@
         <w:tc>
           <w:tcPr>
             <w:tcW w:w="0" w:type="auto"/>
-            <w:shd w:val="clear"/>
+            <w:shd w:val="clear" w:color="auto" w:fill="auto"/>
             <w:vAlign w:val="center"/>
           </w:tcPr>
           <w:p>
@@ -11477,7 +12879,7 @@
         <w:tc>
           <w:tcPr>
             <w:tcW w:w="0" w:type="auto"/>
-            <w:shd w:val="clear"/>
+            <w:shd w:val="clear" w:color="auto" w:fill="auto"/>
             <w:vAlign w:val="center"/>
           </w:tcPr>
           <w:p>
@@ -11522,8 +12924,7 @@
           <w:tcPr>
             <w:tcW w:w="0" w:type="auto"/>
             <w:vMerge w:val="continue"/>
-            <w:tcBorders/>
-            <w:shd w:val="clear"/>
+            <w:shd w:val="clear" w:color="auto" w:fill="auto"/>
             <w:vAlign w:val="center"/>
           </w:tcPr>
           <w:p>
@@ -11540,7 +12941,7 @@
         <w:tc>
           <w:tcPr>
             <w:tcW w:w="0" w:type="auto"/>
-            <w:shd w:val="clear"/>
+            <w:shd w:val="clear" w:color="auto" w:fill="auto"/>
             <w:vAlign w:val="center"/>
           </w:tcPr>
           <w:p>
@@ -11571,7 +12972,7 @@
         <w:tc>
           <w:tcPr>
             <w:tcW w:w="0" w:type="auto"/>
-            <w:shd w:val="clear"/>
+            <w:shd w:val="clear" w:color="auto" w:fill="auto"/>
             <w:vAlign w:val="center"/>
           </w:tcPr>
           <w:p>
@@ -11620,8 +13021,7 @@
           <w:tcPr>
             <w:tcW w:w="0" w:type="auto"/>
             <w:vMerge w:val="continue"/>
-            <w:tcBorders/>
-            <w:shd w:val="clear"/>
+            <w:shd w:val="clear" w:color="auto" w:fill="auto"/>
             <w:vAlign w:val="center"/>
           </w:tcPr>
           <w:p>
@@ -11638,7 +13038,7 @@
         <w:tc>
           <w:tcPr>
             <w:tcW w:w="0" w:type="auto"/>
-            <w:shd w:val="clear"/>
+            <w:shd w:val="clear" w:color="auto" w:fill="auto"/>
             <w:vAlign w:val="center"/>
           </w:tcPr>
           <w:p>
@@ -11669,7 +13069,7 @@
         <w:tc>
           <w:tcPr>
             <w:tcW w:w="0" w:type="auto"/>
-            <w:shd w:val="clear"/>
+            <w:shd w:val="clear" w:color="auto" w:fill="auto"/>
             <w:vAlign w:val="center"/>
           </w:tcPr>
           <w:p>
@@ -11718,8 +13118,7 @@
           <w:tcPr>
             <w:tcW w:w="0" w:type="auto"/>
             <w:vMerge w:val="continue"/>
-            <w:tcBorders/>
-            <w:shd w:val="clear"/>
+            <w:shd w:val="clear" w:color="auto" w:fill="auto"/>
             <w:vAlign w:val="center"/>
           </w:tcPr>
           <w:p>
@@ -11827,8 +13226,7 @@
           <w:tcPr>
             <w:tcW w:w="0" w:type="auto"/>
             <w:vMerge w:val="restart"/>
-            <w:tcBorders/>
-            <w:shd w:val="clear"/>
+            <w:shd w:val="clear" w:color="auto" w:fill="auto"/>
             <w:vAlign w:val="center"/>
           </w:tcPr>
           <w:p>
@@ -11930,8 +13328,7 @@
           <w:tcPr>
             <w:tcW w:w="0" w:type="auto"/>
             <w:vMerge w:val="continue"/>
-            <w:tcBorders/>
-            <w:shd w:val="clear"/>
+            <w:shd w:val="clear" w:color="auto" w:fill="auto"/>
             <w:vAlign w:val="center"/>
           </w:tcPr>
           <w:p>
@@ -12056,1396 +13453,6 @@
       <w:pPr>
         <w:outlineLvl w:val="0"/>
         <w:rPr>
-          <w:rFonts w:hint="eastAsia"/>
-          <w:color w:val="FF0000"/>
-          <w:spacing w:val="7"/>
-        </w:rPr>
-      </w:pPr>
-      <w:bookmarkStart w:id="3" w:name="_Toc4780"/>
-      <w:r>
-        <w:rPr>
-          <w:rFonts w:hint="eastAsia"/>
-          <w:color w:val="70AD47" w:themeColor="accent6"/>
-          <w:spacing w:val="7"/>
-          <w14:textFill>
-            <w14:solidFill>
-              <w14:schemeClr w14:val="accent6"/>
-            </w14:solidFill>
-          </w14:textFill>
-        </w:rPr>
-        <w:t>图像cv</w:t>
-      </w:r>
-      <w:r>
-        <w:rPr>
-          <w:color w:val="70AD47" w:themeColor="accent6"/>
-          <w:spacing w:val="7"/>
-          <w14:textFill>
-            <w14:solidFill>
-              <w14:schemeClr w14:val="accent6"/>
-            </w14:solidFill>
-          </w14:textFill>
-        </w:rPr>
-        <w:t>2</w:t>
-      </w:r>
-      <w:r>
-        <w:rPr>
-          <w:rFonts w:hint="eastAsia"/>
-          <w:color w:val="70AD47" w:themeColor="accent6"/>
-          <w:spacing w:val="7"/>
-          <w14:textFill>
-            <w14:solidFill>
-              <w14:schemeClr w14:val="accent6"/>
-            </w14:solidFill>
-          </w14:textFill>
-        </w:rPr>
-        <w:t>：</w:t>
-      </w:r>
-      <w:bookmarkEnd w:id="3"/>
-    </w:p>
-    <w:p>
-      <w:pPr>
-        <w:rPr>
-          <w:color w:val="ED7D31" w:themeColor="accent2"/>
-          <w:spacing w:val="7"/>
-          <w14:textFill>
-            <w14:solidFill>
-              <w14:schemeClr w14:val="accent2"/>
-            </w14:solidFill>
-          </w14:textFill>
-        </w:rPr>
-      </w:pPr>
-      <w:r>
-        <w:rPr>
-          <w:rFonts w:hint="eastAsia"/>
-          <w:color w:val="ED7D31" w:themeColor="accent2"/>
-          <w:spacing w:val="7"/>
-          <w:lang w:val="en-US" w:eastAsia="zh-CN"/>
-          <w14:textFill>
-            <w14:solidFill>
-              <w14:schemeClr w14:val="accent2"/>
-            </w14:solidFill>
-          </w14:textFill>
-        </w:rPr>
-        <w:t>详见“cpp 数据分析.docx”</w:t>
-      </w:r>
-    </w:p>
-    <w:p>
-      <w:pPr>
-        <w:rPr>
-          <w:color w:val="ED7D31" w:themeColor="accent2"/>
-          <w:spacing w:val="7"/>
-          <w14:textFill>
-            <w14:solidFill>
-              <w14:schemeClr w14:val="accent2"/>
-            </w14:solidFill>
-          </w14:textFill>
-        </w:rPr>
-      </w:pPr>
-    </w:p>
-    <w:p>
-      <w:pPr>
-        <w:outlineLvl w:val="1"/>
-        <w:rPr>
-          <w:color w:val="00B0F0"/>
-          <w:spacing w:val="7"/>
-        </w:rPr>
-      </w:pPr>
-      <w:bookmarkStart w:id="4" w:name="_Toc22845"/>
-      <w:r>
-        <w:rPr>
-          <w:rFonts w:hint="eastAsia"/>
-          <w:color w:val="00B0F0"/>
-          <w:spacing w:val="7"/>
-        </w:rPr>
-        <w:t>神经网络</w:t>
-      </w:r>
-      <w:r>
-        <w:rPr>
-          <w:rFonts w:hint="eastAsia"/>
-          <w:color w:val="00B0F0"/>
-          <w:spacing w:val="7"/>
-          <w:lang w:val="en-US" w:eastAsia="zh-CN"/>
-        </w:rPr>
-        <w:t>dnn</w:t>
-      </w:r>
-      <w:r>
-        <w:rPr>
-          <w:rFonts w:hint="eastAsia"/>
-          <w:color w:val="00B0F0"/>
-          <w:spacing w:val="7"/>
-        </w:rPr>
-        <w:t>：</w:t>
-      </w:r>
-      <w:bookmarkEnd w:id="4"/>
-    </w:p>
-    <w:tbl>
-      <w:tblPr>
-        <w:tblStyle w:val="9"/>
-        <w:tblW w:w="0" w:type="auto"/>
-        <w:tblInd w:w="0" w:type="dxa"/>
-        <w:tblBorders>
-          <w:top w:val="single" w:color="auto" w:sz="4" w:space="0"/>
-          <w:left w:val="single" w:color="auto" w:sz="4" w:space="0"/>
-          <w:bottom w:val="single" w:color="auto" w:sz="4" w:space="0"/>
-          <w:right w:val="single" w:color="auto" w:sz="4" w:space="0"/>
-          <w:insideH w:val="single" w:color="auto" w:sz="4" w:space="0"/>
-          <w:insideV w:val="single" w:color="auto" w:sz="4" w:space="0"/>
-        </w:tblBorders>
-        <w:tblLayout w:type="autofit"/>
-        <w:tblCellMar>
-          <w:top w:w="0" w:type="dxa"/>
-          <w:left w:w="108" w:type="dxa"/>
-          <w:bottom w:w="0" w:type="dxa"/>
-          <w:right w:w="108" w:type="dxa"/>
-        </w:tblCellMar>
-      </w:tblPr>
-      <w:tblGrid>
-        <w:gridCol w:w="5600"/>
-        <w:gridCol w:w="1113"/>
-      </w:tblGrid>
-      <w:tr>
-        <w:tblPrEx>
-          <w:tblBorders>
-            <w:top w:val="single" w:color="auto" w:sz="4" w:space="0"/>
-            <w:left w:val="single" w:color="auto" w:sz="4" w:space="0"/>
-            <w:bottom w:val="single" w:color="auto" w:sz="4" w:space="0"/>
-            <w:right w:val="single" w:color="auto" w:sz="4" w:space="0"/>
-            <w:insideH w:val="single" w:color="auto" w:sz="4" w:space="0"/>
-            <w:insideV w:val="single" w:color="auto" w:sz="4" w:space="0"/>
-          </w:tblBorders>
-          <w:tblCellMar>
-            <w:top w:w="0" w:type="dxa"/>
-            <w:left w:w="108" w:type="dxa"/>
-            <w:bottom w:w="0" w:type="dxa"/>
-            <w:right w:w="108" w:type="dxa"/>
-          </w:tblCellMar>
-        </w:tblPrEx>
-        <w:tc>
-          <w:tcPr>
-            <w:tcW w:w="0" w:type="auto"/>
-            <w:gridSpan w:val="2"/>
-          </w:tcPr>
-          <w:p>
-            <w:pPr>
-              <w:rPr>
-                <w:color w:val="ED7D31" w:themeColor="accent2"/>
-                <w:spacing w:val="7"/>
-                <w14:textFill>
-                  <w14:solidFill>
-                    <w14:schemeClr w14:val="accent2"/>
-                  </w14:solidFill>
-                </w14:textFill>
-              </w:rPr>
-            </w:pPr>
-            <w:r>
-              <w:rPr>
-                <w:rFonts w:hint="eastAsia"/>
-                <w:color w:val="ED7D31" w:themeColor="accent2"/>
-                <w:spacing w:val="7"/>
-                <w14:textFill>
-                  <w14:solidFill>
-                    <w14:schemeClr w14:val="accent2"/>
-                  </w14:solidFill>
-                </w14:textFill>
-              </w:rPr>
-              <w:t>数据：</w:t>
-            </w:r>
-          </w:p>
-        </w:tc>
-      </w:tr>
-      <w:tr>
-        <w:tblPrEx>
-          <w:tblBorders>
-            <w:top w:val="single" w:color="auto" w:sz="4" w:space="0"/>
-            <w:left w:val="single" w:color="auto" w:sz="4" w:space="0"/>
-            <w:bottom w:val="single" w:color="auto" w:sz="4" w:space="0"/>
-            <w:right w:val="single" w:color="auto" w:sz="4" w:space="0"/>
-            <w:insideH w:val="single" w:color="auto" w:sz="4" w:space="0"/>
-            <w:insideV w:val="single" w:color="auto" w:sz="4" w:space="0"/>
-          </w:tblBorders>
-          <w:tblCellMar>
-            <w:top w:w="0" w:type="dxa"/>
-            <w:left w:w="108" w:type="dxa"/>
-            <w:bottom w:w="0" w:type="dxa"/>
-            <w:right w:w="108" w:type="dxa"/>
-          </w:tblCellMar>
-        </w:tblPrEx>
-        <w:tc>
-          <w:tcPr>
-            <w:tcW w:w="0" w:type="auto"/>
-          </w:tcPr>
-          <w:p>
-            <w:pPr>
-              <w:rPr>
-                <w:color w:val="ED7D31" w:themeColor="accent2"/>
-                <w:spacing w:val="7"/>
-                <w14:textFill>
-                  <w14:solidFill>
-                    <w14:schemeClr w14:val="accent2"/>
-                  </w14:solidFill>
-                </w14:textFill>
-              </w:rPr>
-            </w:pPr>
-            <w:r>
-              <w:rPr>
-                <w:rFonts w:hint="eastAsia"/>
-                <w:color w:val="FF0000"/>
-                <w:spacing w:val="7"/>
-              </w:rPr>
-              <w:t>blobFromImage(image, scalefactor, size, swapRB)</w:t>
-            </w:r>
-          </w:p>
-        </w:tc>
-        <w:tc>
-          <w:tcPr>
-            <w:tcW w:w="0" w:type="auto"/>
-          </w:tcPr>
-          <w:p>
-            <w:pPr>
-              <w:rPr>
-                <w:color w:val="ED7D31" w:themeColor="accent2"/>
-                <w:spacing w:val="7"/>
-                <w14:textFill>
-                  <w14:solidFill>
-                    <w14:schemeClr w14:val="accent2"/>
-                  </w14:solidFill>
-                </w14:textFill>
-              </w:rPr>
-            </w:pPr>
-            <w:r>
-              <w:rPr>
-                <w:rFonts w:hint="eastAsia"/>
-                <w:color w:val="ED7D31" w:themeColor="accent2"/>
-                <w:spacing w:val="7"/>
-                <w14:textFill>
-                  <w14:solidFill>
-                    <w14:schemeClr w14:val="accent2"/>
-                  </w14:solidFill>
-                </w14:textFill>
-              </w:rPr>
-              <w:t>图像变换</w:t>
-            </w:r>
-          </w:p>
-        </w:tc>
-      </w:tr>
-    </w:tbl>
-    <w:p>
-      <w:pPr>
-        <w:rPr>
-          <w:color w:val="00B0F0"/>
-          <w:spacing w:val="7"/>
-        </w:rPr>
-      </w:pPr>
-    </w:p>
-    <w:tbl>
-      <w:tblPr>
-        <w:tblStyle w:val="9"/>
-        <w:tblW w:w="0" w:type="auto"/>
-        <w:tblInd w:w="0" w:type="dxa"/>
-        <w:tblBorders>
-          <w:top w:val="single" w:color="auto" w:sz="4" w:space="0"/>
-          <w:left w:val="single" w:color="auto" w:sz="4" w:space="0"/>
-          <w:bottom w:val="single" w:color="auto" w:sz="4" w:space="0"/>
-          <w:right w:val="single" w:color="auto" w:sz="4" w:space="0"/>
-          <w:insideH w:val="single" w:color="auto" w:sz="4" w:space="0"/>
-          <w:insideV w:val="single" w:color="auto" w:sz="4" w:space="0"/>
-        </w:tblBorders>
-        <w:tblLayout w:type="autofit"/>
-        <w:tblCellMar>
-          <w:top w:w="0" w:type="dxa"/>
-          <w:left w:w="108" w:type="dxa"/>
-          <w:bottom w:w="0" w:type="dxa"/>
-          <w:right w:w="108" w:type="dxa"/>
-        </w:tblCellMar>
-      </w:tblPr>
-      <w:tblGrid>
-        <w:gridCol w:w="1113"/>
-        <w:gridCol w:w="5430"/>
-        <w:gridCol w:w="1786"/>
-      </w:tblGrid>
-      <w:tr>
-        <w:tblPrEx>
-          <w:tblBorders>
-            <w:top w:val="single" w:color="auto" w:sz="4" w:space="0"/>
-            <w:left w:val="single" w:color="auto" w:sz="4" w:space="0"/>
-            <w:bottom w:val="single" w:color="auto" w:sz="4" w:space="0"/>
-            <w:right w:val="single" w:color="auto" w:sz="4" w:space="0"/>
-            <w:insideH w:val="single" w:color="auto" w:sz="4" w:space="0"/>
-            <w:insideV w:val="single" w:color="auto" w:sz="4" w:space="0"/>
-          </w:tblBorders>
-          <w:tblCellMar>
-            <w:top w:w="0" w:type="dxa"/>
-            <w:left w:w="108" w:type="dxa"/>
-            <w:bottom w:w="0" w:type="dxa"/>
-            <w:right w:w="108" w:type="dxa"/>
-          </w:tblCellMar>
-        </w:tblPrEx>
-        <w:tc>
-          <w:tcPr>
-            <w:tcW w:w="8329" w:type="dxa"/>
-            <w:gridSpan w:val="3"/>
-          </w:tcPr>
-          <w:p>
-            <w:pPr>
-              <w:rPr>
-                <w:color w:val="ED7D31" w:themeColor="accent2"/>
-                <w:spacing w:val="7"/>
-                <w14:textFill>
-                  <w14:solidFill>
-                    <w14:schemeClr w14:val="accent2"/>
-                  </w14:solidFill>
-                </w14:textFill>
-              </w:rPr>
-            </w:pPr>
-            <w:r>
-              <w:rPr>
-                <w:rFonts w:hint="eastAsia"/>
-                <w:color w:val="ED7D31" w:themeColor="accent2"/>
-                <w:spacing w:val="7"/>
-                <w14:textFill>
-                  <w14:solidFill>
-                    <w14:schemeClr w14:val="accent2"/>
-                  </w14:solidFill>
-                </w14:textFill>
-              </w:rPr>
-              <w:t>模型：</w:t>
-            </w:r>
-          </w:p>
-        </w:tc>
-      </w:tr>
-      <w:tr>
-        <w:tblPrEx>
-          <w:tblBorders>
-            <w:top w:val="single" w:color="auto" w:sz="4" w:space="0"/>
-            <w:left w:val="single" w:color="auto" w:sz="4" w:space="0"/>
-            <w:bottom w:val="single" w:color="auto" w:sz="4" w:space="0"/>
-            <w:right w:val="single" w:color="auto" w:sz="4" w:space="0"/>
-            <w:insideH w:val="single" w:color="auto" w:sz="4" w:space="0"/>
-            <w:insideV w:val="single" w:color="auto" w:sz="4" w:space="0"/>
-          </w:tblBorders>
-        </w:tblPrEx>
-        <w:tc>
-          <w:tcPr>
-            <w:tcW w:w="6543" w:type="dxa"/>
-            <w:gridSpan w:val="2"/>
-          </w:tcPr>
-          <w:p>
-            <w:pPr>
-              <w:rPr>
-                <w:color w:val="ED7D31" w:themeColor="accent2"/>
-                <w:spacing w:val="7"/>
-                <w14:textFill>
-                  <w14:solidFill>
-                    <w14:schemeClr w14:val="accent2"/>
-                  </w14:solidFill>
-                </w14:textFill>
-              </w:rPr>
-            </w:pPr>
-            <w:r>
-              <w:rPr>
-                <w:rFonts w:hint="eastAsia"/>
-                <w:color w:val="FF0000"/>
-                <w:spacing w:val="7"/>
-              </w:rPr>
-              <w:t>readNetFromONNX(file)</w:t>
-            </w:r>
-          </w:p>
-        </w:tc>
-        <w:tc>
-          <w:tcPr>
-            <w:tcW w:w="1786" w:type="dxa"/>
-          </w:tcPr>
-          <w:p>
-            <w:pPr>
-              <w:rPr>
-                <w:color w:val="ED7D31" w:themeColor="accent2"/>
-                <w:spacing w:val="7"/>
-                <w14:textFill>
-                  <w14:solidFill>
-                    <w14:schemeClr w14:val="accent2"/>
-                  </w14:solidFill>
-                </w14:textFill>
-              </w:rPr>
-            </w:pPr>
-            <w:r>
-              <w:rPr>
-                <w:rFonts w:hint="eastAsia"/>
-                <w:color w:val="ED7D31" w:themeColor="accent2"/>
-                <w:spacing w:val="7"/>
-                <w14:textFill>
-                  <w14:solidFill>
-                    <w14:schemeClr w14:val="accent2"/>
-                  </w14:solidFill>
-                </w14:textFill>
-              </w:rPr>
-              <w:t>加载</w:t>
-            </w:r>
-            <w:r>
-              <w:rPr>
-                <w:rFonts w:hint="eastAsia"/>
-                <w:color w:val="EA82F1"/>
-                <w:spacing w:val="7"/>
-              </w:rPr>
-              <w:t>onnx模型</w:t>
-            </w:r>
-          </w:p>
-        </w:tc>
-      </w:tr>
-      <w:tr>
-        <w:tblPrEx>
-          <w:tblBorders>
-            <w:top w:val="single" w:color="auto" w:sz="4" w:space="0"/>
-            <w:left w:val="single" w:color="auto" w:sz="4" w:space="0"/>
-            <w:bottom w:val="single" w:color="auto" w:sz="4" w:space="0"/>
-            <w:right w:val="single" w:color="auto" w:sz="4" w:space="0"/>
-            <w:insideH w:val="single" w:color="auto" w:sz="4" w:space="0"/>
-            <w:insideV w:val="single" w:color="auto" w:sz="4" w:space="0"/>
-          </w:tblBorders>
-          <w:tblCellMar>
-            <w:top w:w="0" w:type="dxa"/>
-            <w:left w:w="108" w:type="dxa"/>
-            <w:bottom w:w="0" w:type="dxa"/>
-            <w:right w:w="108" w:type="dxa"/>
-          </w:tblCellMar>
-        </w:tblPrEx>
-        <w:tc>
-          <w:tcPr>
-            <w:tcW w:w="1113" w:type="dxa"/>
-            <w:vMerge w:val="restart"/>
-            <w:vAlign w:val="center"/>
-          </w:tcPr>
-          <w:p>
-            <w:pPr>
-              <w:rPr>
-                <w:color w:val="FF0000"/>
-                <w:spacing w:val="7"/>
-              </w:rPr>
-            </w:pPr>
-            <w:r>
-              <w:rPr>
-                <w:rFonts w:hint="eastAsia"/>
-                <w:color w:val="ED7D31" w:themeColor="accent2"/>
-                <w:spacing w:val="7"/>
-                <w14:textFill>
-                  <w14:solidFill>
-                    <w14:schemeClr w14:val="accent2"/>
-                  </w14:solidFill>
-                </w14:textFill>
-              </w:rPr>
-              <w:t>实例方法</w:t>
-            </w:r>
-          </w:p>
-        </w:tc>
-        <w:tc>
-          <w:tcPr>
-            <w:tcW w:w="0" w:type="auto"/>
-            <w:vAlign w:val="center"/>
-          </w:tcPr>
-          <w:p>
-            <w:pPr>
-              <w:rPr>
-                <w:color w:val="FF0000"/>
-                <w:spacing w:val="7"/>
-              </w:rPr>
-            </w:pPr>
-            <w:r>
-              <w:rPr>
-                <w:rFonts w:hint="eastAsia"/>
-                <w:color w:val="FF0000"/>
-                <w:spacing w:val="7"/>
-              </w:rPr>
-              <w:t>setInput(blob)</w:t>
-            </w:r>
-          </w:p>
-        </w:tc>
-        <w:tc>
-          <w:tcPr>
-            <w:tcW w:w="0" w:type="auto"/>
-            <w:vAlign w:val="center"/>
-          </w:tcPr>
-          <w:p>
-            <w:pPr>
-              <w:rPr>
-                <w:color w:val="ED7D31" w:themeColor="accent2"/>
-                <w:spacing w:val="7"/>
-                <w14:textFill>
-                  <w14:solidFill>
-                    <w14:schemeClr w14:val="accent2"/>
-                  </w14:solidFill>
-                </w14:textFill>
-              </w:rPr>
-            </w:pPr>
-            <w:r>
-              <w:rPr>
-                <w:rFonts w:hint="eastAsia"/>
-                <w:color w:val="ED7D31" w:themeColor="accent2"/>
-                <w:spacing w:val="7"/>
-                <w14:textFill>
-                  <w14:solidFill>
-                    <w14:schemeClr w14:val="accent2"/>
-                  </w14:solidFill>
-                </w14:textFill>
-              </w:rPr>
-              <w:t>设置</w:t>
-            </w:r>
-            <w:r>
-              <w:rPr>
-                <w:rFonts w:hint="eastAsia"/>
-                <w:color w:val="EA82F1"/>
-                <w:spacing w:val="7"/>
-              </w:rPr>
-              <w:t>输入张量</w:t>
-            </w:r>
-          </w:p>
-        </w:tc>
-      </w:tr>
-      <w:tr>
-        <w:tblPrEx>
-          <w:tblBorders>
-            <w:top w:val="single" w:color="auto" w:sz="4" w:space="0"/>
-            <w:left w:val="single" w:color="auto" w:sz="4" w:space="0"/>
-            <w:bottom w:val="single" w:color="auto" w:sz="4" w:space="0"/>
-            <w:right w:val="single" w:color="auto" w:sz="4" w:space="0"/>
-            <w:insideH w:val="single" w:color="auto" w:sz="4" w:space="0"/>
-            <w:insideV w:val="single" w:color="auto" w:sz="4" w:space="0"/>
-          </w:tblBorders>
-          <w:tblCellMar>
-            <w:top w:w="0" w:type="dxa"/>
-            <w:left w:w="108" w:type="dxa"/>
-            <w:bottom w:w="0" w:type="dxa"/>
-            <w:right w:w="108" w:type="dxa"/>
-          </w:tblCellMar>
-        </w:tblPrEx>
-        <w:tc>
-          <w:tcPr>
-            <w:tcW w:w="1113" w:type="dxa"/>
-            <w:vMerge w:val="continue"/>
-            <w:vAlign w:val="center"/>
-          </w:tcPr>
-          <w:p>
-            <w:pPr>
-              <w:rPr>
-                <w:color w:val="ED7D31" w:themeColor="accent2"/>
-                <w:spacing w:val="7"/>
-                <w14:textFill>
-                  <w14:solidFill>
-                    <w14:schemeClr w14:val="accent2"/>
-                  </w14:solidFill>
-                </w14:textFill>
-              </w:rPr>
-            </w:pPr>
-          </w:p>
-        </w:tc>
-        <w:tc>
-          <w:tcPr>
-            <w:tcW w:w="0" w:type="auto"/>
-            <w:vAlign w:val="center"/>
-          </w:tcPr>
-          <w:p>
-            <w:pPr>
-              <w:rPr>
-                <w:color w:val="FF0000"/>
-                <w:spacing w:val="7"/>
-              </w:rPr>
-            </w:pPr>
-            <w:r>
-              <w:rPr>
-                <w:rFonts w:hint="eastAsia"/>
-                <w:color w:val="FF0000"/>
-                <w:spacing w:val="7"/>
-              </w:rPr>
-              <w:t>forward()</w:t>
-            </w:r>
-          </w:p>
-        </w:tc>
-        <w:tc>
-          <w:tcPr>
-            <w:tcW w:w="0" w:type="auto"/>
-            <w:vAlign w:val="center"/>
-          </w:tcPr>
-          <w:p>
-            <w:pPr>
-              <w:rPr>
-                <w:color w:val="ED7D31" w:themeColor="accent2"/>
-                <w:spacing w:val="7"/>
-                <w14:textFill>
-                  <w14:solidFill>
-                    <w14:schemeClr w14:val="accent2"/>
-                  </w14:solidFill>
-                </w14:textFill>
-              </w:rPr>
-            </w:pPr>
-            <w:r>
-              <w:rPr>
-                <w:rFonts w:hint="eastAsia"/>
-                <w:color w:val="ED7D31" w:themeColor="accent2"/>
-                <w:spacing w:val="7"/>
-                <w14:textFill>
-                  <w14:solidFill>
-                    <w14:schemeClr w14:val="accent2"/>
-                  </w14:solidFill>
-                </w14:textFill>
-              </w:rPr>
-              <w:t>执行</w:t>
-            </w:r>
-            <w:r>
-              <w:rPr>
-                <w:rFonts w:hint="eastAsia"/>
-                <w:color w:val="EA82F1"/>
-                <w:spacing w:val="7"/>
-              </w:rPr>
-              <w:t>前向推导</w:t>
-            </w:r>
-          </w:p>
-        </w:tc>
-      </w:tr>
-      <w:tr>
-        <w:tblPrEx>
-          <w:tblBorders>
-            <w:top w:val="single" w:color="auto" w:sz="4" w:space="0"/>
-            <w:left w:val="single" w:color="auto" w:sz="4" w:space="0"/>
-            <w:bottom w:val="single" w:color="auto" w:sz="4" w:space="0"/>
-            <w:right w:val="single" w:color="auto" w:sz="4" w:space="0"/>
-            <w:insideH w:val="single" w:color="auto" w:sz="4" w:space="0"/>
-            <w:insideV w:val="single" w:color="auto" w:sz="4" w:space="0"/>
-          </w:tblBorders>
-          <w:tblCellMar>
-            <w:top w:w="0" w:type="dxa"/>
-            <w:left w:w="108" w:type="dxa"/>
-            <w:bottom w:w="0" w:type="dxa"/>
-            <w:right w:w="108" w:type="dxa"/>
-          </w:tblCellMar>
-        </w:tblPrEx>
-        <w:tc>
-          <w:tcPr>
-            <w:tcW w:w="1113" w:type="dxa"/>
-            <w:vMerge w:val="continue"/>
-            <w:vAlign w:val="center"/>
-          </w:tcPr>
-          <w:p>
-            <w:pPr>
-              <w:rPr>
-                <w:color w:val="ED7D31" w:themeColor="accent2"/>
-                <w:spacing w:val="7"/>
-                <w14:textFill>
-                  <w14:solidFill>
-                    <w14:schemeClr w14:val="accent2"/>
-                  </w14:solidFill>
-                </w14:textFill>
-              </w:rPr>
-            </w:pPr>
-          </w:p>
-        </w:tc>
-        <w:tc>
-          <w:tcPr>
-            <w:tcW w:w="0" w:type="auto"/>
-            <w:vAlign w:val="center"/>
-          </w:tcPr>
-          <w:p>
-            <w:pPr>
-              <w:rPr>
-                <w:color w:val="FF0000"/>
-                <w:spacing w:val="7"/>
-              </w:rPr>
-            </w:pPr>
-            <w:r>
-              <w:rPr>
-                <w:rFonts w:hint="eastAsia"/>
-                <w:color w:val="FF0000"/>
-                <w:spacing w:val="7"/>
-              </w:rPr>
-              <w:t>setPreferableTarget(DNN_TARGET_CUDA_FP16)</w:t>
-            </w:r>
-          </w:p>
-        </w:tc>
-        <w:tc>
-          <w:tcPr>
-            <w:tcW w:w="0" w:type="auto"/>
-            <w:vAlign w:val="center"/>
-          </w:tcPr>
-          <w:p>
-            <w:pPr>
-              <w:rPr>
-                <w:color w:val="ED7D31" w:themeColor="accent2"/>
-                <w:spacing w:val="7"/>
-                <w14:textFill>
-                  <w14:solidFill>
-                    <w14:schemeClr w14:val="accent2"/>
-                  </w14:solidFill>
-                </w14:textFill>
-              </w:rPr>
-            </w:pPr>
-            <w:r>
-              <w:rPr>
-                <w:rFonts w:hint="eastAsia"/>
-                <w:color w:val="ED7D31" w:themeColor="accent2"/>
-                <w:spacing w:val="7"/>
-                <w14:textFill>
-                  <w14:solidFill>
-                    <w14:schemeClr w14:val="accent2"/>
-                  </w14:solidFill>
-                </w14:textFill>
-              </w:rPr>
-              <w:t>设置</w:t>
-            </w:r>
-            <w:r>
-              <w:rPr>
-                <w:rFonts w:hint="eastAsia"/>
-                <w:color w:val="EA82F1"/>
-                <w:spacing w:val="7"/>
-              </w:rPr>
-              <w:t>推理方法</w:t>
-            </w:r>
-          </w:p>
-        </w:tc>
-      </w:tr>
-      <w:tr>
-        <w:tblPrEx>
-          <w:tblBorders>
-            <w:top w:val="single" w:color="auto" w:sz="4" w:space="0"/>
-            <w:left w:val="single" w:color="auto" w:sz="4" w:space="0"/>
-            <w:bottom w:val="single" w:color="auto" w:sz="4" w:space="0"/>
-            <w:right w:val="single" w:color="auto" w:sz="4" w:space="0"/>
-            <w:insideH w:val="single" w:color="auto" w:sz="4" w:space="0"/>
-            <w:insideV w:val="single" w:color="auto" w:sz="4" w:space="0"/>
-          </w:tblBorders>
-          <w:tblCellMar>
-            <w:top w:w="0" w:type="dxa"/>
-            <w:left w:w="108" w:type="dxa"/>
-            <w:bottom w:w="0" w:type="dxa"/>
-            <w:right w:w="108" w:type="dxa"/>
-          </w:tblCellMar>
-        </w:tblPrEx>
-        <w:tc>
-          <w:tcPr>
-            <w:tcW w:w="1113" w:type="dxa"/>
-            <w:vMerge w:val="continue"/>
-            <w:vAlign w:val="center"/>
-          </w:tcPr>
-          <w:p>
-            <w:pPr>
-              <w:rPr>
-                <w:color w:val="FF0000"/>
-                <w:spacing w:val="7"/>
-              </w:rPr>
-            </w:pPr>
-          </w:p>
-        </w:tc>
-        <w:tc>
-          <w:tcPr>
-            <w:tcW w:w="0" w:type="auto"/>
-            <w:vAlign w:val="center"/>
-          </w:tcPr>
-          <w:p>
-            <w:pPr>
-              <w:rPr>
-                <w:color w:val="FF0000"/>
-                <w:spacing w:val="7"/>
-              </w:rPr>
-            </w:pPr>
-            <w:r>
-              <w:rPr>
-                <w:rFonts w:hint="eastAsia"/>
-                <w:color w:val="FF0000"/>
-                <w:spacing w:val="7"/>
-              </w:rPr>
-              <w:t>enableFusion(True)</w:t>
-            </w:r>
-          </w:p>
-        </w:tc>
-        <w:tc>
-          <w:tcPr>
-            <w:tcW w:w="0" w:type="auto"/>
-            <w:vAlign w:val="center"/>
-          </w:tcPr>
-          <w:p>
-            <w:pPr>
-              <w:rPr>
-                <w:color w:val="ED7D31" w:themeColor="accent2"/>
-                <w:spacing w:val="7"/>
-                <w14:textFill>
-                  <w14:solidFill>
-                    <w14:schemeClr w14:val="accent2"/>
-                  </w14:solidFill>
-                </w14:textFill>
-              </w:rPr>
-            </w:pPr>
-            <w:r>
-              <w:rPr>
-                <w:rFonts w:hint="eastAsia"/>
-                <w:color w:val="ED7D31" w:themeColor="accent2"/>
-                <w:spacing w:val="7"/>
-                <w14:textFill>
-                  <w14:solidFill>
-                    <w14:schemeClr w14:val="accent2"/>
-                  </w14:solidFill>
-                </w14:textFill>
-              </w:rPr>
-              <w:t>允许</w:t>
-            </w:r>
-            <w:r>
-              <w:rPr>
-                <w:rFonts w:hint="eastAsia"/>
-                <w:color w:val="EA82F1"/>
-                <w:spacing w:val="7"/>
-              </w:rPr>
-              <w:t>层融合</w:t>
-            </w:r>
-          </w:p>
-        </w:tc>
-      </w:tr>
-      <w:tr>
-        <w:tblPrEx>
-          <w:tblBorders>
-            <w:top w:val="single" w:color="auto" w:sz="4" w:space="0"/>
-            <w:left w:val="single" w:color="auto" w:sz="4" w:space="0"/>
-            <w:bottom w:val="single" w:color="auto" w:sz="4" w:space="0"/>
-            <w:right w:val="single" w:color="auto" w:sz="4" w:space="0"/>
-            <w:insideH w:val="single" w:color="auto" w:sz="4" w:space="0"/>
-            <w:insideV w:val="single" w:color="auto" w:sz="4" w:space="0"/>
-          </w:tblBorders>
-          <w:tblCellMar>
-            <w:top w:w="0" w:type="dxa"/>
-            <w:left w:w="108" w:type="dxa"/>
-            <w:bottom w:w="0" w:type="dxa"/>
-            <w:right w:w="108" w:type="dxa"/>
-          </w:tblCellMar>
-        </w:tblPrEx>
-        <w:tc>
-          <w:tcPr>
-            <w:tcW w:w="1113" w:type="dxa"/>
-            <w:vMerge w:val="continue"/>
-            <w:vAlign w:val="center"/>
-          </w:tcPr>
-          <w:p>
-            <w:pPr>
-              <w:rPr>
-                <w:color w:val="FF0000"/>
-                <w:spacing w:val="7"/>
-              </w:rPr>
-            </w:pPr>
-          </w:p>
-        </w:tc>
-        <w:tc>
-          <w:tcPr>
-            <w:tcW w:w="0" w:type="auto"/>
-            <w:vAlign w:val="center"/>
-          </w:tcPr>
-          <w:p>
-            <w:pPr>
-              <w:rPr>
-                <w:color w:val="FF0000"/>
-                <w:spacing w:val="7"/>
-              </w:rPr>
-            </w:pPr>
-            <w:r>
-              <w:rPr>
-                <w:rFonts w:hint="eastAsia"/>
-                <w:color w:val="FF0000"/>
-                <w:spacing w:val="7"/>
-              </w:rPr>
-              <w:t>getUnconnectedOutLayerNames()</w:t>
-            </w:r>
-          </w:p>
-        </w:tc>
-        <w:tc>
-          <w:tcPr>
-            <w:tcW w:w="0" w:type="auto"/>
-            <w:vAlign w:val="center"/>
-          </w:tcPr>
-          <w:p>
-            <w:pPr>
-              <w:rPr>
-                <w:color w:val="EA82F1"/>
-                <w:spacing w:val="7"/>
-              </w:rPr>
-            </w:pPr>
-            <w:r>
-              <w:rPr>
-                <w:rFonts w:hint="eastAsia"/>
-                <w:color w:val="ED7D31" w:themeColor="accent2"/>
-                <w:spacing w:val="7"/>
-                <w14:textFill>
-                  <w14:solidFill>
-                    <w14:schemeClr w14:val="accent2"/>
-                  </w14:solidFill>
-                </w14:textFill>
-              </w:rPr>
-              <w:t>获取</w:t>
-            </w:r>
-            <w:r>
-              <w:rPr>
-                <w:rFonts w:hint="eastAsia"/>
-                <w:color w:val="EA82F1"/>
-                <w:spacing w:val="7"/>
-              </w:rPr>
-              <w:t>输出节点</w:t>
-            </w:r>
-          </w:p>
-        </w:tc>
-      </w:tr>
-      <w:tr>
-        <w:tblPrEx>
-          <w:tblBorders>
-            <w:top w:val="single" w:color="auto" w:sz="4" w:space="0"/>
-            <w:left w:val="single" w:color="auto" w:sz="4" w:space="0"/>
-            <w:bottom w:val="single" w:color="auto" w:sz="4" w:space="0"/>
-            <w:right w:val="single" w:color="auto" w:sz="4" w:space="0"/>
-            <w:insideH w:val="single" w:color="auto" w:sz="4" w:space="0"/>
-            <w:insideV w:val="single" w:color="auto" w:sz="4" w:space="0"/>
-          </w:tblBorders>
-          <w:tblCellMar>
-            <w:top w:w="0" w:type="dxa"/>
-            <w:left w:w="108" w:type="dxa"/>
-            <w:bottom w:w="0" w:type="dxa"/>
-            <w:right w:w="108" w:type="dxa"/>
-          </w:tblCellMar>
-        </w:tblPrEx>
-        <w:tc>
-          <w:tcPr>
-            <w:tcW w:w="1113" w:type="dxa"/>
-            <w:vMerge w:val="continue"/>
-            <w:vAlign w:val="center"/>
-          </w:tcPr>
-          <w:p>
-            <w:pPr>
-              <w:rPr>
-                <w:color w:val="ED7D31" w:themeColor="accent2"/>
-                <w:spacing w:val="7"/>
-                <w14:textFill>
-                  <w14:solidFill>
-                    <w14:schemeClr w14:val="accent2"/>
-                  </w14:solidFill>
-                </w14:textFill>
-              </w:rPr>
-            </w:pPr>
-          </w:p>
-        </w:tc>
-        <w:tc>
-          <w:tcPr>
-            <w:tcW w:w="0" w:type="auto"/>
-            <w:vAlign w:val="center"/>
-          </w:tcPr>
-          <w:p>
-            <w:pPr>
-              <w:rPr>
-                <w:color w:val="FF0000"/>
-                <w:spacing w:val="7"/>
-              </w:rPr>
-            </w:pPr>
-            <w:r>
-              <w:rPr>
-                <w:rFonts w:hint="eastAsia"/>
-                <w:color w:val="FF0000"/>
-                <w:spacing w:val="7"/>
-              </w:rPr>
-              <w:t>getFLOPS(input_shape)</w:t>
-            </w:r>
-          </w:p>
-        </w:tc>
-        <w:tc>
-          <w:tcPr>
-            <w:tcW w:w="0" w:type="auto"/>
-            <w:vAlign w:val="center"/>
-          </w:tcPr>
-          <w:p>
-            <w:pPr>
-              <w:rPr>
-                <w:color w:val="ED7D31" w:themeColor="accent2"/>
-                <w:spacing w:val="7"/>
-                <w14:textFill>
-                  <w14:solidFill>
-                    <w14:schemeClr w14:val="accent2"/>
-                  </w14:solidFill>
-                </w14:textFill>
-              </w:rPr>
-            </w:pPr>
-            <w:r>
-              <w:rPr>
-                <w:rFonts w:hint="eastAsia"/>
-                <w:color w:val="ED7D31" w:themeColor="accent2"/>
-                <w:spacing w:val="7"/>
-                <w14:textFill>
-                  <w14:solidFill>
-                    <w14:schemeClr w14:val="accent2"/>
-                  </w14:solidFill>
-                </w14:textFill>
-              </w:rPr>
-              <w:t>获取</w:t>
-            </w:r>
-            <w:r>
-              <w:rPr>
-                <w:rFonts w:hint="eastAsia"/>
-                <w:color w:val="EA82F1"/>
-                <w:spacing w:val="7"/>
-              </w:rPr>
-              <w:t>浮点运算量</w:t>
-            </w:r>
-          </w:p>
-        </w:tc>
-      </w:tr>
-    </w:tbl>
-    <w:p>
-      <w:pPr>
-        <w:rPr>
-          <w:color w:val="ED7D31" w:themeColor="accent2"/>
-          <w:spacing w:val="7"/>
-          <w14:textFill>
-            <w14:solidFill>
-              <w14:schemeClr w14:val="accent2"/>
-            </w14:solidFill>
-          </w14:textFill>
-        </w:rPr>
-      </w:pPr>
-    </w:p>
-    <w:tbl>
-      <w:tblPr>
-        <w:tblStyle w:val="9"/>
-        <w:tblW w:w="0" w:type="auto"/>
-        <w:tblInd w:w="0" w:type="dxa"/>
-        <w:tblBorders>
-          <w:top w:val="single" w:color="auto" w:sz="4" w:space="0"/>
-          <w:left w:val="single" w:color="auto" w:sz="4" w:space="0"/>
-          <w:bottom w:val="single" w:color="auto" w:sz="4" w:space="0"/>
-          <w:right w:val="single" w:color="auto" w:sz="4" w:space="0"/>
-          <w:insideH w:val="single" w:color="auto" w:sz="4" w:space="0"/>
-          <w:insideV w:val="single" w:color="auto" w:sz="4" w:space="0"/>
-        </w:tblBorders>
-        <w:tblLayout w:type="autofit"/>
-        <w:tblCellMar>
-          <w:top w:w="0" w:type="dxa"/>
-          <w:left w:w="108" w:type="dxa"/>
-          <w:bottom w:w="0" w:type="dxa"/>
-          <w:right w:w="108" w:type="dxa"/>
-        </w:tblCellMar>
-      </w:tblPr>
-      <w:tblGrid>
-        <w:gridCol w:w="6876"/>
-        <w:gridCol w:w="3670"/>
-      </w:tblGrid>
-      <w:tr>
-        <w:tblPrEx>
-          <w:tblBorders>
-            <w:top w:val="single" w:color="auto" w:sz="4" w:space="0"/>
-            <w:left w:val="single" w:color="auto" w:sz="4" w:space="0"/>
-            <w:bottom w:val="single" w:color="auto" w:sz="4" w:space="0"/>
-            <w:right w:val="single" w:color="auto" w:sz="4" w:space="0"/>
-            <w:insideH w:val="single" w:color="auto" w:sz="4" w:space="0"/>
-            <w:insideV w:val="single" w:color="auto" w:sz="4" w:space="0"/>
-          </w:tblBorders>
-          <w:tblCellMar>
-            <w:top w:w="0" w:type="dxa"/>
-            <w:left w:w="108" w:type="dxa"/>
-            <w:bottom w:w="0" w:type="dxa"/>
-            <w:right w:w="108" w:type="dxa"/>
-          </w:tblCellMar>
-        </w:tblPrEx>
-        <w:tc>
-          <w:tcPr>
-            <w:tcW w:w="0" w:type="auto"/>
-            <w:gridSpan w:val="2"/>
-          </w:tcPr>
-          <w:p>
-            <w:pPr>
-              <w:rPr>
-                <w:color w:val="ED7D31" w:themeColor="accent2"/>
-                <w:spacing w:val="7"/>
-                <w14:textFill>
-                  <w14:solidFill>
-                    <w14:schemeClr w14:val="accent2"/>
-                  </w14:solidFill>
-                </w14:textFill>
-              </w:rPr>
-            </w:pPr>
-            <w:r>
-              <w:rPr>
-                <w:rFonts w:hint="eastAsia"/>
-                <w:color w:val="ED7D31" w:themeColor="accent2"/>
-                <w:spacing w:val="7"/>
-                <w:lang w:val="en-US" w:eastAsia="zh-CN"/>
-                <w14:textFill>
-                  <w14:solidFill>
-                    <w14:schemeClr w14:val="accent2"/>
-                  </w14:solidFill>
-                </w14:textFill>
-              </w:rPr>
-              <w:t>运算</w:t>
-            </w:r>
-            <w:r>
-              <w:rPr>
-                <w:rFonts w:hint="eastAsia"/>
-                <w:color w:val="ED7D31" w:themeColor="accent2"/>
-                <w:spacing w:val="7"/>
-                <w14:textFill>
-                  <w14:solidFill>
-                    <w14:schemeClr w14:val="accent2"/>
-                  </w14:solidFill>
-                </w14:textFill>
-              </w:rPr>
-              <w:t>：</w:t>
-            </w:r>
-          </w:p>
-        </w:tc>
-      </w:tr>
-      <w:tr>
-        <w:tblPrEx>
-          <w:tblBorders>
-            <w:top w:val="single" w:color="auto" w:sz="4" w:space="0"/>
-            <w:left w:val="single" w:color="auto" w:sz="4" w:space="0"/>
-            <w:bottom w:val="single" w:color="auto" w:sz="4" w:space="0"/>
-            <w:right w:val="single" w:color="auto" w:sz="4" w:space="0"/>
-            <w:insideH w:val="single" w:color="auto" w:sz="4" w:space="0"/>
-            <w:insideV w:val="single" w:color="auto" w:sz="4" w:space="0"/>
-          </w:tblBorders>
-          <w:tblCellMar>
-            <w:top w:w="0" w:type="dxa"/>
-            <w:left w:w="108" w:type="dxa"/>
-            <w:bottom w:w="0" w:type="dxa"/>
-            <w:right w:w="108" w:type="dxa"/>
-          </w:tblCellMar>
-        </w:tblPrEx>
-        <w:tc>
-          <w:tcPr>
-            <w:tcW w:w="0" w:type="auto"/>
-          </w:tcPr>
-          <w:p>
-            <w:pPr>
-              <w:rPr>
-                <w:rFonts w:hint="default" w:eastAsia="华文中宋"/>
-                <w:color w:val="ED7D31" w:themeColor="accent2"/>
-                <w:spacing w:val="7"/>
-                <w:lang w:val="en-US" w:eastAsia="zh-CN"/>
-                <w14:textFill>
-                  <w14:solidFill>
-                    <w14:schemeClr w14:val="accent2"/>
-                  </w14:solidFill>
-                </w14:textFill>
-              </w:rPr>
-            </w:pPr>
-            <w:r>
-              <w:rPr>
-                <w:rFonts w:hint="eastAsia"/>
-                <w:color w:val="FF0000"/>
-                <w:spacing w:val="7"/>
-                <w:lang w:val="en-US" w:eastAsia="zh-CN"/>
-              </w:rPr>
-              <w:t>NMSBoxes(ltwh, scores, score_threshold, nms_threshold)</w:t>
-            </w:r>
-          </w:p>
-        </w:tc>
-        <w:tc>
-          <w:tcPr>
-            <w:tcW w:w="0" w:type="auto"/>
-          </w:tcPr>
-          <w:p>
-            <w:pPr>
-              <w:rPr>
-                <w:rFonts w:hint="default" w:eastAsia="华文中宋"/>
-                <w:color w:val="ED7D31" w:themeColor="accent2"/>
-                <w:spacing w:val="7"/>
-                <w:lang w:val="en-US" w:eastAsia="zh-CN"/>
-                <w14:textFill>
-                  <w14:solidFill>
-                    <w14:schemeClr w14:val="accent2"/>
-                  </w14:solidFill>
-                </w14:textFill>
-              </w:rPr>
-            </w:pPr>
-            <w:r>
-              <w:rPr>
-                <w:rFonts w:hint="eastAsia"/>
-                <w:color w:val="EA82F1"/>
-                <w:spacing w:val="7"/>
-                <w:lang w:val="en-US" w:eastAsia="zh-CN"/>
-              </w:rPr>
-              <w:t>边界框</w:t>
-            </w:r>
-            <w:r>
-              <w:rPr>
-                <w:rFonts w:hint="eastAsia"/>
-                <w:color w:val="ED7D31" w:themeColor="accent2"/>
-                <w:spacing w:val="7"/>
-                <w:lang w:val="en-US" w:eastAsia="zh-CN"/>
-                <w14:textFill>
-                  <w14:solidFill>
-                    <w14:schemeClr w14:val="accent2"/>
-                  </w14:solidFill>
-                </w14:textFill>
-              </w:rPr>
-              <w:t>NMS (nms_thresh指</w:t>
-            </w:r>
-            <w:r>
-              <w:rPr>
-                <w:rFonts w:hint="eastAsia"/>
-                <w:color w:val="EA82F1"/>
-                <w:spacing w:val="7"/>
-                <w:lang w:val="en-US" w:eastAsia="zh-CN"/>
-              </w:rPr>
-              <w:t>IoU</w:t>
-            </w:r>
-            <w:r>
-              <w:rPr>
-                <w:rFonts w:hint="eastAsia"/>
-                <w:color w:val="ED7D31" w:themeColor="accent2"/>
-                <w:spacing w:val="7"/>
-                <w:lang w:val="en-US" w:eastAsia="zh-CN"/>
-                <w14:textFill>
-                  <w14:solidFill>
-                    <w14:schemeClr w14:val="accent2"/>
-                  </w14:solidFill>
-                </w14:textFill>
-              </w:rPr>
-              <w:t>)</w:t>
-            </w:r>
-          </w:p>
-        </w:tc>
-      </w:tr>
-      <w:tr>
-        <w:tblPrEx>
-          <w:tblBorders>
-            <w:top w:val="single" w:color="auto" w:sz="4" w:space="0"/>
-            <w:left w:val="single" w:color="auto" w:sz="4" w:space="0"/>
-            <w:bottom w:val="single" w:color="auto" w:sz="4" w:space="0"/>
-            <w:right w:val="single" w:color="auto" w:sz="4" w:space="0"/>
-            <w:insideH w:val="single" w:color="auto" w:sz="4" w:space="0"/>
-            <w:insideV w:val="single" w:color="auto" w:sz="4" w:space="0"/>
-          </w:tblBorders>
-          <w:tblCellMar>
-            <w:top w:w="0" w:type="dxa"/>
-            <w:left w:w="108" w:type="dxa"/>
-            <w:bottom w:w="0" w:type="dxa"/>
-            <w:right w:w="108" w:type="dxa"/>
-          </w:tblCellMar>
-        </w:tblPrEx>
-        <w:tc>
-          <w:tcPr>
-            <w:tcW w:w="0" w:type="auto"/>
-            <w:vAlign w:val="top"/>
-          </w:tcPr>
-          <w:p>
-            <w:pPr>
-              <w:rPr>
-                <w:rFonts w:hint="eastAsia" w:ascii="华文中宋" w:hAnsi="华文中宋" w:eastAsia="华文中宋" w:cs="华文中宋"/>
-                <w:b/>
-                <w:bCs/>
-                <w:color w:val="ED7D31" w:themeColor="accent2"/>
-                <w:spacing w:val="7"/>
-                <w:kern w:val="2"/>
-                <w:sz w:val="21"/>
-                <w:szCs w:val="21"/>
-                <w:lang w:val="en-US" w:eastAsia="zh-CN" w:bidi="ar-SA"/>
-                <w14:textFill>
-                  <w14:solidFill>
-                    <w14:schemeClr w14:val="accent2"/>
-                  </w14:solidFill>
-                </w14:textFill>
-              </w:rPr>
-            </w:pPr>
-            <w:r>
-              <w:rPr>
-                <w:rFonts w:hint="eastAsia"/>
-                <w:color w:val="FF0000"/>
-                <w:spacing w:val="7"/>
-                <w:lang w:val="en-US" w:eastAsia="zh-CN"/>
-              </w:rPr>
-              <w:t>softNMSBoxes(ltwh, scores, score_threshold, nms_threshold)</w:t>
-            </w:r>
-          </w:p>
-        </w:tc>
-        <w:tc>
-          <w:tcPr>
-            <w:tcW w:w="0" w:type="auto"/>
-            <w:vAlign w:val="top"/>
-          </w:tcPr>
-          <w:p>
-            <w:pPr>
-              <w:rPr>
-                <w:rFonts w:hint="eastAsia" w:ascii="华文中宋" w:hAnsi="华文中宋" w:eastAsia="华文中宋" w:cs="华文中宋"/>
-                <w:b/>
-                <w:bCs/>
-                <w:color w:val="ED7D31" w:themeColor="accent2"/>
-                <w:spacing w:val="7"/>
-                <w:kern w:val="2"/>
-                <w:sz w:val="21"/>
-                <w:szCs w:val="21"/>
-                <w:lang w:val="en-US" w:eastAsia="zh-CN" w:bidi="ar-SA"/>
-                <w14:textFill>
-                  <w14:solidFill>
-                    <w14:schemeClr w14:val="accent2"/>
-                  </w14:solidFill>
-                </w14:textFill>
-              </w:rPr>
-            </w:pPr>
-            <w:r>
-              <w:rPr>
-                <w:rFonts w:hint="eastAsia"/>
-                <w:color w:val="EA82F1"/>
-                <w:spacing w:val="7"/>
-                <w:lang w:val="en-US" w:eastAsia="zh-CN"/>
-              </w:rPr>
-              <w:t>边界框</w:t>
-            </w:r>
-            <w:r>
-              <w:rPr>
-                <w:rFonts w:hint="eastAsia"/>
-                <w:color w:val="ED7D31" w:themeColor="accent2"/>
-                <w:spacing w:val="7"/>
-                <w:lang w:val="en-US" w:eastAsia="zh-CN"/>
-                <w14:textFill>
-                  <w14:solidFill>
-                    <w14:schemeClr w14:val="accent2"/>
-                  </w14:solidFill>
-                </w14:textFill>
-              </w:rPr>
-              <w:t>NMS</w:t>
-            </w:r>
-          </w:p>
-        </w:tc>
-      </w:tr>
-    </w:tbl>
-    <w:p>
-      <w:pPr>
-        <w:rPr>
-          <w:color w:val="ED7D31" w:themeColor="accent2"/>
-          <w:spacing w:val="7"/>
-          <w14:textFill>
-            <w14:solidFill>
-              <w14:schemeClr w14:val="accent2"/>
-            </w14:solidFill>
-          </w14:textFill>
-        </w:rPr>
-      </w:pPr>
-    </w:p>
-    <w:p>
-      <w:pPr>
-        <w:rPr>
-          <w:color w:val="ED7D31" w:themeColor="accent2"/>
-          <w:spacing w:val="7"/>
-          <w14:textFill>
-            <w14:solidFill>
-              <w14:schemeClr w14:val="accent2"/>
-            </w14:solidFill>
-          </w14:textFill>
-        </w:rPr>
-      </w:pPr>
-    </w:p>
-    <w:p>
-      <w:pPr>
-        <w:rPr>
-          <w:color w:val="ED7D31" w:themeColor="accent2"/>
-          <w:spacing w:val="7"/>
-          <w14:textFill>
-            <w14:solidFill>
-              <w14:schemeClr w14:val="accent2"/>
-            </w14:solidFill>
-          </w14:textFill>
-        </w:rPr>
-      </w:pPr>
-    </w:p>
-    <w:p>
-      <w:pPr>
-        <w:outlineLvl w:val="0"/>
-        <w:rPr>
           <w:color w:val="70AD47" w:themeColor="accent6"/>
           <w:spacing w:val="7"/>
           <w14:textFill>
@@ -13455,7 +13462,6 @@
           </w14:textFill>
         </w:rPr>
       </w:pPr>
-      <w:bookmarkStart w:id="5" w:name="_Toc27103"/>
       <w:r>
         <w:rPr>
           <w:rFonts w:hint="eastAsia"/>
@@ -13493,7 +13499,7 @@
         </w:rPr>
         <w:t>：</w:t>
       </w:r>
-      <w:bookmarkEnd w:id="5"/>
+      <w:bookmarkEnd w:id="3"/>
     </w:p>
     <w:tbl>
       <w:tblPr>
@@ -14423,8 +14429,8 @@
           </w14:textFill>
         </w:rPr>
       </w:pPr>
-      <w:bookmarkStart w:id="7" w:name="_Toc26600"/>
-      <w:bookmarkStart w:id="8" w:name="_Toc12943"/>
+      <w:bookmarkStart w:id="7" w:name="_Toc12943"/>
+      <w:bookmarkStart w:id="8" w:name="_Toc26600"/>
       <w:r>
         <w:rPr>
           <w:rFonts w:hint="eastAsia"/>
@@ -16850,12 +16856,6 @@
             <w:insideH w:val="single" w:color="auto" w:sz="4" w:space="0"/>
             <w:insideV w:val="single" w:color="auto" w:sz="4" w:space="0"/>
           </w:tblBorders>
-          <w:tblCellMar>
-            <w:top w:w="0" w:type="dxa"/>
-            <w:left w:w="108" w:type="dxa"/>
-            <w:bottom w:w="0" w:type="dxa"/>
-            <w:right w:w="108" w:type="dxa"/>
-          </w:tblCellMar>
         </w:tblPrEx>
         <w:tc>
           <w:tcPr>

</xml_diff>

<commit_message>
update on 2025-04-08 16:09:20.396049
</commit_message>
<xml_diff>
--- a/py 图像处理.docx
+++ b/py 图像处理.docx
@@ -1398,8 +1398,6 @@
           </w14:textFill>
         </w:rPr>
       </w:pPr>
-      <w:bookmarkStart w:id="10" w:name="_GoBack"/>
-      <w:bookmarkEnd w:id="10"/>
     </w:p>
     <w:p>
       <w:pPr>
@@ -1784,8 +1782,8 @@
           </w14:textFill>
         </w:rPr>
       </w:pPr>
-      <w:bookmarkStart w:id="4" w:name="_Toc10286"/>
-      <w:bookmarkStart w:id="5" w:name="_Toc12230"/>
+      <w:bookmarkStart w:id="4" w:name="_Toc12230"/>
+      <w:bookmarkStart w:id="5" w:name="_Toc10286"/>
       <w:r>
         <w:rPr>
           <w:rFonts w:hint="eastAsia"/>
@@ -13523,8 +13521,8 @@
         </w:tblCellMar>
       </w:tblPr>
       <w:tblGrid>
-        <w:gridCol w:w="1383"/>
-        <w:gridCol w:w="1203"/>
+        <w:gridCol w:w="1482"/>
+        <w:gridCol w:w="1289"/>
         <w:gridCol w:w="1085"/>
       </w:tblGrid>
       <w:tr>
@@ -13681,73 +13679,60 @@
             <w:right w:w="108" w:type="dxa"/>
           </w:tblCellMar>
         </w:tblPrEx>
-        <w:tc>
-          <w:tcPr>
-            <w:tcW w:w="1383" w:type="dxa"/>
-            <w:vMerge w:val="restart"/>
-            <w:vAlign w:val="center"/>
-          </w:tcPr>
-          <w:p>
-            <w:pPr>
-              <w:rPr>
-                <w:color w:val="ED7D31" w:themeColor="accent2"/>
-                <w14:textFill>
-                  <w14:solidFill>
-                    <w14:schemeClr w14:val="accent2"/>
-                  </w14:solidFill>
-                </w14:textFill>
-              </w:rPr>
-            </w:pPr>
-            <w:r>
-              <w:rPr>
-                <w:rFonts w:hint="eastAsia"/>
-                <w:color w:val="ED7D31" w:themeColor="accent2"/>
-                <w14:textFill>
-                  <w14:solidFill>
-                    <w14:schemeClr w14:val="accent2"/>
-                  </w14:solidFill>
-                </w14:textFill>
-              </w:rPr>
-              <w:t>实例属性</w:t>
-            </w:r>
-          </w:p>
-        </w:tc>
-        <w:tc>
-          <w:tcPr>
-            <w:tcW w:w="1203" w:type="dxa"/>
-            <w:vAlign w:val="center"/>
-          </w:tcPr>
-          <w:p>
-            <w:pPr>
-              <w:rPr>
-                <w:color w:val="FF0000"/>
-              </w:rPr>
-            </w:pPr>
-            <w:r>
-              <w:rPr>
-                <w:rFonts w:hint="eastAsia"/>
-                <w:color w:val="FF0000"/>
-              </w:rPr>
-              <w:t>size</w:t>
-            </w:r>
-          </w:p>
-        </w:tc>
-        <w:tc>
-          <w:tcPr>
-            <w:tcW w:w="0" w:type="auto"/>
-            <w:vAlign w:val="center"/>
-          </w:tcPr>
-          <w:p>
-            <w:pPr>
-              <w:rPr>
-                <w:color w:val="EA82F1"/>
-                <w:spacing w:val="7"/>
-              </w:rPr>
-            </w:pPr>
-            <w:r>
-              <w:rPr>
-                <w:rFonts w:hint="eastAsia"/>
-                <w:color w:val="ED7D31" w:themeColor="accent2"/>
+        <w:trPr>
+          <w:trHeight w:val="151" w:hRule="atLeast"/>
+        </w:trPr>
+        <w:tc>
+          <w:tcPr>
+            <w:tcW w:w="0" w:type="auto"/>
+            <w:gridSpan w:val="2"/>
+            <w:vAlign w:val="center"/>
+          </w:tcPr>
+          <w:p>
+            <w:pPr>
+              <w:rPr>
+                <w:rFonts w:hint="default" w:eastAsia="华文中宋"/>
+                <w:color w:val="FF0000"/>
+                <w:lang w:val="en-US" w:eastAsia="zh-CN"/>
+              </w:rPr>
+            </w:pPr>
+            <w:r>
+              <w:rPr>
+                <w:rFonts w:hint="eastAsia"/>
+                <w:color w:val="FF0000"/>
+                <w:lang w:val="en-US" w:eastAsia="zh-CN"/>
+              </w:rPr>
+              <w:t>blend(img1, img2, alpha)</w:t>
+            </w:r>
+          </w:p>
+        </w:tc>
+        <w:tc>
+          <w:tcPr>
+            <w:tcW w:w="0" w:type="auto"/>
+            <w:vAlign w:val="center"/>
+          </w:tcPr>
+          <w:p>
+            <w:pPr>
+              <w:rPr>
+                <w:rFonts w:hint="eastAsia" w:eastAsia="华文中宋"/>
+                <w:color w:val="FF0000"/>
+                <w:lang w:eastAsia="zh-CN"/>
+              </w:rPr>
+            </w:pPr>
+            <w:r>
+              <w:rPr>
+                <w:rFonts w:hint="eastAsia"/>
+                <w:color w:val="EA82F1"/>
+                <w:spacing w:val="7"/>
+                <w:lang w:eastAsia="zh-CN"/>
+              </w:rPr>
+              <w:t>融合</w:t>
+            </w:r>
+            <w:r>
+              <w:rPr>
+                <w:rFonts w:hint="eastAsia"/>
+                <w:color w:val="ED7D31" w:themeColor="accent2"/>
+                <w:lang w:eastAsia="zh-CN"/>
                 <w14:textFill>
                   <w14:solidFill>
                     <w14:schemeClr w14:val="accent2"/>
@@ -13755,14 +13740,6 @@
                 </w14:textFill>
               </w:rPr>
               <w:t>图像</w:t>
-            </w:r>
-            <w:r>
-              <w:rPr>
-                <w:rFonts w:hint="eastAsia"/>
-                <w:color w:val="EA82F1"/>
-                <w:spacing w:val="7"/>
-              </w:rPr>
-              <w:t>尺寸</w:t>
             </w:r>
           </w:p>
         </w:tc>
@@ -13786,74 +13763,74 @@
         </w:tblPrEx>
         <w:tc>
           <w:tcPr>
-            <w:tcW w:w="1383" w:type="dxa"/>
-            <w:vMerge w:val="continue"/>
-            <w:vAlign w:val="center"/>
-          </w:tcPr>
-          <w:p>
-            <w:pPr>
-              <w:rPr>
-                <w:color w:val="ED7D31" w:themeColor="accent2"/>
-                <w14:textFill>
-                  <w14:solidFill>
-                    <w14:schemeClr w14:val="accent2"/>
-                  </w14:solidFill>
-                </w14:textFill>
-              </w:rPr>
-            </w:pPr>
-          </w:p>
-        </w:tc>
-        <w:tc>
-          <w:tcPr>
-            <w:tcW w:w="1203" w:type="dxa"/>
-            <w:vAlign w:val="center"/>
-          </w:tcPr>
-          <w:p>
-            <w:pPr>
-              <w:rPr>
-                <w:color w:val="FF0000"/>
-              </w:rPr>
-            </w:pPr>
-            <w:r>
-              <w:rPr>
-                <w:rFonts w:hint="eastAsia"/>
-                <w:color w:val="FF0000"/>
-              </w:rPr>
-              <w:t>mode</w:t>
-            </w:r>
-          </w:p>
-        </w:tc>
-        <w:tc>
-          <w:tcPr>
-            <w:tcW w:w="0" w:type="auto"/>
-            <w:vAlign w:val="center"/>
-          </w:tcPr>
-          <w:p>
-            <w:pPr>
-              <w:rPr>
-                <w:color w:val="EA82F1"/>
-                <w:spacing w:val="7"/>
-              </w:rPr>
-            </w:pPr>
-            <w:r>
-              <w:rPr>
-                <w:rFonts w:hint="eastAsia"/>
-                <w:color w:val="ED7D31" w:themeColor="accent2"/>
-                <w14:textFill>
-                  <w14:solidFill>
-                    <w14:schemeClr w14:val="accent2"/>
-                  </w14:solidFill>
-                </w14:textFill>
-              </w:rPr>
-              <w:t>图像</w:t>
-            </w:r>
-            <w:r>
-              <w:rPr>
-                <w:rFonts w:hint="eastAsia"/>
-                <w:color w:val="EA82F1"/>
-                <w:spacing w:val="7"/>
-              </w:rPr>
-              <w:t>模式</w:t>
+            <w:tcW w:w="1482" w:type="dxa"/>
+            <w:vMerge w:val="restart"/>
+            <w:vAlign w:val="center"/>
+          </w:tcPr>
+          <w:p>
+            <w:pPr>
+              <w:rPr>
+                <w:color w:val="ED7D31" w:themeColor="accent2"/>
+                <w14:textFill>
+                  <w14:solidFill>
+                    <w14:schemeClr w14:val="accent2"/>
+                  </w14:solidFill>
+                </w14:textFill>
+              </w:rPr>
+            </w:pPr>
+            <w:r>
+              <w:rPr>
+                <w:rFonts w:hint="eastAsia"/>
+                <w:color w:val="ED7D31" w:themeColor="accent2"/>
+                <w14:textFill>
+                  <w14:solidFill>
+                    <w14:schemeClr w14:val="accent2"/>
+                  </w14:solidFill>
+                </w14:textFill>
+              </w:rPr>
+              <w:t>实例属性</w:t>
+            </w:r>
+          </w:p>
+        </w:tc>
+        <w:tc>
+          <w:tcPr>
+            <w:tcW w:w="1289" w:type="dxa"/>
+            <w:vAlign w:val="center"/>
+          </w:tcPr>
+          <w:p>
+            <w:pPr>
+              <w:rPr>
+                <w:color w:val="FF0000"/>
+              </w:rPr>
+            </w:pPr>
+            <w:r>
+              <w:rPr>
+                <w:rFonts w:hint="eastAsia"/>
+                <w:color w:val="FF0000"/>
+              </w:rPr>
+              <w:t>size</w:t>
+            </w:r>
+          </w:p>
+        </w:tc>
+        <w:tc>
+          <w:tcPr>
+            <w:tcW w:w="0" w:type="auto"/>
+            <w:vAlign w:val="center"/>
+          </w:tcPr>
+          <w:p>
+            <w:pPr>
+              <w:rPr>
+                <w:color w:val="EA82F1"/>
+                <w:spacing w:val="7"/>
+              </w:rPr>
+            </w:pPr>
+            <w:r>
+              <w:rPr>
+                <w:rFonts w:hint="eastAsia"/>
+                <w:color w:val="EA82F1"/>
+                <w:spacing w:val="7"/>
+              </w:rPr>
+              <w:t>尺寸</w:t>
             </w:r>
           </w:p>
         </w:tc>
@@ -13877,7 +13854,7 @@
         </w:tblPrEx>
         <w:tc>
           <w:tcPr>
-            <w:tcW w:w="1383" w:type="dxa"/>
+            <w:tcW w:w="1482" w:type="dxa"/>
             <w:vMerge w:val="continue"/>
             <w:vAlign w:val="center"/>
           </w:tcPr>
@@ -13896,59 +13873,43 @@
         </w:tc>
         <w:tc>
           <w:tcPr>
-            <w:tcW w:w="1203" w:type="dxa"/>
-            <w:vAlign w:val="center"/>
-          </w:tcPr>
-          <w:p>
-            <w:pPr>
-              <w:rPr>
-                <w:color w:val="FF0000"/>
-              </w:rPr>
-            </w:pPr>
-            <w:r>
-              <w:rPr>
-                <w:rFonts w:hint="eastAsia"/>
-                <w:color w:val="FF0000"/>
-              </w:rPr>
-              <w:t>format</w:t>
-            </w:r>
-          </w:p>
-        </w:tc>
-        <w:tc>
-          <w:tcPr>
-            <w:tcW w:w="0" w:type="auto"/>
-            <w:vAlign w:val="center"/>
-          </w:tcPr>
-          <w:p>
-            <w:pPr>
-              <w:rPr>
-                <w:color w:val="ED7D31" w:themeColor="accent2"/>
-                <w14:textFill>
-                  <w14:solidFill>
-                    <w14:schemeClr w14:val="accent2"/>
-                  </w14:solidFill>
-                </w14:textFill>
-              </w:rPr>
-            </w:pPr>
-            <w:r>
-              <w:rPr>
-                <w:rFonts w:hint="eastAsia"/>
-                <w:color w:val="ED7D31" w:themeColor="accent2"/>
-                <w14:textFill>
-                  <w14:solidFill>
-                    <w14:schemeClr w14:val="accent2"/>
-                  </w14:solidFill>
-                </w14:textFill>
-              </w:rPr>
-              <w:t>图像</w:t>
-            </w:r>
-            <w:r>
-              <w:rPr>
-                <w:rFonts w:hint="eastAsia"/>
-                <w:color w:val="EA82F1"/>
-                <w:spacing w:val="7"/>
-              </w:rPr>
-              <w:t>格式</w:t>
+            <w:tcW w:w="1289" w:type="dxa"/>
+            <w:vAlign w:val="center"/>
+          </w:tcPr>
+          <w:p>
+            <w:pPr>
+              <w:rPr>
+                <w:color w:val="FF0000"/>
+              </w:rPr>
+            </w:pPr>
+            <w:r>
+              <w:rPr>
+                <w:rFonts w:hint="eastAsia"/>
+                <w:color w:val="FF0000"/>
+              </w:rPr>
+              <w:t>mode</w:t>
+            </w:r>
+          </w:p>
+        </w:tc>
+        <w:tc>
+          <w:tcPr>
+            <w:tcW w:w="0" w:type="auto"/>
+            <w:vAlign w:val="center"/>
+          </w:tcPr>
+          <w:p>
+            <w:pPr>
+              <w:rPr>
+                <w:color w:val="EA82F1"/>
+                <w:spacing w:val="7"/>
+              </w:rPr>
+            </w:pPr>
+            <w:r>
+              <w:rPr>
+                <w:rFonts w:hint="eastAsia"/>
+                <w:color w:val="EA82F1"/>
+                <w:spacing w:val="7"/>
+              </w:rPr>
+              <w:t>模式</w:t>
             </w:r>
           </w:p>
         </w:tc>
@@ -13972,7 +13933,91 @@
         </w:tblPrEx>
         <w:tc>
           <w:tcPr>
-            <w:tcW w:w="0" w:type="auto"/>
+            <w:tcW w:w="1482" w:type="dxa"/>
+            <w:vMerge w:val="continue"/>
+            <w:vAlign w:val="center"/>
+          </w:tcPr>
+          <w:p>
+            <w:pPr>
+              <w:rPr>
+                <w:color w:val="ED7D31" w:themeColor="accent2"/>
+                <w14:textFill>
+                  <w14:solidFill>
+                    <w14:schemeClr w14:val="accent2"/>
+                  </w14:solidFill>
+                </w14:textFill>
+              </w:rPr>
+            </w:pPr>
+          </w:p>
+        </w:tc>
+        <w:tc>
+          <w:tcPr>
+            <w:tcW w:w="1289" w:type="dxa"/>
+            <w:vAlign w:val="center"/>
+          </w:tcPr>
+          <w:p>
+            <w:pPr>
+              <w:rPr>
+                <w:color w:val="FF0000"/>
+              </w:rPr>
+            </w:pPr>
+            <w:r>
+              <w:rPr>
+                <w:rFonts w:hint="eastAsia"/>
+                <w:color w:val="FF0000"/>
+              </w:rPr>
+              <w:t>format</w:t>
+            </w:r>
+          </w:p>
+        </w:tc>
+        <w:tc>
+          <w:tcPr>
+            <w:tcW w:w="0" w:type="auto"/>
+            <w:vAlign w:val="center"/>
+          </w:tcPr>
+          <w:p>
+            <w:pPr>
+              <w:rPr>
+                <w:color w:val="ED7D31" w:themeColor="accent2"/>
+                <w14:textFill>
+                  <w14:solidFill>
+                    <w14:schemeClr w14:val="accent2"/>
+                  </w14:solidFill>
+                </w14:textFill>
+              </w:rPr>
+            </w:pPr>
+            <w:r>
+              <w:rPr>
+                <w:rFonts w:hint="eastAsia"/>
+                <w:color w:val="EA82F1"/>
+                <w:spacing w:val="7"/>
+              </w:rPr>
+              <w:t>格式</w:t>
+            </w:r>
+          </w:p>
+        </w:tc>
+      </w:tr>
+      <w:tr>
+        <w:tblPrEx>
+          <w:tblBorders>
+            <w:top w:val="single" w:color="auto" w:sz="4" w:space="0"/>
+            <w:left w:val="single" w:color="auto" w:sz="4" w:space="0"/>
+            <w:bottom w:val="single" w:color="auto" w:sz="4" w:space="0"/>
+            <w:right w:val="single" w:color="auto" w:sz="4" w:space="0"/>
+            <w:insideH w:val="single" w:color="auto" w:sz="4" w:space="0"/>
+            <w:insideV w:val="single" w:color="auto" w:sz="4" w:space="0"/>
+          </w:tblBorders>
+          <w:tblCellMar>
+            <w:top w:w="0" w:type="dxa"/>
+            <w:left w:w="108" w:type="dxa"/>
+            <w:bottom w:w="0" w:type="dxa"/>
+            <w:right w:w="108" w:type="dxa"/>
+          </w:tblCellMar>
+        </w:tblPrEx>
+        <w:tc>
+          <w:tcPr>
+            <w:tcW w:w="1482" w:type="dxa"/>
+            <w:vMerge w:val="restart"/>
             <w:vAlign w:val="center"/>
           </w:tcPr>
           <w:p>
@@ -14002,7 +14047,7 @@
         </w:tc>
         <w:tc>
           <w:tcPr>
-            <w:tcW w:w="1203" w:type="dxa"/>
+            <w:tcW w:w="1289" w:type="dxa"/>
             <w:vAlign w:val="center"/>
           </w:tcPr>
           <w:p>
@@ -14043,6 +14088,114 @@
                 <w:spacing w:val="7"/>
               </w:rPr>
               <w:t>显示</w:t>
+            </w:r>
+            <w:r>
+              <w:rPr>
+                <w:rFonts w:hint="eastAsia"/>
+                <w:color w:val="ED7D31" w:themeColor="accent2"/>
+                <w14:textFill>
+                  <w14:solidFill>
+                    <w14:schemeClr w14:val="accent2"/>
+                  </w14:solidFill>
+                </w14:textFill>
+              </w:rPr>
+              <w:t>图片</w:t>
+            </w:r>
+          </w:p>
+        </w:tc>
+      </w:tr>
+      <w:tr>
+        <w:tblPrEx>
+          <w:tblBorders>
+            <w:top w:val="single" w:color="auto" w:sz="4" w:space="0"/>
+            <w:left w:val="single" w:color="auto" w:sz="4" w:space="0"/>
+            <w:bottom w:val="single" w:color="auto" w:sz="4" w:space="0"/>
+            <w:right w:val="single" w:color="auto" w:sz="4" w:space="0"/>
+            <w:insideH w:val="single" w:color="auto" w:sz="4" w:space="0"/>
+            <w:insideV w:val="single" w:color="auto" w:sz="4" w:space="0"/>
+          </w:tblBorders>
+          <w:tblCellMar>
+            <w:top w:w="0" w:type="dxa"/>
+            <w:left w:w="108" w:type="dxa"/>
+            <w:bottom w:w="0" w:type="dxa"/>
+            <w:right w:w="108" w:type="dxa"/>
+          </w:tblCellMar>
+        </w:tblPrEx>
+        <w:tc>
+          <w:tcPr>
+            <w:tcW w:w="1482" w:type="dxa"/>
+            <w:vMerge w:val="continue"/>
+            <w:tcBorders/>
+            <w:vAlign w:val="center"/>
+          </w:tcPr>
+          <w:p>
+            <w:pPr>
+              <w:rPr>
+                <w:rFonts w:hint="eastAsia"/>
+                <w:color w:val="ED7D31" w:themeColor="accent2"/>
+                <w14:textFill>
+                  <w14:solidFill>
+                    <w14:schemeClr w14:val="accent2"/>
+                  </w14:solidFill>
+                </w14:textFill>
+              </w:rPr>
+            </w:pPr>
+          </w:p>
+        </w:tc>
+        <w:tc>
+          <w:tcPr>
+            <w:tcW w:w="1289" w:type="dxa"/>
+            <w:vAlign w:val="center"/>
+          </w:tcPr>
+          <w:p>
+            <w:pPr>
+              <w:rPr>
+                <w:rFonts w:hint="default" w:eastAsia="华文中宋"/>
+                <w:color w:val="FF0000"/>
+                <w:lang w:val="en-US" w:eastAsia="zh-CN"/>
+              </w:rPr>
+            </w:pPr>
+            <w:r>
+              <w:rPr>
+                <w:rFonts w:hint="eastAsia"/>
+                <w:color w:val="FF0000"/>
+                <w:lang w:val="en-US" w:eastAsia="zh-CN"/>
+              </w:rPr>
+              <w:t>save(file</w:t>
+            </w:r>
+            <w:bookmarkStart w:id="10" w:name="_GoBack"/>
+            <w:bookmarkEnd w:id="10"/>
+            <w:r>
+              <w:rPr>
+                <w:rFonts w:hint="eastAsia"/>
+                <w:color w:val="FF0000"/>
+                <w:lang w:val="en-US" w:eastAsia="zh-CN"/>
+              </w:rPr>
+              <w:t>)</w:t>
+            </w:r>
+          </w:p>
+        </w:tc>
+        <w:tc>
+          <w:tcPr>
+            <w:tcW w:w="0" w:type="auto"/>
+            <w:vAlign w:val="center"/>
+          </w:tcPr>
+          <w:p>
+            <w:pPr>
+              <w:rPr>
+                <w:rFonts w:hint="eastAsia"/>
+                <w:color w:val="EA82F1"/>
+                <w:spacing w:val="7"/>
+              </w:rPr>
+            </w:pPr>
+            <w:r>
+              <w:rPr>
+                <w:rFonts w:hint="eastAsia"/>
+                <w:color w:val="EA82F1"/>
+                <w:spacing w:val="7"/>
+                <w:lang w:eastAsia="zh-CN"/>
+              </w:rPr>
+              <w:t>保存</w:t>
             </w:r>
             <w:r>
               <w:rPr>

</xml_diff>

<commit_message>
update on 2025-05-09 19:34:05.763752
</commit_message>
<xml_diff>
--- a/py 图像处理.docx
+++ b/py 图像处理.docx
@@ -1095,14 +1095,6 @@
       </w:tblGrid>
       <w:tr>
         <w:tblPrEx>
-          <w:tblBorders>
-            <w:top w:val="single" w:color="auto" w:sz="4" w:space="0"/>
-            <w:left w:val="single" w:color="auto" w:sz="4" w:space="0"/>
-            <w:bottom w:val="single" w:color="auto" w:sz="4" w:space="0"/>
-            <w:right w:val="single" w:color="auto" w:sz="4" w:space="0"/>
-            <w:insideH w:val="single" w:color="auto" w:sz="4" w:space="0"/>
-            <w:insideV w:val="single" w:color="auto" w:sz="4" w:space="0"/>
-          </w:tblBorders>
           <w:tblCellMar>
             <w:top w:w="0" w:type="dxa"/>
             <w:left w:w="108" w:type="dxa"/>
@@ -1782,8 +1774,8 @@
           </w14:textFill>
         </w:rPr>
       </w:pPr>
-      <w:bookmarkStart w:id="4" w:name="_Toc12230"/>
-      <w:bookmarkStart w:id="5" w:name="_Toc10286"/>
+      <w:bookmarkStart w:id="4" w:name="_Toc10286"/>
+      <w:bookmarkStart w:id="5" w:name="_Toc12230"/>
       <w:r>
         <w:rPr>
           <w:rFonts w:hint="eastAsia"/>
@@ -4570,41 +4562,7 @@
                 <w:spacing w:val="7"/>
                 <w:lang w:val="en-US" w:eastAsia="zh-CN"/>
               </w:rPr>
-              <w:t>xytext, xycoords=</w:t>
-            </w:r>
-            <w:r>
-              <w:rPr>
-                <w:rFonts w:hint="default"/>
-                <w:color w:val="FF0000"/>
-                <w:spacing w:val="7"/>
-              </w:rPr>
-              <w:t>'</w:t>
-            </w:r>
-            <w:r>
-              <w:rPr>
-                <w:rFonts w:hint="eastAsia"/>
-                <w:color w:val="FF0000"/>
-                <w:spacing w:val="7"/>
-                <w:lang w:val="en-US" w:eastAsia="zh-CN"/>
-              </w:rPr>
-              <w:t>offset points</w:t>
-            </w:r>
-            <w:r>
-              <w:rPr>
-                <w:rFonts w:hint="default"/>
-                <w:color w:val="FF0000"/>
-                <w:spacing w:val="7"/>
-              </w:rPr>
-              <w:t>'</w:t>
-            </w:r>
-            <w:r>
-              <w:rPr>
-                <w:rFonts w:hint="eastAsia"/>
-                <w:color w:val="FF0000"/>
-                <w:spacing w:val="7"/>
-                <w:lang w:val="en-US" w:eastAsia="zh-CN"/>
-              </w:rPr>
-              <w:t xml:space="preserve">, </w:t>
+              <w:t xml:space="preserve">xytext, xycoords="offset points", </w:t>
             </w:r>
             <w:r>
               <w:rPr>
@@ -5261,14 +5219,6 @@
       </w:tblGrid>
       <w:tr>
         <w:tblPrEx>
-          <w:tblBorders>
-            <w:top w:val="single" w:color="auto" w:sz="4" w:space="0"/>
-            <w:left w:val="single" w:color="auto" w:sz="4" w:space="0"/>
-            <w:bottom w:val="single" w:color="auto" w:sz="4" w:space="0"/>
-            <w:right w:val="single" w:color="auto" w:sz="4" w:space="0"/>
-            <w:insideH w:val="single" w:color="auto" w:sz="4" w:space="0"/>
-            <w:insideV w:val="single" w:color="auto" w:sz="4" w:space="0"/>
-          </w:tblBorders>
           <w:tblCellMar>
             <w:top w:w="0" w:type="dxa"/>
             <w:left w:w="108" w:type="dxa"/>
@@ -6113,8 +6063,8 @@
       </w:tblPr>
       <w:tblGrid>
         <w:gridCol w:w="869"/>
-        <w:gridCol w:w="4090"/>
-        <w:gridCol w:w="5636"/>
+        <w:gridCol w:w="4551"/>
+        <w:gridCol w:w="5175"/>
       </w:tblGrid>
       <w:tr>
         <w:tblPrEx>
@@ -7026,22 +6976,6 @@
         <w:gridCol w:w="3246"/>
       </w:tblGrid>
       <w:tr>
-        <w:tblPrEx>
-          <w:tblBorders>
-            <w:top w:val="single" w:color="auto" w:sz="4" w:space="0"/>
-            <w:left w:val="single" w:color="auto" w:sz="4" w:space="0"/>
-            <w:bottom w:val="single" w:color="auto" w:sz="4" w:space="0"/>
-            <w:right w:val="single" w:color="auto" w:sz="4" w:space="0"/>
-            <w:insideH w:val="single" w:color="auto" w:sz="4" w:space="0"/>
-            <w:insideV w:val="single" w:color="auto" w:sz="4" w:space="0"/>
-          </w:tblBorders>
-          <w:tblCellMar>
-            <w:top w:w="0" w:type="dxa"/>
-            <w:left w:w="108" w:type="dxa"/>
-            <w:bottom w:w="0" w:type="dxa"/>
-            <w:right w:w="108" w:type="dxa"/>
-          </w:tblCellMar>
-        </w:tblPrEx>
         <w:trPr>
           <w:trHeight w:val="151" w:hRule="atLeast"/>
         </w:trPr>
@@ -9427,7 +9361,7 @@
         </w:tblCellMar>
       </w:tblPr>
       <w:tblGrid>
-        <w:gridCol w:w="3787"/>
+        <w:gridCol w:w="4240"/>
         <w:gridCol w:w="1310"/>
         <w:gridCol w:w="2204"/>
       </w:tblGrid>
@@ -11167,8 +11101,10 @@
                 <w:spacing w:val="7"/>
                 <w:lang w:val="en-US" w:eastAsia="zh-CN"/>
               </w:rPr>
-              <w:t>, dpi</w:t>
-            </w:r>
+              <w:t>, dpi, bbox_inches="tight"</w:t>
+            </w:r>
+            <w:bookmarkStart w:id="10" w:name="_GoBack"/>
+            <w:bookmarkEnd w:id="10"/>
             <w:r>
               <w:rPr>
                 <w:rFonts w:hint="eastAsia"/>
@@ -14125,7 +14061,6 @@
           <w:tcPr>
             <w:tcW w:w="1482" w:type="dxa"/>
             <w:vMerge w:val="continue"/>
-            <w:tcBorders/>
             <w:vAlign w:val="center"/>
           </w:tcPr>
           <w:p>
@@ -14161,17 +14096,7 @@
                 <w:color w:val="FF0000"/>
                 <w:lang w:val="en-US" w:eastAsia="zh-CN"/>
               </w:rPr>
-              <w:t>save(file</w:t>
-            </w:r>
-            <w:bookmarkStart w:id="10" w:name="_GoBack"/>
-            <w:bookmarkEnd w:id="10"/>
-            <w:r>
-              <w:rPr>
-                <w:rFonts w:hint="eastAsia"/>
-                <w:color w:val="FF0000"/>
-                <w:lang w:val="en-US" w:eastAsia="zh-CN"/>
-              </w:rPr>
-              <w:t>)</w:t>
+              <w:t>save(file)</w:t>
             </w:r>
           </w:p>
         </w:tc>
@@ -14582,8 +14507,8 @@
           </w14:textFill>
         </w:rPr>
       </w:pPr>
-      <w:bookmarkStart w:id="7" w:name="_Toc12943"/>
-      <w:bookmarkStart w:id="8" w:name="_Toc26600"/>
+      <w:bookmarkStart w:id="7" w:name="_Toc26600"/>
+      <w:bookmarkStart w:id="8" w:name="_Toc12943"/>
       <w:r>
         <w:rPr>
           <w:rFonts w:hint="eastAsia"/>
@@ -15397,14 +15322,6 @@
       </w:tblGrid>
       <w:tr>
         <w:tblPrEx>
-          <w:tblBorders>
-            <w:top w:val="single" w:color="auto" w:sz="4" w:space="0"/>
-            <w:left w:val="single" w:color="auto" w:sz="4" w:space="0"/>
-            <w:bottom w:val="single" w:color="auto" w:sz="4" w:space="0"/>
-            <w:right w:val="single" w:color="auto" w:sz="4" w:space="0"/>
-            <w:insideH w:val="single" w:color="auto" w:sz="4" w:space="0"/>
-            <w:insideV w:val="single" w:color="auto" w:sz="4" w:space="0"/>
-          </w:tblBorders>
           <w:tblCellMar>
             <w:top w:w="0" w:type="dxa"/>
             <w:left w:w="108" w:type="dxa"/>
@@ -17009,6 +16926,12 @@
             <w:insideH w:val="single" w:color="auto" w:sz="4" w:space="0"/>
             <w:insideV w:val="single" w:color="auto" w:sz="4" w:space="0"/>
           </w:tblBorders>
+          <w:tblCellMar>
+            <w:top w:w="0" w:type="dxa"/>
+            <w:left w:w="108" w:type="dxa"/>
+            <w:bottom w:w="0" w:type="dxa"/>
+            <w:right w:w="108" w:type="dxa"/>
+          </w:tblCellMar>
         </w:tblPrEx>
         <w:tc>
           <w:tcPr>

</xml_diff>

<commit_message>
update on 2025-05-17 18:37:59.475178
</commit_message>
<xml_diff>
--- a/py 图像处理.docx
+++ b/py 图像处理.docx
@@ -1095,6 +1095,14 @@
       </w:tblGrid>
       <w:tr>
         <w:tblPrEx>
+          <w:tblBorders>
+            <w:top w:val="single" w:color="auto" w:sz="4" w:space="0"/>
+            <w:left w:val="single" w:color="auto" w:sz="4" w:space="0"/>
+            <w:bottom w:val="single" w:color="auto" w:sz="4" w:space="0"/>
+            <w:right w:val="single" w:color="auto" w:sz="4" w:space="0"/>
+            <w:insideH w:val="single" w:color="auto" w:sz="4" w:space="0"/>
+            <w:insideV w:val="single" w:color="auto" w:sz="4" w:space="0"/>
+          </w:tblBorders>
           <w:tblCellMar>
             <w:top w:w="0" w:type="dxa"/>
             <w:left w:w="108" w:type="dxa"/>
@@ -5219,6 +5227,14 @@
       </w:tblGrid>
       <w:tr>
         <w:tblPrEx>
+          <w:tblBorders>
+            <w:top w:val="single" w:color="auto" w:sz="4" w:space="0"/>
+            <w:left w:val="single" w:color="auto" w:sz="4" w:space="0"/>
+            <w:bottom w:val="single" w:color="auto" w:sz="4" w:space="0"/>
+            <w:right w:val="single" w:color="auto" w:sz="4" w:space="0"/>
+            <w:insideH w:val="single" w:color="auto" w:sz="4" w:space="0"/>
+            <w:insideV w:val="single" w:color="auto" w:sz="4" w:space="0"/>
+          </w:tblBorders>
           <w:tblCellMar>
             <w:top w:w="0" w:type="dxa"/>
             <w:left w:w="108" w:type="dxa"/>
@@ -6063,8 +6079,8 @@
       </w:tblPr>
       <w:tblGrid>
         <w:gridCol w:w="869"/>
-        <w:gridCol w:w="4551"/>
-        <w:gridCol w:w="5175"/>
+        <w:gridCol w:w="4090"/>
+        <w:gridCol w:w="5636"/>
       </w:tblGrid>
       <w:tr>
         <w:tblPrEx>
@@ -6976,6 +6992,22 @@
         <w:gridCol w:w="3246"/>
       </w:tblGrid>
       <w:tr>
+        <w:tblPrEx>
+          <w:tblBorders>
+            <w:top w:val="single" w:color="auto" w:sz="4" w:space="0"/>
+            <w:left w:val="single" w:color="auto" w:sz="4" w:space="0"/>
+            <w:bottom w:val="single" w:color="auto" w:sz="4" w:space="0"/>
+            <w:right w:val="single" w:color="auto" w:sz="4" w:space="0"/>
+            <w:insideH w:val="single" w:color="auto" w:sz="4" w:space="0"/>
+            <w:insideV w:val="single" w:color="auto" w:sz="4" w:space="0"/>
+          </w:tblBorders>
+          <w:tblCellMar>
+            <w:top w:w="0" w:type="dxa"/>
+            <w:left w:w="108" w:type="dxa"/>
+            <w:bottom w:w="0" w:type="dxa"/>
+            <w:right w:w="108" w:type="dxa"/>
+          </w:tblCellMar>
+        </w:tblPrEx>
         <w:trPr>
           <w:trHeight w:val="151" w:hRule="atLeast"/>
         </w:trPr>
@@ -11103,8 +11135,6 @@
               </w:rPr>
               <w:t>, dpi, bbox_inches="tight"</w:t>
             </w:r>
-            <w:bookmarkStart w:id="10" w:name="_GoBack"/>
-            <w:bookmarkEnd w:id="10"/>
             <w:r>
               <w:rPr>
                 <w:rFonts w:hint="eastAsia"/>
@@ -15269,6 +15299,1200 @@
       <w:pPr>
         <w:outlineLvl w:val="0"/>
         <w:rPr>
+          <w:rFonts w:hint="default"/>
+          <w:color w:val="70AD47" w:themeColor="accent6"/>
+          <w:spacing w:val="7"/>
+          <w:lang w:val="en-US" w:eastAsia="zh-CN"/>
+          <w14:textFill>
+            <w14:solidFill>
+              <w14:schemeClr w14:val="accent6"/>
+            </w14:solidFill>
+          </w14:textFill>
+        </w:rPr>
+      </w:pPr>
+      <w:r>
+        <w:rPr>
+          <w:rFonts w:hint="eastAsia"/>
+          <w:color w:val="70AD47" w:themeColor="accent6"/>
+          <w:spacing w:val="7"/>
+          <w:lang w:val="en-US" w:eastAsia="zh-CN"/>
+          <w14:textFill>
+            <w14:solidFill>
+              <w14:schemeClr w14:val="accent6"/>
+            </w14:solidFill>
+          </w14:textFill>
+        </w:rPr>
+        <w:t>标注supervision：</w:t>
+      </w:r>
+    </w:p>
+    <w:tbl>
+      <w:tblPr>
+        <w:tblStyle w:val="9"/>
+        <w:tblW w:w="0" w:type="auto"/>
+        <w:tblInd w:w="0" w:type="dxa"/>
+        <w:tblBorders>
+          <w:top w:val="single" w:color="auto" w:sz="4" w:space="0"/>
+          <w:left w:val="single" w:color="auto" w:sz="4" w:space="0"/>
+          <w:bottom w:val="single" w:color="auto" w:sz="4" w:space="0"/>
+          <w:right w:val="single" w:color="auto" w:sz="4" w:space="0"/>
+          <w:insideH w:val="single" w:color="auto" w:sz="4" w:space="0"/>
+          <w:insideV w:val="single" w:color="auto" w:sz="4" w:space="0"/>
+        </w:tblBorders>
+        <w:tblLayout w:type="autofit"/>
+        <w:tblCellMar>
+          <w:top w:w="0" w:type="dxa"/>
+          <w:left w:w="108" w:type="dxa"/>
+          <w:bottom w:w="0" w:type="dxa"/>
+          <w:right w:w="108" w:type="dxa"/>
+        </w:tblCellMar>
+      </w:tblPr>
+      <w:tblGrid>
+        <w:gridCol w:w="1057"/>
+        <w:gridCol w:w="5597"/>
+        <w:gridCol w:w="2025"/>
+      </w:tblGrid>
+      <w:tr>
+        <w:tblPrEx>
+          <w:tblBorders>
+            <w:top w:val="single" w:color="auto" w:sz="4" w:space="0"/>
+            <w:left w:val="single" w:color="auto" w:sz="4" w:space="0"/>
+            <w:bottom w:val="single" w:color="auto" w:sz="4" w:space="0"/>
+            <w:right w:val="single" w:color="auto" w:sz="4" w:space="0"/>
+            <w:insideH w:val="single" w:color="auto" w:sz="4" w:space="0"/>
+            <w:insideV w:val="single" w:color="auto" w:sz="4" w:space="0"/>
+          </w:tblBorders>
+          <w:tblCellMar>
+            <w:top w:w="0" w:type="dxa"/>
+            <w:left w:w="108" w:type="dxa"/>
+            <w:bottom w:w="0" w:type="dxa"/>
+            <w:right w:w="108" w:type="dxa"/>
+          </w:tblCellMar>
+        </w:tblPrEx>
+        <w:tc>
+          <w:tcPr>
+            <w:tcW w:w="0" w:type="auto"/>
+            <w:gridSpan w:val="3"/>
+            <w:vAlign w:val="center"/>
+          </w:tcPr>
+          <w:p>
+            <w:pPr>
+              <w:rPr>
+                <w:rFonts w:hint="default"/>
+                <w:color w:val="EA82F1"/>
+                <w:szCs w:val="24"/>
+                <w:lang w:val="en-US" w:eastAsia="zh-CN"/>
+              </w:rPr>
+            </w:pPr>
+            <w:r>
+              <w:rPr>
+                <w:rFonts w:hint="eastAsia"/>
+                <w:color w:val="ED7D31" w:themeColor="accent2"/>
+                <w:spacing w:val="7"/>
+                <w:lang w:val="en-US" w:eastAsia="zh-CN"/>
+                <w14:textFill>
+                  <w14:solidFill>
+                    <w14:schemeClr w14:val="accent2"/>
+                  </w14:solidFill>
+                </w14:textFill>
+              </w:rPr>
+              <w:t>结构体：</w:t>
+            </w:r>
+          </w:p>
+        </w:tc>
+      </w:tr>
+      <w:tr>
+        <w:tblPrEx>
+          <w:tblBorders>
+            <w:top w:val="single" w:color="auto" w:sz="4" w:space="0"/>
+            <w:left w:val="single" w:color="auto" w:sz="4" w:space="0"/>
+            <w:bottom w:val="single" w:color="auto" w:sz="4" w:space="0"/>
+            <w:right w:val="single" w:color="auto" w:sz="4" w:space="0"/>
+            <w:insideH w:val="single" w:color="auto" w:sz="4" w:space="0"/>
+            <w:insideV w:val="single" w:color="auto" w:sz="4" w:space="0"/>
+          </w:tblBorders>
+          <w:tblCellMar>
+            <w:top w:w="0" w:type="dxa"/>
+            <w:left w:w="108" w:type="dxa"/>
+            <w:bottom w:w="0" w:type="dxa"/>
+            <w:right w:w="108" w:type="dxa"/>
+          </w:tblCellMar>
+        </w:tblPrEx>
+        <w:tc>
+          <w:tcPr>
+            <w:tcW w:w="0" w:type="auto"/>
+            <w:gridSpan w:val="2"/>
+            <w:vAlign w:val="center"/>
+          </w:tcPr>
+          <w:p>
+            <w:pPr>
+              <w:rPr>
+                <w:color w:val="ED7D31" w:themeColor="accent2"/>
+                <w:spacing w:val="7"/>
+                <w14:textFill>
+                  <w14:solidFill>
+                    <w14:schemeClr w14:val="accent2"/>
+                  </w14:solidFill>
+                </w14:textFill>
+              </w:rPr>
+            </w:pPr>
+            <w:r>
+              <w:rPr>
+                <w:rFonts w:hint="eastAsia"/>
+                <w:color w:val="FF0000"/>
+                <w:spacing w:val="7"/>
+                <w:lang w:val="en-US" w:eastAsia="zh-CN"/>
+              </w:rPr>
+              <w:t>Detections</w:t>
+            </w:r>
+            <w:r>
+              <w:rPr>
+                <w:rFonts w:hint="eastAsia"/>
+                <w:color w:val="FF0000"/>
+                <w:spacing w:val="7"/>
+              </w:rPr>
+              <w:t>(</w:t>
+            </w:r>
+            <w:r>
+              <w:rPr>
+                <w:rFonts w:hint="eastAsia"/>
+                <w:color w:val="FF0000"/>
+                <w:spacing w:val="7"/>
+                <w:lang w:val="en-US" w:eastAsia="zh-CN"/>
+              </w:rPr>
+              <w:t>xyxy, mask, confidence, class_id</w:t>
+            </w:r>
+            <w:r>
+              <w:rPr>
+                <w:rFonts w:hint="eastAsia"/>
+                <w:color w:val="FF0000"/>
+                <w:spacing w:val="7"/>
+              </w:rPr>
+              <w:t>)</w:t>
+            </w:r>
+          </w:p>
+        </w:tc>
+        <w:tc>
+          <w:tcPr>
+            <w:tcW w:w="0" w:type="auto"/>
+            <w:vAlign w:val="center"/>
+          </w:tcPr>
+          <w:p>
+            <w:pPr>
+              <w:rPr>
+                <w:rFonts w:hint="eastAsia" w:eastAsia="华文中宋"/>
+                <w:color w:val="ED7D31" w:themeColor="accent2"/>
+                <w:spacing w:val="7"/>
+                <w:lang w:eastAsia="zh-CN"/>
+                <w14:textFill>
+                  <w14:solidFill>
+                    <w14:schemeClr w14:val="accent2"/>
+                  </w14:solidFill>
+                </w14:textFill>
+              </w:rPr>
+            </w:pPr>
+            <w:r>
+              <w:rPr>
+                <w:rFonts w:hint="eastAsia"/>
+                <w:color w:val="EA82F1"/>
+                <w:szCs w:val="24"/>
+                <w:lang w:eastAsia="zh-CN"/>
+              </w:rPr>
+              <w:t>边界框</w:t>
+            </w:r>
+          </w:p>
+        </w:tc>
+      </w:tr>
+      <w:tr>
+        <w:tblPrEx>
+          <w:tblBorders>
+            <w:top w:val="single" w:color="auto" w:sz="4" w:space="0"/>
+            <w:left w:val="single" w:color="auto" w:sz="4" w:space="0"/>
+            <w:bottom w:val="single" w:color="auto" w:sz="4" w:space="0"/>
+            <w:right w:val="single" w:color="auto" w:sz="4" w:space="0"/>
+            <w:insideH w:val="single" w:color="auto" w:sz="4" w:space="0"/>
+            <w:insideV w:val="single" w:color="auto" w:sz="4" w:space="0"/>
+          </w:tblBorders>
+          <w:tblCellMar>
+            <w:top w:w="0" w:type="dxa"/>
+            <w:left w:w="108" w:type="dxa"/>
+            <w:bottom w:w="0" w:type="dxa"/>
+            <w:right w:w="108" w:type="dxa"/>
+          </w:tblCellMar>
+        </w:tblPrEx>
+        <w:tc>
+          <w:tcPr>
+            <w:tcW w:w="0" w:type="auto"/>
+            <w:vAlign w:val="center"/>
+          </w:tcPr>
+          <w:p>
+            <w:pPr>
+              <w:rPr>
+                <w:rFonts w:hint="eastAsia" w:eastAsia="华文中宋"/>
+                <w:color w:val="ED7D31" w:themeColor="accent2"/>
+                <w:szCs w:val="24"/>
+                <w:lang w:eastAsia="zh-CN"/>
+                <w14:textFill>
+                  <w14:solidFill>
+                    <w14:schemeClr w14:val="accent2"/>
+                  </w14:solidFill>
+                </w14:textFill>
+              </w:rPr>
+            </w:pPr>
+            <w:r>
+              <w:rPr>
+                <w:rFonts w:hint="eastAsia"/>
+                <w:color w:val="ED7D31" w:themeColor="accent2"/>
+                <w:szCs w:val="24"/>
+                <w14:textFill>
+                  <w14:solidFill>
+                    <w14:schemeClr w14:val="accent2"/>
+                  </w14:solidFill>
+                </w14:textFill>
+              </w:rPr>
+              <w:t>实例</w:t>
+            </w:r>
+            <w:r>
+              <w:rPr>
+                <w:rFonts w:hint="eastAsia"/>
+                <w:color w:val="ED7D31" w:themeColor="accent2"/>
+                <w:szCs w:val="24"/>
+                <w:lang w:eastAsia="zh-CN"/>
+                <w14:textFill>
+                  <w14:solidFill>
+                    <w14:schemeClr w14:val="accent2"/>
+                  </w14:solidFill>
+                </w14:textFill>
+              </w:rPr>
+              <w:t>属性</w:t>
+            </w:r>
+          </w:p>
+        </w:tc>
+        <w:tc>
+          <w:tcPr>
+            <w:tcW w:w="0" w:type="auto"/>
+            <w:vAlign w:val="center"/>
+          </w:tcPr>
+          <w:p>
+            <w:pPr>
+              <w:rPr>
+                <w:rFonts w:hint="default"/>
+                <w:color w:val="FF0000"/>
+                <w:spacing w:val="7"/>
+                <w:lang w:val="en-US" w:eastAsia="zh-CN"/>
+              </w:rPr>
+            </w:pPr>
+            <w:r>
+              <w:rPr>
+                <w:rFonts w:hint="eastAsia"/>
+                <w:color w:val="FF0000"/>
+                <w:spacing w:val="7"/>
+                <w:lang w:val="en-US" w:eastAsia="zh-CN"/>
+              </w:rPr>
+              <w:t>box_area / area</w:t>
+            </w:r>
+          </w:p>
+        </w:tc>
+        <w:tc>
+          <w:tcPr>
+            <w:tcW w:w="0" w:type="auto"/>
+            <w:vAlign w:val="center"/>
+          </w:tcPr>
+          <w:p>
+            <w:pPr>
+              <w:rPr>
+                <w:rFonts w:hint="default"/>
+                <w:color w:val="EA82F1"/>
+                <w:szCs w:val="24"/>
+                <w:lang w:val="en-US" w:eastAsia="zh-CN"/>
+              </w:rPr>
+            </w:pPr>
+            <w:r>
+              <w:rPr>
+                <w:rFonts w:hint="eastAsia"/>
+                <w:color w:val="EA82F1"/>
+                <w:szCs w:val="24"/>
+                <w:lang w:val="en-US" w:eastAsia="zh-CN"/>
+              </w:rPr>
+              <w:t>box / mask</w:t>
+            </w:r>
+            <w:bookmarkStart w:id="10" w:name="_GoBack"/>
+            <w:bookmarkEnd w:id="10"/>
+            <w:r>
+              <w:rPr>
+                <w:rFonts w:hint="eastAsia"/>
+                <w:color w:val="EA82F1"/>
+                <w:szCs w:val="24"/>
+                <w:lang w:val="en-US" w:eastAsia="zh-CN"/>
+              </w:rPr>
+              <w:t>面积</w:t>
+            </w:r>
+          </w:p>
+        </w:tc>
+      </w:tr>
+      <w:tr>
+        <w:tblPrEx>
+          <w:tblBorders>
+            <w:top w:val="single" w:color="auto" w:sz="4" w:space="0"/>
+            <w:left w:val="single" w:color="auto" w:sz="4" w:space="0"/>
+            <w:bottom w:val="single" w:color="auto" w:sz="4" w:space="0"/>
+            <w:right w:val="single" w:color="auto" w:sz="4" w:space="0"/>
+            <w:insideH w:val="single" w:color="auto" w:sz="4" w:space="0"/>
+            <w:insideV w:val="single" w:color="auto" w:sz="4" w:space="0"/>
+          </w:tblBorders>
+          <w:tblCellMar>
+            <w:top w:w="0" w:type="dxa"/>
+            <w:left w:w="108" w:type="dxa"/>
+            <w:bottom w:w="0" w:type="dxa"/>
+            <w:right w:w="108" w:type="dxa"/>
+          </w:tblCellMar>
+        </w:tblPrEx>
+        <w:tc>
+          <w:tcPr>
+            <w:tcW w:w="0" w:type="auto"/>
+            <w:vMerge w:val="restart"/>
+            <w:vAlign w:val="center"/>
+          </w:tcPr>
+          <w:p>
+            <w:pPr>
+              <w:rPr>
+                <w:rFonts w:hint="eastAsia"/>
+                <w:color w:val="FF0000"/>
+                <w:spacing w:val="7"/>
+                <w:lang w:val="en-US" w:eastAsia="zh-CN"/>
+              </w:rPr>
+            </w:pPr>
+            <w:r>
+              <w:rPr>
+                <w:rFonts w:hint="eastAsia"/>
+                <w:color w:val="ED7D31" w:themeColor="accent2"/>
+                <w:szCs w:val="24"/>
+                <w14:textFill>
+                  <w14:solidFill>
+                    <w14:schemeClr w14:val="accent2"/>
+                  </w14:solidFill>
+                </w14:textFill>
+              </w:rPr>
+              <w:t>实例方法</w:t>
+            </w:r>
+          </w:p>
+        </w:tc>
+        <w:tc>
+          <w:tcPr>
+            <w:tcW w:w="0" w:type="auto"/>
+            <w:vAlign w:val="center"/>
+          </w:tcPr>
+          <w:p>
+            <w:pPr>
+              <w:rPr>
+                <w:rFonts w:hint="default"/>
+                <w:color w:val="FF0000"/>
+                <w:spacing w:val="7"/>
+                <w:lang w:val="en-US" w:eastAsia="zh-CN"/>
+              </w:rPr>
+            </w:pPr>
+            <w:r>
+              <w:rPr>
+                <w:rFonts w:hint="eastAsia"/>
+                <w:color w:val="FF0000"/>
+                <w:spacing w:val="7"/>
+                <w:lang w:val="en-US" w:eastAsia="zh-CN"/>
+              </w:rPr>
+              <w:t>merge(dets_list)</w:t>
+            </w:r>
+          </w:p>
+        </w:tc>
+        <w:tc>
+          <w:tcPr>
+            <w:tcW w:w="0" w:type="auto"/>
+            <w:vAlign w:val="center"/>
+          </w:tcPr>
+          <w:p>
+            <w:pPr>
+              <w:rPr>
+                <w:rFonts w:hint="eastAsia"/>
+                <w:color w:val="EA82F1"/>
+                <w:szCs w:val="24"/>
+                <w:lang w:eastAsia="zh-CN"/>
+              </w:rPr>
+            </w:pPr>
+            <w:r>
+              <w:rPr>
+                <w:rFonts w:hint="eastAsia"/>
+                <w:color w:val="EA82F1"/>
+                <w:szCs w:val="24"/>
+                <w:lang w:eastAsia="zh-CN"/>
+              </w:rPr>
+              <w:t>合并</w:t>
+            </w:r>
+          </w:p>
+        </w:tc>
+      </w:tr>
+      <w:tr>
+        <w:tblPrEx>
+          <w:tblBorders>
+            <w:top w:val="single" w:color="auto" w:sz="4" w:space="0"/>
+            <w:left w:val="single" w:color="auto" w:sz="4" w:space="0"/>
+            <w:bottom w:val="single" w:color="auto" w:sz="4" w:space="0"/>
+            <w:right w:val="single" w:color="auto" w:sz="4" w:space="0"/>
+            <w:insideH w:val="single" w:color="auto" w:sz="4" w:space="0"/>
+            <w:insideV w:val="single" w:color="auto" w:sz="4" w:space="0"/>
+          </w:tblBorders>
+          <w:tblCellMar>
+            <w:top w:w="0" w:type="dxa"/>
+            <w:left w:w="108" w:type="dxa"/>
+            <w:bottom w:w="0" w:type="dxa"/>
+            <w:right w:w="108" w:type="dxa"/>
+          </w:tblCellMar>
+        </w:tblPrEx>
+        <w:tc>
+          <w:tcPr>
+            <w:tcW w:w="0" w:type="auto"/>
+            <w:vMerge w:val="continue"/>
+            <w:tcBorders/>
+            <w:vAlign w:val="center"/>
+          </w:tcPr>
+          <w:p>
+            <w:pPr>
+              <w:rPr>
+                <w:rFonts w:hint="eastAsia"/>
+                <w:color w:val="FF0000"/>
+                <w:spacing w:val="7"/>
+                <w:lang w:val="en-US" w:eastAsia="zh-CN"/>
+              </w:rPr>
+            </w:pPr>
+          </w:p>
+        </w:tc>
+        <w:tc>
+          <w:tcPr>
+            <w:tcW w:w="0" w:type="auto"/>
+            <w:vAlign w:val="center"/>
+          </w:tcPr>
+          <w:p>
+            <w:pPr>
+              <w:rPr>
+                <w:rFonts w:hint="default"/>
+                <w:color w:val="FF0000"/>
+                <w:spacing w:val="7"/>
+                <w:lang w:val="en-US" w:eastAsia="zh-CN"/>
+              </w:rPr>
+            </w:pPr>
+            <w:r>
+              <w:rPr>
+                <w:rFonts w:hint="eastAsia"/>
+                <w:color w:val="FF0000"/>
+                <w:spacing w:val="7"/>
+                <w:lang w:val="en-US" w:eastAsia="zh-CN"/>
+              </w:rPr>
+              <w:t>with_nms / with_nmm(threshold, class_agnostic)</w:t>
+            </w:r>
+          </w:p>
+        </w:tc>
+        <w:tc>
+          <w:tcPr>
+            <w:tcW w:w="0" w:type="auto"/>
+            <w:vAlign w:val="center"/>
+          </w:tcPr>
+          <w:p>
+            <w:pPr>
+              <w:rPr>
+                <w:rFonts w:hint="default"/>
+                <w:color w:val="EA82F1"/>
+                <w:szCs w:val="24"/>
+                <w:lang w:val="en-US" w:eastAsia="zh-CN"/>
+              </w:rPr>
+            </w:pPr>
+            <w:r>
+              <w:rPr>
+                <w:rFonts w:hint="eastAsia"/>
+                <w:color w:val="EA82F1"/>
+                <w:szCs w:val="24"/>
+                <w:lang w:eastAsia="zh-CN"/>
+              </w:rPr>
+              <w:t>非极大抑制</w:t>
+            </w:r>
+            <w:r>
+              <w:rPr>
+                <w:rFonts w:hint="eastAsia"/>
+                <w:color w:val="EA82F1"/>
+                <w:szCs w:val="24"/>
+                <w:lang w:val="en-US" w:eastAsia="zh-CN"/>
+              </w:rPr>
+              <w:t xml:space="preserve"> / 合并</w:t>
+            </w:r>
+          </w:p>
+        </w:tc>
+      </w:tr>
+    </w:tbl>
+    <w:p/>
+    <w:tbl>
+      <w:tblPr>
+        <w:tblStyle w:val="9"/>
+        <w:tblW w:w="0" w:type="auto"/>
+        <w:tblInd w:w="0" w:type="dxa"/>
+        <w:tblBorders>
+          <w:top w:val="single" w:color="auto" w:sz="4" w:space="0"/>
+          <w:left w:val="single" w:color="auto" w:sz="4" w:space="0"/>
+          <w:bottom w:val="single" w:color="auto" w:sz="4" w:space="0"/>
+          <w:right w:val="single" w:color="auto" w:sz="4" w:space="0"/>
+          <w:insideH w:val="single" w:color="auto" w:sz="4" w:space="0"/>
+          <w:insideV w:val="single" w:color="auto" w:sz="4" w:space="0"/>
+        </w:tblBorders>
+        <w:tblLayout w:type="autofit"/>
+        <w:tblCellMar>
+          <w:top w:w="0" w:type="dxa"/>
+          <w:left w:w="108" w:type="dxa"/>
+          <w:bottom w:w="0" w:type="dxa"/>
+          <w:right w:w="108" w:type="dxa"/>
+        </w:tblCellMar>
+      </w:tblPr>
+      <w:tblGrid>
+        <w:gridCol w:w="6532"/>
+        <w:gridCol w:w="1296"/>
+      </w:tblGrid>
+      <w:tr>
+        <w:tblPrEx>
+          <w:tblBorders>
+            <w:top w:val="single" w:color="auto" w:sz="4" w:space="0"/>
+            <w:left w:val="single" w:color="auto" w:sz="4" w:space="0"/>
+            <w:bottom w:val="single" w:color="auto" w:sz="4" w:space="0"/>
+            <w:right w:val="single" w:color="auto" w:sz="4" w:space="0"/>
+            <w:insideH w:val="single" w:color="auto" w:sz="4" w:space="0"/>
+            <w:insideV w:val="single" w:color="auto" w:sz="4" w:space="0"/>
+          </w:tblBorders>
+          <w:tblCellMar>
+            <w:top w:w="0" w:type="dxa"/>
+            <w:left w:w="108" w:type="dxa"/>
+            <w:bottom w:w="0" w:type="dxa"/>
+            <w:right w:w="108" w:type="dxa"/>
+          </w:tblCellMar>
+        </w:tblPrEx>
+        <w:trPr>
+          <w:trHeight w:val="293" w:hRule="atLeast"/>
+        </w:trPr>
+        <w:tc>
+          <w:tcPr>
+            <w:tcW w:w="0" w:type="auto"/>
+            <w:vAlign w:val="center"/>
+          </w:tcPr>
+          <w:p>
+            <w:pPr>
+              <w:rPr>
+                <w:rFonts w:hint="default" w:eastAsia="华文中宋"/>
+                <w:color w:val="FF0000"/>
+                <w:spacing w:val="7"/>
+                <w:lang w:val="en-US" w:eastAsia="zh-CN"/>
+              </w:rPr>
+            </w:pPr>
+            <w:r>
+              <w:rPr>
+                <w:rFonts w:hint="eastAsia"/>
+                <w:color w:val="ED7D31" w:themeColor="accent2"/>
+                <w:spacing w:val="7"/>
+                <w:lang w:val="en-US" w:eastAsia="zh-CN"/>
+                <w14:textFill>
+                  <w14:solidFill>
+                    <w14:schemeClr w14:val="accent2"/>
+                  </w14:solidFill>
+                </w14:textFill>
+              </w:rPr>
+              <w:t>标注器：</w:t>
+            </w:r>
+          </w:p>
+        </w:tc>
+        <w:tc>
+          <w:tcPr>
+            <w:tcW w:w="0" w:type="auto"/>
+            <w:vAlign w:val="center"/>
+          </w:tcPr>
+          <w:p>
+            <w:pPr>
+              <w:rPr>
+                <w:rFonts w:hint="eastAsia"/>
+                <w:color w:val="EA82F1"/>
+                <w:szCs w:val="24"/>
+                <w:lang w:eastAsia="zh-CN"/>
+              </w:rPr>
+            </w:pPr>
+          </w:p>
+        </w:tc>
+      </w:tr>
+      <w:tr>
+        <w:tblPrEx>
+          <w:tblBorders>
+            <w:top w:val="single" w:color="auto" w:sz="4" w:space="0"/>
+            <w:left w:val="single" w:color="auto" w:sz="4" w:space="0"/>
+            <w:bottom w:val="single" w:color="auto" w:sz="4" w:space="0"/>
+            <w:right w:val="single" w:color="auto" w:sz="4" w:space="0"/>
+            <w:insideH w:val="single" w:color="auto" w:sz="4" w:space="0"/>
+            <w:insideV w:val="single" w:color="auto" w:sz="4" w:space="0"/>
+          </w:tblBorders>
+          <w:tblCellMar>
+            <w:top w:w="0" w:type="dxa"/>
+            <w:left w:w="108" w:type="dxa"/>
+            <w:bottom w:w="0" w:type="dxa"/>
+            <w:right w:w="108" w:type="dxa"/>
+          </w:tblCellMar>
+        </w:tblPrEx>
+        <w:trPr>
+          <w:trHeight w:val="293" w:hRule="atLeast"/>
+        </w:trPr>
+        <w:tc>
+          <w:tcPr>
+            <w:tcW w:w="0" w:type="auto"/>
+            <w:vAlign w:val="center"/>
+          </w:tcPr>
+          <w:p>
+            <w:pPr>
+              <w:rPr>
+                <w:rFonts w:hint="eastAsia" w:eastAsia="华文中宋"/>
+                <w:color w:val="ED7D31" w:themeColor="accent2"/>
+                <w:spacing w:val="7"/>
+                <w:lang w:val="en-US" w:eastAsia="zh-CN"/>
+                <w14:textFill>
+                  <w14:solidFill>
+                    <w14:schemeClr w14:val="accent2"/>
+                  </w14:solidFill>
+                </w14:textFill>
+              </w:rPr>
+            </w:pPr>
+            <w:r>
+              <w:rPr>
+                <w:rFonts w:hint="eastAsia"/>
+                <w:color w:val="FF0000"/>
+                <w:spacing w:val="7"/>
+                <w:lang w:val="en-US" w:eastAsia="zh-CN"/>
+              </w:rPr>
+              <w:t>BoxAnnotator</w:t>
+            </w:r>
+            <w:r>
+              <w:rPr>
+                <w:rFonts w:hint="eastAsia"/>
+                <w:color w:val="FF0000"/>
+                <w:spacing w:val="7"/>
+              </w:rPr>
+              <w:t>(</w:t>
+            </w:r>
+            <w:r>
+              <w:rPr>
+                <w:rFonts w:hint="eastAsia"/>
+                <w:color w:val="FF0000"/>
+                <w:spacing w:val="7"/>
+                <w:lang w:val="en-US" w:eastAsia="zh-CN"/>
+              </w:rPr>
+              <w:t>...</w:t>
+            </w:r>
+            <w:r>
+              <w:rPr>
+                <w:rFonts w:hint="eastAsia"/>
+                <w:color w:val="FF0000"/>
+                <w:spacing w:val="7"/>
+              </w:rPr>
+              <w:t>)</w:t>
+            </w:r>
+            <w:r>
+              <w:rPr>
+                <w:rFonts w:hint="eastAsia"/>
+                <w:color w:val="FF0000"/>
+                <w:spacing w:val="7"/>
+                <w:lang w:val="en-US" w:eastAsia="zh-CN"/>
+              </w:rPr>
+              <w:t>.annotate(</w:t>
+            </w:r>
+            <w:r>
+              <w:rPr>
+                <w:rFonts w:hint="eastAsia"/>
+                <w:color w:val="ED7D31" w:themeColor="accent2"/>
+                <w:spacing w:val="7"/>
+                <w:lang w:val="en-US" w:eastAsia="zh-CN"/>
+                <w14:textFill>
+                  <w14:solidFill>
+                    <w14:schemeClr w14:val="accent2"/>
+                  </w14:solidFill>
+                </w14:textFill>
+              </w:rPr>
+              <w:t>np.ndarray</w:t>
+            </w:r>
+            <w:r>
+              <w:rPr>
+                <w:rFonts w:hint="eastAsia"/>
+                <w:color w:val="FF0000"/>
+                <w:spacing w:val="7"/>
+                <w:lang w:val="en-US" w:eastAsia="zh-CN"/>
+              </w:rPr>
+              <w:t xml:space="preserve">, </w:t>
+            </w:r>
+            <w:r>
+              <w:rPr>
+                <w:rFonts w:hint="eastAsia"/>
+                <w:color w:val="ED7D31" w:themeColor="accent2"/>
+                <w:spacing w:val="7"/>
+                <w:lang w:val="en-US" w:eastAsia="zh-CN"/>
+                <w14:textFill>
+                  <w14:solidFill>
+                    <w14:schemeClr w14:val="accent2"/>
+                  </w14:solidFill>
+                </w14:textFill>
+              </w:rPr>
+              <w:t>Detections</w:t>
+            </w:r>
+            <w:r>
+              <w:rPr>
+                <w:rFonts w:hint="eastAsia"/>
+                <w:color w:val="FF0000"/>
+                <w:spacing w:val="7"/>
+                <w:lang w:val="en-US" w:eastAsia="zh-CN"/>
+              </w:rPr>
+              <w:t>)</w:t>
+            </w:r>
+          </w:p>
+        </w:tc>
+        <w:tc>
+          <w:tcPr>
+            <w:tcW w:w="0" w:type="auto"/>
+            <w:vAlign w:val="center"/>
+          </w:tcPr>
+          <w:p>
+            <w:pPr>
+              <w:rPr>
+                <w:rFonts w:hint="eastAsia" w:eastAsia="华文中宋"/>
+                <w:color w:val="ED7D31" w:themeColor="accent2"/>
+                <w:spacing w:val="7"/>
+                <w:lang w:eastAsia="zh-CN"/>
+                <w14:textFill>
+                  <w14:solidFill>
+                    <w14:schemeClr w14:val="accent2"/>
+                  </w14:solidFill>
+                </w14:textFill>
+              </w:rPr>
+            </w:pPr>
+            <w:r>
+              <w:rPr>
+                <w:rFonts w:hint="eastAsia"/>
+                <w:color w:val="EA82F1"/>
+                <w:szCs w:val="24"/>
+                <w:lang w:eastAsia="zh-CN"/>
+              </w:rPr>
+              <w:t>边界框</w:t>
+            </w:r>
+            <w:r>
+              <w:rPr>
+                <w:rFonts w:hint="eastAsia"/>
+                <w:color w:val="ED7D31" w:themeColor="accent2"/>
+                <w:spacing w:val="7"/>
+                <w:lang w:eastAsia="zh-CN"/>
+                <w14:textFill>
+                  <w14:solidFill>
+                    <w14:schemeClr w14:val="accent2"/>
+                  </w14:solidFill>
+                </w14:textFill>
+              </w:rPr>
+              <w:t>标注</w:t>
+            </w:r>
+          </w:p>
+        </w:tc>
+      </w:tr>
+      <w:tr>
+        <w:tblPrEx>
+          <w:tblBorders>
+            <w:top w:val="single" w:color="auto" w:sz="4" w:space="0"/>
+            <w:left w:val="single" w:color="auto" w:sz="4" w:space="0"/>
+            <w:bottom w:val="single" w:color="auto" w:sz="4" w:space="0"/>
+            <w:right w:val="single" w:color="auto" w:sz="4" w:space="0"/>
+            <w:insideH w:val="single" w:color="auto" w:sz="4" w:space="0"/>
+            <w:insideV w:val="single" w:color="auto" w:sz="4" w:space="0"/>
+          </w:tblBorders>
+          <w:tblCellMar>
+            <w:top w:w="0" w:type="dxa"/>
+            <w:left w:w="108" w:type="dxa"/>
+            <w:bottom w:w="0" w:type="dxa"/>
+            <w:right w:w="108" w:type="dxa"/>
+          </w:tblCellMar>
+        </w:tblPrEx>
+        <w:tc>
+          <w:tcPr>
+            <w:tcW w:w="0" w:type="auto"/>
+            <w:shd w:val="clear"/>
+            <w:vAlign w:val="center"/>
+          </w:tcPr>
+          <w:p>
+            <w:pPr>
+              <w:rPr>
+                <w:rFonts w:hint="eastAsia" w:ascii="华文中宋" w:hAnsi="华文中宋" w:eastAsia="华文中宋" w:cs="华文中宋"/>
+                <w:b/>
+                <w:bCs/>
+                <w:color w:val="ED7D31" w:themeColor="accent2"/>
+                <w:spacing w:val="7"/>
+                <w:kern w:val="2"/>
+                <w:sz w:val="21"/>
+                <w:szCs w:val="21"/>
+                <w:lang w:val="en-US" w:eastAsia="zh-CN" w:bidi="ar-SA"/>
+                <w14:textFill>
+                  <w14:solidFill>
+                    <w14:schemeClr w14:val="accent2"/>
+                  </w14:solidFill>
+                </w14:textFill>
+              </w:rPr>
+            </w:pPr>
+            <w:r>
+              <w:rPr>
+                <w:rFonts w:hint="eastAsia"/>
+                <w:color w:val="FF0000"/>
+                <w:spacing w:val="7"/>
+                <w:lang w:val="en-US" w:eastAsia="zh-CN"/>
+              </w:rPr>
+              <w:t>LabelAnnotator</w:t>
+            </w:r>
+            <w:r>
+              <w:rPr>
+                <w:rFonts w:hint="eastAsia"/>
+                <w:color w:val="FF0000"/>
+                <w:spacing w:val="7"/>
+              </w:rPr>
+              <w:t>(</w:t>
+            </w:r>
+            <w:r>
+              <w:rPr>
+                <w:rFonts w:hint="eastAsia"/>
+                <w:color w:val="FF0000"/>
+                <w:spacing w:val="7"/>
+                <w:lang w:val="en-US" w:eastAsia="zh-CN"/>
+              </w:rPr>
+              <w:t>...</w:t>
+            </w:r>
+            <w:r>
+              <w:rPr>
+                <w:rFonts w:hint="eastAsia"/>
+                <w:color w:val="FF0000"/>
+                <w:spacing w:val="7"/>
+              </w:rPr>
+              <w:t>)</w:t>
+            </w:r>
+            <w:r>
+              <w:rPr>
+                <w:rFonts w:hint="eastAsia"/>
+                <w:color w:val="FF0000"/>
+                <w:spacing w:val="7"/>
+                <w:lang w:val="en-US" w:eastAsia="zh-CN"/>
+              </w:rPr>
+              <w:t>.annotate(</w:t>
+            </w:r>
+            <w:r>
+              <w:rPr>
+                <w:rFonts w:hint="eastAsia"/>
+                <w:color w:val="ED7D31" w:themeColor="accent2"/>
+                <w:spacing w:val="7"/>
+                <w:lang w:val="en-US" w:eastAsia="zh-CN"/>
+                <w14:textFill>
+                  <w14:solidFill>
+                    <w14:schemeClr w14:val="accent2"/>
+                  </w14:solidFill>
+                </w14:textFill>
+              </w:rPr>
+              <w:t>np.ndarray</w:t>
+            </w:r>
+            <w:r>
+              <w:rPr>
+                <w:rFonts w:hint="eastAsia"/>
+                <w:color w:val="FF0000"/>
+                <w:spacing w:val="7"/>
+                <w:lang w:val="en-US" w:eastAsia="zh-CN"/>
+              </w:rPr>
+              <w:t xml:space="preserve">, </w:t>
+            </w:r>
+            <w:r>
+              <w:rPr>
+                <w:rFonts w:hint="eastAsia"/>
+                <w:color w:val="ED7D31" w:themeColor="accent2"/>
+                <w:spacing w:val="7"/>
+                <w:lang w:val="en-US" w:eastAsia="zh-CN"/>
+                <w14:textFill>
+                  <w14:solidFill>
+                    <w14:schemeClr w14:val="accent2"/>
+                  </w14:solidFill>
+                </w14:textFill>
+              </w:rPr>
+              <w:t>Detections</w:t>
+            </w:r>
+            <w:r>
+              <w:rPr>
+                <w:rFonts w:hint="eastAsia"/>
+                <w:color w:val="FF0000"/>
+                <w:spacing w:val="7"/>
+                <w:lang w:val="en-US" w:eastAsia="zh-CN"/>
+              </w:rPr>
+              <w:t xml:space="preserve">, </w:t>
+            </w:r>
+            <w:r>
+              <w:rPr>
+                <w:rFonts w:hint="eastAsia"/>
+                <w:color w:val="ED7D31" w:themeColor="accent2"/>
+                <w:spacing w:val="7"/>
+                <w:lang w:val="en-US" w:eastAsia="zh-CN"/>
+                <w14:textFill>
+                  <w14:solidFill>
+                    <w14:schemeClr w14:val="accent2"/>
+                  </w14:solidFill>
+                </w14:textFill>
+              </w:rPr>
+              <w:t>strs</w:t>
+            </w:r>
+            <w:r>
+              <w:rPr>
+                <w:rFonts w:hint="eastAsia"/>
+                <w:color w:val="FF0000"/>
+                <w:spacing w:val="7"/>
+                <w:lang w:val="en-US" w:eastAsia="zh-CN"/>
+              </w:rPr>
+              <w:t>)</w:t>
+            </w:r>
+          </w:p>
+        </w:tc>
+        <w:tc>
+          <w:tcPr>
+            <w:tcW w:w="0" w:type="auto"/>
+            <w:shd w:val="clear"/>
+            <w:vAlign w:val="center"/>
+          </w:tcPr>
+          <w:p>
+            <w:pPr>
+              <w:rPr>
+                <w:rFonts w:hint="eastAsia" w:ascii="华文中宋" w:hAnsi="华文中宋" w:eastAsia="华文中宋" w:cs="华文中宋"/>
+                <w:b/>
+                <w:bCs/>
+                <w:color w:val="ED7D31" w:themeColor="accent2"/>
+                <w:spacing w:val="7"/>
+                <w:kern w:val="2"/>
+                <w:sz w:val="21"/>
+                <w:szCs w:val="21"/>
+                <w:lang w:val="en-US" w:eastAsia="zh-CN" w:bidi="ar-SA"/>
+                <w14:textFill>
+                  <w14:solidFill>
+                    <w14:schemeClr w14:val="accent2"/>
+                  </w14:solidFill>
+                </w14:textFill>
+              </w:rPr>
+            </w:pPr>
+            <w:r>
+              <w:rPr>
+                <w:rFonts w:hint="eastAsia"/>
+                <w:color w:val="EA82F1"/>
+                <w:szCs w:val="24"/>
+                <w:lang w:eastAsia="zh-CN"/>
+              </w:rPr>
+              <w:t>标签</w:t>
+            </w:r>
+            <w:r>
+              <w:rPr>
+                <w:rFonts w:hint="eastAsia"/>
+                <w:color w:val="ED7D31" w:themeColor="accent2"/>
+                <w:spacing w:val="7"/>
+                <w:lang w:eastAsia="zh-CN"/>
+                <w14:textFill>
+                  <w14:solidFill>
+                    <w14:schemeClr w14:val="accent2"/>
+                  </w14:solidFill>
+                </w14:textFill>
+              </w:rPr>
+              <w:t>标注</w:t>
+            </w:r>
+          </w:p>
+        </w:tc>
+      </w:tr>
+      <w:tr>
+        <w:tblPrEx>
+          <w:tblBorders>
+            <w:top w:val="single" w:color="auto" w:sz="4" w:space="0"/>
+            <w:left w:val="single" w:color="auto" w:sz="4" w:space="0"/>
+            <w:bottom w:val="single" w:color="auto" w:sz="4" w:space="0"/>
+            <w:right w:val="single" w:color="auto" w:sz="4" w:space="0"/>
+            <w:insideH w:val="single" w:color="auto" w:sz="4" w:space="0"/>
+            <w:insideV w:val="single" w:color="auto" w:sz="4" w:space="0"/>
+          </w:tblBorders>
+          <w:tblCellMar>
+            <w:top w:w="0" w:type="dxa"/>
+            <w:left w:w="108" w:type="dxa"/>
+            <w:bottom w:w="0" w:type="dxa"/>
+            <w:right w:w="108" w:type="dxa"/>
+          </w:tblCellMar>
+        </w:tblPrEx>
+        <w:tc>
+          <w:tcPr>
+            <w:tcW w:w="0" w:type="auto"/>
+            <w:shd w:val="clear"/>
+            <w:vAlign w:val="center"/>
+          </w:tcPr>
+          <w:p>
+            <w:pPr>
+              <w:rPr>
+                <w:rFonts w:hint="default" w:eastAsia="华文中宋"/>
+                <w:color w:val="FF0000"/>
+                <w:spacing w:val="7"/>
+                <w:lang w:val="en-US" w:eastAsia="zh-CN"/>
+              </w:rPr>
+            </w:pPr>
+            <w:r>
+              <w:rPr>
+                <w:rFonts w:hint="eastAsia"/>
+                <w:color w:val="FF0000"/>
+                <w:spacing w:val="7"/>
+                <w:lang w:val="en-US" w:eastAsia="zh-CN"/>
+              </w:rPr>
+              <w:t>MaskAnnotator</w:t>
+            </w:r>
+            <w:r>
+              <w:rPr>
+                <w:rFonts w:hint="eastAsia"/>
+                <w:color w:val="FF0000"/>
+                <w:spacing w:val="7"/>
+              </w:rPr>
+              <w:t>(</w:t>
+            </w:r>
+            <w:r>
+              <w:rPr>
+                <w:rFonts w:hint="eastAsia"/>
+                <w:color w:val="FF0000"/>
+                <w:spacing w:val="7"/>
+                <w:lang w:val="en-US" w:eastAsia="zh-CN"/>
+              </w:rPr>
+              <w:t>...</w:t>
+            </w:r>
+            <w:r>
+              <w:rPr>
+                <w:rFonts w:hint="eastAsia"/>
+                <w:color w:val="FF0000"/>
+                <w:spacing w:val="7"/>
+              </w:rPr>
+              <w:t>)</w:t>
+            </w:r>
+            <w:r>
+              <w:rPr>
+                <w:rFonts w:hint="eastAsia"/>
+                <w:color w:val="FF0000"/>
+                <w:spacing w:val="7"/>
+                <w:lang w:val="en-US" w:eastAsia="zh-CN"/>
+              </w:rPr>
+              <w:t>.annotate(</w:t>
+            </w:r>
+            <w:r>
+              <w:rPr>
+                <w:rFonts w:hint="eastAsia"/>
+                <w:color w:val="ED7D31" w:themeColor="accent2"/>
+                <w:spacing w:val="7"/>
+                <w:lang w:val="en-US" w:eastAsia="zh-CN"/>
+                <w14:textFill>
+                  <w14:solidFill>
+                    <w14:schemeClr w14:val="accent2"/>
+                  </w14:solidFill>
+                </w14:textFill>
+              </w:rPr>
+              <w:t>np.ndarray</w:t>
+            </w:r>
+            <w:r>
+              <w:rPr>
+                <w:rFonts w:hint="eastAsia"/>
+                <w:color w:val="FF0000"/>
+                <w:spacing w:val="7"/>
+                <w:lang w:val="en-US" w:eastAsia="zh-CN"/>
+              </w:rPr>
+              <w:t xml:space="preserve">, </w:t>
+            </w:r>
+            <w:r>
+              <w:rPr>
+                <w:rFonts w:hint="eastAsia"/>
+                <w:color w:val="ED7D31" w:themeColor="accent2"/>
+                <w:spacing w:val="7"/>
+                <w:lang w:val="en-US" w:eastAsia="zh-CN"/>
+                <w14:textFill>
+                  <w14:solidFill>
+                    <w14:schemeClr w14:val="accent2"/>
+                  </w14:solidFill>
+                </w14:textFill>
+              </w:rPr>
+              <w:t>Detections</w:t>
+            </w:r>
+            <w:r>
+              <w:rPr>
+                <w:rFonts w:hint="eastAsia"/>
+                <w:color w:val="FF0000"/>
+                <w:spacing w:val="7"/>
+                <w:lang w:val="en-US" w:eastAsia="zh-CN"/>
+              </w:rPr>
+              <w:t xml:space="preserve">, </w:t>
+            </w:r>
+            <w:r>
+              <w:rPr>
+                <w:rFonts w:hint="eastAsia"/>
+                <w:color w:val="ED7D31" w:themeColor="accent2"/>
+                <w:spacing w:val="7"/>
+                <w:lang w:val="en-US" w:eastAsia="zh-CN"/>
+                <w14:textFill>
+                  <w14:solidFill>
+                    <w14:schemeClr w14:val="accent2"/>
+                  </w14:solidFill>
+                </w14:textFill>
+              </w:rPr>
+              <w:t>strs</w:t>
+            </w:r>
+            <w:r>
+              <w:rPr>
+                <w:rFonts w:hint="eastAsia"/>
+                <w:color w:val="FF0000"/>
+                <w:spacing w:val="7"/>
+                <w:lang w:val="en-US" w:eastAsia="zh-CN"/>
+              </w:rPr>
+              <w:t>)</w:t>
+            </w:r>
+          </w:p>
+        </w:tc>
+        <w:tc>
+          <w:tcPr>
+            <w:tcW w:w="0" w:type="auto"/>
+            <w:shd w:val="clear"/>
+            <w:vAlign w:val="center"/>
+          </w:tcPr>
+          <w:p>
+            <w:pPr>
+              <w:rPr>
+                <w:rFonts w:hint="eastAsia"/>
+                <w:color w:val="EA82F1"/>
+                <w:szCs w:val="24"/>
+                <w:lang w:eastAsia="zh-CN"/>
+              </w:rPr>
+            </w:pPr>
+            <w:r>
+              <w:rPr>
+                <w:rFonts w:hint="eastAsia"/>
+                <w:color w:val="EA82F1"/>
+                <w:szCs w:val="24"/>
+                <w:lang w:val="en-US" w:eastAsia="zh-CN"/>
+              </w:rPr>
+              <w:t>掩膜</w:t>
+            </w:r>
+            <w:r>
+              <w:rPr>
+                <w:rFonts w:hint="eastAsia"/>
+                <w:color w:val="ED7D31" w:themeColor="accent2"/>
+                <w:spacing w:val="7"/>
+                <w:lang w:eastAsia="zh-CN"/>
+                <w14:textFill>
+                  <w14:solidFill>
+                    <w14:schemeClr w14:val="accent2"/>
+                  </w14:solidFill>
+                </w14:textFill>
+              </w:rPr>
+              <w:t>标注</w:t>
+            </w:r>
+          </w:p>
+        </w:tc>
+      </w:tr>
+    </w:tbl>
+    <w:p/>
+    <w:p/>
+    <w:p/>
+    <w:p>
+      <w:pPr>
+        <w:outlineLvl w:val="0"/>
+        <w:rPr>
           <w:color w:val="70AD47" w:themeColor="accent6"/>
           <w:spacing w:val="7"/>
           <w14:textFill>
@@ -15322,6 +16546,14 @@
       </w:tblGrid>
       <w:tr>
         <w:tblPrEx>
+          <w:tblBorders>
+            <w:top w:val="single" w:color="auto" w:sz="4" w:space="0"/>
+            <w:left w:val="single" w:color="auto" w:sz="4" w:space="0"/>
+            <w:bottom w:val="single" w:color="auto" w:sz="4" w:space="0"/>
+            <w:right w:val="single" w:color="auto" w:sz="4" w:space="0"/>
+            <w:insideH w:val="single" w:color="auto" w:sz="4" w:space="0"/>
+            <w:insideV w:val="single" w:color="auto" w:sz="4" w:space="0"/>
+          </w:tblBorders>
           <w:tblCellMar>
             <w:top w:w="0" w:type="dxa"/>
             <w:left w:w="108" w:type="dxa"/>
@@ -16926,12 +18158,6 @@
             <w:insideH w:val="single" w:color="auto" w:sz="4" w:space="0"/>
             <w:insideV w:val="single" w:color="auto" w:sz="4" w:space="0"/>
           </w:tblBorders>
-          <w:tblCellMar>
-            <w:top w:w="0" w:type="dxa"/>
-            <w:left w:w="108" w:type="dxa"/>
-            <w:bottom w:w="0" w:type="dxa"/>
-            <w:right w:w="108" w:type="dxa"/>
-          </w:tblCellMar>
         </w:tblPrEx>
         <w:tc>
           <w:tcPr>

</xml_diff>

<commit_message>
update on 2025-05-18 22:27:26.830051
</commit_message>
<xml_diff>
--- a/py 图像处理.docx
+++ b/py 图像处理.docx
@@ -964,12 +964,6 @@
             <w:insideH w:val="single" w:color="auto" w:sz="4" w:space="0"/>
             <w:insideV w:val="single" w:color="auto" w:sz="4" w:space="0"/>
           </w:tblBorders>
-          <w:tblCellMar>
-            <w:top w:w="0" w:type="dxa"/>
-            <w:left w:w="108" w:type="dxa"/>
-            <w:bottom w:w="0" w:type="dxa"/>
-            <w:right w:w="108" w:type="dxa"/>
-          </w:tblCellMar>
         </w:tblPrEx>
         <w:tc>
           <w:tcPr>
@@ -1570,12 +1564,6 @@
             <w:insideH w:val="single" w:color="auto" w:sz="4" w:space="0"/>
             <w:insideV w:val="single" w:color="auto" w:sz="4" w:space="0"/>
           </w:tblBorders>
-          <w:tblCellMar>
-            <w:top w:w="0" w:type="dxa"/>
-            <w:left w:w="108" w:type="dxa"/>
-            <w:bottom w:w="0" w:type="dxa"/>
-            <w:right w:w="108" w:type="dxa"/>
-          </w:tblCellMar>
         </w:tblPrEx>
         <w:tc>
           <w:tcPr>
@@ -1654,12 +1642,6 @@
             <w:insideH w:val="single" w:color="auto" w:sz="4" w:space="0"/>
             <w:insideV w:val="single" w:color="auto" w:sz="4" w:space="0"/>
           </w:tblBorders>
-          <w:tblCellMar>
-            <w:top w:w="0" w:type="dxa"/>
-            <w:left w:w="108" w:type="dxa"/>
-            <w:bottom w:w="0" w:type="dxa"/>
-            <w:right w:w="108" w:type="dxa"/>
-          </w:tblCellMar>
         </w:tblPrEx>
         <w:tc>
           <w:tcPr>
@@ -2095,12 +2077,6 @@
             <w:insideH w:val="single" w:color="auto" w:sz="4" w:space="0"/>
             <w:insideV w:val="single" w:color="auto" w:sz="4" w:space="0"/>
           </w:tblBorders>
-          <w:tblCellMar>
-            <w:top w:w="0" w:type="dxa"/>
-            <w:left w:w="108" w:type="dxa"/>
-            <w:bottom w:w="0" w:type="dxa"/>
-            <w:right w:w="108" w:type="dxa"/>
-          </w:tblCellMar>
         </w:tblPrEx>
         <w:tc>
           <w:tcPr>
@@ -5235,12 +5211,6 @@
             <w:insideH w:val="single" w:color="auto" w:sz="4" w:space="0"/>
             <w:insideV w:val="single" w:color="auto" w:sz="4" w:space="0"/>
           </w:tblBorders>
-          <w:tblCellMar>
-            <w:top w:w="0" w:type="dxa"/>
-            <w:left w:w="108" w:type="dxa"/>
-            <w:bottom w:w="0" w:type="dxa"/>
-            <w:right w:w="108" w:type="dxa"/>
-          </w:tblCellMar>
         </w:tblPrEx>
         <w:trPr>
           <w:trHeight w:val="156" w:hRule="atLeast"/>
@@ -5289,12 +5259,6 @@
             <w:insideH w:val="single" w:color="auto" w:sz="4" w:space="0"/>
             <w:insideV w:val="single" w:color="auto" w:sz="4" w:space="0"/>
           </w:tblBorders>
-          <w:tblCellMar>
-            <w:top w:w="0" w:type="dxa"/>
-            <w:left w:w="108" w:type="dxa"/>
-            <w:bottom w:w="0" w:type="dxa"/>
-            <w:right w:w="108" w:type="dxa"/>
-          </w:tblCellMar>
         </w:tblPrEx>
         <w:trPr>
           <w:trHeight w:val="156" w:hRule="atLeast"/>
@@ -5390,12 +5354,6 @@
             <w:insideH w:val="single" w:color="auto" w:sz="4" w:space="0"/>
             <w:insideV w:val="single" w:color="auto" w:sz="4" w:space="0"/>
           </w:tblBorders>
-          <w:tblCellMar>
-            <w:top w:w="0" w:type="dxa"/>
-            <w:left w:w="108" w:type="dxa"/>
-            <w:bottom w:w="0" w:type="dxa"/>
-            <w:right w:w="108" w:type="dxa"/>
-          </w:tblCellMar>
         </w:tblPrEx>
         <w:trPr>
           <w:trHeight w:val="156" w:hRule="atLeast"/>
@@ -5473,12 +5431,6 @@
             <w:insideH w:val="single" w:color="auto" w:sz="4" w:space="0"/>
             <w:insideV w:val="single" w:color="auto" w:sz="4" w:space="0"/>
           </w:tblBorders>
-          <w:tblCellMar>
-            <w:top w:w="0" w:type="dxa"/>
-            <w:left w:w="108" w:type="dxa"/>
-            <w:bottom w:w="0" w:type="dxa"/>
-            <w:right w:w="108" w:type="dxa"/>
-          </w:tblCellMar>
         </w:tblPrEx>
         <w:trPr>
           <w:trHeight w:val="156" w:hRule="atLeast"/>
@@ -5556,12 +5508,6 @@
             <w:insideH w:val="single" w:color="auto" w:sz="4" w:space="0"/>
             <w:insideV w:val="single" w:color="auto" w:sz="4" w:space="0"/>
           </w:tblBorders>
-          <w:tblCellMar>
-            <w:top w:w="0" w:type="dxa"/>
-            <w:left w:w="108" w:type="dxa"/>
-            <w:bottom w:w="0" w:type="dxa"/>
-            <w:right w:w="108" w:type="dxa"/>
-          </w:tblCellMar>
         </w:tblPrEx>
         <w:trPr>
           <w:trHeight w:val="156" w:hRule="atLeast"/>
@@ -5941,12 +5887,6 @@
             <w:insideH w:val="single" w:color="auto" w:sz="4" w:space="0"/>
             <w:insideV w:val="single" w:color="auto" w:sz="4" w:space="0"/>
           </w:tblBorders>
-          <w:tblCellMar>
-            <w:top w:w="0" w:type="dxa"/>
-            <w:left w:w="108" w:type="dxa"/>
-            <w:bottom w:w="0" w:type="dxa"/>
-            <w:right w:w="108" w:type="dxa"/>
-          </w:tblCellMar>
         </w:tblPrEx>
         <w:tc>
           <w:tcPr>
@@ -7985,12 +7925,6 @@
             <w:insideH w:val="single" w:color="auto" w:sz="4" w:space="0"/>
             <w:insideV w:val="single" w:color="auto" w:sz="4" w:space="0"/>
           </w:tblBorders>
-          <w:tblCellMar>
-            <w:top w:w="0" w:type="dxa"/>
-            <w:left w:w="108" w:type="dxa"/>
-            <w:bottom w:w="0" w:type="dxa"/>
-            <w:right w:w="108" w:type="dxa"/>
-          </w:tblCellMar>
         </w:tblPrEx>
         <w:trPr>
           <w:trHeight w:val="151" w:hRule="atLeast"/>
@@ -8227,12 +8161,6 @@
             <w:insideH w:val="single" w:color="auto" w:sz="4" w:space="0"/>
             <w:insideV w:val="single" w:color="auto" w:sz="4" w:space="0"/>
           </w:tblBorders>
-          <w:tblCellMar>
-            <w:top w:w="0" w:type="dxa"/>
-            <w:left w:w="108" w:type="dxa"/>
-            <w:bottom w:w="0" w:type="dxa"/>
-            <w:right w:w="108" w:type="dxa"/>
-          </w:tblCellMar>
         </w:tblPrEx>
         <w:trPr>
           <w:trHeight w:val="151" w:hRule="atLeast"/>
@@ -8710,12 +8638,6 @@
             <w:insideH w:val="single" w:color="auto" w:sz="4" w:space="0"/>
             <w:insideV w:val="single" w:color="auto" w:sz="4" w:space="0"/>
           </w:tblBorders>
-          <w:tblCellMar>
-            <w:top w:w="0" w:type="dxa"/>
-            <w:left w:w="108" w:type="dxa"/>
-            <w:bottom w:w="0" w:type="dxa"/>
-            <w:right w:w="108" w:type="dxa"/>
-          </w:tblCellMar>
         </w:tblPrEx>
         <w:trPr>
           <w:trHeight w:val="151" w:hRule="atLeast"/>
@@ -9235,12 +9157,6 @@
             <w:insideH w:val="single" w:color="auto" w:sz="4" w:space="0"/>
             <w:insideV w:val="single" w:color="auto" w:sz="4" w:space="0"/>
           </w:tblBorders>
-          <w:tblCellMar>
-            <w:top w:w="0" w:type="dxa"/>
-            <w:left w:w="108" w:type="dxa"/>
-            <w:bottom w:w="0" w:type="dxa"/>
-            <w:right w:w="108" w:type="dxa"/>
-          </w:tblCellMar>
         </w:tblPrEx>
         <w:trPr>
           <w:trHeight w:val="151" w:hRule="atLeast"/>
@@ -10418,12 +10334,6 @@
             <w:insideH w:val="single" w:color="auto" w:sz="4" w:space="0"/>
             <w:insideV w:val="single" w:color="auto" w:sz="4" w:space="0"/>
           </w:tblBorders>
-          <w:tblCellMar>
-            <w:top w:w="0" w:type="dxa"/>
-            <w:left w:w="108" w:type="dxa"/>
-            <w:bottom w:w="0" w:type="dxa"/>
-            <w:right w:w="108" w:type="dxa"/>
-          </w:tblCellMar>
         </w:tblPrEx>
         <w:tc>
           <w:tcPr>
@@ -10852,12 +10762,6 @@
             <w:insideH w:val="single" w:color="auto" w:sz="4" w:space="0"/>
             <w:insideV w:val="single" w:color="auto" w:sz="4" w:space="0"/>
           </w:tblBorders>
-          <w:tblCellMar>
-            <w:top w:w="0" w:type="dxa"/>
-            <w:left w:w="108" w:type="dxa"/>
-            <w:bottom w:w="0" w:type="dxa"/>
-            <w:right w:w="108" w:type="dxa"/>
-          </w:tblCellMar>
         </w:tblPrEx>
         <w:tc>
           <w:tcPr>
@@ -11567,12 +11471,6 @@
             <w:insideH w:val="single" w:color="auto" w:sz="4" w:space="0"/>
             <w:insideV w:val="single" w:color="auto" w:sz="4" w:space="0"/>
           </w:tblBorders>
-          <w:tblCellMar>
-            <w:top w:w="0" w:type="dxa"/>
-            <w:left w:w="108" w:type="dxa"/>
-            <w:bottom w:w="0" w:type="dxa"/>
-            <w:right w:w="108" w:type="dxa"/>
-          </w:tblCellMar>
         </w:tblPrEx>
         <w:tc>
           <w:tcPr>
@@ -11703,12 +11601,6 @@
             <w:insideH w:val="single" w:color="auto" w:sz="4" w:space="0"/>
             <w:insideV w:val="single" w:color="auto" w:sz="4" w:space="0"/>
           </w:tblBorders>
-          <w:tblCellMar>
-            <w:top w:w="0" w:type="dxa"/>
-            <w:left w:w="108" w:type="dxa"/>
-            <w:bottom w:w="0" w:type="dxa"/>
-            <w:right w:w="108" w:type="dxa"/>
-          </w:tblCellMar>
         </w:tblPrEx>
         <w:tc>
           <w:tcPr>
@@ -12263,12 +12155,6 @@
             <w:insideH w:val="single" w:color="auto" w:sz="4" w:space="0"/>
             <w:insideV w:val="single" w:color="auto" w:sz="4" w:space="0"/>
           </w:tblBorders>
-          <w:tblCellMar>
-            <w:top w:w="0" w:type="dxa"/>
-            <w:left w:w="108" w:type="dxa"/>
-            <w:bottom w:w="0" w:type="dxa"/>
-            <w:right w:w="108" w:type="dxa"/>
-          </w:tblCellMar>
         </w:tblPrEx>
         <w:tc>
           <w:tcPr>
@@ -12362,12 +12248,6 @@
             <w:insideH w:val="single" w:color="auto" w:sz="4" w:space="0"/>
             <w:insideV w:val="single" w:color="auto" w:sz="4" w:space="0"/>
           </w:tblBorders>
-          <w:tblCellMar>
-            <w:top w:w="0" w:type="dxa"/>
-            <w:left w:w="108" w:type="dxa"/>
-            <w:bottom w:w="0" w:type="dxa"/>
-            <w:right w:w="108" w:type="dxa"/>
-          </w:tblCellMar>
         </w:tblPrEx>
         <w:tc>
           <w:tcPr>
@@ -12450,12 +12330,6 @@
             <w:insideH w:val="single" w:color="auto" w:sz="4" w:space="0"/>
             <w:insideV w:val="single" w:color="auto" w:sz="4" w:space="0"/>
           </w:tblBorders>
-          <w:tblCellMar>
-            <w:top w:w="0" w:type="dxa"/>
-            <w:left w:w="108" w:type="dxa"/>
-            <w:bottom w:w="0" w:type="dxa"/>
-            <w:right w:w="108" w:type="dxa"/>
-          </w:tblCellMar>
         </w:tblPrEx>
         <w:tc>
           <w:tcPr>
@@ -12558,12 +12432,6 @@
             <w:insideH w:val="single" w:color="auto" w:sz="4" w:space="0"/>
             <w:insideV w:val="single" w:color="auto" w:sz="4" w:space="0"/>
           </w:tblBorders>
-          <w:tblCellMar>
-            <w:top w:w="0" w:type="dxa"/>
-            <w:left w:w="108" w:type="dxa"/>
-            <w:bottom w:w="0" w:type="dxa"/>
-            <w:right w:w="108" w:type="dxa"/>
-          </w:tblCellMar>
         </w:tblPrEx>
         <w:tc>
           <w:tcPr>
@@ -12673,12 +12541,6 @@
             <w:insideH w:val="single" w:color="auto" w:sz="4" w:space="0"/>
             <w:insideV w:val="single" w:color="auto" w:sz="4" w:space="0"/>
           </w:tblBorders>
-          <w:tblCellMar>
-            <w:top w:w="0" w:type="dxa"/>
-            <w:left w:w="108" w:type="dxa"/>
-            <w:bottom w:w="0" w:type="dxa"/>
-            <w:right w:w="108" w:type="dxa"/>
-          </w:tblCellMar>
         </w:tblPrEx>
         <w:tc>
           <w:tcPr>
@@ -12784,12 +12646,6 @@
             <w:insideH w:val="single" w:color="auto" w:sz="4" w:space="0"/>
             <w:insideV w:val="single" w:color="auto" w:sz="4" w:space="0"/>
           </w:tblBorders>
-          <w:tblCellMar>
-            <w:top w:w="0" w:type="dxa"/>
-            <w:left w:w="108" w:type="dxa"/>
-            <w:bottom w:w="0" w:type="dxa"/>
-            <w:right w:w="108" w:type="dxa"/>
-          </w:tblCellMar>
         </w:tblPrEx>
         <w:tc>
           <w:tcPr>
@@ -12877,12 +12733,6 @@
             <w:insideH w:val="single" w:color="auto" w:sz="4" w:space="0"/>
             <w:insideV w:val="single" w:color="auto" w:sz="4" w:space="0"/>
           </w:tblBorders>
-          <w:tblCellMar>
-            <w:top w:w="0" w:type="dxa"/>
-            <w:left w:w="108" w:type="dxa"/>
-            <w:bottom w:w="0" w:type="dxa"/>
-            <w:right w:w="108" w:type="dxa"/>
-          </w:tblCellMar>
         </w:tblPrEx>
         <w:tc>
           <w:tcPr>
@@ -12974,12 +12824,6 @@
             <w:insideH w:val="single" w:color="auto" w:sz="4" w:space="0"/>
             <w:insideV w:val="single" w:color="auto" w:sz="4" w:space="0"/>
           </w:tblBorders>
-          <w:tblCellMar>
-            <w:top w:w="0" w:type="dxa"/>
-            <w:left w:w="108" w:type="dxa"/>
-            <w:bottom w:w="0" w:type="dxa"/>
-            <w:right w:w="108" w:type="dxa"/>
-          </w:tblCellMar>
         </w:tblPrEx>
         <w:tc>
           <w:tcPr>
@@ -13071,12 +12915,6 @@
             <w:insideH w:val="single" w:color="auto" w:sz="4" w:space="0"/>
             <w:insideV w:val="single" w:color="auto" w:sz="4" w:space="0"/>
           </w:tblBorders>
-          <w:tblCellMar>
-            <w:top w:w="0" w:type="dxa"/>
-            <w:left w:w="108" w:type="dxa"/>
-            <w:bottom w:w="0" w:type="dxa"/>
-            <w:right w:w="108" w:type="dxa"/>
-          </w:tblCellMar>
         </w:tblPrEx>
         <w:tc>
           <w:tcPr>
@@ -13179,12 +13017,6 @@
             <w:insideH w:val="single" w:color="auto" w:sz="4" w:space="0"/>
             <w:insideV w:val="single" w:color="auto" w:sz="4" w:space="0"/>
           </w:tblBorders>
-          <w:tblCellMar>
-            <w:top w:w="0" w:type="dxa"/>
-            <w:left w:w="108" w:type="dxa"/>
-            <w:bottom w:w="0" w:type="dxa"/>
-            <w:right w:w="108" w:type="dxa"/>
-          </w:tblCellMar>
         </w:tblPrEx>
         <w:tc>
           <w:tcPr>
@@ -13281,12 +13113,6 @@
             <w:insideH w:val="single" w:color="auto" w:sz="4" w:space="0"/>
             <w:insideV w:val="single" w:color="auto" w:sz="4" w:space="0"/>
           </w:tblBorders>
-          <w:tblCellMar>
-            <w:top w:w="0" w:type="dxa"/>
-            <w:left w:w="108" w:type="dxa"/>
-            <w:bottom w:w="0" w:type="dxa"/>
-            <w:right w:w="108" w:type="dxa"/>
-          </w:tblCellMar>
         </w:tblPrEx>
         <w:tc>
           <w:tcPr>
@@ -14270,12 +14096,6 @@
             <w:insideH w:val="single" w:color="auto" w:sz="4" w:space="0"/>
             <w:insideV w:val="single" w:color="auto" w:sz="4" w:space="0"/>
           </w:tblBorders>
-          <w:tblCellMar>
-            <w:top w:w="0" w:type="dxa"/>
-            <w:left w:w="108" w:type="dxa"/>
-            <w:bottom w:w="0" w:type="dxa"/>
-            <w:right w:w="108" w:type="dxa"/>
-          </w:tblCellMar>
         </w:tblPrEx>
         <w:tc>
           <w:tcPr>
@@ -14341,12 +14161,6 @@
             <w:insideH w:val="single" w:color="auto" w:sz="4" w:space="0"/>
             <w:insideV w:val="single" w:color="auto" w:sz="4" w:space="0"/>
           </w:tblBorders>
-          <w:tblCellMar>
-            <w:top w:w="0" w:type="dxa"/>
-            <w:left w:w="108" w:type="dxa"/>
-            <w:bottom w:w="0" w:type="dxa"/>
-            <w:right w:w="108" w:type="dxa"/>
-          </w:tblCellMar>
         </w:tblPrEx>
         <w:tc>
           <w:tcPr>
@@ -14537,8 +14351,8 @@
           </w14:textFill>
         </w:rPr>
       </w:pPr>
-      <w:bookmarkStart w:id="7" w:name="_Toc26600"/>
-      <w:bookmarkStart w:id="8" w:name="_Toc12943"/>
+      <w:bookmarkStart w:id="7" w:name="_Toc12943"/>
+      <w:bookmarkStart w:id="8" w:name="_Toc26600"/>
       <w:r>
         <w:rPr>
           <w:rFonts w:hint="eastAsia"/>
@@ -15613,18 +15427,7 @@
                 <w:szCs w:val="24"/>
                 <w:lang w:val="en-US" w:eastAsia="zh-CN"/>
               </w:rPr>
-              <w:t>box / mask</w:t>
-            </w:r>
-            <w:bookmarkStart w:id="10" w:name="_GoBack"/>
-            <w:bookmarkEnd w:id="10"/>
-            <w:r>
-              <w:rPr>
-                <w:rFonts w:hint="eastAsia"/>
-                <w:color w:val="EA82F1"/>
-                <w:szCs w:val="24"/>
-                <w:lang w:val="en-US" w:eastAsia="zh-CN"/>
-              </w:rPr>
-              <w:t>面积</w:t>
+              <w:t>box / mask面积</w:t>
             </w:r>
           </w:p>
         </w:tc>
@@ -15748,7 +15551,6 @@
           <w:tcPr>
             <w:tcW w:w="0" w:type="auto"/>
             <w:vMerge w:val="continue"/>
-            <w:tcBorders/>
             <w:vAlign w:val="center"/>
           </w:tcPr>
           <w:p>
@@ -15872,6 +15674,432 @@
         <w:tc>
           <w:tcPr>
             <w:tcW w:w="0" w:type="auto"/>
+            <w:gridSpan w:val="2"/>
+            <w:vAlign w:val="center"/>
+          </w:tcPr>
+          <w:p>
+            <w:pPr>
+              <w:rPr>
+                <w:rFonts w:hint="eastAsia"/>
+                <w:color w:val="EA82F1"/>
+                <w:szCs w:val="24"/>
+                <w:lang w:eastAsia="zh-CN"/>
+              </w:rPr>
+            </w:pPr>
+            <w:r>
+              <w:rPr>
+                <w:rFonts w:hint="eastAsia"/>
+                <w:color w:val="ED7D31" w:themeColor="accent2"/>
+                <w:spacing w:val="7"/>
+                <w:lang w:val="en-US" w:eastAsia="zh-CN"/>
+                <w14:textFill>
+                  <w14:solidFill>
+                    <w14:schemeClr w14:val="accent2"/>
+                  </w14:solidFill>
+                </w14:textFill>
+              </w:rPr>
+              <w:t>标注器：</w:t>
+            </w:r>
+          </w:p>
+        </w:tc>
+      </w:tr>
+      <w:tr>
+        <w:tblPrEx>
+          <w:tblBorders>
+            <w:top w:val="single" w:color="auto" w:sz="4" w:space="0"/>
+            <w:left w:val="single" w:color="auto" w:sz="4" w:space="0"/>
+            <w:bottom w:val="single" w:color="auto" w:sz="4" w:space="0"/>
+            <w:right w:val="single" w:color="auto" w:sz="4" w:space="0"/>
+            <w:insideH w:val="single" w:color="auto" w:sz="4" w:space="0"/>
+            <w:insideV w:val="single" w:color="auto" w:sz="4" w:space="0"/>
+          </w:tblBorders>
+        </w:tblPrEx>
+        <w:trPr>
+          <w:trHeight w:val="293" w:hRule="atLeast"/>
+        </w:trPr>
+        <w:tc>
+          <w:tcPr>
+            <w:tcW w:w="0" w:type="auto"/>
+            <w:vAlign w:val="center"/>
+          </w:tcPr>
+          <w:p>
+            <w:pPr>
+              <w:rPr>
+                <w:rFonts w:hint="eastAsia" w:eastAsia="华文中宋"/>
+                <w:color w:val="ED7D31" w:themeColor="accent2"/>
+                <w:spacing w:val="7"/>
+                <w:lang w:val="en-US" w:eastAsia="zh-CN"/>
+                <w14:textFill>
+                  <w14:solidFill>
+                    <w14:schemeClr w14:val="accent2"/>
+                  </w14:solidFill>
+                </w14:textFill>
+              </w:rPr>
+            </w:pPr>
+            <w:r>
+              <w:rPr>
+                <w:rFonts w:hint="eastAsia"/>
+                <w:color w:val="FF0000"/>
+                <w:spacing w:val="7"/>
+                <w:lang w:val="en-US" w:eastAsia="zh-CN"/>
+              </w:rPr>
+              <w:t>BoxAnnotator</w:t>
+            </w:r>
+            <w:r>
+              <w:rPr>
+                <w:rFonts w:hint="eastAsia"/>
+                <w:color w:val="FF0000"/>
+                <w:spacing w:val="7"/>
+              </w:rPr>
+              <w:t>(</w:t>
+            </w:r>
+            <w:r>
+              <w:rPr>
+                <w:rFonts w:hint="eastAsia"/>
+                <w:color w:val="FF0000"/>
+                <w:spacing w:val="7"/>
+                <w:lang w:val="en-US" w:eastAsia="zh-CN"/>
+              </w:rPr>
+              <w:t>...</w:t>
+            </w:r>
+            <w:r>
+              <w:rPr>
+                <w:rFonts w:hint="eastAsia"/>
+                <w:color w:val="FF0000"/>
+                <w:spacing w:val="7"/>
+              </w:rPr>
+              <w:t>)</w:t>
+            </w:r>
+            <w:r>
+              <w:rPr>
+                <w:rFonts w:hint="eastAsia"/>
+                <w:color w:val="FF0000"/>
+                <w:spacing w:val="7"/>
+                <w:lang w:val="en-US" w:eastAsia="zh-CN"/>
+              </w:rPr>
+              <w:t>.annotate(</w:t>
+            </w:r>
+            <w:r>
+              <w:rPr>
+                <w:rFonts w:hint="eastAsia"/>
+                <w:color w:val="ED7D31" w:themeColor="accent2"/>
+                <w:spacing w:val="7"/>
+                <w:lang w:val="en-US" w:eastAsia="zh-CN"/>
+                <w14:textFill>
+                  <w14:solidFill>
+                    <w14:schemeClr w14:val="accent2"/>
+                  </w14:solidFill>
+                </w14:textFill>
+              </w:rPr>
+              <w:t>np.ndarray</w:t>
+            </w:r>
+            <w:r>
+              <w:rPr>
+                <w:rFonts w:hint="eastAsia"/>
+                <w:color w:val="FF0000"/>
+                <w:spacing w:val="7"/>
+                <w:lang w:val="en-US" w:eastAsia="zh-CN"/>
+              </w:rPr>
+              <w:t xml:space="preserve">, </w:t>
+            </w:r>
+            <w:r>
+              <w:rPr>
+                <w:rFonts w:hint="eastAsia"/>
+                <w:color w:val="ED7D31" w:themeColor="accent2"/>
+                <w:spacing w:val="7"/>
+                <w:lang w:val="en-US" w:eastAsia="zh-CN"/>
+                <w14:textFill>
+                  <w14:solidFill>
+                    <w14:schemeClr w14:val="accent2"/>
+                  </w14:solidFill>
+                </w14:textFill>
+              </w:rPr>
+              <w:t>Detections</w:t>
+            </w:r>
+            <w:r>
+              <w:rPr>
+                <w:rFonts w:hint="eastAsia"/>
+                <w:color w:val="FF0000"/>
+                <w:spacing w:val="7"/>
+                <w:lang w:val="en-US" w:eastAsia="zh-CN"/>
+              </w:rPr>
+              <w:t>)</w:t>
+            </w:r>
+          </w:p>
+        </w:tc>
+        <w:tc>
+          <w:tcPr>
+            <w:tcW w:w="0" w:type="auto"/>
+            <w:vAlign w:val="center"/>
+          </w:tcPr>
+          <w:p>
+            <w:pPr>
+              <w:rPr>
+                <w:rFonts w:hint="eastAsia" w:eastAsia="华文中宋"/>
+                <w:color w:val="ED7D31" w:themeColor="accent2"/>
+                <w:spacing w:val="7"/>
+                <w:lang w:eastAsia="zh-CN"/>
+                <w14:textFill>
+                  <w14:solidFill>
+                    <w14:schemeClr w14:val="accent2"/>
+                  </w14:solidFill>
+                </w14:textFill>
+              </w:rPr>
+            </w:pPr>
+            <w:r>
+              <w:rPr>
+                <w:rFonts w:hint="eastAsia"/>
+                <w:color w:val="EA82F1"/>
+                <w:szCs w:val="24"/>
+                <w:lang w:eastAsia="zh-CN"/>
+              </w:rPr>
+              <w:t>边界框</w:t>
+            </w:r>
+            <w:r>
+              <w:rPr>
+                <w:rFonts w:hint="eastAsia"/>
+                <w:color w:val="ED7D31" w:themeColor="accent2"/>
+                <w:spacing w:val="7"/>
+                <w:lang w:eastAsia="zh-CN"/>
+                <w14:textFill>
+                  <w14:solidFill>
+                    <w14:schemeClr w14:val="accent2"/>
+                  </w14:solidFill>
+                </w14:textFill>
+              </w:rPr>
+              <w:t>标注</w:t>
+            </w:r>
+          </w:p>
+        </w:tc>
+      </w:tr>
+      <w:tr>
+        <w:tblPrEx>
+          <w:tblBorders>
+            <w:top w:val="single" w:color="auto" w:sz="4" w:space="0"/>
+            <w:left w:val="single" w:color="auto" w:sz="4" w:space="0"/>
+            <w:bottom w:val="single" w:color="auto" w:sz="4" w:space="0"/>
+            <w:right w:val="single" w:color="auto" w:sz="4" w:space="0"/>
+            <w:insideH w:val="single" w:color="auto" w:sz="4" w:space="0"/>
+            <w:insideV w:val="single" w:color="auto" w:sz="4" w:space="0"/>
+          </w:tblBorders>
+          <w:tblCellMar>
+            <w:top w:w="0" w:type="dxa"/>
+            <w:left w:w="108" w:type="dxa"/>
+            <w:bottom w:w="0" w:type="dxa"/>
+            <w:right w:w="108" w:type="dxa"/>
+          </w:tblCellMar>
+        </w:tblPrEx>
+        <w:tc>
+          <w:tcPr>
+            <w:tcW w:w="0" w:type="auto"/>
+            <w:shd w:val="clear" w:color="auto" w:fill="auto"/>
+            <w:vAlign w:val="center"/>
+          </w:tcPr>
+          <w:p>
+            <w:pPr>
+              <w:rPr>
+                <w:rFonts w:hint="eastAsia" w:ascii="华文中宋" w:hAnsi="华文中宋" w:eastAsia="华文中宋" w:cs="华文中宋"/>
+                <w:b/>
+                <w:bCs/>
+                <w:color w:val="ED7D31" w:themeColor="accent2"/>
+                <w:spacing w:val="7"/>
+                <w:kern w:val="2"/>
+                <w:sz w:val="21"/>
+                <w:szCs w:val="21"/>
+                <w:lang w:val="en-US" w:eastAsia="zh-CN" w:bidi="ar-SA"/>
+                <w14:textFill>
+                  <w14:solidFill>
+                    <w14:schemeClr w14:val="accent2"/>
+                  </w14:solidFill>
+                </w14:textFill>
+              </w:rPr>
+            </w:pPr>
+            <w:r>
+              <w:rPr>
+                <w:rFonts w:hint="eastAsia"/>
+                <w:color w:val="FF0000"/>
+                <w:spacing w:val="7"/>
+                <w:lang w:val="en-US" w:eastAsia="zh-CN"/>
+              </w:rPr>
+              <w:t>LabelAnnotator</w:t>
+            </w:r>
+            <w:r>
+              <w:rPr>
+                <w:rFonts w:hint="eastAsia"/>
+                <w:color w:val="FF0000"/>
+                <w:spacing w:val="7"/>
+              </w:rPr>
+              <w:t>(</w:t>
+            </w:r>
+            <w:r>
+              <w:rPr>
+                <w:rFonts w:hint="eastAsia"/>
+                <w:color w:val="FF0000"/>
+                <w:spacing w:val="7"/>
+                <w:lang w:val="en-US" w:eastAsia="zh-CN"/>
+              </w:rPr>
+              <w:t>...</w:t>
+            </w:r>
+            <w:r>
+              <w:rPr>
+                <w:rFonts w:hint="eastAsia"/>
+                <w:color w:val="FF0000"/>
+                <w:spacing w:val="7"/>
+              </w:rPr>
+              <w:t>)</w:t>
+            </w:r>
+            <w:r>
+              <w:rPr>
+                <w:rFonts w:hint="eastAsia"/>
+                <w:color w:val="FF0000"/>
+                <w:spacing w:val="7"/>
+                <w:lang w:val="en-US" w:eastAsia="zh-CN"/>
+              </w:rPr>
+              <w:t>.annotate(</w:t>
+            </w:r>
+            <w:r>
+              <w:rPr>
+                <w:rFonts w:hint="eastAsia"/>
+                <w:color w:val="ED7D31" w:themeColor="accent2"/>
+                <w:spacing w:val="7"/>
+                <w:lang w:val="en-US" w:eastAsia="zh-CN"/>
+                <w14:textFill>
+                  <w14:solidFill>
+                    <w14:schemeClr w14:val="accent2"/>
+                  </w14:solidFill>
+                </w14:textFill>
+              </w:rPr>
+              <w:t>np.ndarray</w:t>
+            </w:r>
+            <w:r>
+              <w:rPr>
+                <w:rFonts w:hint="eastAsia"/>
+                <w:color w:val="FF0000"/>
+                <w:spacing w:val="7"/>
+                <w:lang w:val="en-US" w:eastAsia="zh-CN"/>
+              </w:rPr>
+              <w:t xml:space="preserve">, </w:t>
+            </w:r>
+            <w:r>
+              <w:rPr>
+                <w:rFonts w:hint="eastAsia"/>
+                <w:color w:val="ED7D31" w:themeColor="accent2"/>
+                <w:spacing w:val="7"/>
+                <w:lang w:val="en-US" w:eastAsia="zh-CN"/>
+                <w14:textFill>
+                  <w14:solidFill>
+                    <w14:schemeClr w14:val="accent2"/>
+                  </w14:solidFill>
+                </w14:textFill>
+              </w:rPr>
+              <w:t>Detections</w:t>
+            </w:r>
+            <w:r>
+              <w:rPr>
+                <w:rFonts w:hint="eastAsia"/>
+                <w:color w:val="FF0000"/>
+                <w:spacing w:val="7"/>
+                <w:lang w:val="en-US" w:eastAsia="zh-CN"/>
+              </w:rPr>
+              <w:t xml:space="preserve">, </w:t>
+            </w:r>
+            <w:r>
+              <w:rPr>
+                <w:rFonts w:hint="eastAsia"/>
+                <w:color w:val="ED7D31" w:themeColor="accent2"/>
+                <w:spacing w:val="7"/>
+                <w:lang w:val="en-US" w:eastAsia="zh-CN"/>
+                <w14:textFill>
+                  <w14:solidFill>
+                    <w14:schemeClr w14:val="accent2"/>
+                  </w14:solidFill>
+                </w14:textFill>
+              </w:rPr>
+              <w:t>strs</w:t>
+            </w:r>
+            <w:r>
+              <w:rPr>
+                <w:rFonts w:hint="eastAsia"/>
+                <w:color w:val="FF0000"/>
+                <w:spacing w:val="7"/>
+                <w:lang w:val="en-US" w:eastAsia="zh-CN"/>
+              </w:rPr>
+              <w:t>)</w:t>
+            </w:r>
+          </w:p>
+        </w:tc>
+        <w:tc>
+          <w:tcPr>
+            <w:tcW w:w="0" w:type="auto"/>
+            <w:shd w:val="clear" w:color="auto" w:fill="auto"/>
+            <w:vAlign w:val="center"/>
+          </w:tcPr>
+          <w:p>
+            <w:pPr>
+              <w:rPr>
+                <w:rFonts w:hint="eastAsia" w:ascii="华文中宋" w:hAnsi="华文中宋" w:eastAsia="华文中宋" w:cs="华文中宋"/>
+                <w:b/>
+                <w:bCs/>
+                <w:color w:val="ED7D31" w:themeColor="accent2"/>
+                <w:spacing w:val="7"/>
+                <w:kern w:val="2"/>
+                <w:sz w:val="21"/>
+                <w:szCs w:val="21"/>
+                <w:lang w:val="en-US" w:eastAsia="zh-CN" w:bidi="ar-SA"/>
+                <w14:textFill>
+                  <w14:solidFill>
+                    <w14:schemeClr w14:val="accent2"/>
+                  </w14:solidFill>
+                </w14:textFill>
+              </w:rPr>
+            </w:pPr>
+            <w:r>
+              <w:rPr>
+                <w:rFonts w:hint="eastAsia"/>
+                <w:color w:val="EA82F1"/>
+                <w:szCs w:val="24"/>
+                <w:lang w:eastAsia="zh-CN"/>
+              </w:rPr>
+              <w:t>标签</w:t>
+            </w:r>
+            <w:r>
+              <w:rPr>
+                <w:rFonts w:hint="eastAsia"/>
+                <w:color w:val="ED7D31" w:themeColor="accent2"/>
+                <w:spacing w:val="7"/>
+                <w:lang w:eastAsia="zh-CN"/>
+                <w14:textFill>
+                  <w14:solidFill>
+                    <w14:schemeClr w14:val="accent2"/>
+                  </w14:solidFill>
+                </w14:textFill>
+              </w:rPr>
+              <w:t>标注</w:t>
+            </w:r>
+          </w:p>
+        </w:tc>
+      </w:tr>
+      <w:tr>
+        <w:tblPrEx>
+          <w:tblBorders>
+            <w:top w:val="single" w:color="auto" w:sz="4" w:space="0"/>
+            <w:left w:val="single" w:color="auto" w:sz="4" w:space="0"/>
+            <w:bottom w:val="single" w:color="auto" w:sz="4" w:space="0"/>
+            <w:right w:val="single" w:color="auto" w:sz="4" w:space="0"/>
+            <w:insideH w:val="single" w:color="auto" w:sz="4" w:space="0"/>
+            <w:insideV w:val="single" w:color="auto" w:sz="4" w:space="0"/>
+          </w:tblBorders>
+          <w:tblCellMar>
+            <w:top w:w="0" w:type="dxa"/>
+            <w:left w:w="108" w:type="dxa"/>
+            <w:bottom w:w="0" w:type="dxa"/>
+            <w:right w:w="108" w:type="dxa"/>
+          </w:tblCellMar>
+        </w:tblPrEx>
+        <w:tc>
+          <w:tcPr>
+            <w:tcW w:w="0" w:type="auto"/>
+            <w:shd w:val="clear" w:color="auto" w:fill="auto"/>
             <w:vAlign w:val="center"/>
           </w:tcPr>
           <w:p>
@@ -15886,22 +16114,121 @@
             <w:r>
               <w:rPr>
                 <w:rFonts w:hint="eastAsia"/>
-                <w:color w:val="ED7D31" w:themeColor="accent2"/>
-                <w:spacing w:val="7"/>
-                <w:lang w:val="en-US" w:eastAsia="zh-CN"/>
-                <w14:textFill>
-                  <w14:solidFill>
-                    <w14:schemeClr w14:val="accent2"/>
-                  </w14:solidFill>
-                </w14:textFill>
-              </w:rPr>
-              <w:t>标注器：</w:t>
-            </w:r>
-          </w:p>
-        </w:tc>
-        <w:tc>
-          <w:tcPr>
-            <w:tcW w:w="0" w:type="auto"/>
+                <w:color w:val="FF0000"/>
+                <w:spacing w:val="7"/>
+                <w:lang w:val="en-US" w:eastAsia="zh-CN"/>
+              </w:rPr>
+              <w:t>MaskAnnotator</w:t>
+            </w:r>
+            <w:r>
+              <w:rPr>
+                <w:rFonts w:hint="eastAsia"/>
+                <w:color w:val="FF0000"/>
+                <w:spacing w:val="7"/>
+              </w:rPr>
+              <w:t>(</w:t>
+            </w:r>
+            <w:r>
+              <w:rPr>
+                <w:rFonts w:hint="eastAsia"/>
+                <w:color w:val="FF0000"/>
+                <w:spacing w:val="7"/>
+                <w:lang w:val="en-US" w:eastAsia="zh-CN"/>
+              </w:rPr>
+              <w:t>...</w:t>
+            </w:r>
+            <w:r>
+              <w:rPr>
+                <w:rFonts w:hint="eastAsia"/>
+                <w:color w:val="FF0000"/>
+                <w:spacing w:val="7"/>
+              </w:rPr>
+              <w:t>)</w:t>
+            </w:r>
+            <w:r>
+              <w:rPr>
+                <w:rFonts w:hint="eastAsia"/>
+                <w:color w:val="FF0000"/>
+                <w:spacing w:val="7"/>
+                <w:lang w:val="en-US" w:eastAsia="zh-CN"/>
+              </w:rPr>
+              <w:t>.annotate(</w:t>
+            </w:r>
+            <w:r>
+              <w:rPr>
+                <w:rFonts w:hint="eastAsia"/>
+                <w:color w:val="ED7D31" w:themeColor="accent2"/>
+                <w:spacing w:val="7"/>
+                <w:lang w:val="en-US" w:eastAsia="zh-CN"/>
+                <w14:textFill>
+                  <w14:solidFill>
+                    <w14:schemeClr w14:val="accent2"/>
+                  </w14:solidFill>
+                </w14:textFill>
+              </w:rPr>
+              <w:t>np.ndarray</w:t>
+            </w:r>
+            <w:r>
+              <w:rPr>
+                <w:rFonts w:hint="eastAsia"/>
+                <w:color w:val="FF0000"/>
+                <w:spacing w:val="7"/>
+                <w:lang w:val="en-US" w:eastAsia="zh-CN"/>
+              </w:rPr>
+              <w:t xml:space="preserve">, </w:t>
+            </w:r>
+            <w:r>
+              <w:rPr>
+                <w:rFonts w:hint="eastAsia"/>
+                <w:color w:val="ED7D31" w:themeColor="accent2"/>
+                <w:spacing w:val="7"/>
+                <w:lang w:val="en-US" w:eastAsia="zh-CN"/>
+                <w14:textFill>
+                  <w14:solidFill>
+                    <w14:schemeClr w14:val="accent2"/>
+                  </w14:solidFill>
+                </w14:textFill>
+              </w:rPr>
+              <w:t>Detections</w:t>
+            </w:r>
+            <w:r>
+              <w:rPr>
+                <w:rFonts w:hint="eastAsia"/>
+                <w:color w:val="FF0000"/>
+                <w:spacing w:val="7"/>
+                <w:lang w:val="en-US" w:eastAsia="zh-CN"/>
+              </w:rPr>
+              <w:t xml:space="preserve">, </w:t>
+            </w:r>
+            <w:r>
+              <w:rPr>
+                <w:rFonts w:hint="eastAsia"/>
+                <w:color w:val="ED7D31" w:themeColor="accent2"/>
+                <w:spacing w:val="7"/>
+                <w:lang w:val="en-US" w:eastAsia="zh-CN"/>
+                <w14:textFill>
+                  <w14:solidFill>
+                    <w14:schemeClr w14:val="accent2"/>
+                  </w14:solidFill>
+                </w14:textFill>
+              </w:rPr>
+              <w:t>strs</w:t>
+            </w:r>
+            <w:r>
+              <w:rPr>
+                <w:rFonts w:hint="eastAsia"/>
+                <w:color w:val="FF0000"/>
+                <w:spacing w:val="7"/>
+                <w:lang w:val="en-US" w:eastAsia="zh-CN"/>
+              </w:rPr>
+              <w:t>)</w:t>
+            </w:r>
+          </w:p>
+        </w:tc>
+        <w:tc>
+          <w:tcPr>
+            <w:tcW w:w="0" w:type="auto"/>
+            <w:shd w:val="clear" w:color="auto" w:fill="auto"/>
             <w:vAlign w:val="center"/>
           </w:tcPr>
           <w:p>
@@ -15913,6 +16240,256 @@
                 <w:lang w:eastAsia="zh-CN"/>
               </w:rPr>
             </w:pPr>
+            <w:r>
+              <w:rPr>
+                <w:rFonts w:hint="eastAsia"/>
+                <w:color w:val="EA82F1"/>
+                <w:szCs w:val="24"/>
+                <w:lang w:val="en-US" w:eastAsia="zh-CN"/>
+              </w:rPr>
+              <w:t>掩膜</w:t>
+            </w:r>
+            <w:r>
+              <w:rPr>
+                <w:rFonts w:hint="eastAsia"/>
+                <w:color w:val="ED7D31" w:themeColor="accent2"/>
+                <w:spacing w:val="7"/>
+                <w:lang w:eastAsia="zh-CN"/>
+                <w14:textFill>
+                  <w14:solidFill>
+                    <w14:schemeClr w14:val="accent2"/>
+                  </w14:solidFill>
+                </w14:textFill>
+              </w:rPr>
+              <w:t>标注</w:t>
+            </w:r>
+          </w:p>
+        </w:tc>
+      </w:tr>
+    </w:tbl>
+    <w:p/>
+    <w:tbl>
+      <w:tblPr>
+        <w:tblStyle w:val="9"/>
+        <w:tblW w:w="0" w:type="auto"/>
+        <w:tblInd w:w="0" w:type="dxa"/>
+        <w:tblBorders>
+          <w:top w:val="single" w:color="auto" w:sz="4" w:space="0"/>
+          <w:left w:val="single" w:color="auto" w:sz="4" w:space="0"/>
+          <w:bottom w:val="single" w:color="auto" w:sz="4" w:space="0"/>
+          <w:right w:val="single" w:color="auto" w:sz="4" w:space="0"/>
+          <w:insideH w:val="single" w:color="auto" w:sz="4" w:space="0"/>
+          <w:insideV w:val="single" w:color="auto" w:sz="4" w:space="0"/>
+        </w:tblBorders>
+        <w:tblLayout w:type="autofit"/>
+        <w:tblCellMar>
+          <w:top w:w="0" w:type="dxa"/>
+          <w:left w:w="108" w:type="dxa"/>
+          <w:bottom w:w="0" w:type="dxa"/>
+          <w:right w:w="108" w:type="dxa"/>
+        </w:tblCellMar>
+      </w:tblPr>
+      <w:tblGrid>
+        <w:gridCol w:w="2459"/>
+        <w:gridCol w:w="1488"/>
+      </w:tblGrid>
+      <w:tr>
+        <w:tblPrEx>
+          <w:tblBorders>
+            <w:top w:val="single" w:color="auto" w:sz="4" w:space="0"/>
+            <w:left w:val="single" w:color="auto" w:sz="4" w:space="0"/>
+            <w:bottom w:val="single" w:color="auto" w:sz="4" w:space="0"/>
+            <w:right w:val="single" w:color="auto" w:sz="4" w:space="0"/>
+            <w:insideH w:val="single" w:color="auto" w:sz="4" w:space="0"/>
+            <w:insideV w:val="single" w:color="auto" w:sz="4" w:space="0"/>
+          </w:tblBorders>
+        </w:tblPrEx>
+        <w:trPr>
+          <w:trHeight w:val="293" w:hRule="atLeast"/>
+        </w:trPr>
+        <w:tc>
+          <w:tcPr>
+            <w:tcW w:w="0" w:type="auto"/>
+            <w:gridSpan w:val="2"/>
+            <w:vAlign w:val="center"/>
+          </w:tcPr>
+          <w:p>
+            <w:pPr>
+              <w:rPr>
+                <w:rFonts w:hint="eastAsia"/>
+                <w:color w:val="EA82F1"/>
+                <w:szCs w:val="24"/>
+                <w:lang w:eastAsia="zh-CN"/>
+              </w:rPr>
+            </w:pPr>
+            <w:r>
+              <w:rPr>
+                <w:rFonts w:hint="eastAsia"/>
+                <w:color w:val="ED7D31" w:themeColor="accent2"/>
+                <w:spacing w:val="7"/>
+                <w:lang w:val="en-US" w:eastAsia="zh-CN"/>
+                <w14:textFill>
+                  <w14:solidFill>
+                    <w14:schemeClr w14:val="accent2"/>
+                  </w14:solidFill>
+                </w14:textFill>
+              </w:rPr>
+              <w:t>转换：</w:t>
+            </w:r>
+          </w:p>
+        </w:tc>
+      </w:tr>
+      <w:tr>
+        <w:tblPrEx>
+          <w:tblBorders>
+            <w:top w:val="single" w:color="auto" w:sz="4" w:space="0"/>
+            <w:left w:val="single" w:color="auto" w:sz="4" w:space="0"/>
+            <w:bottom w:val="single" w:color="auto" w:sz="4" w:space="0"/>
+            <w:right w:val="single" w:color="auto" w:sz="4" w:space="0"/>
+            <w:insideH w:val="single" w:color="auto" w:sz="4" w:space="0"/>
+            <w:insideV w:val="single" w:color="auto" w:sz="4" w:space="0"/>
+          </w:tblBorders>
+        </w:tblPrEx>
+        <w:trPr>
+          <w:trHeight w:val="293" w:hRule="atLeast"/>
+        </w:trPr>
+        <w:tc>
+          <w:tcPr>
+            <w:tcW w:w="0" w:type="auto"/>
+            <w:vAlign w:val="center"/>
+          </w:tcPr>
+          <w:p>
+            <w:pPr>
+              <w:rPr>
+                <w:rFonts w:hint="default" w:eastAsia="华文中宋"/>
+                <w:color w:val="ED7D31" w:themeColor="accent2"/>
+                <w:spacing w:val="7"/>
+                <w:lang w:val="en-US" w:eastAsia="zh-CN"/>
+                <w14:textFill>
+                  <w14:solidFill>
+                    <w14:schemeClr w14:val="accent2"/>
+                  </w14:solidFill>
+                </w14:textFill>
+              </w:rPr>
+            </w:pPr>
+            <w:r>
+              <w:rPr>
+                <w:rFonts w:hint="eastAsia"/>
+                <w:color w:val="FF0000"/>
+                <w:spacing w:val="7"/>
+                <w:lang w:val="en-US" w:eastAsia="zh-CN"/>
+              </w:rPr>
+              <w:t>mask_to_xyxy(mask)</w:t>
+            </w:r>
+          </w:p>
+        </w:tc>
+        <w:tc>
+          <w:tcPr>
+            <w:tcW w:w="0" w:type="auto"/>
+            <w:vAlign w:val="center"/>
+          </w:tcPr>
+          <w:p>
+            <w:pPr>
+              <w:rPr>
+                <w:rFonts w:hint="default" w:eastAsia="华文中宋"/>
+                <w:color w:val="ED7D31" w:themeColor="accent2"/>
+                <w:spacing w:val="7"/>
+                <w:lang w:val="en-US" w:eastAsia="zh-CN"/>
+                <w14:textFill>
+                  <w14:solidFill>
+                    <w14:schemeClr w14:val="accent2"/>
+                  </w14:solidFill>
+                </w14:textFill>
+              </w:rPr>
+            </w:pPr>
+            <w:r>
+              <w:rPr>
+                <w:rFonts w:hint="eastAsia"/>
+                <w:color w:val="EA82F1"/>
+                <w:szCs w:val="24"/>
+                <w:lang w:val="en-US" w:eastAsia="zh-CN"/>
+              </w:rPr>
+              <w:t xml:space="preserve">mask -&gt; box  </w:t>
+            </w:r>
+          </w:p>
+        </w:tc>
+      </w:tr>
+    </w:tbl>
+    <w:p/>
+    <w:tbl>
+      <w:tblPr>
+        <w:tblStyle w:val="9"/>
+        <w:tblW w:w="0" w:type="auto"/>
+        <w:tblInd w:w="0" w:type="dxa"/>
+        <w:tblBorders>
+          <w:top w:val="single" w:color="auto" w:sz="4" w:space="0"/>
+          <w:left w:val="single" w:color="auto" w:sz="4" w:space="0"/>
+          <w:bottom w:val="single" w:color="auto" w:sz="4" w:space="0"/>
+          <w:right w:val="single" w:color="auto" w:sz="4" w:space="0"/>
+          <w:insideH w:val="single" w:color="auto" w:sz="4" w:space="0"/>
+          <w:insideV w:val="single" w:color="auto" w:sz="4" w:space="0"/>
+        </w:tblBorders>
+        <w:tblLayout w:type="autofit"/>
+        <w:tblCellMar>
+          <w:top w:w="0" w:type="dxa"/>
+          <w:left w:w="108" w:type="dxa"/>
+          <w:bottom w:w="0" w:type="dxa"/>
+          <w:right w:w="108" w:type="dxa"/>
+        </w:tblCellMar>
+      </w:tblPr>
+      <w:tblGrid>
+        <w:gridCol w:w="6206"/>
+        <w:gridCol w:w="1268"/>
+      </w:tblGrid>
+      <w:tr>
+        <w:tblPrEx>
+          <w:tblBorders>
+            <w:top w:val="single" w:color="auto" w:sz="4" w:space="0"/>
+            <w:left w:val="single" w:color="auto" w:sz="4" w:space="0"/>
+            <w:bottom w:val="single" w:color="auto" w:sz="4" w:space="0"/>
+            <w:right w:val="single" w:color="auto" w:sz="4" w:space="0"/>
+            <w:insideH w:val="single" w:color="auto" w:sz="4" w:space="0"/>
+            <w:insideV w:val="single" w:color="auto" w:sz="4" w:space="0"/>
+          </w:tblBorders>
+          <w:tblCellMar>
+            <w:top w:w="0" w:type="dxa"/>
+            <w:left w:w="108" w:type="dxa"/>
+            <w:bottom w:w="0" w:type="dxa"/>
+            <w:right w:w="108" w:type="dxa"/>
+          </w:tblCellMar>
+        </w:tblPrEx>
+        <w:trPr>
+          <w:trHeight w:val="293" w:hRule="atLeast"/>
+        </w:trPr>
+        <w:tc>
+          <w:tcPr>
+            <w:tcW w:w="0" w:type="auto"/>
+            <w:gridSpan w:val="2"/>
+            <w:vAlign w:val="center"/>
+          </w:tcPr>
+          <w:p>
+            <w:pPr>
+              <w:rPr>
+                <w:rFonts w:hint="eastAsia"/>
+                <w:color w:val="EA82F1"/>
+                <w:szCs w:val="24"/>
+                <w:lang w:eastAsia="zh-CN"/>
+              </w:rPr>
+            </w:pPr>
+            <w:r>
+              <w:rPr>
+                <w:rFonts w:hint="eastAsia"/>
+                <w:color w:val="ED7D31" w:themeColor="accent2"/>
+                <w:spacing w:val="7"/>
+                <w:lang w:val="en-US" w:eastAsia="zh-CN"/>
+                <w14:textFill>
+                  <w14:solidFill>
+                    <w14:schemeClr w14:val="accent2"/>
+                  </w14:solidFill>
+                </w14:textFill>
+              </w:rPr>
+              <w:t>图像：</w:t>
+            </w:r>
           </w:p>
         </w:tc>
       </w:tr>
@@ -15944,149 +16521,55 @@
           <w:p>
             <w:pPr>
               <w:rPr>
-                <w:rFonts w:hint="eastAsia" w:eastAsia="华文中宋"/>
-                <w:color w:val="ED7D31" w:themeColor="accent2"/>
-                <w:spacing w:val="7"/>
-                <w:lang w:val="en-US" w:eastAsia="zh-CN"/>
-                <w14:textFill>
-                  <w14:solidFill>
-                    <w14:schemeClr w14:val="accent2"/>
-                  </w14:solidFill>
-                </w14:textFill>
-              </w:rPr>
-            </w:pPr>
-            <w:r>
-              <w:rPr>
-                <w:rFonts w:hint="eastAsia"/>
-                <w:color w:val="FF0000"/>
-                <w:spacing w:val="7"/>
-                <w:lang w:val="en-US" w:eastAsia="zh-CN"/>
-              </w:rPr>
-              <w:t>BoxAnnotator</w:t>
-            </w:r>
-            <w:r>
-              <w:rPr>
-                <w:rFonts w:hint="eastAsia"/>
-                <w:color w:val="FF0000"/>
-                <w:spacing w:val="7"/>
-              </w:rPr>
-              <w:t>(</w:t>
-            </w:r>
-            <w:r>
-              <w:rPr>
-                <w:rFonts w:hint="eastAsia"/>
-                <w:color w:val="FF0000"/>
-                <w:spacing w:val="7"/>
-                <w:lang w:val="en-US" w:eastAsia="zh-CN"/>
-              </w:rPr>
-              <w:t>...</w:t>
-            </w:r>
-            <w:r>
-              <w:rPr>
-                <w:rFonts w:hint="eastAsia"/>
-                <w:color w:val="FF0000"/>
-                <w:spacing w:val="7"/>
-              </w:rPr>
-              <w:t>)</w:t>
-            </w:r>
-            <w:r>
-              <w:rPr>
-                <w:rFonts w:hint="eastAsia"/>
-                <w:color w:val="FF0000"/>
-                <w:spacing w:val="7"/>
-                <w:lang w:val="en-US" w:eastAsia="zh-CN"/>
-              </w:rPr>
-              <w:t>.annotate(</w:t>
-            </w:r>
-            <w:r>
-              <w:rPr>
-                <w:rFonts w:hint="eastAsia"/>
-                <w:color w:val="ED7D31" w:themeColor="accent2"/>
-                <w:spacing w:val="7"/>
-                <w:lang w:val="en-US" w:eastAsia="zh-CN"/>
-                <w14:textFill>
-                  <w14:solidFill>
-                    <w14:schemeClr w14:val="accent2"/>
-                  </w14:solidFill>
-                </w14:textFill>
-              </w:rPr>
-              <w:t>np.ndarray</w:t>
-            </w:r>
-            <w:r>
-              <w:rPr>
-                <w:rFonts w:hint="eastAsia"/>
-                <w:color w:val="FF0000"/>
-                <w:spacing w:val="7"/>
-                <w:lang w:val="en-US" w:eastAsia="zh-CN"/>
-              </w:rPr>
-              <w:t xml:space="preserve">, </w:t>
-            </w:r>
-            <w:r>
-              <w:rPr>
-                <w:rFonts w:hint="eastAsia"/>
-                <w:color w:val="ED7D31" w:themeColor="accent2"/>
-                <w:spacing w:val="7"/>
-                <w:lang w:val="en-US" w:eastAsia="zh-CN"/>
-                <w14:textFill>
-                  <w14:solidFill>
-                    <w14:schemeClr w14:val="accent2"/>
-                  </w14:solidFill>
-                </w14:textFill>
-              </w:rPr>
-              <w:t>Detections</w:t>
-            </w:r>
-            <w:r>
-              <w:rPr>
-                <w:rFonts w:hint="eastAsia"/>
-                <w:color w:val="FF0000"/>
-                <w:spacing w:val="7"/>
-                <w:lang w:val="en-US" w:eastAsia="zh-CN"/>
-              </w:rPr>
-              <w:t>)</w:t>
-            </w:r>
-          </w:p>
-        </w:tc>
-        <w:tc>
-          <w:tcPr>
-            <w:tcW w:w="0" w:type="auto"/>
-            <w:vAlign w:val="center"/>
-          </w:tcPr>
-          <w:p>
-            <w:pPr>
-              <w:rPr>
-                <w:rFonts w:hint="eastAsia" w:eastAsia="华文中宋"/>
-                <w:color w:val="ED7D31" w:themeColor="accent2"/>
-                <w:spacing w:val="7"/>
-                <w:lang w:eastAsia="zh-CN"/>
-                <w14:textFill>
-                  <w14:solidFill>
-                    <w14:schemeClr w14:val="accent2"/>
-                  </w14:solidFill>
-                </w14:textFill>
-              </w:rPr>
-            </w:pPr>
-            <w:r>
-              <w:rPr>
-                <w:rFonts w:hint="eastAsia"/>
-                <w:color w:val="EA82F1"/>
-                <w:szCs w:val="24"/>
-                <w:lang w:eastAsia="zh-CN"/>
-              </w:rPr>
-              <w:t>边界框</w:t>
-            </w:r>
-            <w:r>
-              <w:rPr>
-                <w:rFonts w:hint="eastAsia"/>
-                <w:color w:val="ED7D31" w:themeColor="accent2"/>
-                <w:spacing w:val="7"/>
-                <w:lang w:eastAsia="zh-CN"/>
-                <w14:textFill>
-                  <w14:solidFill>
-                    <w14:schemeClr w14:val="accent2"/>
-                  </w14:solidFill>
-                </w14:textFill>
-              </w:rPr>
-              <w:t>标注</w:t>
+                <w:rFonts w:hint="default" w:eastAsia="华文中宋"/>
+                <w:color w:val="ED7D31" w:themeColor="accent2"/>
+                <w:spacing w:val="7"/>
+                <w:lang w:val="en-US" w:eastAsia="zh-CN"/>
+                <w14:textFill>
+                  <w14:solidFill>
+                    <w14:schemeClr w14:val="accent2"/>
+                  </w14:solidFill>
+                </w14:textFill>
+              </w:rPr>
+            </w:pPr>
+            <w:r>
+              <w:rPr>
+                <w:rFonts w:hint="eastAsia"/>
+                <w:color w:val="FF0000"/>
+                <w:spacing w:val="7"/>
+                <w:lang w:val="en-US" w:eastAsia="zh-CN"/>
+              </w:rPr>
+              <w:t>scale_image(image, factor)</w:t>
+            </w:r>
+          </w:p>
+        </w:tc>
+        <w:tc>
+          <w:tcPr>
+            <w:tcW w:w="0" w:type="auto"/>
+            <w:vAlign w:val="center"/>
+          </w:tcPr>
+          <w:p>
+            <w:pPr>
+              <w:rPr>
+                <w:rFonts w:hint="default" w:eastAsia="华文中宋"/>
+                <w:color w:val="ED7D31" w:themeColor="accent2"/>
+                <w:spacing w:val="7"/>
+                <w:lang w:val="en-US" w:eastAsia="zh-CN"/>
+                <w14:textFill>
+                  <w14:solidFill>
+                    <w14:schemeClr w14:val="accent2"/>
+                  </w14:solidFill>
+                </w14:textFill>
+              </w:rPr>
+            </w:pPr>
+            <w:r>
+              <w:rPr>
+                <w:rFonts w:hint="eastAsia"/>
+                <w:color w:val="EA82F1"/>
+                <w:szCs w:val="24"/>
+                <w:lang w:val="en-US" w:eastAsia="zh-CN"/>
+              </w:rPr>
+              <w:t xml:space="preserve">比例缩放  </w:t>
             </w:r>
           </w:p>
         </w:tc>
@@ -16108,192 +16591,56 @@
             <w:right w:w="108" w:type="dxa"/>
           </w:tblCellMar>
         </w:tblPrEx>
-        <w:tc>
-          <w:tcPr>
-            <w:tcW w:w="0" w:type="auto"/>
-            <w:shd w:val="clear"/>
-            <w:vAlign w:val="center"/>
-          </w:tcPr>
-          <w:p>
-            <w:pPr>
-              <w:rPr>
-                <w:rFonts w:hint="eastAsia" w:ascii="华文中宋" w:hAnsi="华文中宋" w:eastAsia="华文中宋" w:cs="华文中宋"/>
-                <w:b/>
-                <w:bCs/>
-                <w:color w:val="ED7D31" w:themeColor="accent2"/>
-                <w:spacing w:val="7"/>
-                <w:kern w:val="2"/>
-                <w:sz w:val="21"/>
-                <w:szCs w:val="21"/>
-                <w:lang w:val="en-US" w:eastAsia="zh-CN" w:bidi="ar-SA"/>
-                <w14:textFill>
-                  <w14:solidFill>
-                    <w14:schemeClr w14:val="accent2"/>
-                  </w14:solidFill>
-                </w14:textFill>
-              </w:rPr>
-            </w:pPr>
-            <w:r>
-              <w:rPr>
-                <w:rFonts w:hint="eastAsia"/>
-                <w:color w:val="FF0000"/>
-                <w:spacing w:val="7"/>
-                <w:lang w:val="en-US" w:eastAsia="zh-CN"/>
-              </w:rPr>
-              <w:t>LabelAnnotator</w:t>
-            </w:r>
-            <w:r>
-              <w:rPr>
-                <w:rFonts w:hint="eastAsia"/>
-                <w:color w:val="FF0000"/>
-                <w:spacing w:val="7"/>
-              </w:rPr>
-              <w:t>(</w:t>
-            </w:r>
-            <w:r>
-              <w:rPr>
-                <w:rFonts w:hint="eastAsia"/>
-                <w:color w:val="FF0000"/>
-                <w:spacing w:val="7"/>
-                <w:lang w:val="en-US" w:eastAsia="zh-CN"/>
-              </w:rPr>
-              <w:t>...</w:t>
-            </w:r>
-            <w:r>
-              <w:rPr>
-                <w:rFonts w:hint="eastAsia"/>
-                <w:color w:val="FF0000"/>
-                <w:spacing w:val="7"/>
-              </w:rPr>
-              <w:t>)</w:t>
-            </w:r>
-            <w:r>
-              <w:rPr>
-                <w:rFonts w:hint="eastAsia"/>
-                <w:color w:val="FF0000"/>
-                <w:spacing w:val="7"/>
-                <w:lang w:val="en-US" w:eastAsia="zh-CN"/>
-              </w:rPr>
-              <w:t>.annotate(</w:t>
-            </w:r>
-            <w:r>
-              <w:rPr>
-                <w:rFonts w:hint="eastAsia"/>
-                <w:color w:val="ED7D31" w:themeColor="accent2"/>
-                <w:spacing w:val="7"/>
-                <w:lang w:val="en-US" w:eastAsia="zh-CN"/>
-                <w14:textFill>
-                  <w14:solidFill>
-                    <w14:schemeClr w14:val="accent2"/>
-                  </w14:solidFill>
-                </w14:textFill>
-              </w:rPr>
-              <w:t>np.ndarray</w:t>
-            </w:r>
-            <w:r>
-              <w:rPr>
-                <w:rFonts w:hint="eastAsia"/>
-                <w:color w:val="FF0000"/>
-                <w:spacing w:val="7"/>
-                <w:lang w:val="en-US" w:eastAsia="zh-CN"/>
-              </w:rPr>
-              <w:t xml:space="preserve">, </w:t>
-            </w:r>
-            <w:r>
-              <w:rPr>
-                <w:rFonts w:hint="eastAsia"/>
-                <w:color w:val="ED7D31" w:themeColor="accent2"/>
-                <w:spacing w:val="7"/>
-                <w:lang w:val="en-US" w:eastAsia="zh-CN"/>
-                <w14:textFill>
-                  <w14:solidFill>
-                    <w14:schemeClr w14:val="accent2"/>
-                  </w14:solidFill>
-                </w14:textFill>
-              </w:rPr>
-              <w:t>Detections</w:t>
-            </w:r>
-            <w:r>
-              <w:rPr>
-                <w:rFonts w:hint="eastAsia"/>
-                <w:color w:val="FF0000"/>
-                <w:spacing w:val="7"/>
-                <w:lang w:val="en-US" w:eastAsia="zh-CN"/>
-              </w:rPr>
-              <w:t xml:space="preserve">, </w:t>
-            </w:r>
-            <w:r>
-              <w:rPr>
-                <w:rFonts w:hint="eastAsia"/>
-                <w:color w:val="ED7D31" w:themeColor="accent2"/>
-                <w:spacing w:val="7"/>
-                <w:lang w:val="en-US" w:eastAsia="zh-CN"/>
-                <w14:textFill>
-                  <w14:solidFill>
-                    <w14:schemeClr w14:val="accent2"/>
-                  </w14:solidFill>
-                </w14:textFill>
-              </w:rPr>
-              <w:t>strs</w:t>
-            </w:r>
-            <w:r>
-              <w:rPr>
-                <w:rFonts w:hint="eastAsia"/>
-                <w:color w:val="FF0000"/>
-                <w:spacing w:val="7"/>
-                <w:lang w:val="en-US" w:eastAsia="zh-CN"/>
-              </w:rPr>
-              <w:t>)</w:t>
-            </w:r>
-          </w:p>
-        </w:tc>
-        <w:tc>
-          <w:tcPr>
-            <w:tcW w:w="0" w:type="auto"/>
-            <w:shd w:val="clear"/>
-            <w:vAlign w:val="center"/>
-          </w:tcPr>
-          <w:p>
-            <w:pPr>
-              <w:rPr>
-                <w:rFonts w:hint="eastAsia" w:ascii="华文中宋" w:hAnsi="华文中宋" w:eastAsia="华文中宋" w:cs="华文中宋"/>
-                <w:b/>
-                <w:bCs/>
-                <w:color w:val="ED7D31" w:themeColor="accent2"/>
-                <w:spacing w:val="7"/>
-                <w:kern w:val="2"/>
-                <w:sz w:val="21"/>
-                <w:szCs w:val="21"/>
-                <w:lang w:val="en-US" w:eastAsia="zh-CN" w:bidi="ar-SA"/>
-                <w14:textFill>
-                  <w14:solidFill>
-                    <w14:schemeClr w14:val="accent2"/>
-                  </w14:solidFill>
-                </w14:textFill>
-              </w:rPr>
-            </w:pPr>
-            <w:r>
-              <w:rPr>
-                <w:rFonts w:hint="eastAsia"/>
-                <w:color w:val="EA82F1"/>
-                <w:szCs w:val="24"/>
-                <w:lang w:eastAsia="zh-CN"/>
-              </w:rPr>
-              <w:t>标签</w:t>
-            </w:r>
-            <w:r>
-              <w:rPr>
-                <w:rFonts w:hint="eastAsia"/>
-                <w:color w:val="ED7D31" w:themeColor="accent2"/>
-                <w:spacing w:val="7"/>
-                <w:lang w:eastAsia="zh-CN"/>
-                <w14:textFill>
-                  <w14:solidFill>
-                    <w14:schemeClr w14:val="accent2"/>
-                  </w14:solidFill>
-                </w14:textFill>
-              </w:rPr>
-              <w:t>标注</w:t>
+        <w:trPr>
+          <w:trHeight w:val="293" w:hRule="atLeast"/>
+        </w:trPr>
+        <w:tc>
+          <w:tcPr>
+            <w:tcW w:w="0" w:type="auto"/>
+            <w:vAlign w:val="center"/>
+          </w:tcPr>
+          <w:p>
+            <w:pPr>
+              <w:rPr>
+                <w:rFonts w:hint="default"/>
+                <w:color w:val="FF0000"/>
+                <w:spacing w:val="7"/>
+                <w:lang w:val="en-US" w:eastAsia="zh-CN"/>
+              </w:rPr>
+            </w:pPr>
+            <w:r>
+              <w:rPr>
+                <w:rFonts w:hint="eastAsia"/>
+                <w:color w:val="FF0000"/>
+                <w:spacing w:val="7"/>
+                <w:lang w:val="en-US" w:eastAsia="zh-CN"/>
+              </w:rPr>
+              <w:t>resize_image(image, resolution_wh, keep_aspect_radio)</w:t>
+            </w:r>
+          </w:p>
+        </w:tc>
+        <w:tc>
+          <w:tcPr>
+            <w:tcW w:w="0" w:type="auto"/>
+            <w:vAlign w:val="center"/>
+          </w:tcPr>
+          <w:p>
+            <w:pPr>
+              <w:rPr>
+                <w:rFonts w:hint="eastAsia"/>
+                <w:color w:val="EA82F1"/>
+                <w:szCs w:val="24"/>
+                <w:lang w:val="en-US" w:eastAsia="zh-CN"/>
+              </w:rPr>
+            </w:pPr>
+            <w:r>
+              <w:rPr>
+                <w:rFonts w:hint="eastAsia"/>
+                <w:color w:val="EA82F1"/>
+                <w:szCs w:val="24"/>
+                <w:lang w:val="en-US" w:eastAsia="zh-CN"/>
+              </w:rPr>
+              <w:t>调整</w:t>
             </w:r>
           </w:p>
         </w:tc>
@@ -16315,173 +16662,59 @@
             <w:right w:w="108" w:type="dxa"/>
           </w:tblCellMar>
         </w:tblPrEx>
-        <w:tc>
-          <w:tcPr>
-            <w:tcW w:w="0" w:type="auto"/>
-            <w:shd w:val="clear"/>
-            <w:vAlign w:val="center"/>
-          </w:tcPr>
-          <w:p>
-            <w:pPr>
-              <w:rPr>
-                <w:rFonts w:hint="default" w:eastAsia="华文中宋"/>
-                <w:color w:val="FF0000"/>
-                <w:spacing w:val="7"/>
-                <w:lang w:val="en-US" w:eastAsia="zh-CN"/>
-              </w:rPr>
-            </w:pPr>
-            <w:r>
-              <w:rPr>
-                <w:rFonts w:hint="eastAsia"/>
-                <w:color w:val="FF0000"/>
-                <w:spacing w:val="7"/>
-                <w:lang w:val="en-US" w:eastAsia="zh-CN"/>
-              </w:rPr>
-              <w:t>MaskAnnotator</w:t>
-            </w:r>
-            <w:r>
-              <w:rPr>
-                <w:rFonts w:hint="eastAsia"/>
-                <w:color w:val="FF0000"/>
-                <w:spacing w:val="7"/>
-              </w:rPr>
-              <w:t>(</w:t>
-            </w:r>
-            <w:r>
-              <w:rPr>
-                <w:rFonts w:hint="eastAsia"/>
-                <w:color w:val="FF0000"/>
-                <w:spacing w:val="7"/>
-                <w:lang w:val="en-US" w:eastAsia="zh-CN"/>
-              </w:rPr>
-              <w:t>...</w:t>
-            </w:r>
-            <w:r>
-              <w:rPr>
-                <w:rFonts w:hint="eastAsia"/>
-                <w:color w:val="FF0000"/>
-                <w:spacing w:val="7"/>
-              </w:rPr>
-              <w:t>)</w:t>
-            </w:r>
-            <w:r>
-              <w:rPr>
-                <w:rFonts w:hint="eastAsia"/>
-                <w:color w:val="FF0000"/>
-                <w:spacing w:val="7"/>
-                <w:lang w:val="en-US" w:eastAsia="zh-CN"/>
-              </w:rPr>
-              <w:t>.annotate(</w:t>
-            </w:r>
-            <w:r>
-              <w:rPr>
-                <w:rFonts w:hint="eastAsia"/>
-                <w:color w:val="ED7D31" w:themeColor="accent2"/>
-                <w:spacing w:val="7"/>
-                <w:lang w:val="en-US" w:eastAsia="zh-CN"/>
-                <w14:textFill>
-                  <w14:solidFill>
-                    <w14:schemeClr w14:val="accent2"/>
-                  </w14:solidFill>
-                </w14:textFill>
-              </w:rPr>
-              <w:t>np.ndarray</w:t>
-            </w:r>
-            <w:r>
-              <w:rPr>
-                <w:rFonts w:hint="eastAsia"/>
-                <w:color w:val="FF0000"/>
-                <w:spacing w:val="7"/>
-                <w:lang w:val="en-US" w:eastAsia="zh-CN"/>
-              </w:rPr>
-              <w:t xml:space="preserve">, </w:t>
-            </w:r>
-            <w:r>
-              <w:rPr>
-                <w:rFonts w:hint="eastAsia"/>
-                <w:color w:val="ED7D31" w:themeColor="accent2"/>
-                <w:spacing w:val="7"/>
-                <w:lang w:val="en-US" w:eastAsia="zh-CN"/>
-                <w14:textFill>
-                  <w14:solidFill>
-                    <w14:schemeClr w14:val="accent2"/>
-                  </w14:solidFill>
-                </w14:textFill>
-              </w:rPr>
-              <w:t>Detections</w:t>
-            </w:r>
-            <w:r>
-              <w:rPr>
-                <w:rFonts w:hint="eastAsia"/>
-                <w:color w:val="FF0000"/>
-                <w:spacing w:val="7"/>
-                <w:lang w:val="en-US" w:eastAsia="zh-CN"/>
-              </w:rPr>
-              <w:t xml:space="preserve">, </w:t>
-            </w:r>
-            <w:r>
-              <w:rPr>
-                <w:rFonts w:hint="eastAsia"/>
-                <w:color w:val="ED7D31" w:themeColor="accent2"/>
-                <w:spacing w:val="7"/>
-                <w:lang w:val="en-US" w:eastAsia="zh-CN"/>
-                <w14:textFill>
-                  <w14:solidFill>
-                    <w14:schemeClr w14:val="accent2"/>
-                  </w14:solidFill>
-                </w14:textFill>
-              </w:rPr>
-              <w:t>strs</w:t>
-            </w:r>
-            <w:r>
-              <w:rPr>
-                <w:rFonts w:hint="eastAsia"/>
-                <w:color w:val="FF0000"/>
-                <w:spacing w:val="7"/>
-                <w:lang w:val="en-US" w:eastAsia="zh-CN"/>
-              </w:rPr>
-              <w:t>)</w:t>
-            </w:r>
-          </w:p>
-        </w:tc>
-        <w:tc>
-          <w:tcPr>
-            <w:tcW w:w="0" w:type="auto"/>
-            <w:shd w:val="clear"/>
-            <w:vAlign w:val="center"/>
-          </w:tcPr>
-          <w:p>
-            <w:pPr>
-              <w:rPr>
-                <w:rFonts w:hint="eastAsia"/>
-                <w:color w:val="EA82F1"/>
-                <w:szCs w:val="24"/>
-                <w:lang w:eastAsia="zh-CN"/>
-              </w:rPr>
-            </w:pPr>
-            <w:r>
-              <w:rPr>
-                <w:rFonts w:hint="eastAsia"/>
-                <w:color w:val="EA82F1"/>
-                <w:szCs w:val="24"/>
-                <w:lang w:val="en-US" w:eastAsia="zh-CN"/>
-              </w:rPr>
-              <w:t>掩膜</w:t>
-            </w:r>
-            <w:r>
-              <w:rPr>
-                <w:rFonts w:hint="eastAsia"/>
-                <w:color w:val="ED7D31" w:themeColor="accent2"/>
-                <w:spacing w:val="7"/>
-                <w:lang w:eastAsia="zh-CN"/>
-                <w14:textFill>
-                  <w14:solidFill>
-                    <w14:schemeClr w14:val="accent2"/>
-                  </w14:solidFill>
-                </w14:textFill>
-              </w:rPr>
-              <w:t>标注</w:t>
-            </w:r>
+        <w:trPr>
+          <w:trHeight w:val="293" w:hRule="atLeast"/>
+        </w:trPr>
+        <w:tc>
+          <w:tcPr>
+            <w:tcW w:w="0" w:type="auto"/>
+            <w:vAlign w:val="center"/>
+          </w:tcPr>
+          <w:p>
+            <w:pPr>
+              <w:rPr>
+                <w:rFonts w:hint="default"/>
+                <w:color w:val="FF0000"/>
+                <w:spacing w:val="7"/>
+                <w:lang w:val="en-US" w:eastAsia="zh-CN"/>
+              </w:rPr>
+            </w:pPr>
+            <w:r>
+              <w:rPr>
+                <w:rFonts w:hint="eastAsia"/>
+                <w:color w:val="FF0000"/>
+                <w:spacing w:val="7"/>
+                <w:lang w:val="en-US" w:eastAsia="zh-CN"/>
+              </w:rPr>
+              <w:t>letterbox_image(image, resolution_wh, color)</w:t>
+            </w:r>
+          </w:p>
+        </w:tc>
+        <w:tc>
+          <w:tcPr>
+            <w:tcW w:w="0" w:type="auto"/>
+            <w:vAlign w:val="center"/>
+          </w:tcPr>
+          <w:p>
+            <w:pPr>
+              <w:rPr>
+                <w:rFonts w:hint="eastAsia"/>
+                <w:color w:val="EA82F1"/>
+                <w:szCs w:val="24"/>
+                <w:lang w:val="en-US" w:eastAsia="zh-CN"/>
+              </w:rPr>
+            </w:pPr>
+            <w:r>
+              <w:rPr>
+                <w:rFonts w:hint="eastAsia"/>
+                <w:color w:val="EA82F1"/>
+                <w:szCs w:val="24"/>
+                <w:lang w:val="en-US" w:eastAsia="zh-CN"/>
+              </w:rPr>
+              <w:t>调整并填充</w:t>
+            </w:r>
+            <w:bookmarkStart w:id="10" w:name="_GoBack"/>
+            <w:bookmarkEnd w:id="10"/>
           </w:p>
         </w:tc>
       </w:tr>
@@ -17665,12 +17898,6 @@
             <w:insideH w:val="single" w:color="auto" w:sz="4" w:space="0"/>
             <w:insideV w:val="single" w:color="auto" w:sz="4" w:space="0"/>
           </w:tblBorders>
-          <w:tblCellMar>
-            <w:top w:w="0" w:type="dxa"/>
-            <w:left w:w="108" w:type="dxa"/>
-            <w:bottom w:w="0" w:type="dxa"/>
-            <w:right w:w="108" w:type="dxa"/>
-          </w:tblCellMar>
         </w:tblPrEx>
         <w:tc>
           <w:tcPr>
@@ -17703,448 +17930,6 @@
               </w:rPr>
               <w:t>图形：</w:t>
             </w:r>
-          </w:p>
-        </w:tc>
-      </w:tr>
-      <w:tr>
-        <w:tblPrEx>
-          <w:tblBorders>
-            <w:top w:val="single" w:color="auto" w:sz="4" w:space="0"/>
-            <w:left w:val="single" w:color="auto" w:sz="4" w:space="0"/>
-            <w:bottom w:val="single" w:color="auto" w:sz="4" w:space="0"/>
-            <w:right w:val="single" w:color="auto" w:sz="4" w:space="0"/>
-            <w:insideH w:val="single" w:color="auto" w:sz="4" w:space="0"/>
-            <w:insideV w:val="single" w:color="auto" w:sz="4" w:space="0"/>
-          </w:tblBorders>
-          <w:tblCellMar>
-            <w:top w:w="0" w:type="dxa"/>
-            <w:left w:w="108" w:type="dxa"/>
-            <w:bottom w:w="0" w:type="dxa"/>
-            <w:right w:w="108" w:type="dxa"/>
-          </w:tblCellMar>
-        </w:tblPrEx>
-        <w:tc>
-          <w:tcPr>
-            <w:tcW w:w="0" w:type="auto"/>
-            <w:vAlign w:val="center"/>
-          </w:tcPr>
-          <w:p>
-            <w:pPr>
-              <w:rPr>
-                <w:color w:val="FF0000"/>
-              </w:rPr>
-            </w:pPr>
-            <w:r>
-              <w:rPr>
-                <w:rFonts w:hint="eastAsia"/>
-                <w:color w:val="FF0000"/>
-              </w:rPr>
-              <w:t>penup() / pu</w:t>
-            </w:r>
-          </w:p>
-        </w:tc>
-        <w:tc>
-          <w:tcPr>
-            <w:tcW w:w="0" w:type="auto"/>
-            <w:vAlign w:val="center"/>
-          </w:tcPr>
-          <w:p>
-            <w:pPr>
-              <w:rPr>
-                <w:color w:val="EA82F1"/>
-                <w:szCs w:val="24"/>
-              </w:rPr>
-            </w:pPr>
-            <w:r>
-              <w:rPr>
-                <w:rFonts w:hint="eastAsia"/>
-                <w:color w:val="EA82F1"/>
-                <w:szCs w:val="24"/>
-              </w:rPr>
-              <w:t>提起</w:t>
-            </w:r>
-          </w:p>
-        </w:tc>
-        <w:tc>
-          <w:tcPr>
-            <w:tcW w:w="0" w:type="auto"/>
-            <w:vMerge w:val="restart"/>
-            <w:vAlign w:val="center"/>
-          </w:tcPr>
-          <w:p>
-            <w:pPr>
-              <w:rPr>
-                <w:color w:val="ED7D31" w:themeColor="accent2"/>
-                <w:szCs w:val="24"/>
-                <w14:textFill>
-                  <w14:solidFill>
-                    <w14:schemeClr w14:val="accent2"/>
-                  </w14:solidFill>
-                </w14:textFill>
-              </w:rPr>
-            </w:pPr>
-            <w:r>
-              <w:rPr>
-                <w:rFonts w:hint="eastAsia"/>
-                <w:color w:val="ED7D31" w:themeColor="accent2"/>
-                <w:szCs w:val="24"/>
-                <w14:textFill>
-                  <w14:solidFill>
-                    <w14:schemeClr w14:val="accent2"/>
-                  </w14:solidFill>
-                </w14:textFill>
-              </w:rPr>
-              <w:t>画笔</w:t>
-            </w:r>
-          </w:p>
-        </w:tc>
-      </w:tr>
-      <w:tr>
-        <w:tblPrEx>
-          <w:tblBorders>
-            <w:top w:val="single" w:color="auto" w:sz="4" w:space="0"/>
-            <w:left w:val="single" w:color="auto" w:sz="4" w:space="0"/>
-            <w:bottom w:val="single" w:color="auto" w:sz="4" w:space="0"/>
-            <w:right w:val="single" w:color="auto" w:sz="4" w:space="0"/>
-            <w:insideH w:val="single" w:color="auto" w:sz="4" w:space="0"/>
-            <w:insideV w:val="single" w:color="auto" w:sz="4" w:space="0"/>
-          </w:tblBorders>
-          <w:tblCellMar>
-            <w:top w:w="0" w:type="dxa"/>
-            <w:left w:w="108" w:type="dxa"/>
-            <w:bottom w:w="0" w:type="dxa"/>
-            <w:right w:w="108" w:type="dxa"/>
-          </w:tblCellMar>
-        </w:tblPrEx>
-        <w:tc>
-          <w:tcPr>
-            <w:tcW w:w="0" w:type="auto"/>
-            <w:vAlign w:val="center"/>
-          </w:tcPr>
-          <w:p>
-            <w:pPr>
-              <w:rPr>
-                <w:color w:val="FF0000"/>
-              </w:rPr>
-            </w:pPr>
-            <w:r>
-              <w:rPr>
-                <w:rFonts w:hint="eastAsia"/>
-                <w:color w:val="FF0000"/>
-              </w:rPr>
-              <w:t>pendown() / pd</w:t>
-            </w:r>
-          </w:p>
-        </w:tc>
-        <w:tc>
-          <w:tcPr>
-            <w:tcW w:w="0" w:type="auto"/>
-            <w:vAlign w:val="center"/>
-          </w:tcPr>
-          <w:p>
-            <w:pPr>
-              <w:rPr>
-                <w:color w:val="EA82F1"/>
-                <w:szCs w:val="24"/>
-              </w:rPr>
-            </w:pPr>
-            <w:r>
-              <w:rPr>
-                <w:rFonts w:hint="eastAsia"/>
-                <w:color w:val="EA82F1"/>
-                <w:szCs w:val="24"/>
-              </w:rPr>
-              <w:t>放下</w:t>
-            </w:r>
-          </w:p>
-        </w:tc>
-        <w:tc>
-          <w:tcPr>
-            <w:tcW w:w="0" w:type="auto"/>
-            <w:vMerge w:val="continue"/>
-            <w:vAlign w:val="center"/>
-          </w:tcPr>
-          <w:p>
-            <w:pPr>
-              <w:rPr>
-                <w:color w:val="ED7D31" w:themeColor="accent2"/>
-                <w:szCs w:val="24"/>
-                <w14:textFill>
-                  <w14:solidFill>
-                    <w14:schemeClr w14:val="accent2"/>
-                  </w14:solidFill>
-                </w14:textFill>
-              </w:rPr>
-            </w:pPr>
-          </w:p>
-        </w:tc>
-      </w:tr>
-      <w:tr>
-        <w:tblPrEx>
-          <w:tblBorders>
-            <w:top w:val="single" w:color="auto" w:sz="4" w:space="0"/>
-            <w:left w:val="single" w:color="auto" w:sz="4" w:space="0"/>
-            <w:bottom w:val="single" w:color="auto" w:sz="4" w:space="0"/>
-            <w:right w:val="single" w:color="auto" w:sz="4" w:space="0"/>
-            <w:insideH w:val="single" w:color="auto" w:sz="4" w:space="0"/>
-            <w:insideV w:val="single" w:color="auto" w:sz="4" w:space="0"/>
-          </w:tblBorders>
-          <w:tblCellMar>
-            <w:top w:w="0" w:type="dxa"/>
-            <w:left w:w="108" w:type="dxa"/>
-            <w:bottom w:w="0" w:type="dxa"/>
-            <w:right w:w="108" w:type="dxa"/>
-          </w:tblCellMar>
-        </w:tblPrEx>
-        <w:tc>
-          <w:tcPr>
-            <w:tcW w:w="0" w:type="auto"/>
-            <w:vAlign w:val="center"/>
-          </w:tcPr>
-          <w:p>
-            <w:pPr>
-              <w:rPr>
-                <w:color w:val="FF0000"/>
-              </w:rPr>
-            </w:pPr>
-            <w:r>
-              <w:rPr>
-                <w:rFonts w:hint="eastAsia"/>
-                <w:color w:val="FF0000"/>
-              </w:rPr>
-              <w:t>forward(dist) / fd</w:t>
-            </w:r>
-          </w:p>
-        </w:tc>
-        <w:tc>
-          <w:tcPr>
-            <w:tcW w:w="0" w:type="auto"/>
-            <w:vAlign w:val="center"/>
-          </w:tcPr>
-          <w:p>
-            <w:pPr>
-              <w:rPr>
-                <w:color w:val="ED7D31" w:themeColor="accent2"/>
-                <w:szCs w:val="24"/>
-                <w14:textFill>
-                  <w14:solidFill>
-                    <w14:schemeClr w14:val="accent2"/>
-                  </w14:solidFill>
-                </w14:textFill>
-              </w:rPr>
-            </w:pPr>
-            <w:r>
-              <w:rPr>
-                <w:rFonts w:hint="eastAsia"/>
-                <w:color w:val="ED7D31" w:themeColor="accent2"/>
-                <w:szCs w:val="24"/>
-                <w14:textFill>
-                  <w14:solidFill>
-                    <w14:schemeClr w14:val="accent2"/>
-                  </w14:solidFill>
-                </w14:textFill>
-              </w:rPr>
-              <w:t>向</w:t>
-            </w:r>
-            <w:r>
-              <w:rPr>
-                <w:rFonts w:hint="eastAsia"/>
-                <w:color w:val="EA82F1"/>
-                <w:szCs w:val="24"/>
-              </w:rPr>
-              <w:t>前进</w:t>
-            </w:r>
-          </w:p>
-        </w:tc>
-        <w:tc>
-          <w:tcPr>
-            <w:tcW w:w="0" w:type="auto"/>
-            <w:vMerge w:val="restart"/>
-            <w:vAlign w:val="center"/>
-          </w:tcPr>
-          <w:p>
-            <w:pPr>
-              <w:rPr>
-                <w:color w:val="EA82F1"/>
-                <w:szCs w:val="24"/>
-              </w:rPr>
-            </w:pPr>
-            <w:r>
-              <w:rPr>
-                <w:rFonts w:hint="eastAsia"/>
-                <w:color w:val="ED7D31" w:themeColor="accent2"/>
-                <w:szCs w:val="24"/>
-                <w14:textFill>
-                  <w14:solidFill>
-                    <w14:schemeClr w14:val="accent2"/>
-                  </w14:solidFill>
-                </w14:textFill>
-              </w:rPr>
-              <w:t>移动</w:t>
-            </w:r>
-          </w:p>
-        </w:tc>
-      </w:tr>
-      <w:tr>
-        <w:tblPrEx>
-          <w:tblBorders>
-            <w:top w:val="single" w:color="auto" w:sz="4" w:space="0"/>
-            <w:left w:val="single" w:color="auto" w:sz="4" w:space="0"/>
-            <w:bottom w:val="single" w:color="auto" w:sz="4" w:space="0"/>
-            <w:right w:val="single" w:color="auto" w:sz="4" w:space="0"/>
-            <w:insideH w:val="single" w:color="auto" w:sz="4" w:space="0"/>
-            <w:insideV w:val="single" w:color="auto" w:sz="4" w:space="0"/>
-          </w:tblBorders>
-          <w:tblCellMar>
-            <w:top w:w="0" w:type="dxa"/>
-            <w:left w:w="108" w:type="dxa"/>
-            <w:bottom w:w="0" w:type="dxa"/>
-            <w:right w:w="108" w:type="dxa"/>
-          </w:tblCellMar>
-        </w:tblPrEx>
-        <w:tc>
-          <w:tcPr>
-            <w:tcW w:w="0" w:type="auto"/>
-            <w:vAlign w:val="center"/>
-          </w:tcPr>
-          <w:p>
-            <w:pPr>
-              <w:rPr>
-                <w:color w:val="FF0000"/>
-              </w:rPr>
-            </w:pPr>
-            <w:r>
-              <w:rPr>
-                <w:rFonts w:hint="eastAsia"/>
-                <w:color w:val="FF0000"/>
-              </w:rPr>
-              <w:t>backward(dist) / bk</w:t>
-            </w:r>
-          </w:p>
-        </w:tc>
-        <w:tc>
-          <w:tcPr>
-            <w:tcW w:w="0" w:type="auto"/>
-            <w:vAlign w:val="center"/>
-          </w:tcPr>
-          <w:p>
-            <w:pPr>
-              <w:rPr>
-                <w:color w:val="EA82F1"/>
-                <w:szCs w:val="24"/>
-              </w:rPr>
-            </w:pPr>
-            <w:r>
-              <w:rPr>
-                <w:rFonts w:hint="eastAsia"/>
-                <w:color w:val="ED7D31" w:themeColor="accent2"/>
-                <w:szCs w:val="24"/>
-                <w14:textFill>
-                  <w14:solidFill>
-                    <w14:schemeClr w14:val="accent2"/>
-                  </w14:solidFill>
-                </w14:textFill>
-              </w:rPr>
-              <w:t>向</w:t>
-            </w:r>
-            <w:r>
-              <w:rPr>
-                <w:rFonts w:hint="eastAsia"/>
-                <w:color w:val="EA82F1"/>
-                <w:szCs w:val="24"/>
-              </w:rPr>
-              <w:t>后退</w:t>
-            </w:r>
-          </w:p>
-        </w:tc>
-        <w:tc>
-          <w:tcPr>
-            <w:tcW w:w="0" w:type="auto"/>
-            <w:vMerge w:val="continue"/>
-            <w:vAlign w:val="center"/>
-          </w:tcPr>
-          <w:p>
-            <w:pPr>
-              <w:rPr>
-                <w:color w:val="EA82F1"/>
-                <w:szCs w:val="24"/>
-              </w:rPr>
-            </w:pPr>
-          </w:p>
-        </w:tc>
-      </w:tr>
-      <w:tr>
-        <w:tblPrEx>
-          <w:tblBorders>
-            <w:top w:val="single" w:color="auto" w:sz="4" w:space="0"/>
-            <w:left w:val="single" w:color="auto" w:sz="4" w:space="0"/>
-            <w:bottom w:val="single" w:color="auto" w:sz="4" w:space="0"/>
-            <w:right w:val="single" w:color="auto" w:sz="4" w:space="0"/>
-            <w:insideH w:val="single" w:color="auto" w:sz="4" w:space="0"/>
-            <w:insideV w:val="single" w:color="auto" w:sz="4" w:space="0"/>
-          </w:tblBorders>
-          <w:tblCellMar>
-            <w:top w:w="0" w:type="dxa"/>
-            <w:left w:w="108" w:type="dxa"/>
-            <w:bottom w:w="0" w:type="dxa"/>
-            <w:right w:w="108" w:type="dxa"/>
-          </w:tblCellMar>
-        </w:tblPrEx>
-        <w:tc>
-          <w:tcPr>
-            <w:tcW w:w="0" w:type="auto"/>
-            <w:vAlign w:val="center"/>
-          </w:tcPr>
-          <w:p>
-            <w:pPr>
-              <w:rPr>
-                <w:color w:val="FF0000"/>
-              </w:rPr>
-            </w:pPr>
-            <w:r>
-              <w:rPr>
-                <w:rFonts w:hint="eastAsia"/>
-                <w:color w:val="FF0000"/>
-              </w:rPr>
-              <w:t>goto(x, y)</w:t>
-            </w:r>
-          </w:p>
-        </w:tc>
-        <w:tc>
-          <w:tcPr>
-            <w:tcW w:w="0" w:type="auto"/>
-            <w:vAlign w:val="center"/>
-          </w:tcPr>
-          <w:p>
-            <w:pPr>
-              <w:rPr>
-                <w:color w:val="EA82F1"/>
-                <w:szCs w:val="24"/>
-              </w:rPr>
-            </w:pPr>
-            <w:r>
-              <w:rPr>
-                <w:rFonts w:hint="eastAsia"/>
-                <w:color w:val="EA82F1"/>
-                <w:szCs w:val="24"/>
-              </w:rPr>
-              <w:t>直达</w:t>
-            </w:r>
-          </w:p>
-        </w:tc>
-        <w:tc>
-          <w:tcPr>
-            <w:tcW w:w="0" w:type="auto"/>
-            <w:vMerge w:val="continue"/>
-            <w:vAlign w:val="center"/>
-          </w:tcPr>
-          <w:p>
-            <w:pPr>
-              <w:rPr>
-                <w:color w:val="EA82F1"/>
-                <w:szCs w:val="24"/>
-              </w:rPr>
-            </w:pPr>
           </w:p>
         </w:tc>
       </w:tr>
@@ -18175,58 +17960,63 @@
                 <w:rFonts w:hint="eastAsia"/>
                 <w:color w:val="FF0000"/>
               </w:rPr>
-              <w:t>home()</w:t>
-            </w:r>
-          </w:p>
-        </w:tc>
-        <w:tc>
-          <w:tcPr>
-            <w:tcW w:w="0" w:type="auto"/>
-            <w:vAlign w:val="center"/>
-          </w:tcPr>
-          <w:p>
-            <w:pPr>
-              <w:rPr>
-                <w:color w:val="EA82F1"/>
-                <w:szCs w:val="24"/>
-              </w:rPr>
-            </w:pPr>
-            <w:r>
-              <w:rPr>
-                <w:rFonts w:hint="eastAsia"/>
-                <w:color w:val="ED7D31" w:themeColor="accent2"/>
-                <w:szCs w:val="24"/>
-                <w14:textFill>
-                  <w14:solidFill>
-                    <w14:schemeClr w14:val="accent2"/>
-                  </w14:solidFill>
-                </w14:textFill>
-              </w:rPr>
-              <w:t>回</w:t>
-            </w:r>
-            <w:r>
-              <w:rPr>
-                <w:rFonts w:hint="eastAsia"/>
-                <w:color w:val="EA82F1"/>
-                <w:szCs w:val="24"/>
-              </w:rPr>
-              <w:t>原点</w:t>
-            </w:r>
-          </w:p>
-        </w:tc>
-        <w:tc>
-          <w:tcPr>
-            <w:tcW w:w="0" w:type="auto"/>
-            <w:vMerge w:val="continue"/>
-            <w:vAlign w:val="center"/>
-          </w:tcPr>
-          <w:p>
-            <w:pPr>
-              <w:rPr>
-                <w:color w:val="EA82F1"/>
-                <w:szCs w:val="24"/>
-              </w:rPr>
-            </w:pPr>
+              <w:t>penup() / pu</w:t>
+            </w:r>
+          </w:p>
+        </w:tc>
+        <w:tc>
+          <w:tcPr>
+            <w:tcW w:w="0" w:type="auto"/>
+            <w:vAlign w:val="center"/>
+          </w:tcPr>
+          <w:p>
+            <w:pPr>
+              <w:rPr>
+                <w:color w:val="EA82F1"/>
+                <w:szCs w:val="24"/>
+              </w:rPr>
+            </w:pPr>
+            <w:r>
+              <w:rPr>
+                <w:rFonts w:hint="eastAsia"/>
+                <w:color w:val="EA82F1"/>
+                <w:szCs w:val="24"/>
+              </w:rPr>
+              <w:t>提起</w:t>
+            </w:r>
+          </w:p>
+        </w:tc>
+        <w:tc>
+          <w:tcPr>
+            <w:tcW w:w="0" w:type="auto"/>
+            <w:vMerge w:val="restart"/>
+            <w:vAlign w:val="center"/>
+          </w:tcPr>
+          <w:p>
+            <w:pPr>
+              <w:rPr>
+                <w:color w:val="ED7D31" w:themeColor="accent2"/>
+                <w:szCs w:val="24"/>
+                <w14:textFill>
+                  <w14:solidFill>
+                    <w14:schemeClr w14:val="accent2"/>
+                  </w14:solidFill>
+                </w14:textFill>
+              </w:rPr>
+            </w:pPr>
+            <w:r>
+              <w:rPr>
+                <w:rFonts w:hint="eastAsia"/>
+                <w:color w:val="ED7D31" w:themeColor="accent2"/>
+                <w:szCs w:val="24"/>
+                <w14:textFill>
+                  <w14:solidFill>
+                    <w14:schemeClr w14:val="accent2"/>
+                  </w14:solidFill>
+                </w14:textFill>
+              </w:rPr>
+              <w:t>画笔</w:t>
+            </w:r>
           </w:p>
         </w:tc>
       </w:tr>
@@ -18240,12 +18030,6 @@
             <w:insideH w:val="single" w:color="auto" w:sz="4" w:space="0"/>
             <w:insideV w:val="single" w:color="auto" w:sz="4" w:space="0"/>
           </w:tblBorders>
-          <w:tblCellMar>
-            <w:top w:w="0" w:type="dxa"/>
-            <w:left w:w="108" w:type="dxa"/>
-            <w:bottom w:w="0" w:type="dxa"/>
-            <w:right w:w="108" w:type="dxa"/>
-          </w:tblCellMar>
         </w:tblPrEx>
         <w:tc>
           <w:tcPr>
@@ -18263,58 +18047,50 @@
                 <w:rFonts w:hint="eastAsia"/>
                 <w:color w:val="FF0000"/>
               </w:rPr>
-              <w:t>setheading(angle) / seth</w:t>
-            </w:r>
-          </w:p>
-        </w:tc>
-        <w:tc>
-          <w:tcPr>
-            <w:tcW w:w="0" w:type="auto"/>
-            <w:vAlign w:val="center"/>
-          </w:tcPr>
-          <w:p>
-            <w:pPr>
-              <w:rPr>
-                <w:color w:val="EA82F1"/>
-                <w:szCs w:val="24"/>
-              </w:rPr>
-            </w:pPr>
-            <w:r>
-              <w:rPr>
-                <w:rFonts w:hint="eastAsia"/>
-                <w:color w:val="EA82F1"/>
-                <w:szCs w:val="24"/>
-              </w:rPr>
-              <w:t>设置</w:t>
-            </w:r>
-          </w:p>
-        </w:tc>
-        <w:tc>
-          <w:tcPr>
-            <w:tcW w:w="0" w:type="auto"/>
-            <w:vMerge w:val="restart"/>
-            <w:vAlign w:val="center"/>
-          </w:tcPr>
-          <w:p>
-            <w:pPr>
-              <w:rPr>
-                <w:color w:val="EA82F1"/>
-                <w:szCs w:val="24"/>
-              </w:rPr>
-            </w:pPr>
-            <w:r>
-              <w:rPr>
-                <w:rFonts w:hint="eastAsia"/>
-                <w:color w:val="ED7D31" w:themeColor="accent2"/>
-                <w:szCs w:val="24"/>
-                <w14:textFill>
-                  <w14:solidFill>
-                    <w14:schemeClr w14:val="accent2"/>
-                  </w14:solidFill>
-                </w14:textFill>
-              </w:rPr>
-              <w:t>转向</w:t>
-            </w:r>
+              <w:t>pendown() / pd</w:t>
+            </w:r>
+          </w:p>
+        </w:tc>
+        <w:tc>
+          <w:tcPr>
+            <w:tcW w:w="0" w:type="auto"/>
+            <w:vAlign w:val="center"/>
+          </w:tcPr>
+          <w:p>
+            <w:pPr>
+              <w:rPr>
+                <w:color w:val="EA82F1"/>
+                <w:szCs w:val="24"/>
+              </w:rPr>
+            </w:pPr>
+            <w:r>
+              <w:rPr>
+                <w:rFonts w:hint="eastAsia"/>
+                <w:color w:val="EA82F1"/>
+                <w:szCs w:val="24"/>
+              </w:rPr>
+              <w:t>放下</w:t>
+            </w:r>
+          </w:p>
+        </w:tc>
+        <w:tc>
+          <w:tcPr>
+            <w:tcW w:w="0" w:type="auto"/>
+            <w:vMerge w:val="continue"/>
+            <w:vAlign w:val="center"/>
+          </w:tcPr>
+          <w:p>
+            <w:pPr>
+              <w:rPr>
+                <w:color w:val="ED7D31" w:themeColor="accent2"/>
+                <w:szCs w:val="24"/>
+                <w14:textFill>
+                  <w14:solidFill>
+                    <w14:schemeClr w14:val="accent2"/>
+                  </w14:solidFill>
+                </w14:textFill>
+              </w:rPr>
+            </w:pPr>
           </w:p>
         </w:tc>
       </w:tr>
@@ -18328,12 +18104,6 @@
             <w:insideH w:val="single" w:color="auto" w:sz="4" w:space="0"/>
             <w:insideV w:val="single" w:color="auto" w:sz="4" w:space="0"/>
           </w:tblBorders>
-          <w:tblCellMar>
-            <w:top w:w="0" w:type="dxa"/>
-            <w:left w:w="108" w:type="dxa"/>
-            <w:bottom w:w="0" w:type="dxa"/>
-            <w:right w:w="108" w:type="dxa"/>
-          </w:tblCellMar>
         </w:tblPrEx>
         <w:tc>
           <w:tcPr>
@@ -18351,45 +18121,76 @@
                 <w:rFonts w:hint="eastAsia"/>
                 <w:color w:val="FF0000"/>
               </w:rPr>
-              <w:t>left(angle) / lt</w:t>
-            </w:r>
-          </w:p>
-        </w:tc>
-        <w:tc>
-          <w:tcPr>
-            <w:tcW w:w="0" w:type="auto"/>
-            <w:vAlign w:val="center"/>
-          </w:tcPr>
-          <w:p>
-            <w:pPr>
-              <w:rPr>
-                <w:color w:val="EA82F1"/>
-                <w:szCs w:val="24"/>
-              </w:rPr>
-            </w:pPr>
-            <w:r>
-              <w:rPr>
-                <w:rFonts w:hint="eastAsia"/>
-                <w:color w:val="EA82F1"/>
-                <w:szCs w:val="24"/>
-              </w:rPr>
-              <w:t>逆时针</w:t>
-            </w:r>
-          </w:p>
-        </w:tc>
-        <w:tc>
-          <w:tcPr>
-            <w:tcW w:w="0" w:type="auto"/>
-            <w:vMerge w:val="continue"/>
-            <w:vAlign w:val="center"/>
-          </w:tcPr>
-          <w:p>
-            <w:pPr>
-              <w:rPr>
-                <w:color w:val="EA82F1"/>
-                <w:szCs w:val="24"/>
-              </w:rPr>
-            </w:pPr>
+              <w:t>forward(dist) / fd</w:t>
+            </w:r>
+          </w:p>
+        </w:tc>
+        <w:tc>
+          <w:tcPr>
+            <w:tcW w:w="0" w:type="auto"/>
+            <w:vAlign w:val="center"/>
+          </w:tcPr>
+          <w:p>
+            <w:pPr>
+              <w:rPr>
+                <w:color w:val="ED7D31" w:themeColor="accent2"/>
+                <w:szCs w:val="24"/>
+                <w14:textFill>
+                  <w14:solidFill>
+                    <w14:schemeClr w14:val="accent2"/>
+                  </w14:solidFill>
+                </w14:textFill>
+              </w:rPr>
+            </w:pPr>
+            <w:r>
+              <w:rPr>
+                <w:rFonts w:hint="eastAsia"/>
+                <w:color w:val="ED7D31" w:themeColor="accent2"/>
+                <w:szCs w:val="24"/>
+                <w14:textFill>
+                  <w14:solidFill>
+                    <w14:schemeClr w14:val="accent2"/>
+                  </w14:solidFill>
+                </w14:textFill>
+              </w:rPr>
+              <w:t>向</w:t>
+            </w:r>
+            <w:r>
+              <w:rPr>
+                <w:rFonts w:hint="eastAsia"/>
+                <w:color w:val="EA82F1"/>
+                <w:szCs w:val="24"/>
+              </w:rPr>
+              <w:t>前进</w:t>
+            </w:r>
+          </w:p>
+        </w:tc>
+        <w:tc>
+          <w:tcPr>
+            <w:tcW w:w="0" w:type="auto"/>
+            <w:vMerge w:val="restart"/>
+            <w:vAlign w:val="center"/>
+          </w:tcPr>
+          <w:p>
+            <w:pPr>
+              <w:rPr>
+                <w:color w:val="EA82F1"/>
+                <w:szCs w:val="24"/>
+              </w:rPr>
+            </w:pPr>
+            <w:r>
+              <w:rPr>
+                <w:rFonts w:hint="eastAsia"/>
+                <w:color w:val="ED7D31" w:themeColor="accent2"/>
+                <w:szCs w:val="24"/>
+                <w14:textFill>
+                  <w14:solidFill>
+                    <w14:schemeClr w14:val="accent2"/>
+                  </w14:solidFill>
+                </w14:textFill>
+              </w:rPr>
+              <w:t>移动</w:t>
+            </w:r>
           </w:p>
         </w:tc>
       </w:tr>
@@ -18403,12 +18204,6 @@
             <w:insideH w:val="single" w:color="auto" w:sz="4" w:space="0"/>
             <w:insideV w:val="single" w:color="auto" w:sz="4" w:space="0"/>
           </w:tblBorders>
-          <w:tblCellMar>
-            <w:top w:w="0" w:type="dxa"/>
-            <w:left w:w="108" w:type="dxa"/>
-            <w:bottom w:w="0" w:type="dxa"/>
-            <w:right w:w="108" w:type="dxa"/>
-          </w:tblCellMar>
         </w:tblPrEx>
         <w:tc>
           <w:tcPr>
@@ -18426,29 +18221,42 @@
                 <w:rFonts w:hint="eastAsia"/>
                 <w:color w:val="FF0000"/>
               </w:rPr>
-              <w:t>right(angle) / rt</w:t>
-            </w:r>
-          </w:p>
-        </w:tc>
-        <w:tc>
-          <w:tcPr>
-            <w:tcW w:w="0" w:type="auto"/>
-            <w:vAlign w:val="center"/>
-          </w:tcPr>
-          <w:p>
-            <w:pPr>
-              <w:rPr>
-                <w:color w:val="EA82F1"/>
-                <w:szCs w:val="24"/>
-              </w:rPr>
-            </w:pPr>
-            <w:r>
-              <w:rPr>
-                <w:rFonts w:hint="eastAsia"/>
-                <w:color w:val="EA82F1"/>
-                <w:szCs w:val="24"/>
-              </w:rPr>
-              <w:t>顺时针</w:t>
+              <w:t>backward(dist) / bk</w:t>
+            </w:r>
+          </w:p>
+        </w:tc>
+        <w:tc>
+          <w:tcPr>
+            <w:tcW w:w="0" w:type="auto"/>
+            <w:vAlign w:val="center"/>
+          </w:tcPr>
+          <w:p>
+            <w:pPr>
+              <w:rPr>
+                <w:color w:val="EA82F1"/>
+                <w:szCs w:val="24"/>
+              </w:rPr>
+            </w:pPr>
+            <w:r>
+              <w:rPr>
+                <w:rFonts w:hint="eastAsia"/>
+                <w:color w:val="ED7D31" w:themeColor="accent2"/>
+                <w:szCs w:val="24"/>
+                <w14:textFill>
+                  <w14:solidFill>
+                    <w14:schemeClr w14:val="accent2"/>
+                  </w14:solidFill>
+                </w14:textFill>
+              </w:rPr>
+              <w:t>向</w:t>
+            </w:r>
+            <w:r>
+              <w:rPr>
+                <w:rFonts w:hint="eastAsia"/>
+                <w:color w:val="EA82F1"/>
+                <w:szCs w:val="24"/>
+              </w:rPr>
+              <w:t>后退</w:t>
             </w:r>
           </w:p>
         </w:tc>
@@ -18461,13 +18269,8 @@
           <w:p>
             <w:pPr>
               <w:rPr>
-                <w:color w:val="ED7D31" w:themeColor="accent2"/>
-                <w:szCs w:val="24"/>
-                <w14:textFill>
-                  <w14:solidFill>
-                    <w14:schemeClr w14:val="accent2"/>
-                  </w14:solidFill>
-                </w14:textFill>
+                <w:color w:val="EA82F1"/>
+                <w:szCs w:val="24"/>
               </w:rPr>
             </w:pPr>
           </w:p>
@@ -18483,12 +18286,6 @@
             <w:insideH w:val="single" w:color="auto" w:sz="4" w:space="0"/>
             <w:insideV w:val="single" w:color="auto" w:sz="4" w:space="0"/>
           </w:tblBorders>
-          <w:tblCellMar>
-            <w:top w:w="0" w:type="dxa"/>
-            <w:left w:w="108" w:type="dxa"/>
-            <w:bottom w:w="0" w:type="dxa"/>
-            <w:right w:w="108" w:type="dxa"/>
-          </w:tblCellMar>
         </w:tblPrEx>
         <w:tc>
           <w:tcPr>
@@ -18506,62 +18303,45 @@
                 <w:rFonts w:hint="eastAsia"/>
                 <w:color w:val="FF0000"/>
               </w:rPr>
-              <w:t>dot(r, color)</w:t>
-            </w:r>
-          </w:p>
-        </w:tc>
-        <w:tc>
-          <w:tcPr>
-            <w:tcW w:w="0" w:type="auto"/>
-            <w:gridSpan w:val="2"/>
-            <w:vAlign w:val="center"/>
-          </w:tcPr>
-          <w:p>
-            <w:pPr>
-              <w:rPr>
-                <w:color w:val="ED7D31" w:themeColor="accent2"/>
-                <w:szCs w:val="24"/>
-                <w14:textFill>
-                  <w14:solidFill>
-                    <w14:schemeClr w14:val="accent2"/>
-                  </w14:solidFill>
-                </w14:textFill>
-              </w:rPr>
-            </w:pPr>
-            <w:r>
-              <w:rPr>
-                <w:rFonts w:hint="eastAsia"/>
-                <w:color w:val="ED7D31" w:themeColor="accent2"/>
-                <w:szCs w:val="24"/>
-                <w14:textFill>
-                  <w14:solidFill>
-                    <w14:schemeClr w14:val="accent2"/>
-                  </w14:solidFill>
-                </w14:textFill>
-              </w:rPr>
-              <w:t>绘制</w:t>
-            </w:r>
-            <w:r>
-              <w:rPr>
-                <w:rFonts w:hint="eastAsia"/>
-                <w:color w:val="EA82F1"/>
-                <w:szCs w:val="24"/>
-              </w:rPr>
-              <w:t xml:space="preserve">实心圆 </w:t>
-            </w:r>
-            <w:r>
-              <w:rPr>
-                <w:rFonts w:hint="eastAsia"/>
-                <w:color w:val="ED7D31" w:themeColor="accent2"/>
-                <w:szCs w:val="24"/>
-                <w14:textFill>
-                  <w14:solidFill>
-                    <w14:schemeClr w14:val="accent2"/>
-                  </w14:solidFill>
-                </w14:textFill>
-              </w:rPr>
-              <w:t>(画笔在圆心)</w:t>
-            </w:r>
+              <w:t>goto(x, y)</w:t>
+            </w:r>
+          </w:p>
+        </w:tc>
+        <w:tc>
+          <w:tcPr>
+            <w:tcW w:w="0" w:type="auto"/>
+            <w:vAlign w:val="center"/>
+          </w:tcPr>
+          <w:p>
+            <w:pPr>
+              <w:rPr>
+                <w:color w:val="EA82F1"/>
+                <w:szCs w:val="24"/>
+              </w:rPr>
+            </w:pPr>
+            <w:r>
+              <w:rPr>
+                <w:rFonts w:hint="eastAsia"/>
+                <w:color w:val="EA82F1"/>
+                <w:szCs w:val="24"/>
+              </w:rPr>
+              <w:t>直达</w:t>
+            </w:r>
+          </w:p>
+        </w:tc>
+        <w:tc>
+          <w:tcPr>
+            <w:tcW w:w="0" w:type="auto"/>
+            <w:vMerge w:val="continue"/>
+            <w:vAlign w:val="center"/>
+          </w:tcPr>
+          <w:p>
+            <w:pPr>
+              <w:rPr>
+                <w:color w:val="EA82F1"/>
+                <w:szCs w:val="24"/>
+              </w:rPr>
+            </w:pPr>
           </w:p>
         </w:tc>
       </w:tr>
@@ -18575,12 +18355,6 @@
             <w:insideH w:val="single" w:color="auto" w:sz="4" w:space="0"/>
             <w:insideV w:val="single" w:color="auto" w:sz="4" w:space="0"/>
           </w:tblBorders>
-          <w:tblCellMar>
-            <w:top w:w="0" w:type="dxa"/>
-            <w:left w:w="108" w:type="dxa"/>
-            <w:bottom w:w="0" w:type="dxa"/>
-            <w:right w:w="108" w:type="dxa"/>
-          </w:tblCellMar>
         </w:tblPrEx>
         <w:tc>
           <w:tcPr>
@@ -18598,62 +18372,58 @@
                 <w:rFonts w:hint="eastAsia"/>
                 <w:color w:val="FF0000"/>
               </w:rPr>
-              <w:t>circle(r, angle)</w:t>
-            </w:r>
-          </w:p>
-        </w:tc>
-        <w:tc>
-          <w:tcPr>
-            <w:tcW w:w="0" w:type="auto"/>
-            <w:gridSpan w:val="2"/>
-            <w:vAlign w:val="center"/>
-          </w:tcPr>
-          <w:p>
-            <w:pPr>
-              <w:rPr>
-                <w:color w:val="ED7D31" w:themeColor="accent2"/>
-                <w:szCs w:val="24"/>
-                <w14:textFill>
-                  <w14:solidFill>
-                    <w14:schemeClr w14:val="accent2"/>
-                  </w14:solidFill>
-                </w14:textFill>
-              </w:rPr>
-            </w:pPr>
-            <w:r>
-              <w:rPr>
-                <w:rFonts w:hint="eastAsia"/>
-                <w:color w:val="ED7D31" w:themeColor="accent2"/>
-                <w:szCs w:val="24"/>
-                <w14:textFill>
-                  <w14:solidFill>
-                    <w14:schemeClr w14:val="accent2"/>
-                  </w14:solidFill>
-                </w14:textFill>
-              </w:rPr>
-              <w:t>绘制</w:t>
-            </w:r>
-            <w:r>
-              <w:rPr>
-                <w:rFonts w:hint="eastAsia"/>
-                <w:color w:val="EA82F1"/>
-                <w:szCs w:val="24"/>
-              </w:rPr>
-              <w:t xml:space="preserve">空心圆 </w:t>
-            </w:r>
-            <w:r>
-              <w:rPr>
-                <w:rFonts w:hint="eastAsia"/>
-                <w:color w:val="ED7D31" w:themeColor="accent2"/>
-                <w:szCs w:val="24"/>
-                <w14:textFill>
-                  <w14:solidFill>
-                    <w14:schemeClr w14:val="accent2"/>
-                  </w14:solidFill>
-                </w14:textFill>
-              </w:rPr>
-              <w:t>(画笔在圆上)</w:t>
-            </w:r>
+              <w:t>home()</w:t>
+            </w:r>
+          </w:p>
+        </w:tc>
+        <w:tc>
+          <w:tcPr>
+            <w:tcW w:w="0" w:type="auto"/>
+            <w:vAlign w:val="center"/>
+          </w:tcPr>
+          <w:p>
+            <w:pPr>
+              <w:rPr>
+                <w:color w:val="EA82F1"/>
+                <w:szCs w:val="24"/>
+              </w:rPr>
+            </w:pPr>
+            <w:r>
+              <w:rPr>
+                <w:rFonts w:hint="eastAsia"/>
+                <w:color w:val="ED7D31" w:themeColor="accent2"/>
+                <w:szCs w:val="24"/>
+                <w14:textFill>
+                  <w14:solidFill>
+                    <w14:schemeClr w14:val="accent2"/>
+                  </w14:solidFill>
+                </w14:textFill>
+              </w:rPr>
+              <w:t>回</w:t>
+            </w:r>
+            <w:r>
+              <w:rPr>
+                <w:rFonts w:hint="eastAsia"/>
+                <w:color w:val="EA82F1"/>
+                <w:szCs w:val="24"/>
+              </w:rPr>
+              <w:t>原点</w:t>
+            </w:r>
+          </w:p>
+        </w:tc>
+        <w:tc>
+          <w:tcPr>
+            <w:tcW w:w="0" w:type="auto"/>
+            <w:vMerge w:val="continue"/>
+            <w:vAlign w:val="center"/>
+          </w:tcPr>
+          <w:p>
+            <w:pPr>
+              <w:rPr>
+                <w:color w:val="EA82F1"/>
+                <w:szCs w:val="24"/>
+              </w:rPr>
+            </w:pPr>
           </w:p>
         </w:tc>
       </w:tr>
@@ -18667,12 +18437,6 @@
             <w:insideH w:val="single" w:color="auto" w:sz="4" w:space="0"/>
             <w:insideV w:val="single" w:color="auto" w:sz="4" w:space="0"/>
           </w:tblBorders>
-          <w:tblCellMar>
-            <w:top w:w="0" w:type="dxa"/>
-            <w:left w:w="108" w:type="dxa"/>
-            <w:bottom w:w="0" w:type="dxa"/>
-            <w:right w:w="108" w:type="dxa"/>
-          </w:tblCellMar>
         </w:tblPrEx>
         <w:tc>
           <w:tcPr>
@@ -18690,39 +18454,29 @@
                 <w:rFonts w:hint="eastAsia"/>
                 <w:color w:val="FF0000"/>
               </w:rPr>
-              <w:t>begin_fill()</w:t>
-            </w:r>
-          </w:p>
-        </w:tc>
-        <w:tc>
-          <w:tcPr>
-            <w:tcW w:w="0" w:type="auto"/>
-            <w:vAlign w:val="center"/>
-          </w:tcPr>
-          <w:p>
-            <w:pPr>
-              <w:rPr>
-                <w:color w:val="ED7D31" w:themeColor="accent2"/>
-                <w:szCs w:val="24"/>
-                <w14:textFill>
-                  <w14:solidFill>
-                    <w14:schemeClr w14:val="accent2"/>
-                  </w14:solidFill>
-                </w14:textFill>
-              </w:rPr>
-            </w:pPr>
-            <w:r>
-              <w:rPr>
-                <w:rFonts w:hint="eastAsia"/>
-                <w:color w:val="ED7D31" w:themeColor="accent2"/>
-                <w:szCs w:val="24"/>
-                <w14:textFill>
-                  <w14:solidFill>
-                    <w14:schemeClr w14:val="accent2"/>
-                  </w14:solidFill>
-                </w14:textFill>
-              </w:rPr>
-              <w:t>开始</w:t>
+              <w:t>setheading(angle) / seth</w:t>
+            </w:r>
+          </w:p>
+        </w:tc>
+        <w:tc>
+          <w:tcPr>
+            <w:tcW w:w="0" w:type="auto"/>
+            <w:vAlign w:val="center"/>
+          </w:tcPr>
+          <w:p>
+            <w:pPr>
+              <w:rPr>
+                <w:color w:val="EA82F1"/>
+                <w:szCs w:val="24"/>
+              </w:rPr>
+            </w:pPr>
+            <w:r>
+              <w:rPr>
+                <w:rFonts w:hint="eastAsia"/>
+                <w:color w:val="EA82F1"/>
+                <w:szCs w:val="24"/>
+              </w:rPr>
+              <w:t>设置</w:t>
             </w:r>
           </w:p>
         </w:tc>
@@ -18735,22 +18489,22 @@
           <w:p>
             <w:pPr>
               <w:rPr>
-                <w:color w:val="ED7D31" w:themeColor="accent2"/>
-                <w:szCs w:val="24"/>
-                <w14:textFill>
-                  <w14:solidFill>
-                    <w14:schemeClr w14:val="accent2"/>
-                  </w14:solidFill>
-                </w14:textFill>
-              </w:rPr>
-            </w:pPr>
-            <w:r>
-              <w:rPr>
-                <w:rFonts w:hint="eastAsia"/>
-                <w:color w:val="EA82F1"/>
-                <w:szCs w:val="24"/>
-              </w:rPr>
-              <w:t>填充</w:t>
+                <w:color w:val="EA82F1"/>
+                <w:szCs w:val="24"/>
+              </w:rPr>
+            </w:pPr>
+            <w:r>
+              <w:rPr>
+                <w:rFonts w:hint="eastAsia"/>
+                <w:color w:val="ED7D31" w:themeColor="accent2"/>
+                <w:szCs w:val="24"/>
+                <w14:textFill>
+                  <w14:solidFill>
+                    <w14:schemeClr w14:val="accent2"/>
+                  </w14:solidFill>
+                </w14:textFill>
+              </w:rPr>
+              <w:t>转向</w:t>
             </w:r>
           </w:p>
         </w:tc>
@@ -18765,12 +18519,6 @@
             <w:insideH w:val="single" w:color="auto" w:sz="4" w:space="0"/>
             <w:insideV w:val="single" w:color="auto" w:sz="4" w:space="0"/>
           </w:tblBorders>
-          <w:tblCellMar>
-            <w:top w:w="0" w:type="dxa"/>
-            <w:left w:w="108" w:type="dxa"/>
-            <w:bottom w:w="0" w:type="dxa"/>
-            <w:right w:w="108" w:type="dxa"/>
-          </w:tblCellMar>
         </w:tblPrEx>
         <w:tc>
           <w:tcPr>
@@ -18788,39 +18536,29 @@
                 <w:rFonts w:hint="eastAsia"/>
                 <w:color w:val="FF0000"/>
               </w:rPr>
-              <w:t>end_fill()</w:t>
-            </w:r>
-          </w:p>
-        </w:tc>
-        <w:tc>
-          <w:tcPr>
-            <w:tcW w:w="0" w:type="auto"/>
-            <w:vAlign w:val="center"/>
-          </w:tcPr>
-          <w:p>
-            <w:pPr>
-              <w:rPr>
-                <w:color w:val="ED7D31" w:themeColor="accent2"/>
-                <w:szCs w:val="24"/>
-                <w14:textFill>
-                  <w14:solidFill>
-                    <w14:schemeClr w14:val="accent2"/>
-                  </w14:solidFill>
-                </w14:textFill>
-              </w:rPr>
-            </w:pPr>
-            <w:r>
-              <w:rPr>
-                <w:rFonts w:hint="eastAsia"/>
-                <w:color w:val="ED7D31" w:themeColor="accent2"/>
-                <w:szCs w:val="24"/>
-                <w14:textFill>
-                  <w14:solidFill>
-                    <w14:schemeClr w14:val="accent2"/>
-                  </w14:solidFill>
-                </w14:textFill>
-              </w:rPr>
-              <w:t>结束</w:t>
+              <w:t>left(angle) / lt</w:t>
+            </w:r>
+          </w:p>
+        </w:tc>
+        <w:tc>
+          <w:tcPr>
+            <w:tcW w:w="0" w:type="auto"/>
+            <w:vAlign w:val="center"/>
+          </w:tcPr>
+          <w:p>
+            <w:pPr>
+              <w:rPr>
+                <w:color w:val="EA82F1"/>
+                <w:szCs w:val="24"/>
+              </w:rPr>
+            </w:pPr>
+            <w:r>
+              <w:rPr>
+                <w:rFonts w:hint="eastAsia"/>
+                <w:color w:val="EA82F1"/>
+                <w:szCs w:val="24"/>
+              </w:rPr>
+              <w:t>逆时针</w:t>
             </w:r>
           </w:p>
         </w:tc>
@@ -18833,13 +18571,8 @@
           <w:p>
             <w:pPr>
               <w:rPr>
-                <w:color w:val="ED7D31" w:themeColor="accent2"/>
-                <w:szCs w:val="24"/>
-                <w14:textFill>
-                  <w14:solidFill>
-                    <w14:schemeClr w14:val="accent2"/>
-                  </w14:solidFill>
-                </w14:textFill>
+                <w:color w:val="EA82F1"/>
+                <w:szCs w:val="24"/>
               </w:rPr>
             </w:pPr>
           </w:p>
@@ -18855,12 +18588,6 @@
             <w:insideH w:val="single" w:color="auto" w:sz="4" w:space="0"/>
             <w:insideV w:val="single" w:color="auto" w:sz="4" w:space="0"/>
           </w:tblBorders>
-          <w:tblCellMar>
-            <w:top w:w="0" w:type="dxa"/>
-            <w:left w:w="108" w:type="dxa"/>
-            <w:bottom w:w="0" w:type="dxa"/>
-            <w:right w:w="108" w:type="dxa"/>
-          </w:tblCellMar>
         </w:tblPrEx>
         <w:tc>
           <w:tcPr>
@@ -18878,80 +18605,50 @@
                 <w:rFonts w:hint="eastAsia"/>
                 <w:color w:val="FF0000"/>
               </w:rPr>
-              <w:t>write(str, align, font)</w:t>
-            </w:r>
-          </w:p>
-        </w:tc>
-        <w:tc>
-          <w:tcPr>
-            <w:tcW w:w="0" w:type="auto"/>
-            <w:vAlign w:val="center"/>
-          </w:tcPr>
-          <w:p>
-            <w:pPr>
-              <w:rPr>
-                <w:color w:val="ED7D31" w:themeColor="accent2"/>
-                <w:szCs w:val="24"/>
-                <w14:textFill>
-                  <w14:solidFill>
-                    <w14:schemeClr w14:val="accent2"/>
-                  </w14:solidFill>
-                </w14:textFill>
-              </w:rPr>
-            </w:pPr>
-            <w:r>
-              <w:rPr>
-                <w:rFonts w:hint="eastAsia"/>
-                <w:color w:val="ED7D31" w:themeColor="accent2"/>
-                <w:szCs w:val="24"/>
-                <w14:textFill>
-                  <w14:solidFill>
-                    <w14:schemeClr w14:val="accent2"/>
-                  </w14:solidFill>
-                </w14:textFill>
-              </w:rPr>
-              <w:t>写</w:t>
-            </w:r>
-            <w:r>
-              <w:rPr>
-                <w:rFonts w:hint="eastAsia"/>
-                <w:color w:val="EA82F1"/>
-                <w:szCs w:val="24"/>
-              </w:rPr>
-              <w:t>字</w:t>
-            </w:r>
-          </w:p>
-        </w:tc>
-        <w:tc>
-          <w:tcPr>
-            <w:tcW w:w="0" w:type="auto"/>
-            <w:vAlign w:val="center"/>
-          </w:tcPr>
-          <w:p>
-            <w:pPr>
-              <w:rPr>
-                <w:color w:val="ED7D31" w:themeColor="accent2"/>
-                <w:szCs w:val="24"/>
-                <w14:textFill>
-                  <w14:solidFill>
-                    <w14:schemeClr w14:val="accent2"/>
-                  </w14:solidFill>
-                </w14:textFill>
-              </w:rPr>
-            </w:pPr>
-            <w:r>
-              <w:rPr>
-                <w:rFonts w:hint="eastAsia"/>
-                <w:color w:val="ED7D31" w:themeColor="accent2"/>
-                <w:szCs w:val="24"/>
-                <w14:textFill>
-                  <w14:solidFill>
-                    <w14:schemeClr w14:val="accent2"/>
-                  </w14:solidFill>
-                </w14:textFill>
-              </w:rPr>
-              <w:t>font：[name, size, type]</w:t>
-            </w:r>
+              <w:t>right(angle) / rt</w:t>
+            </w:r>
+          </w:p>
+        </w:tc>
+        <w:tc>
+          <w:tcPr>
+            <w:tcW w:w="0" w:type="auto"/>
+            <w:vAlign w:val="center"/>
+          </w:tcPr>
+          <w:p>
+            <w:pPr>
+              <w:rPr>
+                <w:color w:val="EA82F1"/>
+                <w:szCs w:val="24"/>
+              </w:rPr>
+            </w:pPr>
+            <w:r>
+              <w:rPr>
+                <w:rFonts w:hint="eastAsia"/>
+                <w:color w:val="EA82F1"/>
+                <w:szCs w:val="24"/>
+              </w:rPr>
+              <w:t>顺时针</w:t>
+            </w:r>
+          </w:p>
+        </w:tc>
+        <w:tc>
+          <w:tcPr>
+            <w:tcW w:w="0" w:type="auto"/>
+            <w:vMerge w:val="continue"/>
+            <w:vAlign w:val="center"/>
+          </w:tcPr>
+          <w:p>
+            <w:pPr>
+              <w:rPr>
+                <w:color w:val="ED7D31" w:themeColor="accent2"/>
+                <w:szCs w:val="24"/>
+                <w14:textFill>
+                  <w14:solidFill>
+                    <w14:schemeClr w14:val="accent2"/>
+                  </w14:solidFill>
+                </w14:textFill>
+              </w:rPr>
+            </w:pPr>
           </w:p>
         </w:tc>
       </w:tr>
@@ -18965,12 +18662,458 @@
             <w:insideH w:val="single" w:color="auto" w:sz="4" w:space="0"/>
             <w:insideV w:val="single" w:color="auto" w:sz="4" w:space="0"/>
           </w:tblBorders>
-          <w:tblCellMar>
-            <w:top w:w="0" w:type="dxa"/>
-            <w:left w:w="108" w:type="dxa"/>
-            <w:bottom w:w="0" w:type="dxa"/>
-            <w:right w:w="108" w:type="dxa"/>
-          </w:tblCellMar>
+        </w:tblPrEx>
+        <w:tc>
+          <w:tcPr>
+            <w:tcW w:w="0" w:type="auto"/>
+            <w:vAlign w:val="center"/>
+          </w:tcPr>
+          <w:p>
+            <w:pPr>
+              <w:rPr>
+                <w:color w:val="FF0000"/>
+              </w:rPr>
+            </w:pPr>
+            <w:r>
+              <w:rPr>
+                <w:rFonts w:hint="eastAsia"/>
+                <w:color w:val="FF0000"/>
+              </w:rPr>
+              <w:t>dot(r, color)</w:t>
+            </w:r>
+          </w:p>
+        </w:tc>
+        <w:tc>
+          <w:tcPr>
+            <w:tcW w:w="0" w:type="auto"/>
+            <w:gridSpan w:val="2"/>
+            <w:vAlign w:val="center"/>
+          </w:tcPr>
+          <w:p>
+            <w:pPr>
+              <w:rPr>
+                <w:color w:val="ED7D31" w:themeColor="accent2"/>
+                <w:szCs w:val="24"/>
+                <w14:textFill>
+                  <w14:solidFill>
+                    <w14:schemeClr w14:val="accent2"/>
+                  </w14:solidFill>
+                </w14:textFill>
+              </w:rPr>
+            </w:pPr>
+            <w:r>
+              <w:rPr>
+                <w:rFonts w:hint="eastAsia"/>
+                <w:color w:val="ED7D31" w:themeColor="accent2"/>
+                <w:szCs w:val="24"/>
+                <w14:textFill>
+                  <w14:solidFill>
+                    <w14:schemeClr w14:val="accent2"/>
+                  </w14:solidFill>
+                </w14:textFill>
+              </w:rPr>
+              <w:t>绘制</w:t>
+            </w:r>
+            <w:r>
+              <w:rPr>
+                <w:rFonts w:hint="eastAsia"/>
+                <w:color w:val="EA82F1"/>
+                <w:szCs w:val="24"/>
+              </w:rPr>
+              <w:t xml:space="preserve">实心圆 </w:t>
+            </w:r>
+            <w:r>
+              <w:rPr>
+                <w:rFonts w:hint="eastAsia"/>
+                <w:color w:val="ED7D31" w:themeColor="accent2"/>
+                <w:szCs w:val="24"/>
+                <w14:textFill>
+                  <w14:solidFill>
+                    <w14:schemeClr w14:val="accent2"/>
+                  </w14:solidFill>
+                </w14:textFill>
+              </w:rPr>
+              <w:t>(画笔在圆心)</w:t>
+            </w:r>
+          </w:p>
+        </w:tc>
+      </w:tr>
+      <w:tr>
+        <w:tblPrEx>
+          <w:tblBorders>
+            <w:top w:val="single" w:color="auto" w:sz="4" w:space="0"/>
+            <w:left w:val="single" w:color="auto" w:sz="4" w:space="0"/>
+            <w:bottom w:val="single" w:color="auto" w:sz="4" w:space="0"/>
+            <w:right w:val="single" w:color="auto" w:sz="4" w:space="0"/>
+            <w:insideH w:val="single" w:color="auto" w:sz="4" w:space="0"/>
+            <w:insideV w:val="single" w:color="auto" w:sz="4" w:space="0"/>
+          </w:tblBorders>
+        </w:tblPrEx>
+        <w:tc>
+          <w:tcPr>
+            <w:tcW w:w="0" w:type="auto"/>
+            <w:vAlign w:val="center"/>
+          </w:tcPr>
+          <w:p>
+            <w:pPr>
+              <w:rPr>
+                <w:color w:val="FF0000"/>
+              </w:rPr>
+            </w:pPr>
+            <w:r>
+              <w:rPr>
+                <w:rFonts w:hint="eastAsia"/>
+                <w:color w:val="FF0000"/>
+              </w:rPr>
+              <w:t>circle(r, angle)</w:t>
+            </w:r>
+          </w:p>
+        </w:tc>
+        <w:tc>
+          <w:tcPr>
+            <w:tcW w:w="0" w:type="auto"/>
+            <w:gridSpan w:val="2"/>
+            <w:vAlign w:val="center"/>
+          </w:tcPr>
+          <w:p>
+            <w:pPr>
+              <w:rPr>
+                <w:color w:val="ED7D31" w:themeColor="accent2"/>
+                <w:szCs w:val="24"/>
+                <w14:textFill>
+                  <w14:solidFill>
+                    <w14:schemeClr w14:val="accent2"/>
+                  </w14:solidFill>
+                </w14:textFill>
+              </w:rPr>
+            </w:pPr>
+            <w:r>
+              <w:rPr>
+                <w:rFonts w:hint="eastAsia"/>
+                <w:color w:val="ED7D31" w:themeColor="accent2"/>
+                <w:szCs w:val="24"/>
+                <w14:textFill>
+                  <w14:solidFill>
+                    <w14:schemeClr w14:val="accent2"/>
+                  </w14:solidFill>
+                </w14:textFill>
+              </w:rPr>
+              <w:t>绘制</w:t>
+            </w:r>
+            <w:r>
+              <w:rPr>
+                <w:rFonts w:hint="eastAsia"/>
+                <w:color w:val="EA82F1"/>
+                <w:szCs w:val="24"/>
+              </w:rPr>
+              <w:t xml:space="preserve">空心圆 </w:t>
+            </w:r>
+            <w:r>
+              <w:rPr>
+                <w:rFonts w:hint="eastAsia"/>
+                <w:color w:val="ED7D31" w:themeColor="accent2"/>
+                <w:szCs w:val="24"/>
+                <w14:textFill>
+                  <w14:solidFill>
+                    <w14:schemeClr w14:val="accent2"/>
+                  </w14:solidFill>
+                </w14:textFill>
+              </w:rPr>
+              <w:t>(画笔在圆上)</w:t>
+            </w:r>
+          </w:p>
+        </w:tc>
+      </w:tr>
+      <w:tr>
+        <w:tblPrEx>
+          <w:tblBorders>
+            <w:top w:val="single" w:color="auto" w:sz="4" w:space="0"/>
+            <w:left w:val="single" w:color="auto" w:sz="4" w:space="0"/>
+            <w:bottom w:val="single" w:color="auto" w:sz="4" w:space="0"/>
+            <w:right w:val="single" w:color="auto" w:sz="4" w:space="0"/>
+            <w:insideH w:val="single" w:color="auto" w:sz="4" w:space="0"/>
+            <w:insideV w:val="single" w:color="auto" w:sz="4" w:space="0"/>
+          </w:tblBorders>
+        </w:tblPrEx>
+        <w:tc>
+          <w:tcPr>
+            <w:tcW w:w="0" w:type="auto"/>
+            <w:vAlign w:val="center"/>
+          </w:tcPr>
+          <w:p>
+            <w:pPr>
+              <w:rPr>
+                <w:color w:val="FF0000"/>
+              </w:rPr>
+            </w:pPr>
+            <w:r>
+              <w:rPr>
+                <w:rFonts w:hint="eastAsia"/>
+                <w:color w:val="FF0000"/>
+              </w:rPr>
+              <w:t>begin_fill()</w:t>
+            </w:r>
+          </w:p>
+        </w:tc>
+        <w:tc>
+          <w:tcPr>
+            <w:tcW w:w="0" w:type="auto"/>
+            <w:vAlign w:val="center"/>
+          </w:tcPr>
+          <w:p>
+            <w:pPr>
+              <w:rPr>
+                <w:color w:val="ED7D31" w:themeColor="accent2"/>
+                <w:szCs w:val="24"/>
+                <w14:textFill>
+                  <w14:solidFill>
+                    <w14:schemeClr w14:val="accent2"/>
+                  </w14:solidFill>
+                </w14:textFill>
+              </w:rPr>
+            </w:pPr>
+            <w:r>
+              <w:rPr>
+                <w:rFonts w:hint="eastAsia"/>
+                <w:color w:val="ED7D31" w:themeColor="accent2"/>
+                <w:szCs w:val="24"/>
+                <w14:textFill>
+                  <w14:solidFill>
+                    <w14:schemeClr w14:val="accent2"/>
+                  </w14:solidFill>
+                </w14:textFill>
+              </w:rPr>
+              <w:t>开始</w:t>
+            </w:r>
+          </w:p>
+        </w:tc>
+        <w:tc>
+          <w:tcPr>
+            <w:tcW w:w="0" w:type="auto"/>
+            <w:vMerge w:val="restart"/>
+            <w:vAlign w:val="center"/>
+          </w:tcPr>
+          <w:p>
+            <w:pPr>
+              <w:rPr>
+                <w:color w:val="ED7D31" w:themeColor="accent2"/>
+                <w:szCs w:val="24"/>
+                <w14:textFill>
+                  <w14:solidFill>
+                    <w14:schemeClr w14:val="accent2"/>
+                  </w14:solidFill>
+                </w14:textFill>
+              </w:rPr>
+            </w:pPr>
+            <w:r>
+              <w:rPr>
+                <w:rFonts w:hint="eastAsia"/>
+                <w:color w:val="EA82F1"/>
+                <w:szCs w:val="24"/>
+              </w:rPr>
+              <w:t>填充</w:t>
+            </w:r>
+          </w:p>
+        </w:tc>
+      </w:tr>
+      <w:tr>
+        <w:tblPrEx>
+          <w:tblBorders>
+            <w:top w:val="single" w:color="auto" w:sz="4" w:space="0"/>
+            <w:left w:val="single" w:color="auto" w:sz="4" w:space="0"/>
+            <w:bottom w:val="single" w:color="auto" w:sz="4" w:space="0"/>
+            <w:right w:val="single" w:color="auto" w:sz="4" w:space="0"/>
+            <w:insideH w:val="single" w:color="auto" w:sz="4" w:space="0"/>
+            <w:insideV w:val="single" w:color="auto" w:sz="4" w:space="0"/>
+          </w:tblBorders>
+        </w:tblPrEx>
+        <w:tc>
+          <w:tcPr>
+            <w:tcW w:w="0" w:type="auto"/>
+            <w:vAlign w:val="center"/>
+          </w:tcPr>
+          <w:p>
+            <w:pPr>
+              <w:rPr>
+                <w:color w:val="FF0000"/>
+              </w:rPr>
+            </w:pPr>
+            <w:r>
+              <w:rPr>
+                <w:rFonts w:hint="eastAsia"/>
+                <w:color w:val="FF0000"/>
+              </w:rPr>
+              <w:t>end_fill()</w:t>
+            </w:r>
+          </w:p>
+        </w:tc>
+        <w:tc>
+          <w:tcPr>
+            <w:tcW w:w="0" w:type="auto"/>
+            <w:vAlign w:val="center"/>
+          </w:tcPr>
+          <w:p>
+            <w:pPr>
+              <w:rPr>
+                <w:color w:val="ED7D31" w:themeColor="accent2"/>
+                <w:szCs w:val="24"/>
+                <w14:textFill>
+                  <w14:solidFill>
+                    <w14:schemeClr w14:val="accent2"/>
+                  </w14:solidFill>
+                </w14:textFill>
+              </w:rPr>
+            </w:pPr>
+            <w:r>
+              <w:rPr>
+                <w:rFonts w:hint="eastAsia"/>
+                <w:color w:val="ED7D31" w:themeColor="accent2"/>
+                <w:szCs w:val="24"/>
+                <w14:textFill>
+                  <w14:solidFill>
+                    <w14:schemeClr w14:val="accent2"/>
+                  </w14:solidFill>
+                </w14:textFill>
+              </w:rPr>
+              <w:t>结束</w:t>
+            </w:r>
+          </w:p>
+        </w:tc>
+        <w:tc>
+          <w:tcPr>
+            <w:tcW w:w="0" w:type="auto"/>
+            <w:vMerge w:val="continue"/>
+            <w:vAlign w:val="center"/>
+          </w:tcPr>
+          <w:p>
+            <w:pPr>
+              <w:rPr>
+                <w:color w:val="ED7D31" w:themeColor="accent2"/>
+                <w:szCs w:val="24"/>
+                <w14:textFill>
+                  <w14:solidFill>
+                    <w14:schemeClr w14:val="accent2"/>
+                  </w14:solidFill>
+                </w14:textFill>
+              </w:rPr>
+            </w:pPr>
+          </w:p>
+        </w:tc>
+      </w:tr>
+      <w:tr>
+        <w:tblPrEx>
+          <w:tblBorders>
+            <w:top w:val="single" w:color="auto" w:sz="4" w:space="0"/>
+            <w:left w:val="single" w:color="auto" w:sz="4" w:space="0"/>
+            <w:bottom w:val="single" w:color="auto" w:sz="4" w:space="0"/>
+            <w:right w:val="single" w:color="auto" w:sz="4" w:space="0"/>
+            <w:insideH w:val="single" w:color="auto" w:sz="4" w:space="0"/>
+            <w:insideV w:val="single" w:color="auto" w:sz="4" w:space="0"/>
+          </w:tblBorders>
+        </w:tblPrEx>
+        <w:tc>
+          <w:tcPr>
+            <w:tcW w:w="0" w:type="auto"/>
+            <w:vAlign w:val="center"/>
+          </w:tcPr>
+          <w:p>
+            <w:pPr>
+              <w:rPr>
+                <w:color w:val="FF0000"/>
+              </w:rPr>
+            </w:pPr>
+            <w:r>
+              <w:rPr>
+                <w:rFonts w:hint="eastAsia"/>
+                <w:color w:val="FF0000"/>
+              </w:rPr>
+              <w:t>write(str, align, font)</w:t>
+            </w:r>
+          </w:p>
+        </w:tc>
+        <w:tc>
+          <w:tcPr>
+            <w:tcW w:w="0" w:type="auto"/>
+            <w:vAlign w:val="center"/>
+          </w:tcPr>
+          <w:p>
+            <w:pPr>
+              <w:rPr>
+                <w:color w:val="ED7D31" w:themeColor="accent2"/>
+                <w:szCs w:val="24"/>
+                <w14:textFill>
+                  <w14:solidFill>
+                    <w14:schemeClr w14:val="accent2"/>
+                  </w14:solidFill>
+                </w14:textFill>
+              </w:rPr>
+            </w:pPr>
+            <w:r>
+              <w:rPr>
+                <w:rFonts w:hint="eastAsia"/>
+                <w:color w:val="ED7D31" w:themeColor="accent2"/>
+                <w:szCs w:val="24"/>
+                <w14:textFill>
+                  <w14:solidFill>
+                    <w14:schemeClr w14:val="accent2"/>
+                  </w14:solidFill>
+                </w14:textFill>
+              </w:rPr>
+              <w:t>写</w:t>
+            </w:r>
+            <w:r>
+              <w:rPr>
+                <w:rFonts w:hint="eastAsia"/>
+                <w:color w:val="EA82F1"/>
+                <w:szCs w:val="24"/>
+              </w:rPr>
+              <w:t>字</w:t>
+            </w:r>
+          </w:p>
+        </w:tc>
+        <w:tc>
+          <w:tcPr>
+            <w:tcW w:w="0" w:type="auto"/>
+            <w:vAlign w:val="center"/>
+          </w:tcPr>
+          <w:p>
+            <w:pPr>
+              <w:rPr>
+                <w:color w:val="ED7D31" w:themeColor="accent2"/>
+                <w:szCs w:val="24"/>
+                <w14:textFill>
+                  <w14:solidFill>
+                    <w14:schemeClr w14:val="accent2"/>
+                  </w14:solidFill>
+                </w14:textFill>
+              </w:rPr>
+            </w:pPr>
+            <w:r>
+              <w:rPr>
+                <w:rFonts w:hint="eastAsia"/>
+                <w:color w:val="ED7D31" w:themeColor="accent2"/>
+                <w:szCs w:val="24"/>
+                <w14:textFill>
+                  <w14:solidFill>
+                    <w14:schemeClr w14:val="accent2"/>
+                  </w14:solidFill>
+                </w14:textFill>
+              </w:rPr>
+              <w:t>font：[name, size, type]</w:t>
+            </w:r>
+          </w:p>
+        </w:tc>
+      </w:tr>
+      <w:tr>
+        <w:tblPrEx>
+          <w:tblBorders>
+            <w:top w:val="single" w:color="auto" w:sz="4" w:space="0"/>
+            <w:left w:val="single" w:color="auto" w:sz="4" w:space="0"/>
+            <w:bottom w:val="single" w:color="auto" w:sz="4" w:space="0"/>
+            <w:right w:val="single" w:color="auto" w:sz="4" w:space="0"/>
+            <w:insideH w:val="single" w:color="auto" w:sz="4" w:space="0"/>
+            <w:insideV w:val="single" w:color="auto" w:sz="4" w:space="0"/>
+          </w:tblBorders>
         </w:tblPrEx>
         <w:tc>
           <w:tcPr>

</xml_diff>

<commit_message>
update on 2025-05-19 16:54:02.398318
</commit_message>
<xml_diff>
--- a/py 图像处理.docx
+++ b/py 图像处理.docx
@@ -964,6 +964,12 @@
             <w:insideH w:val="single" w:color="auto" w:sz="4" w:space="0"/>
             <w:insideV w:val="single" w:color="auto" w:sz="4" w:space="0"/>
           </w:tblBorders>
+          <w:tblCellMar>
+            <w:top w:w="0" w:type="dxa"/>
+            <w:left w:w="108" w:type="dxa"/>
+            <w:bottom w:w="0" w:type="dxa"/>
+            <w:right w:w="108" w:type="dxa"/>
+          </w:tblCellMar>
         </w:tblPrEx>
         <w:tc>
           <w:tcPr>
@@ -1564,6 +1570,12 @@
             <w:insideH w:val="single" w:color="auto" w:sz="4" w:space="0"/>
             <w:insideV w:val="single" w:color="auto" w:sz="4" w:space="0"/>
           </w:tblBorders>
+          <w:tblCellMar>
+            <w:top w:w="0" w:type="dxa"/>
+            <w:left w:w="108" w:type="dxa"/>
+            <w:bottom w:w="0" w:type="dxa"/>
+            <w:right w:w="108" w:type="dxa"/>
+          </w:tblCellMar>
         </w:tblPrEx>
         <w:tc>
           <w:tcPr>
@@ -1642,6 +1654,12 @@
             <w:insideH w:val="single" w:color="auto" w:sz="4" w:space="0"/>
             <w:insideV w:val="single" w:color="auto" w:sz="4" w:space="0"/>
           </w:tblBorders>
+          <w:tblCellMar>
+            <w:top w:w="0" w:type="dxa"/>
+            <w:left w:w="108" w:type="dxa"/>
+            <w:bottom w:w="0" w:type="dxa"/>
+            <w:right w:w="108" w:type="dxa"/>
+          </w:tblCellMar>
         </w:tblPrEx>
         <w:tc>
           <w:tcPr>
@@ -2077,6 +2095,12 @@
             <w:insideH w:val="single" w:color="auto" w:sz="4" w:space="0"/>
             <w:insideV w:val="single" w:color="auto" w:sz="4" w:space="0"/>
           </w:tblBorders>
+          <w:tblCellMar>
+            <w:top w:w="0" w:type="dxa"/>
+            <w:left w:w="108" w:type="dxa"/>
+            <w:bottom w:w="0" w:type="dxa"/>
+            <w:right w:w="108" w:type="dxa"/>
+          </w:tblCellMar>
         </w:tblPrEx>
         <w:tc>
           <w:tcPr>
@@ -5211,6 +5235,12 @@
             <w:insideH w:val="single" w:color="auto" w:sz="4" w:space="0"/>
             <w:insideV w:val="single" w:color="auto" w:sz="4" w:space="0"/>
           </w:tblBorders>
+          <w:tblCellMar>
+            <w:top w:w="0" w:type="dxa"/>
+            <w:left w:w="108" w:type="dxa"/>
+            <w:bottom w:w="0" w:type="dxa"/>
+            <w:right w:w="108" w:type="dxa"/>
+          </w:tblCellMar>
         </w:tblPrEx>
         <w:trPr>
           <w:trHeight w:val="156" w:hRule="atLeast"/>
@@ -5259,6 +5289,12 @@
             <w:insideH w:val="single" w:color="auto" w:sz="4" w:space="0"/>
             <w:insideV w:val="single" w:color="auto" w:sz="4" w:space="0"/>
           </w:tblBorders>
+          <w:tblCellMar>
+            <w:top w:w="0" w:type="dxa"/>
+            <w:left w:w="108" w:type="dxa"/>
+            <w:bottom w:w="0" w:type="dxa"/>
+            <w:right w:w="108" w:type="dxa"/>
+          </w:tblCellMar>
         </w:tblPrEx>
         <w:trPr>
           <w:trHeight w:val="156" w:hRule="atLeast"/>
@@ -5354,6 +5390,12 @@
             <w:insideH w:val="single" w:color="auto" w:sz="4" w:space="0"/>
             <w:insideV w:val="single" w:color="auto" w:sz="4" w:space="0"/>
           </w:tblBorders>
+          <w:tblCellMar>
+            <w:top w:w="0" w:type="dxa"/>
+            <w:left w:w="108" w:type="dxa"/>
+            <w:bottom w:w="0" w:type="dxa"/>
+            <w:right w:w="108" w:type="dxa"/>
+          </w:tblCellMar>
         </w:tblPrEx>
         <w:trPr>
           <w:trHeight w:val="156" w:hRule="atLeast"/>
@@ -5431,6 +5473,12 @@
             <w:insideH w:val="single" w:color="auto" w:sz="4" w:space="0"/>
             <w:insideV w:val="single" w:color="auto" w:sz="4" w:space="0"/>
           </w:tblBorders>
+          <w:tblCellMar>
+            <w:top w:w="0" w:type="dxa"/>
+            <w:left w:w="108" w:type="dxa"/>
+            <w:bottom w:w="0" w:type="dxa"/>
+            <w:right w:w="108" w:type="dxa"/>
+          </w:tblCellMar>
         </w:tblPrEx>
         <w:trPr>
           <w:trHeight w:val="156" w:hRule="atLeast"/>
@@ -5508,6 +5556,12 @@
             <w:insideH w:val="single" w:color="auto" w:sz="4" w:space="0"/>
             <w:insideV w:val="single" w:color="auto" w:sz="4" w:space="0"/>
           </w:tblBorders>
+          <w:tblCellMar>
+            <w:top w:w="0" w:type="dxa"/>
+            <w:left w:w="108" w:type="dxa"/>
+            <w:bottom w:w="0" w:type="dxa"/>
+            <w:right w:w="108" w:type="dxa"/>
+          </w:tblCellMar>
         </w:tblPrEx>
         <w:trPr>
           <w:trHeight w:val="156" w:hRule="atLeast"/>
@@ -5887,6 +5941,12 @@
             <w:insideH w:val="single" w:color="auto" w:sz="4" w:space="0"/>
             <w:insideV w:val="single" w:color="auto" w:sz="4" w:space="0"/>
           </w:tblBorders>
+          <w:tblCellMar>
+            <w:top w:w="0" w:type="dxa"/>
+            <w:left w:w="108" w:type="dxa"/>
+            <w:bottom w:w="0" w:type="dxa"/>
+            <w:right w:w="108" w:type="dxa"/>
+          </w:tblCellMar>
         </w:tblPrEx>
         <w:tc>
           <w:tcPr>
@@ -7925,6 +7985,12 @@
             <w:insideH w:val="single" w:color="auto" w:sz="4" w:space="0"/>
             <w:insideV w:val="single" w:color="auto" w:sz="4" w:space="0"/>
           </w:tblBorders>
+          <w:tblCellMar>
+            <w:top w:w="0" w:type="dxa"/>
+            <w:left w:w="108" w:type="dxa"/>
+            <w:bottom w:w="0" w:type="dxa"/>
+            <w:right w:w="108" w:type="dxa"/>
+          </w:tblCellMar>
         </w:tblPrEx>
         <w:trPr>
           <w:trHeight w:val="151" w:hRule="atLeast"/>
@@ -8161,6 +8227,12 @@
             <w:insideH w:val="single" w:color="auto" w:sz="4" w:space="0"/>
             <w:insideV w:val="single" w:color="auto" w:sz="4" w:space="0"/>
           </w:tblBorders>
+          <w:tblCellMar>
+            <w:top w:w="0" w:type="dxa"/>
+            <w:left w:w="108" w:type="dxa"/>
+            <w:bottom w:w="0" w:type="dxa"/>
+            <w:right w:w="108" w:type="dxa"/>
+          </w:tblCellMar>
         </w:tblPrEx>
         <w:trPr>
           <w:trHeight w:val="151" w:hRule="atLeast"/>
@@ -8638,6 +8710,12 @@
             <w:insideH w:val="single" w:color="auto" w:sz="4" w:space="0"/>
             <w:insideV w:val="single" w:color="auto" w:sz="4" w:space="0"/>
           </w:tblBorders>
+          <w:tblCellMar>
+            <w:top w:w="0" w:type="dxa"/>
+            <w:left w:w="108" w:type="dxa"/>
+            <w:bottom w:w="0" w:type="dxa"/>
+            <w:right w:w="108" w:type="dxa"/>
+          </w:tblCellMar>
         </w:tblPrEx>
         <w:trPr>
           <w:trHeight w:val="151" w:hRule="atLeast"/>
@@ -9157,6 +9235,12 @@
             <w:insideH w:val="single" w:color="auto" w:sz="4" w:space="0"/>
             <w:insideV w:val="single" w:color="auto" w:sz="4" w:space="0"/>
           </w:tblBorders>
+          <w:tblCellMar>
+            <w:top w:w="0" w:type="dxa"/>
+            <w:left w:w="108" w:type="dxa"/>
+            <w:bottom w:w="0" w:type="dxa"/>
+            <w:right w:w="108" w:type="dxa"/>
+          </w:tblCellMar>
         </w:tblPrEx>
         <w:trPr>
           <w:trHeight w:val="151" w:hRule="atLeast"/>
@@ -10334,6 +10418,12 @@
             <w:insideH w:val="single" w:color="auto" w:sz="4" w:space="0"/>
             <w:insideV w:val="single" w:color="auto" w:sz="4" w:space="0"/>
           </w:tblBorders>
+          <w:tblCellMar>
+            <w:top w:w="0" w:type="dxa"/>
+            <w:left w:w="108" w:type="dxa"/>
+            <w:bottom w:w="0" w:type="dxa"/>
+            <w:right w:w="108" w:type="dxa"/>
+          </w:tblCellMar>
         </w:tblPrEx>
         <w:tc>
           <w:tcPr>
@@ -10762,6 +10852,12 @@
             <w:insideH w:val="single" w:color="auto" w:sz="4" w:space="0"/>
             <w:insideV w:val="single" w:color="auto" w:sz="4" w:space="0"/>
           </w:tblBorders>
+          <w:tblCellMar>
+            <w:top w:w="0" w:type="dxa"/>
+            <w:left w:w="108" w:type="dxa"/>
+            <w:bottom w:w="0" w:type="dxa"/>
+            <w:right w:w="108" w:type="dxa"/>
+          </w:tblCellMar>
         </w:tblPrEx>
         <w:tc>
           <w:tcPr>
@@ -11471,6 +11567,12 @@
             <w:insideH w:val="single" w:color="auto" w:sz="4" w:space="0"/>
             <w:insideV w:val="single" w:color="auto" w:sz="4" w:space="0"/>
           </w:tblBorders>
+          <w:tblCellMar>
+            <w:top w:w="0" w:type="dxa"/>
+            <w:left w:w="108" w:type="dxa"/>
+            <w:bottom w:w="0" w:type="dxa"/>
+            <w:right w:w="108" w:type="dxa"/>
+          </w:tblCellMar>
         </w:tblPrEx>
         <w:tc>
           <w:tcPr>
@@ -11601,6 +11703,12 @@
             <w:insideH w:val="single" w:color="auto" w:sz="4" w:space="0"/>
             <w:insideV w:val="single" w:color="auto" w:sz="4" w:space="0"/>
           </w:tblBorders>
+          <w:tblCellMar>
+            <w:top w:w="0" w:type="dxa"/>
+            <w:left w:w="108" w:type="dxa"/>
+            <w:bottom w:w="0" w:type="dxa"/>
+            <w:right w:w="108" w:type="dxa"/>
+          </w:tblCellMar>
         </w:tblPrEx>
         <w:tc>
           <w:tcPr>
@@ -12155,6 +12263,12 @@
             <w:insideH w:val="single" w:color="auto" w:sz="4" w:space="0"/>
             <w:insideV w:val="single" w:color="auto" w:sz="4" w:space="0"/>
           </w:tblBorders>
+          <w:tblCellMar>
+            <w:top w:w="0" w:type="dxa"/>
+            <w:left w:w="108" w:type="dxa"/>
+            <w:bottom w:w="0" w:type="dxa"/>
+            <w:right w:w="108" w:type="dxa"/>
+          </w:tblCellMar>
         </w:tblPrEx>
         <w:tc>
           <w:tcPr>
@@ -12248,6 +12362,12 @@
             <w:insideH w:val="single" w:color="auto" w:sz="4" w:space="0"/>
             <w:insideV w:val="single" w:color="auto" w:sz="4" w:space="0"/>
           </w:tblBorders>
+          <w:tblCellMar>
+            <w:top w:w="0" w:type="dxa"/>
+            <w:left w:w="108" w:type="dxa"/>
+            <w:bottom w:w="0" w:type="dxa"/>
+            <w:right w:w="108" w:type="dxa"/>
+          </w:tblCellMar>
         </w:tblPrEx>
         <w:tc>
           <w:tcPr>
@@ -12330,6 +12450,12 @@
             <w:insideH w:val="single" w:color="auto" w:sz="4" w:space="0"/>
             <w:insideV w:val="single" w:color="auto" w:sz="4" w:space="0"/>
           </w:tblBorders>
+          <w:tblCellMar>
+            <w:top w:w="0" w:type="dxa"/>
+            <w:left w:w="108" w:type="dxa"/>
+            <w:bottom w:w="0" w:type="dxa"/>
+            <w:right w:w="108" w:type="dxa"/>
+          </w:tblCellMar>
         </w:tblPrEx>
         <w:tc>
           <w:tcPr>
@@ -12432,6 +12558,12 @@
             <w:insideH w:val="single" w:color="auto" w:sz="4" w:space="0"/>
             <w:insideV w:val="single" w:color="auto" w:sz="4" w:space="0"/>
           </w:tblBorders>
+          <w:tblCellMar>
+            <w:top w:w="0" w:type="dxa"/>
+            <w:left w:w="108" w:type="dxa"/>
+            <w:bottom w:w="0" w:type="dxa"/>
+            <w:right w:w="108" w:type="dxa"/>
+          </w:tblCellMar>
         </w:tblPrEx>
         <w:tc>
           <w:tcPr>
@@ -12541,6 +12673,12 @@
             <w:insideH w:val="single" w:color="auto" w:sz="4" w:space="0"/>
             <w:insideV w:val="single" w:color="auto" w:sz="4" w:space="0"/>
           </w:tblBorders>
+          <w:tblCellMar>
+            <w:top w:w="0" w:type="dxa"/>
+            <w:left w:w="108" w:type="dxa"/>
+            <w:bottom w:w="0" w:type="dxa"/>
+            <w:right w:w="108" w:type="dxa"/>
+          </w:tblCellMar>
         </w:tblPrEx>
         <w:tc>
           <w:tcPr>
@@ -12646,6 +12784,12 @@
             <w:insideH w:val="single" w:color="auto" w:sz="4" w:space="0"/>
             <w:insideV w:val="single" w:color="auto" w:sz="4" w:space="0"/>
           </w:tblBorders>
+          <w:tblCellMar>
+            <w:top w:w="0" w:type="dxa"/>
+            <w:left w:w="108" w:type="dxa"/>
+            <w:bottom w:w="0" w:type="dxa"/>
+            <w:right w:w="108" w:type="dxa"/>
+          </w:tblCellMar>
         </w:tblPrEx>
         <w:tc>
           <w:tcPr>
@@ -12733,6 +12877,12 @@
             <w:insideH w:val="single" w:color="auto" w:sz="4" w:space="0"/>
             <w:insideV w:val="single" w:color="auto" w:sz="4" w:space="0"/>
           </w:tblBorders>
+          <w:tblCellMar>
+            <w:top w:w="0" w:type="dxa"/>
+            <w:left w:w="108" w:type="dxa"/>
+            <w:bottom w:w="0" w:type="dxa"/>
+            <w:right w:w="108" w:type="dxa"/>
+          </w:tblCellMar>
         </w:tblPrEx>
         <w:tc>
           <w:tcPr>
@@ -12824,6 +12974,12 @@
             <w:insideH w:val="single" w:color="auto" w:sz="4" w:space="0"/>
             <w:insideV w:val="single" w:color="auto" w:sz="4" w:space="0"/>
           </w:tblBorders>
+          <w:tblCellMar>
+            <w:top w:w="0" w:type="dxa"/>
+            <w:left w:w="108" w:type="dxa"/>
+            <w:bottom w:w="0" w:type="dxa"/>
+            <w:right w:w="108" w:type="dxa"/>
+          </w:tblCellMar>
         </w:tblPrEx>
         <w:tc>
           <w:tcPr>
@@ -12915,6 +13071,12 @@
             <w:insideH w:val="single" w:color="auto" w:sz="4" w:space="0"/>
             <w:insideV w:val="single" w:color="auto" w:sz="4" w:space="0"/>
           </w:tblBorders>
+          <w:tblCellMar>
+            <w:top w:w="0" w:type="dxa"/>
+            <w:left w:w="108" w:type="dxa"/>
+            <w:bottom w:w="0" w:type="dxa"/>
+            <w:right w:w="108" w:type="dxa"/>
+          </w:tblCellMar>
         </w:tblPrEx>
         <w:tc>
           <w:tcPr>
@@ -13017,6 +13179,12 @@
             <w:insideH w:val="single" w:color="auto" w:sz="4" w:space="0"/>
             <w:insideV w:val="single" w:color="auto" w:sz="4" w:space="0"/>
           </w:tblBorders>
+          <w:tblCellMar>
+            <w:top w:w="0" w:type="dxa"/>
+            <w:left w:w="108" w:type="dxa"/>
+            <w:bottom w:w="0" w:type="dxa"/>
+            <w:right w:w="108" w:type="dxa"/>
+          </w:tblCellMar>
         </w:tblPrEx>
         <w:tc>
           <w:tcPr>
@@ -13113,6 +13281,12 @@
             <w:insideH w:val="single" w:color="auto" w:sz="4" w:space="0"/>
             <w:insideV w:val="single" w:color="auto" w:sz="4" w:space="0"/>
           </w:tblBorders>
+          <w:tblCellMar>
+            <w:top w:w="0" w:type="dxa"/>
+            <w:left w:w="108" w:type="dxa"/>
+            <w:bottom w:w="0" w:type="dxa"/>
+            <w:right w:w="108" w:type="dxa"/>
+          </w:tblCellMar>
         </w:tblPrEx>
         <w:tc>
           <w:tcPr>
@@ -14096,6 +14270,12 @@
             <w:insideH w:val="single" w:color="auto" w:sz="4" w:space="0"/>
             <w:insideV w:val="single" w:color="auto" w:sz="4" w:space="0"/>
           </w:tblBorders>
+          <w:tblCellMar>
+            <w:top w:w="0" w:type="dxa"/>
+            <w:left w:w="108" w:type="dxa"/>
+            <w:bottom w:w="0" w:type="dxa"/>
+            <w:right w:w="108" w:type="dxa"/>
+          </w:tblCellMar>
         </w:tblPrEx>
         <w:tc>
           <w:tcPr>
@@ -14161,6 +14341,12 @@
             <w:insideH w:val="single" w:color="auto" w:sz="4" w:space="0"/>
             <w:insideV w:val="single" w:color="auto" w:sz="4" w:space="0"/>
           </w:tblBorders>
+          <w:tblCellMar>
+            <w:top w:w="0" w:type="dxa"/>
+            <w:left w:w="108" w:type="dxa"/>
+            <w:bottom w:w="0" w:type="dxa"/>
+            <w:right w:w="108" w:type="dxa"/>
+          </w:tblCellMar>
         </w:tblPrEx>
         <w:tc>
           <w:tcPr>
@@ -15713,6 +15899,12 @@
             <w:insideH w:val="single" w:color="auto" w:sz="4" w:space="0"/>
             <w:insideV w:val="single" w:color="auto" w:sz="4" w:space="0"/>
           </w:tblBorders>
+          <w:tblCellMar>
+            <w:top w:w="0" w:type="dxa"/>
+            <w:left w:w="108" w:type="dxa"/>
+            <w:bottom w:w="0" w:type="dxa"/>
+            <w:right w:w="108" w:type="dxa"/>
+          </w:tblCellMar>
         </w:tblPrEx>
         <w:trPr>
           <w:trHeight w:val="293" w:hRule="atLeast"/>
@@ -16303,6 +16495,12 @@
             <w:insideH w:val="single" w:color="auto" w:sz="4" w:space="0"/>
             <w:insideV w:val="single" w:color="auto" w:sz="4" w:space="0"/>
           </w:tblBorders>
+          <w:tblCellMar>
+            <w:top w:w="0" w:type="dxa"/>
+            <w:left w:w="108" w:type="dxa"/>
+            <w:bottom w:w="0" w:type="dxa"/>
+            <w:right w:w="108" w:type="dxa"/>
+          </w:tblCellMar>
         </w:tblPrEx>
         <w:trPr>
           <w:trHeight w:val="293" w:hRule="atLeast"/>
@@ -16349,6 +16547,12 @@
             <w:insideH w:val="single" w:color="auto" w:sz="4" w:space="0"/>
             <w:insideV w:val="single" w:color="auto" w:sz="4" w:space="0"/>
           </w:tblBorders>
+          <w:tblCellMar>
+            <w:top w:w="0" w:type="dxa"/>
+            <w:left w:w="108" w:type="dxa"/>
+            <w:bottom w:w="0" w:type="dxa"/>
+            <w:right w:w="108" w:type="dxa"/>
+          </w:tblCellMar>
         </w:tblPrEx>
         <w:trPr>
           <w:trHeight w:val="293" w:hRule="atLeast"/>
@@ -16712,6 +16916,77 @@
                 <w:lang w:val="en-US" w:eastAsia="zh-CN"/>
               </w:rPr>
               <w:t>调整并填充</w:t>
+            </w:r>
+          </w:p>
+        </w:tc>
+      </w:tr>
+      <w:tr>
+        <w:tblPrEx>
+          <w:tblBorders>
+            <w:top w:val="single" w:color="auto" w:sz="4" w:space="0"/>
+            <w:left w:val="single" w:color="auto" w:sz="4" w:space="0"/>
+            <w:bottom w:val="single" w:color="auto" w:sz="4" w:space="0"/>
+            <w:right w:val="single" w:color="auto" w:sz="4" w:space="0"/>
+            <w:insideH w:val="single" w:color="auto" w:sz="4" w:space="0"/>
+            <w:insideV w:val="single" w:color="auto" w:sz="4" w:space="0"/>
+          </w:tblBorders>
+          <w:tblCellMar>
+            <w:top w:w="0" w:type="dxa"/>
+            <w:left w:w="108" w:type="dxa"/>
+            <w:bottom w:w="0" w:type="dxa"/>
+            <w:right w:w="108" w:type="dxa"/>
+          </w:tblCellMar>
+        </w:tblPrEx>
+        <w:trPr>
+          <w:trHeight w:val="293" w:hRule="atLeast"/>
+        </w:trPr>
+        <w:tc>
+          <w:tcPr>
+            <w:tcW w:w="0" w:type="auto"/>
+            <w:vAlign w:val="center"/>
+          </w:tcPr>
+          <w:p>
+            <w:pPr>
+              <w:rPr>
+                <w:rFonts w:hint="default"/>
+                <w:color w:val="FF0000"/>
+                <w:spacing w:val="7"/>
+                <w:lang w:val="en-US" w:eastAsia="zh-CN"/>
+              </w:rPr>
+            </w:pPr>
+            <w:r>
+              <w:rPr>
+                <w:rFonts w:hint="eastAsia"/>
+                <w:color w:val="FF0000"/>
+                <w:spacing w:val="7"/>
+                <w:lang w:val="en-US" w:eastAsia="zh-CN"/>
+              </w:rPr>
+              <w:t>crop_image(image, xyxy)</w:t>
+            </w:r>
+          </w:p>
+        </w:tc>
+        <w:tc>
+          <w:tcPr>
+            <w:tcW w:w="0" w:type="auto"/>
+            <w:vAlign w:val="center"/>
+          </w:tcPr>
+          <w:p>
+            <w:pPr>
+              <w:rPr>
+                <w:rFonts w:hint="eastAsia"/>
+                <w:color w:val="EA82F1"/>
+                <w:szCs w:val="24"/>
+                <w:lang w:val="en-US" w:eastAsia="zh-CN"/>
+              </w:rPr>
+            </w:pPr>
+            <w:r>
+              <w:rPr>
+                <w:rFonts w:hint="eastAsia"/>
+                <w:color w:val="EA82F1"/>
+                <w:szCs w:val="24"/>
+                <w:lang w:val="en-US" w:eastAsia="zh-CN"/>
+              </w:rPr>
+              <w:t>裁剪图像</w:t>
             </w:r>
             <w:bookmarkStart w:id="10" w:name="_GoBack"/>
             <w:bookmarkEnd w:id="10"/>
@@ -17898,6 +18173,12 @@
             <w:insideH w:val="single" w:color="auto" w:sz="4" w:space="0"/>
             <w:insideV w:val="single" w:color="auto" w:sz="4" w:space="0"/>
           </w:tblBorders>
+          <w:tblCellMar>
+            <w:top w:w="0" w:type="dxa"/>
+            <w:left w:w="108" w:type="dxa"/>
+            <w:bottom w:w="0" w:type="dxa"/>
+            <w:right w:w="108" w:type="dxa"/>
+          </w:tblCellMar>
         </w:tblPrEx>
         <w:tc>
           <w:tcPr>
@@ -17930,6 +18211,448 @@
               </w:rPr>
               <w:t>图形：</w:t>
             </w:r>
+          </w:p>
+        </w:tc>
+      </w:tr>
+      <w:tr>
+        <w:tblPrEx>
+          <w:tblBorders>
+            <w:top w:val="single" w:color="auto" w:sz="4" w:space="0"/>
+            <w:left w:val="single" w:color="auto" w:sz="4" w:space="0"/>
+            <w:bottom w:val="single" w:color="auto" w:sz="4" w:space="0"/>
+            <w:right w:val="single" w:color="auto" w:sz="4" w:space="0"/>
+            <w:insideH w:val="single" w:color="auto" w:sz="4" w:space="0"/>
+            <w:insideV w:val="single" w:color="auto" w:sz="4" w:space="0"/>
+          </w:tblBorders>
+          <w:tblCellMar>
+            <w:top w:w="0" w:type="dxa"/>
+            <w:left w:w="108" w:type="dxa"/>
+            <w:bottom w:w="0" w:type="dxa"/>
+            <w:right w:w="108" w:type="dxa"/>
+          </w:tblCellMar>
+        </w:tblPrEx>
+        <w:tc>
+          <w:tcPr>
+            <w:tcW w:w="0" w:type="auto"/>
+            <w:vAlign w:val="center"/>
+          </w:tcPr>
+          <w:p>
+            <w:pPr>
+              <w:rPr>
+                <w:color w:val="FF0000"/>
+              </w:rPr>
+            </w:pPr>
+            <w:r>
+              <w:rPr>
+                <w:rFonts w:hint="eastAsia"/>
+                <w:color w:val="FF0000"/>
+              </w:rPr>
+              <w:t>penup() / pu</w:t>
+            </w:r>
+          </w:p>
+        </w:tc>
+        <w:tc>
+          <w:tcPr>
+            <w:tcW w:w="0" w:type="auto"/>
+            <w:vAlign w:val="center"/>
+          </w:tcPr>
+          <w:p>
+            <w:pPr>
+              <w:rPr>
+                <w:color w:val="EA82F1"/>
+                <w:szCs w:val="24"/>
+              </w:rPr>
+            </w:pPr>
+            <w:r>
+              <w:rPr>
+                <w:rFonts w:hint="eastAsia"/>
+                <w:color w:val="EA82F1"/>
+                <w:szCs w:val="24"/>
+              </w:rPr>
+              <w:t>提起</w:t>
+            </w:r>
+          </w:p>
+        </w:tc>
+        <w:tc>
+          <w:tcPr>
+            <w:tcW w:w="0" w:type="auto"/>
+            <w:vMerge w:val="restart"/>
+            <w:vAlign w:val="center"/>
+          </w:tcPr>
+          <w:p>
+            <w:pPr>
+              <w:rPr>
+                <w:color w:val="ED7D31" w:themeColor="accent2"/>
+                <w:szCs w:val="24"/>
+                <w14:textFill>
+                  <w14:solidFill>
+                    <w14:schemeClr w14:val="accent2"/>
+                  </w14:solidFill>
+                </w14:textFill>
+              </w:rPr>
+            </w:pPr>
+            <w:r>
+              <w:rPr>
+                <w:rFonts w:hint="eastAsia"/>
+                <w:color w:val="ED7D31" w:themeColor="accent2"/>
+                <w:szCs w:val="24"/>
+                <w14:textFill>
+                  <w14:solidFill>
+                    <w14:schemeClr w14:val="accent2"/>
+                  </w14:solidFill>
+                </w14:textFill>
+              </w:rPr>
+              <w:t>画笔</w:t>
+            </w:r>
+          </w:p>
+        </w:tc>
+      </w:tr>
+      <w:tr>
+        <w:tblPrEx>
+          <w:tblBorders>
+            <w:top w:val="single" w:color="auto" w:sz="4" w:space="0"/>
+            <w:left w:val="single" w:color="auto" w:sz="4" w:space="0"/>
+            <w:bottom w:val="single" w:color="auto" w:sz="4" w:space="0"/>
+            <w:right w:val="single" w:color="auto" w:sz="4" w:space="0"/>
+            <w:insideH w:val="single" w:color="auto" w:sz="4" w:space="0"/>
+            <w:insideV w:val="single" w:color="auto" w:sz="4" w:space="0"/>
+          </w:tblBorders>
+          <w:tblCellMar>
+            <w:top w:w="0" w:type="dxa"/>
+            <w:left w:w="108" w:type="dxa"/>
+            <w:bottom w:w="0" w:type="dxa"/>
+            <w:right w:w="108" w:type="dxa"/>
+          </w:tblCellMar>
+        </w:tblPrEx>
+        <w:tc>
+          <w:tcPr>
+            <w:tcW w:w="0" w:type="auto"/>
+            <w:vAlign w:val="center"/>
+          </w:tcPr>
+          <w:p>
+            <w:pPr>
+              <w:rPr>
+                <w:color w:val="FF0000"/>
+              </w:rPr>
+            </w:pPr>
+            <w:r>
+              <w:rPr>
+                <w:rFonts w:hint="eastAsia"/>
+                <w:color w:val="FF0000"/>
+              </w:rPr>
+              <w:t>pendown() / pd</w:t>
+            </w:r>
+          </w:p>
+        </w:tc>
+        <w:tc>
+          <w:tcPr>
+            <w:tcW w:w="0" w:type="auto"/>
+            <w:vAlign w:val="center"/>
+          </w:tcPr>
+          <w:p>
+            <w:pPr>
+              <w:rPr>
+                <w:color w:val="EA82F1"/>
+                <w:szCs w:val="24"/>
+              </w:rPr>
+            </w:pPr>
+            <w:r>
+              <w:rPr>
+                <w:rFonts w:hint="eastAsia"/>
+                <w:color w:val="EA82F1"/>
+                <w:szCs w:val="24"/>
+              </w:rPr>
+              <w:t>放下</w:t>
+            </w:r>
+          </w:p>
+        </w:tc>
+        <w:tc>
+          <w:tcPr>
+            <w:tcW w:w="0" w:type="auto"/>
+            <w:vMerge w:val="continue"/>
+            <w:vAlign w:val="center"/>
+          </w:tcPr>
+          <w:p>
+            <w:pPr>
+              <w:rPr>
+                <w:color w:val="ED7D31" w:themeColor="accent2"/>
+                <w:szCs w:val="24"/>
+                <w14:textFill>
+                  <w14:solidFill>
+                    <w14:schemeClr w14:val="accent2"/>
+                  </w14:solidFill>
+                </w14:textFill>
+              </w:rPr>
+            </w:pPr>
+          </w:p>
+        </w:tc>
+      </w:tr>
+      <w:tr>
+        <w:tblPrEx>
+          <w:tblBorders>
+            <w:top w:val="single" w:color="auto" w:sz="4" w:space="0"/>
+            <w:left w:val="single" w:color="auto" w:sz="4" w:space="0"/>
+            <w:bottom w:val="single" w:color="auto" w:sz="4" w:space="0"/>
+            <w:right w:val="single" w:color="auto" w:sz="4" w:space="0"/>
+            <w:insideH w:val="single" w:color="auto" w:sz="4" w:space="0"/>
+            <w:insideV w:val="single" w:color="auto" w:sz="4" w:space="0"/>
+          </w:tblBorders>
+          <w:tblCellMar>
+            <w:top w:w="0" w:type="dxa"/>
+            <w:left w:w="108" w:type="dxa"/>
+            <w:bottom w:w="0" w:type="dxa"/>
+            <w:right w:w="108" w:type="dxa"/>
+          </w:tblCellMar>
+        </w:tblPrEx>
+        <w:tc>
+          <w:tcPr>
+            <w:tcW w:w="0" w:type="auto"/>
+            <w:vAlign w:val="center"/>
+          </w:tcPr>
+          <w:p>
+            <w:pPr>
+              <w:rPr>
+                <w:color w:val="FF0000"/>
+              </w:rPr>
+            </w:pPr>
+            <w:r>
+              <w:rPr>
+                <w:rFonts w:hint="eastAsia"/>
+                <w:color w:val="FF0000"/>
+              </w:rPr>
+              <w:t>forward(dist) / fd</w:t>
+            </w:r>
+          </w:p>
+        </w:tc>
+        <w:tc>
+          <w:tcPr>
+            <w:tcW w:w="0" w:type="auto"/>
+            <w:vAlign w:val="center"/>
+          </w:tcPr>
+          <w:p>
+            <w:pPr>
+              <w:rPr>
+                <w:color w:val="ED7D31" w:themeColor="accent2"/>
+                <w:szCs w:val="24"/>
+                <w14:textFill>
+                  <w14:solidFill>
+                    <w14:schemeClr w14:val="accent2"/>
+                  </w14:solidFill>
+                </w14:textFill>
+              </w:rPr>
+            </w:pPr>
+            <w:r>
+              <w:rPr>
+                <w:rFonts w:hint="eastAsia"/>
+                <w:color w:val="ED7D31" w:themeColor="accent2"/>
+                <w:szCs w:val="24"/>
+                <w14:textFill>
+                  <w14:solidFill>
+                    <w14:schemeClr w14:val="accent2"/>
+                  </w14:solidFill>
+                </w14:textFill>
+              </w:rPr>
+              <w:t>向</w:t>
+            </w:r>
+            <w:r>
+              <w:rPr>
+                <w:rFonts w:hint="eastAsia"/>
+                <w:color w:val="EA82F1"/>
+                <w:szCs w:val="24"/>
+              </w:rPr>
+              <w:t>前进</w:t>
+            </w:r>
+          </w:p>
+        </w:tc>
+        <w:tc>
+          <w:tcPr>
+            <w:tcW w:w="0" w:type="auto"/>
+            <w:vMerge w:val="restart"/>
+            <w:vAlign w:val="center"/>
+          </w:tcPr>
+          <w:p>
+            <w:pPr>
+              <w:rPr>
+                <w:color w:val="EA82F1"/>
+                <w:szCs w:val="24"/>
+              </w:rPr>
+            </w:pPr>
+            <w:r>
+              <w:rPr>
+                <w:rFonts w:hint="eastAsia"/>
+                <w:color w:val="ED7D31" w:themeColor="accent2"/>
+                <w:szCs w:val="24"/>
+                <w14:textFill>
+                  <w14:solidFill>
+                    <w14:schemeClr w14:val="accent2"/>
+                  </w14:solidFill>
+                </w14:textFill>
+              </w:rPr>
+              <w:t>移动</w:t>
+            </w:r>
+          </w:p>
+        </w:tc>
+      </w:tr>
+      <w:tr>
+        <w:tblPrEx>
+          <w:tblBorders>
+            <w:top w:val="single" w:color="auto" w:sz="4" w:space="0"/>
+            <w:left w:val="single" w:color="auto" w:sz="4" w:space="0"/>
+            <w:bottom w:val="single" w:color="auto" w:sz="4" w:space="0"/>
+            <w:right w:val="single" w:color="auto" w:sz="4" w:space="0"/>
+            <w:insideH w:val="single" w:color="auto" w:sz="4" w:space="0"/>
+            <w:insideV w:val="single" w:color="auto" w:sz="4" w:space="0"/>
+          </w:tblBorders>
+          <w:tblCellMar>
+            <w:top w:w="0" w:type="dxa"/>
+            <w:left w:w="108" w:type="dxa"/>
+            <w:bottom w:w="0" w:type="dxa"/>
+            <w:right w:w="108" w:type="dxa"/>
+          </w:tblCellMar>
+        </w:tblPrEx>
+        <w:tc>
+          <w:tcPr>
+            <w:tcW w:w="0" w:type="auto"/>
+            <w:vAlign w:val="center"/>
+          </w:tcPr>
+          <w:p>
+            <w:pPr>
+              <w:rPr>
+                <w:color w:val="FF0000"/>
+              </w:rPr>
+            </w:pPr>
+            <w:r>
+              <w:rPr>
+                <w:rFonts w:hint="eastAsia"/>
+                <w:color w:val="FF0000"/>
+              </w:rPr>
+              <w:t>backward(dist) / bk</w:t>
+            </w:r>
+          </w:p>
+        </w:tc>
+        <w:tc>
+          <w:tcPr>
+            <w:tcW w:w="0" w:type="auto"/>
+            <w:vAlign w:val="center"/>
+          </w:tcPr>
+          <w:p>
+            <w:pPr>
+              <w:rPr>
+                <w:color w:val="EA82F1"/>
+                <w:szCs w:val="24"/>
+              </w:rPr>
+            </w:pPr>
+            <w:r>
+              <w:rPr>
+                <w:rFonts w:hint="eastAsia"/>
+                <w:color w:val="ED7D31" w:themeColor="accent2"/>
+                <w:szCs w:val="24"/>
+                <w14:textFill>
+                  <w14:solidFill>
+                    <w14:schemeClr w14:val="accent2"/>
+                  </w14:solidFill>
+                </w14:textFill>
+              </w:rPr>
+              <w:t>向</w:t>
+            </w:r>
+            <w:r>
+              <w:rPr>
+                <w:rFonts w:hint="eastAsia"/>
+                <w:color w:val="EA82F1"/>
+                <w:szCs w:val="24"/>
+              </w:rPr>
+              <w:t>后退</w:t>
+            </w:r>
+          </w:p>
+        </w:tc>
+        <w:tc>
+          <w:tcPr>
+            <w:tcW w:w="0" w:type="auto"/>
+            <w:vMerge w:val="continue"/>
+            <w:vAlign w:val="center"/>
+          </w:tcPr>
+          <w:p>
+            <w:pPr>
+              <w:rPr>
+                <w:color w:val="EA82F1"/>
+                <w:szCs w:val="24"/>
+              </w:rPr>
+            </w:pPr>
+          </w:p>
+        </w:tc>
+      </w:tr>
+      <w:tr>
+        <w:tblPrEx>
+          <w:tblBorders>
+            <w:top w:val="single" w:color="auto" w:sz="4" w:space="0"/>
+            <w:left w:val="single" w:color="auto" w:sz="4" w:space="0"/>
+            <w:bottom w:val="single" w:color="auto" w:sz="4" w:space="0"/>
+            <w:right w:val="single" w:color="auto" w:sz="4" w:space="0"/>
+            <w:insideH w:val="single" w:color="auto" w:sz="4" w:space="0"/>
+            <w:insideV w:val="single" w:color="auto" w:sz="4" w:space="0"/>
+          </w:tblBorders>
+          <w:tblCellMar>
+            <w:top w:w="0" w:type="dxa"/>
+            <w:left w:w="108" w:type="dxa"/>
+            <w:bottom w:w="0" w:type="dxa"/>
+            <w:right w:w="108" w:type="dxa"/>
+          </w:tblCellMar>
+        </w:tblPrEx>
+        <w:tc>
+          <w:tcPr>
+            <w:tcW w:w="0" w:type="auto"/>
+            <w:vAlign w:val="center"/>
+          </w:tcPr>
+          <w:p>
+            <w:pPr>
+              <w:rPr>
+                <w:color w:val="FF0000"/>
+              </w:rPr>
+            </w:pPr>
+            <w:r>
+              <w:rPr>
+                <w:rFonts w:hint="eastAsia"/>
+                <w:color w:val="FF0000"/>
+              </w:rPr>
+              <w:t>goto(x, y)</w:t>
+            </w:r>
+          </w:p>
+        </w:tc>
+        <w:tc>
+          <w:tcPr>
+            <w:tcW w:w="0" w:type="auto"/>
+            <w:vAlign w:val="center"/>
+          </w:tcPr>
+          <w:p>
+            <w:pPr>
+              <w:rPr>
+                <w:color w:val="EA82F1"/>
+                <w:szCs w:val="24"/>
+              </w:rPr>
+            </w:pPr>
+            <w:r>
+              <w:rPr>
+                <w:rFonts w:hint="eastAsia"/>
+                <w:color w:val="EA82F1"/>
+                <w:szCs w:val="24"/>
+              </w:rPr>
+              <w:t>直达</w:t>
+            </w:r>
+          </w:p>
+        </w:tc>
+        <w:tc>
+          <w:tcPr>
+            <w:tcW w:w="0" w:type="auto"/>
+            <w:vMerge w:val="continue"/>
+            <w:vAlign w:val="center"/>
+          </w:tcPr>
+          <w:p>
+            <w:pPr>
+              <w:rPr>
+                <w:color w:val="EA82F1"/>
+                <w:szCs w:val="24"/>
+              </w:rPr>
+            </w:pPr>
           </w:p>
         </w:tc>
       </w:tr>
@@ -17960,63 +18683,58 @@
                 <w:rFonts w:hint="eastAsia"/>
                 <w:color w:val="FF0000"/>
               </w:rPr>
-              <w:t>penup() / pu</w:t>
-            </w:r>
-          </w:p>
-        </w:tc>
-        <w:tc>
-          <w:tcPr>
-            <w:tcW w:w="0" w:type="auto"/>
-            <w:vAlign w:val="center"/>
-          </w:tcPr>
-          <w:p>
-            <w:pPr>
-              <w:rPr>
-                <w:color w:val="EA82F1"/>
-                <w:szCs w:val="24"/>
-              </w:rPr>
-            </w:pPr>
-            <w:r>
-              <w:rPr>
-                <w:rFonts w:hint="eastAsia"/>
-                <w:color w:val="EA82F1"/>
-                <w:szCs w:val="24"/>
-              </w:rPr>
-              <w:t>提起</w:t>
-            </w:r>
-          </w:p>
-        </w:tc>
-        <w:tc>
-          <w:tcPr>
-            <w:tcW w:w="0" w:type="auto"/>
-            <w:vMerge w:val="restart"/>
-            <w:vAlign w:val="center"/>
-          </w:tcPr>
-          <w:p>
-            <w:pPr>
-              <w:rPr>
-                <w:color w:val="ED7D31" w:themeColor="accent2"/>
-                <w:szCs w:val="24"/>
-                <w14:textFill>
-                  <w14:solidFill>
-                    <w14:schemeClr w14:val="accent2"/>
-                  </w14:solidFill>
-                </w14:textFill>
-              </w:rPr>
-            </w:pPr>
-            <w:r>
-              <w:rPr>
-                <w:rFonts w:hint="eastAsia"/>
-                <w:color w:val="ED7D31" w:themeColor="accent2"/>
-                <w:szCs w:val="24"/>
-                <w14:textFill>
-                  <w14:solidFill>
-                    <w14:schemeClr w14:val="accent2"/>
-                  </w14:solidFill>
-                </w14:textFill>
-              </w:rPr>
-              <w:t>画笔</w:t>
-            </w:r>
+              <w:t>home()</w:t>
+            </w:r>
+          </w:p>
+        </w:tc>
+        <w:tc>
+          <w:tcPr>
+            <w:tcW w:w="0" w:type="auto"/>
+            <w:vAlign w:val="center"/>
+          </w:tcPr>
+          <w:p>
+            <w:pPr>
+              <w:rPr>
+                <w:color w:val="EA82F1"/>
+                <w:szCs w:val="24"/>
+              </w:rPr>
+            </w:pPr>
+            <w:r>
+              <w:rPr>
+                <w:rFonts w:hint="eastAsia"/>
+                <w:color w:val="ED7D31" w:themeColor="accent2"/>
+                <w:szCs w:val="24"/>
+                <w14:textFill>
+                  <w14:solidFill>
+                    <w14:schemeClr w14:val="accent2"/>
+                  </w14:solidFill>
+                </w14:textFill>
+              </w:rPr>
+              <w:t>回</w:t>
+            </w:r>
+            <w:r>
+              <w:rPr>
+                <w:rFonts w:hint="eastAsia"/>
+                <w:color w:val="EA82F1"/>
+                <w:szCs w:val="24"/>
+              </w:rPr>
+              <w:t>原点</w:t>
+            </w:r>
+          </w:p>
+        </w:tc>
+        <w:tc>
+          <w:tcPr>
+            <w:tcW w:w="0" w:type="auto"/>
+            <w:vMerge w:val="continue"/>
+            <w:vAlign w:val="center"/>
+          </w:tcPr>
+          <w:p>
+            <w:pPr>
+              <w:rPr>
+                <w:color w:val="EA82F1"/>
+                <w:szCs w:val="24"/>
+              </w:rPr>
+            </w:pPr>
           </w:p>
         </w:tc>
       </w:tr>
@@ -18030,6 +18748,12 @@
             <w:insideH w:val="single" w:color="auto" w:sz="4" w:space="0"/>
             <w:insideV w:val="single" w:color="auto" w:sz="4" w:space="0"/>
           </w:tblBorders>
+          <w:tblCellMar>
+            <w:top w:w="0" w:type="dxa"/>
+            <w:left w:w="108" w:type="dxa"/>
+            <w:bottom w:w="0" w:type="dxa"/>
+            <w:right w:w="108" w:type="dxa"/>
+          </w:tblCellMar>
         </w:tblPrEx>
         <w:tc>
           <w:tcPr>
@@ -18047,50 +18771,58 @@
                 <w:rFonts w:hint="eastAsia"/>
                 <w:color w:val="FF0000"/>
               </w:rPr>
-              <w:t>pendown() / pd</w:t>
-            </w:r>
-          </w:p>
-        </w:tc>
-        <w:tc>
-          <w:tcPr>
-            <w:tcW w:w="0" w:type="auto"/>
-            <w:vAlign w:val="center"/>
-          </w:tcPr>
-          <w:p>
-            <w:pPr>
-              <w:rPr>
-                <w:color w:val="EA82F1"/>
-                <w:szCs w:val="24"/>
-              </w:rPr>
-            </w:pPr>
-            <w:r>
-              <w:rPr>
-                <w:rFonts w:hint="eastAsia"/>
-                <w:color w:val="EA82F1"/>
-                <w:szCs w:val="24"/>
-              </w:rPr>
-              <w:t>放下</w:t>
-            </w:r>
-          </w:p>
-        </w:tc>
-        <w:tc>
-          <w:tcPr>
-            <w:tcW w:w="0" w:type="auto"/>
-            <w:vMerge w:val="continue"/>
-            <w:vAlign w:val="center"/>
-          </w:tcPr>
-          <w:p>
-            <w:pPr>
-              <w:rPr>
-                <w:color w:val="ED7D31" w:themeColor="accent2"/>
-                <w:szCs w:val="24"/>
-                <w14:textFill>
-                  <w14:solidFill>
-                    <w14:schemeClr w14:val="accent2"/>
-                  </w14:solidFill>
-                </w14:textFill>
-              </w:rPr>
-            </w:pPr>
+              <w:t>setheading(angle) / seth</w:t>
+            </w:r>
+          </w:p>
+        </w:tc>
+        <w:tc>
+          <w:tcPr>
+            <w:tcW w:w="0" w:type="auto"/>
+            <w:vAlign w:val="center"/>
+          </w:tcPr>
+          <w:p>
+            <w:pPr>
+              <w:rPr>
+                <w:color w:val="EA82F1"/>
+                <w:szCs w:val="24"/>
+              </w:rPr>
+            </w:pPr>
+            <w:r>
+              <w:rPr>
+                <w:rFonts w:hint="eastAsia"/>
+                <w:color w:val="EA82F1"/>
+                <w:szCs w:val="24"/>
+              </w:rPr>
+              <w:t>设置</w:t>
+            </w:r>
+          </w:p>
+        </w:tc>
+        <w:tc>
+          <w:tcPr>
+            <w:tcW w:w="0" w:type="auto"/>
+            <w:vMerge w:val="restart"/>
+            <w:vAlign w:val="center"/>
+          </w:tcPr>
+          <w:p>
+            <w:pPr>
+              <w:rPr>
+                <w:color w:val="EA82F1"/>
+                <w:szCs w:val="24"/>
+              </w:rPr>
+            </w:pPr>
+            <w:r>
+              <w:rPr>
+                <w:rFonts w:hint="eastAsia"/>
+                <w:color w:val="ED7D31" w:themeColor="accent2"/>
+                <w:szCs w:val="24"/>
+                <w14:textFill>
+                  <w14:solidFill>
+                    <w14:schemeClr w14:val="accent2"/>
+                  </w14:solidFill>
+                </w14:textFill>
+              </w:rPr>
+              <w:t>转向</w:t>
+            </w:r>
           </w:p>
         </w:tc>
       </w:tr>
@@ -18104,6 +18836,12 @@
             <w:insideH w:val="single" w:color="auto" w:sz="4" w:space="0"/>
             <w:insideV w:val="single" w:color="auto" w:sz="4" w:space="0"/>
           </w:tblBorders>
+          <w:tblCellMar>
+            <w:top w:w="0" w:type="dxa"/>
+            <w:left w:w="108" w:type="dxa"/>
+            <w:bottom w:w="0" w:type="dxa"/>
+            <w:right w:w="108" w:type="dxa"/>
+          </w:tblCellMar>
         </w:tblPrEx>
         <w:tc>
           <w:tcPr>
@@ -18121,76 +18859,45 @@
                 <w:rFonts w:hint="eastAsia"/>
                 <w:color w:val="FF0000"/>
               </w:rPr>
-              <w:t>forward(dist) / fd</w:t>
-            </w:r>
-          </w:p>
-        </w:tc>
-        <w:tc>
-          <w:tcPr>
-            <w:tcW w:w="0" w:type="auto"/>
-            <w:vAlign w:val="center"/>
-          </w:tcPr>
-          <w:p>
-            <w:pPr>
-              <w:rPr>
-                <w:color w:val="ED7D31" w:themeColor="accent2"/>
-                <w:szCs w:val="24"/>
-                <w14:textFill>
-                  <w14:solidFill>
-                    <w14:schemeClr w14:val="accent2"/>
-                  </w14:solidFill>
-                </w14:textFill>
-              </w:rPr>
-            </w:pPr>
-            <w:r>
-              <w:rPr>
-                <w:rFonts w:hint="eastAsia"/>
-                <w:color w:val="ED7D31" w:themeColor="accent2"/>
-                <w:szCs w:val="24"/>
-                <w14:textFill>
-                  <w14:solidFill>
-                    <w14:schemeClr w14:val="accent2"/>
-                  </w14:solidFill>
-                </w14:textFill>
-              </w:rPr>
-              <w:t>向</w:t>
-            </w:r>
-            <w:r>
-              <w:rPr>
-                <w:rFonts w:hint="eastAsia"/>
-                <w:color w:val="EA82F1"/>
-                <w:szCs w:val="24"/>
-              </w:rPr>
-              <w:t>前进</w:t>
-            </w:r>
-          </w:p>
-        </w:tc>
-        <w:tc>
-          <w:tcPr>
-            <w:tcW w:w="0" w:type="auto"/>
-            <w:vMerge w:val="restart"/>
-            <w:vAlign w:val="center"/>
-          </w:tcPr>
-          <w:p>
-            <w:pPr>
-              <w:rPr>
-                <w:color w:val="EA82F1"/>
-                <w:szCs w:val="24"/>
-              </w:rPr>
-            </w:pPr>
-            <w:r>
-              <w:rPr>
-                <w:rFonts w:hint="eastAsia"/>
-                <w:color w:val="ED7D31" w:themeColor="accent2"/>
-                <w:szCs w:val="24"/>
-                <w14:textFill>
-                  <w14:solidFill>
-                    <w14:schemeClr w14:val="accent2"/>
-                  </w14:solidFill>
-                </w14:textFill>
-              </w:rPr>
-              <w:t>移动</w:t>
-            </w:r>
+              <w:t>left(angle) / lt</w:t>
+            </w:r>
+          </w:p>
+        </w:tc>
+        <w:tc>
+          <w:tcPr>
+            <w:tcW w:w="0" w:type="auto"/>
+            <w:vAlign w:val="center"/>
+          </w:tcPr>
+          <w:p>
+            <w:pPr>
+              <w:rPr>
+                <w:color w:val="EA82F1"/>
+                <w:szCs w:val="24"/>
+              </w:rPr>
+            </w:pPr>
+            <w:r>
+              <w:rPr>
+                <w:rFonts w:hint="eastAsia"/>
+                <w:color w:val="EA82F1"/>
+                <w:szCs w:val="24"/>
+              </w:rPr>
+              <w:t>逆时针</w:t>
+            </w:r>
+          </w:p>
+        </w:tc>
+        <w:tc>
+          <w:tcPr>
+            <w:tcW w:w="0" w:type="auto"/>
+            <w:vMerge w:val="continue"/>
+            <w:vAlign w:val="center"/>
+          </w:tcPr>
+          <w:p>
+            <w:pPr>
+              <w:rPr>
+                <w:color w:val="EA82F1"/>
+                <w:szCs w:val="24"/>
+              </w:rPr>
+            </w:pPr>
           </w:p>
         </w:tc>
       </w:tr>
@@ -18204,6 +18911,12 @@
             <w:insideH w:val="single" w:color="auto" w:sz="4" w:space="0"/>
             <w:insideV w:val="single" w:color="auto" w:sz="4" w:space="0"/>
           </w:tblBorders>
+          <w:tblCellMar>
+            <w:top w:w="0" w:type="dxa"/>
+            <w:left w:w="108" w:type="dxa"/>
+            <w:bottom w:w="0" w:type="dxa"/>
+            <w:right w:w="108" w:type="dxa"/>
+          </w:tblCellMar>
         </w:tblPrEx>
         <w:tc>
           <w:tcPr>
@@ -18221,42 +18934,29 @@
                 <w:rFonts w:hint="eastAsia"/>
                 <w:color w:val="FF0000"/>
               </w:rPr>
-              <w:t>backward(dist) / bk</w:t>
-            </w:r>
-          </w:p>
-        </w:tc>
-        <w:tc>
-          <w:tcPr>
-            <w:tcW w:w="0" w:type="auto"/>
-            <w:vAlign w:val="center"/>
-          </w:tcPr>
-          <w:p>
-            <w:pPr>
-              <w:rPr>
-                <w:color w:val="EA82F1"/>
-                <w:szCs w:val="24"/>
-              </w:rPr>
-            </w:pPr>
-            <w:r>
-              <w:rPr>
-                <w:rFonts w:hint="eastAsia"/>
-                <w:color w:val="ED7D31" w:themeColor="accent2"/>
-                <w:szCs w:val="24"/>
-                <w14:textFill>
-                  <w14:solidFill>
-                    <w14:schemeClr w14:val="accent2"/>
-                  </w14:solidFill>
-                </w14:textFill>
-              </w:rPr>
-              <w:t>向</w:t>
-            </w:r>
-            <w:r>
-              <w:rPr>
-                <w:rFonts w:hint="eastAsia"/>
-                <w:color w:val="EA82F1"/>
-                <w:szCs w:val="24"/>
-              </w:rPr>
-              <w:t>后退</w:t>
+              <w:t>right(angle) / rt</w:t>
+            </w:r>
+          </w:p>
+        </w:tc>
+        <w:tc>
+          <w:tcPr>
+            <w:tcW w:w="0" w:type="auto"/>
+            <w:vAlign w:val="center"/>
+          </w:tcPr>
+          <w:p>
+            <w:pPr>
+              <w:rPr>
+                <w:color w:val="EA82F1"/>
+                <w:szCs w:val="24"/>
+              </w:rPr>
+            </w:pPr>
+            <w:r>
+              <w:rPr>
+                <w:rFonts w:hint="eastAsia"/>
+                <w:color w:val="EA82F1"/>
+                <w:szCs w:val="24"/>
+              </w:rPr>
+              <w:t>顺时针</w:t>
             </w:r>
           </w:p>
         </w:tc>
@@ -18269,8 +18969,13 @@
           <w:p>
             <w:pPr>
               <w:rPr>
-                <w:color w:val="EA82F1"/>
-                <w:szCs w:val="24"/>
+                <w:color w:val="ED7D31" w:themeColor="accent2"/>
+                <w:szCs w:val="24"/>
+                <w14:textFill>
+                  <w14:solidFill>
+                    <w14:schemeClr w14:val="accent2"/>
+                  </w14:solidFill>
+                </w14:textFill>
               </w:rPr>
             </w:pPr>
           </w:p>
@@ -18286,6 +18991,12 @@
             <w:insideH w:val="single" w:color="auto" w:sz="4" w:space="0"/>
             <w:insideV w:val="single" w:color="auto" w:sz="4" w:space="0"/>
           </w:tblBorders>
+          <w:tblCellMar>
+            <w:top w:w="0" w:type="dxa"/>
+            <w:left w:w="108" w:type="dxa"/>
+            <w:bottom w:w="0" w:type="dxa"/>
+            <w:right w:w="108" w:type="dxa"/>
+          </w:tblCellMar>
         </w:tblPrEx>
         <w:tc>
           <w:tcPr>
@@ -18303,45 +19014,62 @@
                 <w:rFonts w:hint="eastAsia"/>
                 <w:color w:val="FF0000"/>
               </w:rPr>
-              <w:t>goto(x, y)</w:t>
-            </w:r>
-          </w:p>
-        </w:tc>
-        <w:tc>
-          <w:tcPr>
-            <w:tcW w:w="0" w:type="auto"/>
-            <w:vAlign w:val="center"/>
-          </w:tcPr>
-          <w:p>
-            <w:pPr>
-              <w:rPr>
-                <w:color w:val="EA82F1"/>
-                <w:szCs w:val="24"/>
-              </w:rPr>
-            </w:pPr>
-            <w:r>
-              <w:rPr>
-                <w:rFonts w:hint="eastAsia"/>
-                <w:color w:val="EA82F1"/>
-                <w:szCs w:val="24"/>
-              </w:rPr>
-              <w:t>直达</w:t>
-            </w:r>
-          </w:p>
-        </w:tc>
-        <w:tc>
-          <w:tcPr>
-            <w:tcW w:w="0" w:type="auto"/>
-            <w:vMerge w:val="continue"/>
-            <w:vAlign w:val="center"/>
-          </w:tcPr>
-          <w:p>
-            <w:pPr>
-              <w:rPr>
-                <w:color w:val="EA82F1"/>
-                <w:szCs w:val="24"/>
-              </w:rPr>
-            </w:pPr>
+              <w:t>dot(r, color)</w:t>
+            </w:r>
+          </w:p>
+        </w:tc>
+        <w:tc>
+          <w:tcPr>
+            <w:tcW w:w="0" w:type="auto"/>
+            <w:gridSpan w:val="2"/>
+            <w:vAlign w:val="center"/>
+          </w:tcPr>
+          <w:p>
+            <w:pPr>
+              <w:rPr>
+                <w:color w:val="ED7D31" w:themeColor="accent2"/>
+                <w:szCs w:val="24"/>
+                <w14:textFill>
+                  <w14:solidFill>
+                    <w14:schemeClr w14:val="accent2"/>
+                  </w14:solidFill>
+                </w14:textFill>
+              </w:rPr>
+            </w:pPr>
+            <w:r>
+              <w:rPr>
+                <w:rFonts w:hint="eastAsia"/>
+                <w:color w:val="ED7D31" w:themeColor="accent2"/>
+                <w:szCs w:val="24"/>
+                <w14:textFill>
+                  <w14:solidFill>
+                    <w14:schemeClr w14:val="accent2"/>
+                  </w14:solidFill>
+                </w14:textFill>
+              </w:rPr>
+              <w:t>绘制</w:t>
+            </w:r>
+            <w:r>
+              <w:rPr>
+                <w:rFonts w:hint="eastAsia"/>
+                <w:color w:val="EA82F1"/>
+                <w:szCs w:val="24"/>
+              </w:rPr>
+              <w:t xml:space="preserve">实心圆 </w:t>
+            </w:r>
+            <w:r>
+              <w:rPr>
+                <w:rFonts w:hint="eastAsia"/>
+                <w:color w:val="ED7D31" w:themeColor="accent2"/>
+                <w:szCs w:val="24"/>
+                <w14:textFill>
+                  <w14:solidFill>
+                    <w14:schemeClr w14:val="accent2"/>
+                  </w14:solidFill>
+                </w14:textFill>
+              </w:rPr>
+              <w:t>(画笔在圆心)</w:t>
+            </w:r>
           </w:p>
         </w:tc>
       </w:tr>
@@ -18355,6 +19083,12 @@
             <w:insideH w:val="single" w:color="auto" w:sz="4" w:space="0"/>
             <w:insideV w:val="single" w:color="auto" w:sz="4" w:space="0"/>
           </w:tblBorders>
+          <w:tblCellMar>
+            <w:top w:w="0" w:type="dxa"/>
+            <w:left w:w="108" w:type="dxa"/>
+            <w:bottom w:w="0" w:type="dxa"/>
+            <w:right w:w="108" w:type="dxa"/>
+          </w:tblCellMar>
         </w:tblPrEx>
         <w:tc>
           <w:tcPr>
@@ -18372,58 +19106,62 @@
                 <w:rFonts w:hint="eastAsia"/>
                 <w:color w:val="FF0000"/>
               </w:rPr>
-              <w:t>home()</w:t>
-            </w:r>
-          </w:p>
-        </w:tc>
-        <w:tc>
-          <w:tcPr>
-            <w:tcW w:w="0" w:type="auto"/>
-            <w:vAlign w:val="center"/>
-          </w:tcPr>
-          <w:p>
-            <w:pPr>
-              <w:rPr>
-                <w:color w:val="EA82F1"/>
-                <w:szCs w:val="24"/>
-              </w:rPr>
-            </w:pPr>
-            <w:r>
-              <w:rPr>
-                <w:rFonts w:hint="eastAsia"/>
-                <w:color w:val="ED7D31" w:themeColor="accent2"/>
-                <w:szCs w:val="24"/>
-                <w14:textFill>
-                  <w14:solidFill>
-                    <w14:schemeClr w14:val="accent2"/>
-                  </w14:solidFill>
-                </w14:textFill>
-              </w:rPr>
-              <w:t>回</w:t>
-            </w:r>
-            <w:r>
-              <w:rPr>
-                <w:rFonts w:hint="eastAsia"/>
-                <w:color w:val="EA82F1"/>
-                <w:szCs w:val="24"/>
-              </w:rPr>
-              <w:t>原点</w:t>
-            </w:r>
-          </w:p>
-        </w:tc>
-        <w:tc>
-          <w:tcPr>
-            <w:tcW w:w="0" w:type="auto"/>
-            <w:vMerge w:val="continue"/>
-            <w:vAlign w:val="center"/>
-          </w:tcPr>
-          <w:p>
-            <w:pPr>
-              <w:rPr>
-                <w:color w:val="EA82F1"/>
-                <w:szCs w:val="24"/>
-              </w:rPr>
-            </w:pPr>
+              <w:t>circle(r, angle)</w:t>
+            </w:r>
+          </w:p>
+        </w:tc>
+        <w:tc>
+          <w:tcPr>
+            <w:tcW w:w="0" w:type="auto"/>
+            <w:gridSpan w:val="2"/>
+            <w:vAlign w:val="center"/>
+          </w:tcPr>
+          <w:p>
+            <w:pPr>
+              <w:rPr>
+                <w:color w:val="ED7D31" w:themeColor="accent2"/>
+                <w:szCs w:val="24"/>
+                <w14:textFill>
+                  <w14:solidFill>
+                    <w14:schemeClr w14:val="accent2"/>
+                  </w14:solidFill>
+                </w14:textFill>
+              </w:rPr>
+            </w:pPr>
+            <w:r>
+              <w:rPr>
+                <w:rFonts w:hint="eastAsia"/>
+                <w:color w:val="ED7D31" w:themeColor="accent2"/>
+                <w:szCs w:val="24"/>
+                <w14:textFill>
+                  <w14:solidFill>
+                    <w14:schemeClr w14:val="accent2"/>
+                  </w14:solidFill>
+                </w14:textFill>
+              </w:rPr>
+              <w:t>绘制</w:t>
+            </w:r>
+            <w:r>
+              <w:rPr>
+                <w:rFonts w:hint="eastAsia"/>
+                <w:color w:val="EA82F1"/>
+                <w:szCs w:val="24"/>
+              </w:rPr>
+              <w:t xml:space="preserve">空心圆 </w:t>
+            </w:r>
+            <w:r>
+              <w:rPr>
+                <w:rFonts w:hint="eastAsia"/>
+                <w:color w:val="ED7D31" w:themeColor="accent2"/>
+                <w:szCs w:val="24"/>
+                <w14:textFill>
+                  <w14:solidFill>
+                    <w14:schemeClr w14:val="accent2"/>
+                  </w14:solidFill>
+                </w14:textFill>
+              </w:rPr>
+              <w:t>(画笔在圆上)</w:t>
+            </w:r>
           </w:p>
         </w:tc>
       </w:tr>
@@ -18437,6 +19175,12 @@
             <w:insideH w:val="single" w:color="auto" w:sz="4" w:space="0"/>
             <w:insideV w:val="single" w:color="auto" w:sz="4" w:space="0"/>
           </w:tblBorders>
+          <w:tblCellMar>
+            <w:top w:w="0" w:type="dxa"/>
+            <w:left w:w="108" w:type="dxa"/>
+            <w:bottom w:w="0" w:type="dxa"/>
+            <w:right w:w="108" w:type="dxa"/>
+          </w:tblCellMar>
         </w:tblPrEx>
         <w:tc>
           <w:tcPr>
@@ -18454,29 +19198,39 @@
                 <w:rFonts w:hint="eastAsia"/>
                 <w:color w:val="FF0000"/>
               </w:rPr>
-              <w:t>setheading(angle) / seth</w:t>
-            </w:r>
-          </w:p>
-        </w:tc>
-        <w:tc>
-          <w:tcPr>
-            <w:tcW w:w="0" w:type="auto"/>
-            <w:vAlign w:val="center"/>
-          </w:tcPr>
-          <w:p>
-            <w:pPr>
-              <w:rPr>
-                <w:color w:val="EA82F1"/>
-                <w:szCs w:val="24"/>
-              </w:rPr>
-            </w:pPr>
-            <w:r>
-              <w:rPr>
-                <w:rFonts w:hint="eastAsia"/>
-                <w:color w:val="EA82F1"/>
-                <w:szCs w:val="24"/>
-              </w:rPr>
-              <w:t>设置</w:t>
+              <w:t>begin_fill()</w:t>
+            </w:r>
+          </w:p>
+        </w:tc>
+        <w:tc>
+          <w:tcPr>
+            <w:tcW w:w="0" w:type="auto"/>
+            <w:vAlign w:val="center"/>
+          </w:tcPr>
+          <w:p>
+            <w:pPr>
+              <w:rPr>
+                <w:color w:val="ED7D31" w:themeColor="accent2"/>
+                <w:szCs w:val="24"/>
+                <w14:textFill>
+                  <w14:solidFill>
+                    <w14:schemeClr w14:val="accent2"/>
+                  </w14:solidFill>
+                </w14:textFill>
+              </w:rPr>
+            </w:pPr>
+            <w:r>
+              <w:rPr>
+                <w:rFonts w:hint="eastAsia"/>
+                <w:color w:val="ED7D31" w:themeColor="accent2"/>
+                <w:szCs w:val="24"/>
+                <w14:textFill>
+                  <w14:solidFill>
+                    <w14:schemeClr w14:val="accent2"/>
+                  </w14:solidFill>
+                </w14:textFill>
+              </w:rPr>
+              <w:t>开始</w:t>
             </w:r>
           </w:p>
         </w:tc>
@@ -18489,22 +19243,22 @@
           <w:p>
             <w:pPr>
               <w:rPr>
-                <w:color w:val="EA82F1"/>
-                <w:szCs w:val="24"/>
-              </w:rPr>
-            </w:pPr>
-            <w:r>
-              <w:rPr>
-                <w:rFonts w:hint="eastAsia"/>
-                <w:color w:val="ED7D31" w:themeColor="accent2"/>
-                <w:szCs w:val="24"/>
-                <w14:textFill>
-                  <w14:solidFill>
-                    <w14:schemeClr w14:val="accent2"/>
-                  </w14:solidFill>
-                </w14:textFill>
-              </w:rPr>
-              <w:t>转向</w:t>
+                <w:color w:val="ED7D31" w:themeColor="accent2"/>
+                <w:szCs w:val="24"/>
+                <w14:textFill>
+                  <w14:solidFill>
+                    <w14:schemeClr w14:val="accent2"/>
+                  </w14:solidFill>
+                </w14:textFill>
+              </w:rPr>
+            </w:pPr>
+            <w:r>
+              <w:rPr>
+                <w:rFonts w:hint="eastAsia"/>
+                <w:color w:val="EA82F1"/>
+                <w:szCs w:val="24"/>
+              </w:rPr>
+              <w:t>填充</w:t>
             </w:r>
           </w:p>
         </w:tc>
@@ -18519,6 +19273,12 @@
             <w:insideH w:val="single" w:color="auto" w:sz="4" w:space="0"/>
             <w:insideV w:val="single" w:color="auto" w:sz="4" w:space="0"/>
           </w:tblBorders>
+          <w:tblCellMar>
+            <w:top w:w="0" w:type="dxa"/>
+            <w:left w:w="108" w:type="dxa"/>
+            <w:bottom w:w="0" w:type="dxa"/>
+            <w:right w:w="108" w:type="dxa"/>
+          </w:tblCellMar>
         </w:tblPrEx>
         <w:tc>
           <w:tcPr>
@@ -18536,29 +19296,39 @@
                 <w:rFonts w:hint="eastAsia"/>
                 <w:color w:val="FF0000"/>
               </w:rPr>
-              <w:t>left(angle) / lt</w:t>
-            </w:r>
-          </w:p>
-        </w:tc>
-        <w:tc>
-          <w:tcPr>
-            <w:tcW w:w="0" w:type="auto"/>
-            <w:vAlign w:val="center"/>
-          </w:tcPr>
-          <w:p>
-            <w:pPr>
-              <w:rPr>
-                <w:color w:val="EA82F1"/>
-                <w:szCs w:val="24"/>
-              </w:rPr>
-            </w:pPr>
-            <w:r>
-              <w:rPr>
-                <w:rFonts w:hint="eastAsia"/>
-                <w:color w:val="EA82F1"/>
-                <w:szCs w:val="24"/>
-              </w:rPr>
-              <w:t>逆时针</w:t>
+              <w:t>end_fill()</w:t>
+            </w:r>
+          </w:p>
+        </w:tc>
+        <w:tc>
+          <w:tcPr>
+            <w:tcW w:w="0" w:type="auto"/>
+            <w:vAlign w:val="center"/>
+          </w:tcPr>
+          <w:p>
+            <w:pPr>
+              <w:rPr>
+                <w:color w:val="ED7D31" w:themeColor="accent2"/>
+                <w:szCs w:val="24"/>
+                <w14:textFill>
+                  <w14:solidFill>
+                    <w14:schemeClr w14:val="accent2"/>
+                  </w14:solidFill>
+                </w14:textFill>
+              </w:rPr>
+            </w:pPr>
+            <w:r>
+              <w:rPr>
+                <w:rFonts w:hint="eastAsia"/>
+                <w:color w:val="ED7D31" w:themeColor="accent2"/>
+                <w:szCs w:val="24"/>
+                <w14:textFill>
+                  <w14:solidFill>
+                    <w14:schemeClr w14:val="accent2"/>
+                  </w14:solidFill>
+                </w14:textFill>
+              </w:rPr>
+              <w:t>结束</w:t>
             </w:r>
           </w:p>
         </w:tc>
@@ -18571,8 +19341,13 @@
           <w:p>
             <w:pPr>
               <w:rPr>
-                <w:color w:val="EA82F1"/>
-                <w:szCs w:val="24"/>
+                <w:color w:val="ED7D31" w:themeColor="accent2"/>
+                <w:szCs w:val="24"/>
+                <w14:textFill>
+                  <w14:solidFill>
+                    <w14:schemeClr w14:val="accent2"/>
+                  </w14:solidFill>
+                </w14:textFill>
               </w:rPr>
             </w:pPr>
           </w:p>
@@ -18588,6 +19363,12 @@
             <w:insideH w:val="single" w:color="auto" w:sz="4" w:space="0"/>
             <w:insideV w:val="single" w:color="auto" w:sz="4" w:space="0"/>
           </w:tblBorders>
+          <w:tblCellMar>
+            <w:top w:w="0" w:type="dxa"/>
+            <w:left w:w="108" w:type="dxa"/>
+            <w:bottom w:w="0" w:type="dxa"/>
+            <w:right w:w="108" w:type="dxa"/>
+          </w:tblCellMar>
         </w:tblPrEx>
         <w:tc>
           <w:tcPr>
@@ -18605,50 +19386,80 @@
                 <w:rFonts w:hint="eastAsia"/>
                 <w:color w:val="FF0000"/>
               </w:rPr>
-              <w:t>right(angle) / rt</w:t>
-            </w:r>
-          </w:p>
-        </w:tc>
-        <w:tc>
-          <w:tcPr>
-            <w:tcW w:w="0" w:type="auto"/>
-            <w:vAlign w:val="center"/>
-          </w:tcPr>
-          <w:p>
-            <w:pPr>
-              <w:rPr>
-                <w:color w:val="EA82F1"/>
-                <w:szCs w:val="24"/>
-              </w:rPr>
-            </w:pPr>
-            <w:r>
-              <w:rPr>
-                <w:rFonts w:hint="eastAsia"/>
-                <w:color w:val="EA82F1"/>
-                <w:szCs w:val="24"/>
-              </w:rPr>
-              <w:t>顺时针</w:t>
-            </w:r>
-          </w:p>
-        </w:tc>
-        <w:tc>
-          <w:tcPr>
-            <w:tcW w:w="0" w:type="auto"/>
-            <w:vMerge w:val="continue"/>
-            <w:vAlign w:val="center"/>
-          </w:tcPr>
-          <w:p>
-            <w:pPr>
-              <w:rPr>
-                <w:color w:val="ED7D31" w:themeColor="accent2"/>
-                <w:szCs w:val="24"/>
-                <w14:textFill>
-                  <w14:solidFill>
-                    <w14:schemeClr w14:val="accent2"/>
-                  </w14:solidFill>
-                </w14:textFill>
-              </w:rPr>
-            </w:pPr>
+              <w:t>write(str, align, font)</w:t>
+            </w:r>
+          </w:p>
+        </w:tc>
+        <w:tc>
+          <w:tcPr>
+            <w:tcW w:w="0" w:type="auto"/>
+            <w:vAlign w:val="center"/>
+          </w:tcPr>
+          <w:p>
+            <w:pPr>
+              <w:rPr>
+                <w:color w:val="ED7D31" w:themeColor="accent2"/>
+                <w:szCs w:val="24"/>
+                <w14:textFill>
+                  <w14:solidFill>
+                    <w14:schemeClr w14:val="accent2"/>
+                  </w14:solidFill>
+                </w14:textFill>
+              </w:rPr>
+            </w:pPr>
+            <w:r>
+              <w:rPr>
+                <w:rFonts w:hint="eastAsia"/>
+                <w:color w:val="ED7D31" w:themeColor="accent2"/>
+                <w:szCs w:val="24"/>
+                <w14:textFill>
+                  <w14:solidFill>
+                    <w14:schemeClr w14:val="accent2"/>
+                  </w14:solidFill>
+                </w14:textFill>
+              </w:rPr>
+              <w:t>写</w:t>
+            </w:r>
+            <w:r>
+              <w:rPr>
+                <w:rFonts w:hint="eastAsia"/>
+                <w:color w:val="EA82F1"/>
+                <w:szCs w:val="24"/>
+              </w:rPr>
+              <w:t>字</w:t>
+            </w:r>
+          </w:p>
+        </w:tc>
+        <w:tc>
+          <w:tcPr>
+            <w:tcW w:w="0" w:type="auto"/>
+            <w:vAlign w:val="center"/>
+          </w:tcPr>
+          <w:p>
+            <w:pPr>
+              <w:rPr>
+                <w:color w:val="ED7D31" w:themeColor="accent2"/>
+                <w:szCs w:val="24"/>
+                <w14:textFill>
+                  <w14:solidFill>
+                    <w14:schemeClr w14:val="accent2"/>
+                  </w14:solidFill>
+                </w14:textFill>
+              </w:rPr>
+            </w:pPr>
+            <w:r>
+              <w:rPr>
+                <w:rFonts w:hint="eastAsia"/>
+                <w:color w:val="ED7D31" w:themeColor="accent2"/>
+                <w:szCs w:val="24"/>
+                <w14:textFill>
+                  <w14:solidFill>
+                    <w14:schemeClr w14:val="accent2"/>
+                  </w14:solidFill>
+                </w14:textFill>
+              </w:rPr>
+              <w:t>font：[name, size, type]</w:t>
+            </w:r>
           </w:p>
         </w:tc>
       </w:tr>
@@ -18662,458 +19473,12 @@
             <w:insideH w:val="single" w:color="auto" w:sz="4" w:space="0"/>
             <w:insideV w:val="single" w:color="auto" w:sz="4" w:space="0"/>
           </w:tblBorders>
-        </w:tblPrEx>
-        <w:tc>
-          <w:tcPr>
-            <w:tcW w:w="0" w:type="auto"/>
-            <w:vAlign w:val="center"/>
-          </w:tcPr>
-          <w:p>
-            <w:pPr>
-              <w:rPr>
-                <w:color w:val="FF0000"/>
-              </w:rPr>
-            </w:pPr>
-            <w:r>
-              <w:rPr>
-                <w:rFonts w:hint="eastAsia"/>
-                <w:color w:val="FF0000"/>
-              </w:rPr>
-              <w:t>dot(r, color)</w:t>
-            </w:r>
-          </w:p>
-        </w:tc>
-        <w:tc>
-          <w:tcPr>
-            <w:tcW w:w="0" w:type="auto"/>
-            <w:gridSpan w:val="2"/>
-            <w:vAlign w:val="center"/>
-          </w:tcPr>
-          <w:p>
-            <w:pPr>
-              <w:rPr>
-                <w:color w:val="ED7D31" w:themeColor="accent2"/>
-                <w:szCs w:val="24"/>
-                <w14:textFill>
-                  <w14:solidFill>
-                    <w14:schemeClr w14:val="accent2"/>
-                  </w14:solidFill>
-                </w14:textFill>
-              </w:rPr>
-            </w:pPr>
-            <w:r>
-              <w:rPr>
-                <w:rFonts w:hint="eastAsia"/>
-                <w:color w:val="ED7D31" w:themeColor="accent2"/>
-                <w:szCs w:val="24"/>
-                <w14:textFill>
-                  <w14:solidFill>
-                    <w14:schemeClr w14:val="accent2"/>
-                  </w14:solidFill>
-                </w14:textFill>
-              </w:rPr>
-              <w:t>绘制</w:t>
-            </w:r>
-            <w:r>
-              <w:rPr>
-                <w:rFonts w:hint="eastAsia"/>
-                <w:color w:val="EA82F1"/>
-                <w:szCs w:val="24"/>
-              </w:rPr>
-              <w:t xml:space="preserve">实心圆 </w:t>
-            </w:r>
-            <w:r>
-              <w:rPr>
-                <w:rFonts w:hint="eastAsia"/>
-                <w:color w:val="ED7D31" w:themeColor="accent2"/>
-                <w:szCs w:val="24"/>
-                <w14:textFill>
-                  <w14:solidFill>
-                    <w14:schemeClr w14:val="accent2"/>
-                  </w14:solidFill>
-                </w14:textFill>
-              </w:rPr>
-              <w:t>(画笔在圆心)</w:t>
-            </w:r>
-          </w:p>
-        </w:tc>
-      </w:tr>
-      <w:tr>
-        <w:tblPrEx>
-          <w:tblBorders>
-            <w:top w:val="single" w:color="auto" w:sz="4" w:space="0"/>
-            <w:left w:val="single" w:color="auto" w:sz="4" w:space="0"/>
-            <w:bottom w:val="single" w:color="auto" w:sz="4" w:space="0"/>
-            <w:right w:val="single" w:color="auto" w:sz="4" w:space="0"/>
-            <w:insideH w:val="single" w:color="auto" w:sz="4" w:space="0"/>
-            <w:insideV w:val="single" w:color="auto" w:sz="4" w:space="0"/>
-          </w:tblBorders>
-        </w:tblPrEx>
-        <w:tc>
-          <w:tcPr>
-            <w:tcW w:w="0" w:type="auto"/>
-            <w:vAlign w:val="center"/>
-          </w:tcPr>
-          <w:p>
-            <w:pPr>
-              <w:rPr>
-                <w:color w:val="FF0000"/>
-              </w:rPr>
-            </w:pPr>
-            <w:r>
-              <w:rPr>
-                <w:rFonts w:hint="eastAsia"/>
-                <w:color w:val="FF0000"/>
-              </w:rPr>
-              <w:t>circle(r, angle)</w:t>
-            </w:r>
-          </w:p>
-        </w:tc>
-        <w:tc>
-          <w:tcPr>
-            <w:tcW w:w="0" w:type="auto"/>
-            <w:gridSpan w:val="2"/>
-            <w:vAlign w:val="center"/>
-          </w:tcPr>
-          <w:p>
-            <w:pPr>
-              <w:rPr>
-                <w:color w:val="ED7D31" w:themeColor="accent2"/>
-                <w:szCs w:val="24"/>
-                <w14:textFill>
-                  <w14:solidFill>
-                    <w14:schemeClr w14:val="accent2"/>
-                  </w14:solidFill>
-                </w14:textFill>
-              </w:rPr>
-            </w:pPr>
-            <w:r>
-              <w:rPr>
-                <w:rFonts w:hint="eastAsia"/>
-                <w:color w:val="ED7D31" w:themeColor="accent2"/>
-                <w:szCs w:val="24"/>
-                <w14:textFill>
-                  <w14:solidFill>
-                    <w14:schemeClr w14:val="accent2"/>
-                  </w14:solidFill>
-                </w14:textFill>
-              </w:rPr>
-              <w:t>绘制</w:t>
-            </w:r>
-            <w:r>
-              <w:rPr>
-                <w:rFonts w:hint="eastAsia"/>
-                <w:color w:val="EA82F1"/>
-                <w:szCs w:val="24"/>
-              </w:rPr>
-              <w:t xml:space="preserve">空心圆 </w:t>
-            </w:r>
-            <w:r>
-              <w:rPr>
-                <w:rFonts w:hint="eastAsia"/>
-                <w:color w:val="ED7D31" w:themeColor="accent2"/>
-                <w:szCs w:val="24"/>
-                <w14:textFill>
-                  <w14:solidFill>
-                    <w14:schemeClr w14:val="accent2"/>
-                  </w14:solidFill>
-                </w14:textFill>
-              </w:rPr>
-              <w:t>(画笔在圆上)</w:t>
-            </w:r>
-          </w:p>
-        </w:tc>
-      </w:tr>
-      <w:tr>
-        <w:tblPrEx>
-          <w:tblBorders>
-            <w:top w:val="single" w:color="auto" w:sz="4" w:space="0"/>
-            <w:left w:val="single" w:color="auto" w:sz="4" w:space="0"/>
-            <w:bottom w:val="single" w:color="auto" w:sz="4" w:space="0"/>
-            <w:right w:val="single" w:color="auto" w:sz="4" w:space="0"/>
-            <w:insideH w:val="single" w:color="auto" w:sz="4" w:space="0"/>
-            <w:insideV w:val="single" w:color="auto" w:sz="4" w:space="0"/>
-          </w:tblBorders>
-        </w:tblPrEx>
-        <w:tc>
-          <w:tcPr>
-            <w:tcW w:w="0" w:type="auto"/>
-            <w:vAlign w:val="center"/>
-          </w:tcPr>
-          <w:p>
-            <w:pPr>
-              <w:rPr>
-                <w:color w:val="FF0000"/>
-              </w:rPr>
-            </w:pPr>
-            <w:r>
-              <w:rPr>
-                <w:rFonts w:hint="eastAsia"/>
-                <w:color w:val="FF0000"/>
-              </w:rPr>
-              <w:t>begin_fill()</w:t>
-            </w:r>
-          </w:p>
-        </w:tc>
-        <w:tc>
-          <w:tcPr>
-            <w:tcW w:w="0" w:type="auto"/>
-            <w:vAlign w:val="center"/>
-          </w:tcPr>
-          <w:p>
-            <w:pPr>
-              <w:rPr>
-                <w:color w:val="ED7D31" w:themeColor="accent2"/>
-                <w:szCs w:val="24"/>
-                <w14:textFill>
-                  <w14:solidFill>
-                    <w14:schemeClr w14:val="accent2"/>
-                  </w14:solidFill>
-                </w14:textFill>
-              </w:rPr>
-            </w:pPr>
-            <w:r>
-              <w:rPr>
-                <w:rFonts w:hint="eastAsia"/>
-                <w:color w:val="ED7D31" w:themeColor="accent2"/>
-                <w:szCs w:val="24"/>
-                <w14:textFill>
-                  <w14:solidFill>
-                    <w14:schemeClr w14:val="accent2"/>
-                  </w14:solidFill>
-                </w14:textFill>
-              </w:rPr>
-              <w:t>开始</w:t>
-            </w:r>
-          </w:p>
-        </w:tc>
-        <w:tc>
-          <w:tcPr>
-            <w:tcW w:w="0" w:type="auto"/>
-            <w:vMerge w:val="restart"/>
-            <w:vAlign w:val="center"/>
-          </w:tcPr>
-          <w:p>
-            <w:pPr>
-              <w:rPr>
-                <w:color w:val="ED7D31" w:themeColor="accent2"/>
-                <w:szCs w:val="24"/>
-                <w14:textFill>
-                  <w14:solidFill>
-                    <w14:schemeClr w14:val="accent2"/>
-                  </w14:solidFill>
-                </w14:textFill>
-              </w:rPr>
-            </w:pPr>
-            <w:r>
-              <w:rPr>
-                <w:rFonts w:hint="eastAsia"/>
-                <w:color w:val="EA82F1"/>
-                <w:szCs w:val="24"/>
-              </w:rPr>
-              <w:t>填充</w:t>
-            </w:r>
-          </w:p>
-        </w:tc>
-      </w:tr>
-      <w:tr>
-        <w:tblPrEx>
-          <w:tblBorders>
-            <w:top w:val="single" w:color="auto" w:sz="4" w:space="0"/>
-            <w:left w:val="single" w:color="auto" w:sz="4" w:space="0"/>
-            <w:bottom w:val="single" w:color="auto" w:sz="4" w:space="0"/>
-            <w:right w:val="single" w:color="auto" w:sz="4" w:space="0"/>
-            <w:insideH w:val="single" w:color="auto" w:sz="4" w:space="0"/>
-            <w:insideV w:val="single" w:color="auto" w:sz="4" w:space="0"/>
-          </w:tblBorders>
-        </w:tblPrEx>
-        <w:tc>
-          <w:tcPr>
-            <w:tcW w:w="0" w:type="auto"/>
-            <w:vAlign w:val="center"/>
-          </w:tcPr>
-          <w:p>
-            <w:pPr>
-              <w:rPr>
-                <w:color w:val="FF0000"/>
-              </w:rPr>
-            </w:pPr>
-            <w:r>
-              <w:rPr>
-                <w:rFonts w:hint="eastAsia"/>
-                <w:color w:val="FF0000"/>
-              </w:rPr>
-              <w:t>end_fill()</w:t>
-            </w:r>
-          </w:p>
-        </w:tc>
-        <w:tc>
-          <w:tcPr>
-            <w:tcW w:w="0" w:type="auto"/>
-            <w:vAlign w:val="center"/>
-          </w:tcPr>
-          <w:p>
-            <w:pPr>
-              <w:rPr>
-                <w:color w:val="ED7D31" w:themeColor="accent2"/>
-                <w:szCs w:val="24"/>
-                <w14:textFill>
-                  <w14:solidFill>
-                    <w14:schemeClr w14:val="accent2"/>
-                  </w14:solidFill>
-                </w14:textFill>
-              </w:rPr>
-            </w:pPr>
-            <w:r>
-              <w:rPr>
-                <w:rFonts w:hint="eastAsia"/>
-                <w:color w:val="ED7D31" w:themeColor="accent2"/>
-                <w:szCs w:val="24"/>
-                <w14:textFill>
-                  <w14:solidFill>
-                    <w14:schemeClr w14:val="accent2"/>
-                  </w14:solidFill>
-                </w14:textFill>
-              </w:rPr>
-              <w:t>结束</w:t>
-            </w:r>
-          </w:p>
-        </w:tc>
-        <w:tc>
-          <w:tcPr>
-            <w:tcW w:w="0" w:type="auto"/>
-            <w:vMerge w:val="continue"/>
-            <w:vAlign w:val="center"/>
-          </w:tcPr>
-          <w:p>
-            <w:pPr>
-              <w:rPr>
-                <w:color w:val="ED7D31" w:themeColor="accent2"/>
-                <w:szCs w:val="24"/>
-                <w14:textFill>
-                  <w14:solidFill>
-                    <w14:schemeClr w14:val="accent2"/>
-                  </w14:solidFill>
-                </w14:textFill>
-              </w:rPr>
-            </w:pPr>
-          </w:p>
-        </w:tc>
-      </w:tr>
-      <w:tr>
-        <w:tblPrEx>
-          <w:tblBorders>
-            <w:top w:val="single" w:color="auto" w:sz="4" w:space="0"/>
-            <w:left w:val="single" w:color="auto" w:sz="4" w:space="0"/>
-            <w:bottom w:val="single" w:color="auto" w:sz="4" w:space="0"/>
-            <w:right w:val="single" w:color="auto" w:sz="4" w:space="0"/>
-            <w:insideH w:val="single" w:color="auto" w:sz="4" w:space="0"/>
-            <w:insideV w:val="single" w:color="auto" w:sz="4" w:space="0"/>
-          </w:tblBorders>
-        </w:tblPrEx>
-        <w:tc>
-          <w:tcPr>
-            <w:tcW w:w="0" w:type="auto"/>
-            <w:vAlign w:val="center"/>
-          </w:tcPr>
-          <w:p>
-            <w:pPr>
-              <w:rPr>
-                <w:color w:val="FF0000"/>
-              </w:rPr>
-            </w:pPr>
-            <w:r>
-              <w:rPr>
-                <w:rFonts w:hint="eastAsia"/>
-                <w:color w:val="FF0000"/>
-              </w:rPr>
-              <w:t>write(str, align, font)</w:t>
-            </w:r>
-          </w:p>
-        </w:tc>
-        <w:tc>
-          <w:tcPr>
-            <w:tcW w:w="0" w:type="auto"/>
-            <w:vAlign w:val="center"/>
-          </w:tcPr>
-          <w:p>
-            <w:pPr>
-              <w:rPr>
-                <w:color w:val="ED7D31" w:themeColor="accent2"/>
-                <w:szCs w:val="24"/>
-                <w14:textFill>
-                  <w14:solidFill>
-                    <w14:schemeClr w14:val="accent2"/>
-                  </w14:solidFill>
-                </w14:textFill>
-              </w:rPr>
-            </w:pPr>
-            <w:r>
-              <w:rPr>
-                <w:rFonts w:hint="eastAsia"/>
-                <w:color w:val="ED7D31" w:themeColor="accent2"/>
-                <w:szCs w:val="24"/>
-                <w14:textFill>
-                  <w14:solidFill>
-                    <w14:schemeClr w14:val="accent2"/>
-                  </w14:solidFill>
-                </w14:textFill>
-              </w:rPr>
-              <w:t>写</w:t>
-            </w:r>
-            <w:r>
-              <w:rPr>
-                <w:rFonts w:hint="eastAsia"/>
-                <w:color w:val="EA82F1"/>
-                <w:szCs w:val="24"/>
-              </w:rPr>
-              <w:t>字</w:t>
-            </w:r>
-          </w:p>
-        </w:tc>
-        <w:tc>
-          <w:tcPr>
-            <w:tcW w:w="0" w:type="auto"/>
-            <w:vAlign w:val="center"/>
-          </w:tcPr>
-          <w:p>
-            <w:pPr>
-              <w:rPr>
-                <w:color w:val="ED7D31" w:themeColor="accent2"/>
-                <w:szCs w:val="24"/>
-                <w14:textFill>
-                  <w14:solidFill>
-                    <w14:schemeClr w14:val="accent2"/>
-                  </w14:solidFill>
-                </w14:textFill>
-              </w:rPr>
-            </w:pPr>
-            <w:r>
-              <w:rPr>
-                <w:rFonts w:hint="eastAsia"/>
-                <w:color w:val="ED7D31" w:themeColor="accent2"/>
-                <w:szCs w:val="24"/>
-                <w14:textFill>
-                  <w14:solidFill>
-                    <w14:schemeClr w14:val="accent2"/>
-                  </w14:solidFill>
-                </w14:textFill>
-              </w:rPr>
-              <w:t>font：[name, size, type]</w:t>
-            </w:r>
-          </w:p>
-        </w:tc>
-      </w:tr>
-      <w:tr>
-        <w:tblPrEx>
-          <w:tblBorders>
-            <w:top w:val="single" w:color="auto" w:sz="4" w:space="0"/>
-            <w:left w:val="single" w:color="auto" w:sz="4" w:space="0"/>
-            <w:bottom w:val="single" w:color="auto" w:sz="4" w:space="0"/>
-            <w:right w:val="single" w:color="auto" w:sz="4" w:space="0"/>
-            <w:insideH w:val="single" w:color="auto" w:sz="4" w:space="0"/>
-            <w:insideV w:val="single" w:color="auto" w:sz="4" w:space="0"/>
-          </w:tblBorders>
+          <w:tblCellMar>
+            <w:top w:w="0" w:type="dxa"/>
+            <w:left w:w="108" w:type="dxa"/>
+            <w:bottom w:w="0" w:type="dxa"/>
+            <w:right w:w="108" w:type="dxa"/>
+          </w:tblCellMar>
         </w:tblPrEx>
         <w:tc>
           <w:tcPr>

</xml_diff>

<commit_message>
update on 2025-05-21 11:18:03.922035
</commit_message>
<xml_diff>
--- a/py 图像处理.docx
+++ b/py 图像处理.docx
@@ -16482,7 +16482,7 @@
         </w:tblCellMar>
       </w:tblPr>
       <w:tblGrid>
-        <w:gridCol w:w="2459"/>
+        <w:gridCol w:w="2909"/>
         <w:gridCol w:w="1488"/>
       </w:tblGrid>
       <w:tr>
@@ -16532,7 +16532,7 @@
                   </w14:solidFill>
                 </w14:textFill>
               </w:rPr>
-              <w:t>转换：</w:t>
+              <w:t>边界框：</w:t>
             </w:r>
           </w:p>
         </w:tc>
@@ -16614,6 +16614,787 @@
                 <w:lang w:val="en-US" w:eastAsia="zh-CN"/>
               </w:rPr>
               <w:t xml:space="preserve">mask -&gt; box  </w:t>
+            </w:r>
+          </w:p>
+        </w:tc>
+      </w:tr>
+      <w:tr>
+        <w:tblPrEx>
+          <w:tblBorders>
+            <w:top w:val="single" w:color="auto" w:sz="4" w:space="0"/>
+            <w:left w:val="single" w:color="auto" w:sz="4" w:space="0"/>
+            <w:bottom w:val="single" w:color="auto" w:sz="4" w:space="0"/>
+            <w:right w:val="single" w:color="auto" w:sz="4" w:space="0"/>
+            <w:insideH w:val="single" w:color="auto" w:sz="4" w:space="0"/>
+            <w:insideV w:val="single" w:color="auto" w:sz="4" w:space="0"/>
+          </w:tblBorders>
+          <w:tblCellMar>
+            <w:top w:w="0" w:type="dxa"/>
+            <w:left w:w="108" w:type="dxa"/>
+            <w:bottom w:w="0" w:type="dxa"/>
+            <w:right w:w="108" w:type="dxa"/>
+          </w:tblCellMar>
+        </w:tblPrEx>
+        <w:trPr>
+          <w:trHeight w:val="293" w:hRule="atLeast"/>
+        </w:trPr>
+        <w:tc>
+          <w:tcPr>
+            <w:tcW w:w="0" w:type="auto"/>
+            <w:vAlign w:val="center"/>
+          </w:tcPr>
+          <w:p>
+            <w:pPr>
+              <w:rPr>
+                <w:rFonts w:hint="default"/>
+                <w:color w:val="FF0000"/>
+                <w:spacing w:val="7"/>
+                <w:lang w:val="en-US" w:eastAsia="zh-CN"/>
+              </w:rPr>
+            </w:pPr>
+            <w:r>
+              <w:rPr>
+                <w:rFonts w:hint="eastAsia"/>
+                <w:color w:val="FF0000"/>
+                <w:spacing w:val="7"/>
+                <w:lang w:val="en-US" w:eastAsia="zh-CN"/>
+              </w:rPr>
+              <w:t>clip_boxes(xyxy, wh)</w:t>
+            </w:r>
+          </w:p>
+        </w:tc>
+        <w:tc>
+          <w:tcPr>
+            <w:tcW w:w="0" w:type="auto"/>
+            <w:vAlign w:val="center"/>
+          </w:tcPr>
+          <w:p>
+            <w:pPr>
+              <w:rPr>
+                <w:rFonts w:hint="eastAsia"/>
+                <w:color w:val="EA82F1"/>
+                <w:szCs w:val="24"/>
+                <w:lang w:val="en-US" w:eastAsia="zh-CN"/>
+              </w:rPr>
+            </w:pPr>
+            <w:r>
+              <w:rPr>
+                <w:rFonts w:hint="eastAsia"/>
+                <w:color w:val="EA82F1"/>
+                <w:szCs w:val="24"/>
+                <w:lang w:val="en-US" w:eastAsia="zh-CN"/>
+              </w:rPr>
+              <w:t>裁剪边界框</w:t>
+            </w:r>
+          </w:p>
+        </w:tc>
+      </w:tr>
+      <w:tr>
+        <w:tblPrEx>
+          <w:tblBorders>
+            <w:top w:val="single" w:color="auto" w:sz="4" w:space="0"/>
+            <w:left w:val="single" w:color="auto" w:sz="4" w:space="0"/>
+            <w:bottom w:val="single" w:color="auto" w:sz="4" w:space="0"/>
+            <w:right w:val="single" w:color="auto" w:sz="4" w:space="0"/>
+            <w:insideH w:val="single" w:color="auto" w:sz="4" w:space="0"/>
+            <w:insideV w:val="single" w:color="auto" w:sz="4" w:space="0"/>
+          </w:tblBorders>
+          <w:tblCellMar>
+            <w:top w:w="0" w:type="dxa"/>
+            <w:left w:w="108" w:type="dxa"/>
+            <w:bottom w:w="0" w:type="dxa"/>
+            <w:right w:w="108" w:type="dxa"/>
+          </w:tblCellMar>
+        </w:tblPrEx>
+        <w:trPr>
+          <w:trHeight w:val="293" w:hRule="atLeast"/>
+        </w:trPr>
+        <w:tc>
+          <w:tcPr>
+            <w:tcW w:w="0" w:type="auto"/>
+            <w:vAlign w:val="center"/>
+          </w:tcPr>
+          <w:p>
+            <w:pPr>
+              <w:rPr>
+                <w:rFonts w:hint="default"/>
+                <w:color w:val="FF0000"/>
+                <w:spacing w:val="7"/>
+                <w:lang w:val="en-US" w:eastAsia="zh-CN"/>
+              </w:rPr>
+            </w:pPr>
+            <w:r>
+              <w:rPr>
+                <w:rFonts w:hint="eastAsia"/>
+                <w:color w:val="FF0000"/>
+                <w:spacing w:val="7"/>
+                <w:lang w:val="en-US" w:eastAsia="zh-CN"/>
+              </w:rPr>
+              <w:t>pad_boxes(xyxy, px, py)</w:t>
+            </w:r>
+          </w:p>
+        </w:tc>
+        <w:tc>
+          <w:tcPr>
+            <w:tcW w:w="0" w:type="auto"/>
+            <w:vAlign w:val="center"/>
+          </w:tcPr>
+          <w:p>
+            <w:pPr>
+              <w:rPr>
+                <w:rFonts w:hint="eastAsia"/>
+                <w:color w:val="EA82F1"/>
+                <w:szCs w:val="24"/>
+                <w:lang w:val="en-US" w:eastAsia="zh-CN"/>
+              </w:rPr>
+            </w:pPr>
+            <w:r>
+              <w:rPr>
+                <w:rFonts w:hint="eastAsia"/>
+                <w:color w:val="EA82F1"/>
+                <w:szCs w:val="24"/>
+                <w:lang w:val="en-US" w:eastAsia="zh-CN"/>
+              </w:rPr>
+              <w:t>扩展边界框</w:t>
+            </w:r>
+          </w:p>
+        </w:tc>
+      </w:tr>
+      <w:tr>
+        <w:tblPrEx>
+          <w:tblBorders>
+            <w:top w:val="single" w:color="auto" w:sz="4" w:space="0"/>
+            <w:left w:val="single" w:color="auto" w:sz="4" w:space="0"/>
+            <w:bottom w:val="single" w:color="auto" w:sz="4" w:space="0"/>
+            <w:right w:val="single" w:color="auto" w:sz="4" w:space="0"/>
+            <w:insideH w:val="single" w:color="auto" w:sz="4" w:space="0"/>
+            <w:insideV w:val="single" w:color="auto" w:sz="4" w:space="0"/>
+          </w:tblBorders>
+          <w:tblCellMar>
+            <w:top w:w="0" w:type="dxa"/>
+            <w:left w:w="108" w:type="dxa"/>
+            <w:bottom w:w="0" w:type="dxa"/>
+            <w:right w:w="108" w:type="dxa"/>
+          </w:tblCellMar>
+        </w:tblPrEx>
+        <w:trPr>
+          <w:trHeight w:val="293" w:hRule="atLeast"/>
+        </w:trPr>
+        <w:tc>
+          <w:tcPr>
+            <w:tcW w:w="0" w:type="auto"/>
+            <w:vAlign w:val="center"/>
+          </w:tcPr>
+          <w:p>
+            <w:pPr>
+              <w:rPr>
+                <w:rFonts w:hint="default"/>
+                <w:color w:val="FF0000"/>
+                <w:spacing w:val="7"/>
+                <w:lang w:val="en-US" w:eastAsia="zh-CN"/>
+              </w:rPr>
+            </w:pPr>
+            <w:r>
+              <w:rPr>
+                <w:rFonts w:hint="eastAsia"/>
+                <w:color w:val="FF0000"/>
+                <w:spacing w:val="7"/>
+                <w:lang w:val="en-US" w:eastAsia="zh-CN"/>
+              </w:rPr>
+              <w:t>scale_boxes(xyxy, factor)</w:t>
+            </w:r>
+          </w:p>
+        </w:tc>
+        <w:tc>
+          <w:tcPr>
+            <w:tcW w:w="0" w:type="auto"/>
+            <w:vAlign w:val="center"/>
+          </w:tcPr>
+          <w:p>
+            <w:pPr>
+              <w:rPr>
+                <w:rFonts w:hint="eastAsia"/>
+                <w:color w:val="EA82F1"/>
+                <w:szCs w:val="24"/>
+                <w:lang w:val="en-US" w:eastAsia="zh-CN"/>
+              </w:rPr>
+            </w:pPr>
+            <w:r>
+              <w:rPr>
+                <w:rFonts w:hint="eastAsia"/>
+                <w:color w:val="EA82F1"/>
+                <w:szCs w:val="24"/>
+                <w:lang w:val="en-US" w:eastAsia="zh-CN"/>
+              </w:rPr>
+              <w:t>缩放边界框</w:t>
+            </w:r>
+          </w:p>
+        </w:tc>
+      </w:tr>
+    </w:tbl>
+    <w:p>
+      <w:bookmarkStart w:id="10" w:name="_GoBack"/>
+      <w:bookmarkEnd w:id="10"/>
+    </w:p>
+    <w:tbl>
+      <w:tblPr>
+        <w:tblStyle w:val="9"/>
+        <w:tblW w:w="0" w:type="auto"/>
+        <w:tblInd w:w="0" w:type="dxa"/>
+        <w:tblBorders>
+          <w:top w:val="single" w:color="auto" w:sz="4" w:space="0"/>
+          <w:left w:val="single" w:color="auto" w:sz="4" w:space="0"/>
+          <w:bottom w:val="single" w:color="auto" w:sz="4" w:space="0"/>
+          <w:right w:val="single" w:color="auto" w:sz="4" w:space="0"/>
+          <w:insideH w:val="single" w:color="auto" w:sz="4" w:space="0"/>
+          <w:insideV w:val="single" w:color="auto" w:sz="4" w:space="0"/>
+        </w:tblBorders>
+        <w:tblLayout w:type="autofit"/>
+        <w:tblCellMar>
+          <w:top w:w="0" w:type="dxa"/>
+          <w:left w:w="108" w:type="dxa"/>
+          <w:bottom w:w="0" w:type="dxa"/>
+          <w:right w:w="108" w:type="dxa"/>
+        </w:tblCellMar>
+      </w:tblPr>
+      <w:tblGrid>
+        <w:gridCol w:w="665"/>
+        <w:gridCol w:w="6206"/>
+        <w:gridCol w:w="1268"/>
+      </w:tblGrid>
+      <w:tr>
+        <w:tblPrEx>
+          <w:tblBorders>
+            <w:top w:val="single" w:color="auto" w:sz="4" w:space="0"/>
+            <w:left w:val="single" w:color="auto" w:sz="4" w:space="0"/>
+            <w:bottom w:val="single" w:color="auto" w:sz="4" w:space="0"/>
+            <w:right w:val="single" w:color="auto" w:sz="4" w:space="0"/>
+            <w:insideH w:val="single" w:color="auto" w:sz="4" w:space="0"/>
+            <w:insideV w:val="single" w:color="auto" w:sz="4" w:space="0"/>
+          </w:tblBorders>
+          <w:tblCellMar>
+            <w:top w:w="0" w:type="dxa"/>
+            <w:left w:w="108" w:type="dxa"/>
+            <w:bottom w:w="0" w:type="dxa"/>
+            <w:right w:w="108" w:type="dxa"/>
+          </w:tblCellMar>
+        </w:tblPrEx>
+        <w:trPr>
+          <w:trHeight w:val="293" w:hRule="atLeast"/>
+        </w:trPr>
+        <w:tc>
+          <w:tcPr>
+            <w:tcW w:w="0" w:type="auto"/>
+            <w:gridSpan w:val="3"/>
+            <w:vAlign w:val="center"/>
+          </w:tcPr>
+          <w:p>
+            <w:pPr>
+              <w:rPr>
+                <w:rFonts w:hint="eastAsia"/>
+                <w:color w:val="EA82F1"/>
+                <w:szCs w:val="24"/>
+                <w:lang w:eastAsia="zh-CN"/>
+              </w:rPr>
+            </w:pPr>
+            <w:r>
+              <w:rPr>
+                <w:rFonts w:hint="eastAsia"/>
+                <w:color w:val="ED7D31" w:themeColor="accent2"/>
+                <w:spacing w:val="7"/>
+                <w:lang w:val="en-US" w:eastAsia="zh-CN"/>
+                <w14:textFill>
+                  <w14:solidFill>
+                    <w14:schemeClr w14:val="accent2"/>
+                  </w14:solidFill>
+                </w14:textFill>
+              </w:rPr>
+              <w:t>图像：</w:t>
+            </w:r>
+          </w:p>
+        </w:tc>
+      </w:tr>
+      <w:tr>
+        <w:tblPrEx>
+          <w:tblBorders>
+            <w:top w:val="single" w:color="auto" w:sz="4" w:space="0"/>
+            <w:left w:val="single" w:color="auto" w:sz="4" w:space="0"/>
+            <w:bottom w:val="single" w:color="auto" w:sz="4" w:space="0"/>
+            <w:right w:val="single" w:color="auto" w:sz="4" w:space="0"/>
+            <w:insideH w:val="single" w:color="auto" w:sz="4" w:space="0"/>
+            <w:insideV w:val="single" w:color="auto" w:sz="4" w:space="0"/>
+          </w:tblBorders>
+          <w:tblCellMar>
+            <w:top w:w="0" w:type="dxa"/>
+            <w:left w:w="108" w:type="dxa"/>
+            <w:bottom w:w="0" w:type="dxa"/>
+            <w:right w:w="108" w:type="dxa"/>
+          </w:tblCellMar>
+        </w:tblPrEx>
+        <w:trPr>
+          <w:trHeight w:val="293" w:hRule="atLeast"/>
+        </w:trPr>
+        <w:tc>
+          <w:tcPr>
+            <w:tcW w:w="0" w:type="auto"/>
+            <w:vAlign w:val="center"/>
+          </w:tcPr>
+          <w:p>
+            <w:pPr>
+              <w:rPr>
+                <w:rFonts w:hint="eastAsia"/>
+                <w:color w:val="ED7D31" w:themeColor="accent2"/>
+                <w:spacing w:val="7"/>
+                <w:lang w:val="en-US" w:eastAsia="zh-CN"/>
+                <w14:textFill>
+                  <w14:solidFill>
+                    <w14:schemeClr w14:val="accent2"/>
+                  </w14:solidFill>
+                </w14:textFill>
+              </w:rPr>
+            </w:pPr>
+            <w:r>
+              <w:rPr>
+                <w:rFonts w:hint="eastAsia"/>
+                <w:color w:val="ED7D31" w:themeColor="accent2"/>
+                <w:spacing w:val="7"/>
+                <w:lang w:val="en-US" w:eastAsia="zh-CN"/>
+                <w14:textFill>
+                  <w14:solidFill>
+                    <w14:schemeClr w14:val="accent2"/>
+                  </w14:solidFill>
+                </w14:textFill>
+              </w:rPr>
+              <w:t>转换</w:t>
+            </w:r>
+          </w:p>
+        </w:tc>
+        <w:tc>
+          <w:tcPr>
+            <w:tcW w:w="0" w:type="auto"/>
+            <w:vAlign w:val="center"/>
+          </w:tcPr>
+          <w:p>
+            <w:pPr>
+              <w:rPr>
+                <w:rFonts w:hint="default"/>
+                <w:color w:val="FF0000"/>
+                <w:spacing w:val="7"/>
+                <w:lang w:val="en-US" w:eastAsia="zh-CN"/>
+              </w:rPr>
+            </w:pPr>
+            <w:r>
+              <w:rPr>
+                <w:rFonts w:hint="eastAsia"/>
+                <w:color w:val="FF0000"/>
+                <w:spacing w:val="7"/>
+                <w:lang w:val="en-US" w:eastAsia="zh-CN"/>
+              </w:rPr>
+              <w:t>pillow_to_cv2 / cv2_to_pillow(image)</w:t>
+            </w:r>
+          </w:p>
+        </w:tc>
+        <w:tc>
+          <w:tcPr>
+            <w:tcW w:w="0" w:type="auto"/>
+            <w:vAlign w:val="center"/>
+          </w:tcPr>
+          <w:p>
+            <w:pPr>
+              <w:rPr>
+                <w:rFonts w:hint="eastAsia"/>
+                <w:color w:val="EA82F1"/>
+                <w:szCs w:val="24"/>
+                <w:lang w:val="en-US" w:eastAsia="zh-CN"/>
+              </w:rPr>
+            </w:pPr>
+            <w:r>
+              <w:rPr>
+                <w:rFonts w:hint="eastAsia"/>
+                <w:color w:val="EA82F1"/>
+                <w:szCs w:val="24"/>
+                <w:lang w:val="en-US" w:eastAsia="zh-CN"/>
+              </w:rPr>
+              <w:t>类型转换</w:t>
+            </w:r>
+          </w:p>
+        </w:tc>
+      </w:tr>
+      <w:tr>
+        <w:tblPrEx>
+          <w:tblBorders>
+            <w:top w:val="single" w:color="auto" w:sz="4" w:space="0"/>
+            <w:left w:val="single" w:color="auto" w:sz="4" w:space="0"/>
+            <w:bottom w:val="single" w:color="auto" w:sz="4" w:space="0"/>
+            <w:right w:val="single" w:color="auto" w:sz="4" w:space="0"/>
+            <w:insideH w:val="single" w:color="auto" w:sz="4" w:space="0"/>
+            <w:insideV w:val="single" w:color="auto" w:sz="4" w:space="0"/>
+          </w:tblBorders>
+          <w:tblCellMar>
+            <w:top w:w="0" w:type="dxa"/>
+            <w:left w:w="108" w:type="dxa"/>
+            <w:bottom w:w="0" w:type="dxa"/>
+            <w:right w:w="108" w:type="dxa"/>
+          </w:tblCellMar>
+        </w:tblPrEx>
+        <w:trPr>
+          <w:trHeight w:val="293" w:hRule="atLeast"/>
+        </w:trPr>
+        <w:tc>
+          <w:tcPr>
+            <w:tcW w:w="0" w:type="auto"/>
+            <w:vMerge w:val="restart"/>
+            <w:vAlign w:val="center"/>
+          </w:tcPr>
+          <w:p>
+            <w:pPr>
+              <w:rPr>
+                <w:rFonts w:hint="eastAsia"/>
+                <w:color w:val="FF0000"/>
+                <w:spacing w:val="7"/>
+                <w:lang w:val="en-US" w:eastAsia="zh-CN"/>
+              </w:rPr>
+            </w:pPr>
+            <w:r>
+              <w:rPr>
+                <w:rFonts w:hint="eastAsia"/>
+                <w:color w:val="ED7D31" w:themeColor="accent2"/>
+                <w:spacing w:val="7"/>
+                <w:lang w:val="en-US" w:eastAsia="zh-CN"/>
+                <w14:textFill>
+                  <w14:solidFill>
+                    <w14:schemeClr w14:val="accent2"/>
+                  </w14:solidFill>
+                </w14:textFill>
+              </w:rPr>
+              <w:t>调整</w:t>
+            </w:r>
+          </w:p>
+        </w:tc>
+        <w:tc>
+          <w:tcPr>
+            <w:tcW w:w="0" w:type="auto"/>
+            <w:vAlign w:val="center"/>
+          </w:tcPr>
+          <w:p>
+            <w:pPr>
+              <w:rPr>
+                <w:rFonts w:hint="default" w:eastAsia="华文中宋"/>
+                <w:color w:val="ED7D31" w:themeColor="accent2"/>
+                <w:spacing w:val="7"/>
+                <w:lang w:val="en-US" w:eastAsia="zh-CN"/>
+                <w14:textFill>
+                  <w14:solidFill>
+                    <w14:schemeClr w14:val="accent2"/>
+                  </w14:solidFill>
+                </w14:textFill>
+              </w:rPr>
+            </w:pPr>
+            <w:r>
+              <w:rPr>
+                <w:rFonts w:hint="eastAsia"/>
+                <w:color w:val="FF0000"/>
+                <w:spacing w:val="7"/>
+                <w:lang w:val="en-US" w:eastAsia="zh-CN"/>
+              </w:rPr>
+              <w:t>scale_image(image, factor)</w:t>
+            </w:r>
+          </w:p>
+        </w:tc>
+        <w:tc>
+          <w:tcPr>
+            <w:tcW w:w="0" w:type="auto"/>
+            <w:vAlign w:val="center"/>
+          </w:tcPr>
+          <w:p>
+            <w:pPr>
+              <w:rPr>
+                <w:rFonts w:hint="default" w:eastAsia="华文中宋"/>
+                <w:color w:val="ED7D31" w:themeColor="accent2"/>
+                <w:spacing w:val="7"/>
+                <w:lang w:val="en-US" w:eastAsia="zh-CN"/>
+                <w14:textFill>
+                  <w14:solidFill>
+                    <w14:schemeClr w14:val="accent2"/>
+                  </w14:solidFill>
+                </w14:textFill>
+              </w:rPr>
+            </w:pPr>
+            <w:r>
+              <w:rPr>
+                <w:rFonts w:hint="eastAsia"/>
+                <w:color w:val="EA82F1"/>
+                <w:szCs w:val="24"/>
+                <w:lang w:val="en-US" w:eastAsia="zh-CN"/>
+              </w:rPr>
+              <w:t xml:space="preserve">比例缩放  </w:t>
+            </w:r>
+          </w:p>
+        </w:tc>
+      </w:tr>
+      <w:tr>
+        <w:tblPrEx>
+          <w:tblBorders>
+            <w:top w:val="single" w:color="auto" w:sz="4" w:space="0"/>
+            <w:left w:val="single" w:color="auto" w:sz="4" w:space="0"/>
+            <w:bottom w:val="single" w:color="auto" w:sz="4" w:space="0"/>
+            <w:right w:val="single" w:color="auto" w:sz="4" w:space="0"/>
+            <w:insideH w:val="single" w:color="auto" w:sz="4" w:space="0"/>
+            <w:insideV w:val="single" w:color="auto" w:sz="4" w:space="0"/>
+          </w:tblBorders>
+          <w:tblCellMar>
+            <w:top w:w="0" w:type="dxa"/>
+            <w:left w:w="108" w:type="dxa"/>
+            <w:bottom w:w="0" w:type="dxa"/>
+            <w:right w:w="108" w:type="dxa"/>
+          </w:tblCellMar>
+        </w:tblPrEx>
+        <w:trPr>
+          <w:trHeight w:val="293" w:hRule="atLeast"/>
+        </w:trPr>
+        <w:tc>
+          <w:tcPr>
+            <w:tcW w:w="0" w:type="auto"/>
+            <w:vMerge w:val="continue"/>
+            <w:tcBorders/>
+            <w:vAlign w:val="center"/>
+          </w:tcPr>
+          <w:p>
+            <w:pPr>
+              <w:rPr>
+                <w:rFonts w:hint="eastAsia"/>
+                <w:color w:val="FF0000"/>
+                <w:spacing w:val="7"/>
+                <w:lang w:val="en-US" w:eastAsia="zh-CN"/>
+              </w:rPr>
+            </w:pPr>
+          </w:p>
+        </w:tc>
+        <w:tc>
+          <w:tcPr>
+            <w:tcW w:w="0" w:type="auto"/>
+            <w:vAlign w:val="center"/>
+          </w:tcPr>
+          <w:p>
+            <w:pPr>
+              <w:rPr>
+                <w:rFonts w:hint="default"/>
+                <w:color w:val="FF0000"/>
+                <w:spacing w:val="7"/>
+                <w:lang w:val="en-US" w:eastAsia="zh-CN"/>
+              </w:rPr>
+            </w:pPr>
+            <w:r>
+              <w:rPr>
+                <w:rFonts w:hint="eastAsia"/>
+                <w:color w:val="FF0000"/>
+                <w:spacing w:val="7"/>
+                <w:lang w:val="en-US" w:eastAsia="zh-CN"/>
+              </w:rPr>
+              <w:t>resize_image(image, resolution_wh, keep_aspect_radio)</w:t>
+            </w:r>
+          </w:p>
+        </w:tc>
+        <w:tc>
+          <w:tcPr>
+            <w:tcW w:w="0" w:type="auto"/>
+            <w:vAlign w:val="center"/>
+          </w:tcPr>
+          <w:p>
+            <w:pPr>
+              <w:rPr>
+                <w:rFonts w:hint="eastAsia"/>
+                <w:color w:val="EA82F1"/>
+                <w:szCs w:val="24"/>
+                <w:lang w:val="en-US" w:eastAsia="zh-CN"/>
+              </w:rPr>
+            </w:pPr>
+            <w:r>
+              <w:rPr>
+                <w:rFonts w:hint="eastAsia"/>
+                <w:color w:val="EA82F1"/>
+                <w:szCs w:val="24"/>
+                <w:lang w:val="en-US" w:eastAsia="zh-CN"/>
+              </w:rPr>
+              <w:t>调整</w:t>
+            </w:r>
+          </w:p>
+        </w:tc>
+      </w:tr>
+      <w:tr>
+        <w:tblPrEx>
+          <w:tblBorders>
+            <w:top w:val="single" w:color="auto" w:sz="4" w:space="0"/>
+            <w:left w:val="single" w:color="auto" w:sz="4" w:space="0"/>
+            <w:bottom w:val="single" w:color="auto" w:sz="4" w:space="0"/>
+            <w:right w:val="single" w:color="auto" w:sz="4" w:space="0"/>
+            <w:insideH w:val="single" w:color="auto" w:sz="4" w:space="0"/>
+            <w:insideV w:val="single" w:color="auto" w:sz="4" w:space="0"/>
+          </w:tblBorders>
+          <w:tblCellMar>
+            <w:top w:w="0" w:type="dxa"/>
+            <w:left w:w="108" w:type="dxa"/>
+            <w:bottom w:w="0" w:type="dxa"/>
+            <w:right w:w="108" w:type="dxa"/>
+          </w:tblCellMar>
+        </w:tblPrEx>
+        <w:trPr>
+          <w:trHeight w:val="293" w:hRule="atLeast"/>
+        </w:trPr>
+        <w:tc>
+          <w:tcPr>
+            <w:tcW w:w="0" w:type="auto"/>
+            <w:vMerge w:val="continue"/>
+            <w:tcBorders/>
+            <w:vAlign w:val="center"/>
+          </w:tcPr>
+          <w:p>
+            <w:pPr>
+              <w:rPr>
+                <w:rFonts w:hint="eastAsia"/>
+                <w:color w:val="FF0000"/>
+                <w:spacing w:val="7"/>
+                <w:lang w:val="en-US" w:eastAsia="zh-CN"/>
+              </w:rPr>
+            </w:pPr>
+          </w:p>
+        </w:tc>
+        <w:tc>
+          <w:tcPr>
+            <w:tcW w:w="0" w:type="auto"/>
+            <w:vAlign w:val="center"/>
+          </w:tcPr>
+          <w:p>
+            <w:pPr>
+              <w:rPr>
+                <w:rFonts w:hint="default"/>
+                <w:color w:val="FF0000"/>
+                <w:spacing w:val="7"/>
+                <w:lang w:val="en-US" w:eastAsia="zh-CN"/>
+              </w:rPr>
+            </w:pPr>
+            <w:r>
+              <w:rPr>
+                <w:rFonts w:hint="eastAsia"/>
+                <w:color w:val="FF0000"/>
+                <w:spacing w:val="7"/>
+                <w:lang w:val="en-US" w:eastAsia="zh-CN"/>
+              </w:rPr>
+              <w:t>letterbox_image(image, resolution_wh, color)</w:t>
+            </w:r>
+          </w:p>
+        </w:tc>
+        <w:tc>
+          <w:tcPr>
+            <w:tcW w:w="0" w:type="auto"/>
+            <w:vAlign w:val="center"/>
+          </w:tcPr>
+          <w:p>
+            <w:pPr>
+              <w:rPr>
+                <w:rFonts w:hint="eastAsia"/>
+                <w:color w:val="EA82F1"/>
+                <w:szCs w:val="24"/>
+                <w:lang w:val="en-US" w:eastAsia="zh-CN"/>
+              </w:rPr>
+            </w:pPr>
+            <w:r>
+              <w:rPr>
+                <w:rFonts w:hint="eastAsia"/>
+                <w:color w:val="EA82F1"/>
+                <w:szCs w:val="24"/>
+                <w:lang w:val="en-US" w:eastAsia="zh-CN"/>
+              </w:rPr>
+              <w:t>调整并填充</w:t>
+            </w:r>
+          </w:p>
+        </w:tc>
+      </w:tr>
+      <w:tr>
+        <w:tblPrEx>
+          <w:tblBorders>
+            <w:top w:val="single" w:color="auto" w:sz="4" w:space="0"/>
+            <w:left w:val="single" w:color="auto" w:sz="4" w:space="0"/>
+            <w:bottom w:val="single" w:color="auto" w:sz="4" w:space="0"/>
+            <w:right w:val="single" w:color="auto" w:sz="4" w:space="0"/>
+            <w:insideH w:val="single" w:color="auto" w:sz="4" w:space="0"/>
+            <w:insideV w:val="single" w:color="auto" w:sz="4" w:space="0"/>
+          </w:tblBorders>
+          <w:tblCellMar>
+            <w:top w:w="0" w:type="dxa"/>
+            <w:left w:w="108" w:type="dxa"/>
+            <w:bottom w:w="0" w:type="dxa"/>
+            <w:right w:w="108" w:type="dxa"/>
+          </w:tblCellMar>
+        </w:tblPrEx>
+        <w:trPr>
+          <w:trHeight w:val="293" w:hRule="atLeast"/>
+        </w:trPr>
+        <w:tc>
+          <w:tcPr>
+            <w:tcW w:w="0" w:type="auto"/>
+            <w:vMerge w:val="continue"/>
+            <w:tcBorders/>
+            <w:vAlign w:val="center"/>
+          </w:tcPr>
+          <w:p>
+            <w:pPr>
+              <w:rPr>
+                <w:rFonts w:hint="eastAsia"/>
+                <w:color w:val="FF0000"/>
+                <w:spacing w:val="7"/>
+                <w:lang w:val="en-US" w:eastAsia="zh-CN"/>
+              </w:rPr>
+            </w:pPr>
+          </w:p>
+        </w:tc>
+        <w:tc>
+          <w:tcPr>
+            <w:tcW w:w="0" w:type="auto"/>
+            <w:vAlign w:val="center"/>
+          </w:tcPr>
+          <w:p>
+            <w:pPr>
+              <w:rPr>
+                <w:rFonts w:hint="default"/>
+                <w:color w:val="FF0000"/>
+                <w:spacing w:val="7"/>
+                <w:lang w:val="en-US" w:eastAsia="zh-CN"/>
+              </w:rPr>
+            </w:pPr>
+            <w:r>
+              <w:rPr>
+                <w:rFonts w:hint="eastAsia"/>
+                <w:color w:val="FF0000"/>
+                <w:spacing w:val="7"/>
+                <w:lang w:val="en-US" w:eastAsia="zh-CN"/>
+              </w:rPr>
+              <w:t>crop_image(image, xyxy)</w:t>
+            </w:r>
+          </w:p>
+        </w:tc>
+        <w:tc>
+          <w:tcPr>
+            <w:tcW w:w="0" w:type="auto"/>
+            <w:vAlign w:val="center"/>
+          </w:tcPr>
+          <w:p>
+            <w:pPr>
+              <w:rPr>
+                <w:rFonts w:hint="eastAsia"/>
+                <w:color w:val="EA82F1"/>
+                <w:szCs w:val="24"/>
+                <w:lang w:val="en-US" w:eastAsia="zh-CN"/>
+              </w:rPr>
+            </w:pPr>
+            <w:r>
+              <w:rPr>
+                <w:rFonts w:hint="eastAsia"/>
+                <w:color w:val="EA82F1"/>
+                <w:szCs w:val="24"/>
+                <w:lang w:val="en-US" w:eastAsia="zh-CN"/>
+              </w:rPr>
+              <w:t>裁剪图像</w:t>
             </w:r>
           </w:p>
         </w:tc>
@@ -16642,8 +17423,8 @@
         </w:tblCellMar>
       </w:tblPr>
       <w:tblGrid>
-        <w:gridCol w:w="6206"/>
-        <w:gridCol w:w="1268"/>
+        <w:gridCol w:w="4471"/>
+        <w:gridCol w:w="1057"/>
       </w:tblGrid>
       <w:tr>
         <w:tblPrEx>
@@ -16677,22 +17458,22 @@
                 <w:rFonts w:hint="eastAsia"/>
                 <w:color w:val="EA82F1"/>
                 <w:szCs w:val="24"/>
-                <w:lang w:eastAsia="zh-CN"/>
-              </w:rPr>
-            </w:pPr>
-            <w:r>
-              <w:rPr>
-                <w:rFonts w:hint="eastAsia"/>
-                <w:color w:val="ED7D31" w:themeColor="accent2"/>
-                <w:spacing w:val="7"/>
-                <w:lang w:val="en-US" w:eastAsia="zh-CN"/>
-                <w14:textFill>
-                  <w14:solidFill>
-                    <w14:schemeClr w14:val="accent2"/>
-                  </w14:solidFill>
-                </w14:textFill>
-              </w:rPr>
-              <w:t>图像：</w:t>
+                <w:lang w:val="en-US" w:eastAsia="zh-CN"/>
+              </w:rPr>
+            </w:pPr>
+            <w:r>
+              <w:rPr>
+                <w:rFonts w:hint="eastAsia"/>
+                <w:color w:val="ED7D31" w:themeColor="accent2"/>
+                <w:spacing w:val="7"/>
+                <w:lang w:val="en-US" w:eastAsia="zh-CN"/>
+                <w14:textFill>
+                  <w14:solidFill>
+                    <w14:schemeClr w14:val="accent2"/>
+                  </w14:solidFill>
+                </w14:textFill>
+              </w:rPr>
+              <w:t>视频：</w:t>
             </w:r>
           </w:p>
         </w:tc>
@@ -16725,55 +17506,45 @@
           <w:p>
             <w:pPr>
               <w:rPr>
-                <w:rFonts w:hint="default" w:eastAsia="华文中宋"/>
-                <w:color w:val="ED7D31" w:themeColor="accent2"/>
-                <w:spacing w:val="7"/>
-                <w:lang w:val="en-US" w:eastAsia="zh-CN"/>
-                <w14:textFill>
-                  <w14:solidFill>
-                    <w14:schemeClr w14:val="accent2"/>
-                  </w14:solidFill>
-                </w14:textFill>
-              </w:rPr>
-            </w:pPr>
-            <w:r>
-              <w:rPr>
-                <w:rFonts w:hint="eastAsia"/>
-                <w:color w:val="FF0000"/>
-                <w:spacing w:val="7"/>
-                <w:lang w:val="en-US" w:eastAsia="zh-CN"/>
-              </w:rPr>
-              <w:t>scale_image(image, factor)</w:t>
-            </w:r>
-          </w:p>
-        </w:tc>
-        <w:tc>
-          <w:tcPr>
-            <w:tcW w:w="0" w:type="auto"/>
-            <w:vAlign w:val="center"/>
-          </w:tcPr>
-          <w:p>
-            <w:pPr>
-              <w:rPr>
-                <w:rFonts w:hint="default" w:eastAsia="华文中宋"/>
-                <w:color w:val="ED7D31" w:themeColor="accent2"/>
-                <w:spacing w:val="7"/>
-                <w:lang w:val="en-US" w:eastAsia="zh-CN"/>
-                <w14:textFill>
-                  <w14:solidFill>
-                    <w14:schemeClr w14:val="accent2"/>
-                  </w14:solidFill>
-                </w14:textFill>
-              </w:rPr>
-            </w:pPr>
-            <w:r>
-              <w:rPr>
-                <w:rFonts w:hint="eastAsia"/>
-                <w:color w:val="EA82F1"/>
-                <w:szCs w:val="24"/>
-                <w:lang w:val="en-US" w:eastAsia="zh-CN"/>
-              </w:rPr>
-              <w:t xml:space="preserve">比例缩放  </w:t>
+                <w:rFonts w:hint="default"/>
+                <w:color w:val="FF0000"/>
+                <w:spacing w:val="7"/>
+                <w:lang w:val="en-US" w:eastAsia="zh-CN"/>
+              </w:rPr>
+            </w:pPr>
+            <w:r>
+              <w:rPr>
+                <w:rFonts w:hint="eastAsia"/>
+                <w:color w:val="FF0000"/>
+                <w:spacing w:val="7"/>
+                <w:lang w:val="en-US" w:eastAsia="zh-CN"/>
+              </w:rPr>
+              <w:t>get_video_frames_generator(src, stride)</w:t>
+            </w:r>
+          </w:p>
+        </w:tc>
+        <w:tc>
+          <w:tcPr>
+            <w:tcW w:w="0" w:type="auto"/>
+            <w:vAlign w:val="center"/>
+          </w:tcPr>
+          <w:p>
+            <w:pPr>
+              <w:rPr>
+                <w:rFonts w:hint="default"/>
+                <w:color w:val="EA82F1"/>
+                <w:szCs w:val="24"/>
+                <w:lang w:val="en-US" w:eastAsia="zh-CN"/>
+              </w:rPr>
+            </w:pPr>
+            <w:r>
+              <w:rPr>
+                <w:rFonts w:hint="eastAsia"/>
+                <w:color w:val="EA82F1"/>
+                <w:szCs w:val="24"/>
+                <w:lang w:val="en-US" w:eastAsia="zh-CN"/>
+              </w:rPr>
+              <w:t>读取视频</w:t>
             </w:r>
           </w:p>
         </w:tc>
@@ -16815,181 +17586,109 @@
             <w:r>
               <w:rPr>
                 <w:rFonts w:hint="eastAsia"/>
-                <w:color w:val="FF0000"/>
-                <w:spacing w:val="7"/>
-                <w:lang w:val="en-US" w:eastAsia="zh-CN"/>
-              </w:rPr>
-              <w:t>resize_image(image, resolution_wh, keep_aspect_radio)</w:t>
-            </w:r>
-          </w:p>
-        </w:tc>
-        <w:tc>
-          <w:tcPr>
-            <w:tcW w:w="0" w:type="auto"/>
-            <w:vAlign w:val="center"/>
-          </w:tcPr>
-          <w:p>
-            <w:pPr>
-              <w:rPr>
-                <w:rFonts w:hint="eastAsia"/>
-                <w:color w:val="EA82F1"/>
-                <w:szCs w:val="24"/>
-                <w:lang w:val="en-US" w:eastAsia="zh-CN"/>
-              </w:rPr>
-            </w:pPr>
-            <w:r>
-              <w:rPr>
-                <w:rFonts w:hint="eastAsia"/>
-                <w:color w:val="EA82F1"/>
-                <w:szCs w:val="24"/>
-                <w:lang w:val="en-US" w:eastAsia="zh-CN"/>
-              </w:rPr>
-              <w:t>调整</w:t>
-            </w:r>
-          </w:p>
-        </w:tc>
-      </w:tr>
-      <w:tr>
-        <w:tblPrEx>
-          <w:tblBorders>
-            <w:top w:val="single" w:color="auto" w:sz="4" w:space="0"/>
-            <w:left w:val="single" w:color="auto" w:sz="4" w:space="0"/>
-            <w:bottom w:val="single" w:color="auto" w:sz="4" w:space="0"/>
-            <w:right w:val="single" w:color="auto" w:sz="4" w:space="0"/>
-            <w:insideH w:val="single" w:color="auto" w:sz="4" w:space="0"/>
-            <w:insideV w:val="single" w:color="auto" w:sz="4" w:space="0"/>
-          </w:tblBorders>
-          <w:tblCellMar>
-            <w:top w:w="0" w:type="dxa"/>
-            <w:left w:w="108" w:type="dxa"/>
-            <w:bottom w:w="0" w:type="dxa"/>
-            <w:right w:w="108" w:type="dxa"/>
-          </w:tblCellMar>
-        </w:tblPrEx>
-        <w:trPr>
-          <w:trHeight w:val="293" w:hRule="atLeast"/>
-        </w:trPr>
-        <w:tc>
-          <w:tcPr>
-            <w:tcW w:w="0" w:type="auto"/>
-            <w:vAlign w:val="center"/>
-          </w:tcPr>
-          <w:p>
-            <w:pPr>
-              <w:rPr>
-                <w:rFonts w:hint="default"/>
-                <w:color w:val="FF0000"/>
-                <w:spacing w:val="7"/>
-                <w:lang w:val="en-US" w:eastAsia="zh-CN"/>
-              </w:rPr>
-            </w:pPr>
-            <w:r>
-              <w:rPr>
-                <w:rFonts w:hint="eastAsia"/>
-                <w:color w:val="FF0000"/>
-                <w:spacing w:val="7"/>
-                <w:lang w:val="en-US" w:eastAsia="zh-CN"/>
-              </w:rPr>
-              <w:t>letterbox_image(image, resolution_wh, color)</w:t>
-            </w:r>
-          </w:p>
-        </w:tc>
-        <w:tc>
-          <w:tcPr>
-            <w:tcW w:w="0" w:type="auto"/>
-            <w:vAlign w:val="center"/>
-          </w:tcPr>
-          <w:p>
-            <w:pPr>
-              <w:rPr>
-                <w:rFonts w:hint="eastAsia"/>
-                <w:color w:val="EA82F1"/>
-                <w:szCs w:val="24"/>
-                <w:lang w:val="en-US" w:eastAsia="zh-CN"/>
-              </w:rPr>
-            </w:pPr>
-            <w:r>
-              <w:rPr>
-                <w:rFonts w:hint="eastAsia"/>
-                <w:color w:val="EA82F1"/>
-                <w:szCs w:val="24"/>
-                <w:lang w:val="en-US" w:eastAsia="zh-CN"/>
-              </w:rPr>
-              <w:t>调整并填充</w:t>
-            </w:r>
-          </w:p>
-        </w:tc>
-      </w:tr>
-      <w:tr>
-        <w:tblPrEx>
-          <w:tblBorders>
-            <w:top w:val="single" w:color="auto" w:sz="4" w:space="0"/>
-            <w:left w:val="single" w:color="auto" w:sz="4" w:space="0"/>
-            <w:bottom w:val="single" w:color="auto" w:sz="4" w:space="0"/>
-            <w:right w:val="single" w:color="auto" w:sz="4" w:space="0"/>
-            <w:insideH w:val="single" w:color="auto" w:sz="4" w:space="0"/>
-            <w:insideV w:val="single" w:color="auto" w:sz="4" w:space="0"/>
-          </w:tblBorders>
-          <w:tblCellMar>
-            <w:top w:w="0" w:type="dxa"/>
-            <w:left w:w="108" w:type="dxa"/>
-            <w:bottom w:w="0" w:type="dxa"/>
-            <w:right w:w="108" w:type="dxa"/>
-          </w:tblCellMar>
-        </w:tblPrEx>
-        <w:trPr>
-          <w:trHeight w:val="293" w:hRule="atLeast"/>
-        </w:trPr>
-        <w:tc>
-          <w:tcPr>
-            <w:tcW w:w="0" w:type="auto"/>
-            <w:vAlign w:val="center"/>
-          </w:tcPr>
-          <w:p>
-            <w:pPr>
-              <w:rPr>
-                <w:rFonts w:hint="default"/>
-                <w:color w:val="FF0000"/>
-                <w:spacing w:val="7"/>
-                <w:lang w:val="en-US" w:eastAsia="zh-CN"/>
-              </w:rPr>
-            </w:pPr>
-            <w:r>
-              <w:rPr>
-                <w:rFonts w:hint="eastAsia"/>
-                <w:color w:val="FF0000"/>
-                <w:spacing w:val="7"/>
-                <w:lang w:val="en-US" w:eastAsia="zh-CN"/>
-              </w:rPr>
-              <w:t>crop_image(image, xyxy)</w:t>
-            </w:r>
-          </w:p>
-        </w:tc>
-        <w:tc>
-          <w:tcPr>
-            <w:tcW w:w="0" w:type="auto"/>
-            <w:vAlign w:val="center"/>
-          </w:tcPr>
-          <w:p>
-            <w:pPr>
-              <w:rPr>
-                <w:rFonts w:hint="eastAsia"/>
-                <w:color w:val="EA82F1"/>
-                <w:szCs w:val="24"/>
-                <w:lang w:val="en-US" w:eastAsia="zh-CN"/>
-              </w:rPr>
-            </w:pPr>
-            <w:r>
-              <w:rPr>
-                <w:rFonts w:hint="eastAsia"/>
-                <w:color w:val="EA82F1"/>
-                <w:szCs w:val="24"/>
-                <w:lang w:val="en-US" w:eastAsia="zh-CN"/>
-              </w:rPr>
-              <w:t>裁剪图像</w:t>
-            </w:r>
-            <w:bookmarkStart w:id="10" w:name="_GoBack"/>
-            <w:bookmarkEnd w:id="10"/>
+                <w:color w:val="ED7D31" w:themeColor="accent2"/>
+                <w:spacing w:val="7"/>
+                <w:lang w:val="en-US" w:eastAsia="zh-CN"/>
+                <w14:textFill>
+                  <w14:solidFill>
+                    <w14:schemeClr w14:val="accent2"/>
+                  </w14:solidFill>
+                </w14:textFill>
+              </w:rPr>
+              <w:t xml:space="preserve">with </w:t>
+            </w:r>
+            <w:r>
+              <w:rPr>
+                <w:rFonts w:hint="eastAsia"/>
+                <w:color w:val="FF0000"/>
+                <w:spacing w:val="7"/>
+                <w:lang w:val="en-US" w:eastAsia="zh-CN"/>
+              </w:rPr>
+              <w:t xml:space="preserve">VideoSink(dst, video_info) </w:t>
+            </w:r>
+            <w:r>
+              <w:rPr>
+                <w:rFonts w:hint="eastAsia"/>
+                <w:color w:val="ED7D31" w:themeColor="accent2"/>
+                <w:spacing w:val="7"/>
+                <w:lang w:val="en-US" w:eastAsia="zh-CN"/>
+                <w14:textFill>
+                  <w14:solidFill>
+                    <w14:schemeClr w14:val="accent2"/>
+                  </w14:solidFill>
+                </w14:textFill>
+              </w:rPr>
+              <w:t>as vs:</w:t>
+            </w:r>
+          </w:p>
+          <w:p>
+            <w:pPr>
+              <w:ind w:firstLine="224" w:firstLineChars="100"/>
+              <w:rPr>
+                <w:rFonts w:hint="default" w:eastAsia="华文中宋"/>
+                <w:color w:val="ED7D31" w:themeColor="accent2"/>
+                <w:spacing w:val="7"/>
+                <w:lang w:val="en-US" w:eastAsia="zh-CN"/>
+                <w14:textFill>
+                  <w14:solidFill>
+                    <w14:schemeClr w14:val="accent2"/>
+                  </w14:solidFill>
+                </w14:textFill>
+              </w:rPr>
+            </w:pPr>
+            <w:r>
+              <w:rPr>
+                <w:rFonts w:hint="eastAsia"/>
+                <w:color w:val="ED7D31" w:themeColor="accent2"/>
+                <w:spacing w:val="7"/>
+                <w:lang w:val="en-US" w:eastAsia="zh-CN"/>
+                <w14:textFill>
+                  <w14:solidFill>
+                    <w14:schemeClr w14:val="accent2"/>
+                  </w14:solidFill>
+                </w14:textFill>
+              </w:rPr>
+              <w:t>vs.</w:t>
+            </w:r>
+            <w:r>
+              <w:rPr>
+                <w:rFonts w:hint="eastAsia"/>
+                <w:color w:val="FF0000"/>
+                <w:spacing w:val="7"/>
+                <w:lang w:val="en-US" w:eastAsia="zh-CN"/>
+              </w:rPr>
+              <w:t>write_frame(frame)</w:t>
+            </w:r>
+          </w:p>
+        </w:tc>
+        <w:tc>
+          <w:tcPr>
+            <w:tcW w:w="0" w:type="auto"/>
+            <w:vAlign w:val="center"/>
+          </w:tcPr>
+          <w:p>
+            <w:pPr>
+              <w:rPr>
+                <w:rFonts w:hint="default" w:eastAsia="华文中宋"/>
+                <w:color w:val="ED7D31" w:themeColor="accent2"/>
+                <w:spacing w:val="7"/>
+                <w:lang w:val="en-US" w:eastAsia="zh-CN"/>
+                <w14:textFill>
+                  <w14:solidFill>
+                    <w14:schemeClr w14:val="accent2"/>
+                  </w14:solidFill>
+                </w14:textFill>
+              </w:rPr>
+            </w:pPr>
+            <w:r>
+              <w:rPr>
+                <w:rFonts w:hint="eastAsia"/>
+                <w:color w:val="EA82F1"/>
+                <w:szCs w:val="24"/>
+                <w:lang w:val="en-US" w:eastAsia="zh-CN"/>
+              </w:rPr>
+              <w:t xml:space="preserve">写入帧  </w:t>
+            </w:r>
           </w:p>
         </w:tc>
       </w:tr>

</xml_diff>